<commit_message>
Solicitud de cambio 3
</commit_message>
<xml_diff>
--- a/Gestión/Planificación e Identificación/PGC.docx
+++ b/Gestión/Planificación e Identificación/PGC.docx
@@ -1,6 +1,6 @@
 
 <file path=word/document.xml><?xml version="1.0" encoding="utf-8"?>
-<w:document xmlns:wpc="http://schemas.microsoft.com/office/word/2010/wordprocessingCanvas" xmlns:cx="http://schemas.microsoft.com/office/drawing/2014/chartex" xmlns:cx1="http://schemas.microsoft.com/office/drawing/2015/9/8/chartex" xmlns:cx2="http://schemas.microsoft.com/office/drawing/2015/10/21/chartex" xmlns:cx3="http://schemas.microsoft.com/office/drawing/2016/5/9/chartex" xmlns:cx4="http://schemas.microsoft.com/office/drawing/2016/5/10/chartex" xmlns:cx5="http://schemas.microsoft.com/office/drawing/2016/5/11/chartex" xmlns:cx6="http://schemas.microsoft.com/office/drawing/2016/5/12/chartex" xmlns:cx7="http://schemas.microsoft.com/office/drawing/2016/5/13/chartex" xmlns:cx8="http://schemas.microsoft.com/office/drawing/2016/5/14/chartex" xmlns:mc="http://schemas.openxmlformats.org/markup-compatibility/2006" xmlns:aink="http://schemas.microsoft.com/office/drawing/2016/ink" xmlns:am3d="http://schemas.microsoft.com/office/drawing/2017/model3d" xmlns:o="urn:schemas-microsoft-com:office:office" xmlns:r="http://schemas.openxmlformats.org/officeDocument/2006/relationships" xmlns:m="http://schemas.openxmlformats.org/officeDocument/2006/math" xmlns:v="urn:schemas-microsoft-com:vml" xmlns:wp14="http://schemas.microsoft.com/office/word/2010/wordprocessingDrawing" xmlns:wp="http://schemas.openxmlformats.org/drawingml/2006/wordprocessingDrawing" xmlns:w10="urn:schemas-microsoft-com:office:word" xmlns:w="http://schemas.openxmlformats.org/wordprocessingml/2006/main" xmlns:w14="http://schemas.microsoft.com/office/word/2010/wordml" xmlns:w15="http://schemas.microsoft.com/office/word/2012/wordml" xmlns:w16cex="http://schemas.microsoft.com/office/word/2018/wordml/cex" xmlns:w16cid="http://schemas.microsoft.com/office/word/2016/wordml/cid" xmlns:w16="http://schemas.microsoft.com/office/word/2018/wordml" xmlns:w16se="http://schemas.microsoft.com/office/word/2015/wordml/symex" xmlns:wpg="http://schemas.microsoft.com/office/word/2010/wordprocessingGroup" xmlns:wpi="http://schemas.microsoft.com/office/word/2010/wordprocessingInk" xmlns:wne="http://schemas.microsoft.com/office/word/2006/wordml" xmlns:wps="http://schemas.microsoft.com/office/word/2010/wordprocessingShape" mc:Ignorable="w14 w15 w16se w16cid w16 w16cex wp14">
+<w:document xmlns:wpc="http://schemas.microsoft.com/office/word/2010/wordprocessingCanvas" xmlns:cx="http://schemas.microsoft.com/office/drawing/2014/chartex" xmlns:cx1="http://schemas.microsoft.com/office/drawing/2015/9/8/chartex" xmlns:cx2="http://schemas.microsoft.com/office/drawing/2015/10/21/chartex" xmlns:cx3="http://schemas.microsoft.com/office/drawing/2016/5/9/chartex" xmlns:cx4="http://schemas.microsoft.com/office/drawing/2016/5/10/chartex" xmlns:cx5="http://schemas.microsoft.com/office/drawing/2016/5/11/chartex" xmlns:cx6="http://schemas.microsoft.com/office/drawing/2016/5/12/chartex" xmlns:cx7="http://schemas.microsoft.com/office/drawing/2016/5/13/chartex" xmlns:cx8="http://schemas.microsoft.com/office/drawing/2016/5/14/chartex" xmlns:mc="http://schemas.openxmlformats.org/markup-compatibility/2006" xmlns:aink="http://schemas.microsoft.com/office/drawing/2016/ink" xmlns:am3d="http://schemas.microsoft.com/office/drawing/2017/model3d" xmlns:o="urn:schemas-microsoft-com:office:office" xmlns:r="http://schemas.openxmlformats.org/officeDocument/2006/relationships" xmlns:m="http://schemas.openxmlformats.org/officeDocument/2006/math" xmlns:v="urn:schemas-microsoft-com:vml" xmlns:wp14="http://schemas.microsoft.com/office/word/2010/wordprocessingDrawing" xmlns:wp="http://schemas.openxmlformats.org/drawingml/2006/wordprocessingDrawing" xmlns:w10="urn:schemas-microsoft-com:office:word" xmlns:w="http://schemas.openxmlformats.org/wordprocessingml/2006/main" xmlns:w14="http://schemas.microsoft.com/office/word/2010/wordml" xmlns:w15="http://schemas.microsoft.com/office/word/2012/wordml" xmlns:w16cid="http://schemas.microsoft.com/office/word/2016/wordml/cid" xmlns:w16se="http://schemas.microsoft.com/office/word/2015/wordml/symex" xmlns:wpg="http://schemas.microsoft.com/office/word/2010/wordprocessingGroup" xmlns:wpi="http://schemas.microsoft.com/office/word/2010/wordprocessingInk" xmlns:wne="http://schemas.microsoft.com/office/word/2006/wordml" xmlns:wps="http://schemas.microsoft.com/office/word/2010/wordprocessingShape" mc:Ignorable="w14 w15 w16se w16cid wp14">
   <w:body>
     <w:p>
       <w:pPr>
@@ -260,6 +260,7 @@
           <w:sz w:val="36"/>
           <w:szCs w:val="36"/>
         </w:rPr>
+        <w:lastRenderedPageBreak/>
         <w:t>Plan de la gestión de la SCM</w:t>
       </w:r>
     </w:p>
@@ -526,6 +527,7 @@
         <w:spacing w:before="240"/>
       </w:pPr>
       <w:r>
+        <w:lastRenderedPageBreak/>
         <w:t xml:space="preserve">A </w:t>
       </w:r>
       <w:proofErr w:type="gramStart"/>
@@ -1691,6 +1693,7 @@
           <w:sz w:val="28"/>
           <w:szCs w:val="28"/>
         </w:rPr>
+        <w:lastRenderedPageBreak/>
         <w:t>1.3. Políticas, Directrices y procedimientos</w:t>
       </w:r>
     </w:p>
@@ -1884,6 +1887,7 @@
           <w:noProof/>
           <w:lang w:val="es-PE"/>
         </w:rPr>
+        <w:lastRenderedPageBreak/>
         <w:drawing>
           <wp:anchor distT="114300" distB="114300" distL="114300" distR="114300" simplePos="0" relativeHeight="251658242" behindDoc="0" locked="0" layoutInCell="1" hidden="0" allowOverlap="1" wp14:anchorId="0DFE9219" wp14:editId="0DFE921A">
             <wp:simplePos x="0" y="0"/>
@@ -2918,6 +2922,7 @@
               <w:rPr>
                 <w:b/>
               </w:rPr>
+              <w:lastRenderedPageBreak/>
               <w:t>2</w:t>
             </w:r>
           </w:p>
@@ -4249,6 +4254,7 @@
               <w:spacing w:before="240"/>
             </w:pPr>
             <w:r>
+              <w:lastRenderedPageBreak/>
               <w:t>4.3</w:t>
             </w:r>
           </w:p>
@@ -5431,6 +5437,7 @@
               <w:spacing w:before="240"/>
             </w:pPr>
             <w:r>
+              <w:lastRenderedPageBreak/>
               <w:t>S</w:t>
             </w:r>
           </w:p>
@@ -7137,6 +7144,7 @@
               <w:spacing w:before="240"/>
             </w:pPr>
             <w:r>
+              <w:lastRenderedPageBreak/>
               <w:t>E</w:t>
             </w:r>
           </w:p>
@@ -8345,6 +8353,7 @@
         <w:rPr>
           <w:noProof/>
         </w:rPr>
+        <w:lastRenderedPageBreak/>
         <mc:AlternateContent>
           <mc:Choice Requires="wps">
             <w:drawing>
@@ -8788,6 +8797,7 @@
           <w:sz w:val="28"/>
           <w:szCs w:val="28"/>
         </w:rPr>
+        <w:lastRenderedPageBreak/>
         <w:t>2.3. Lista de ítem con la nomenclatura</w:t>
       </w:r>
     </w:p>
@@ -10176,7 +10186,11 @@
               <w:spacing w:before="240"/>
             </w:pPr>
             <w:r>
-              <w:t>Sistema de Validación de Operaciones</w:t>
+              <w:t xml:space="preserve">Sistema de Validación de </w:t>
+            </w:r>
+            <w:r>
+              <w:lastRenderedPageBreak/>
+              <w:t>Operaciones</w:t>
             </w:r>
           </w:p>
         </w:tc>
@@ -10206,6 +10220,7 @@
               <w:spacing w:before="240"/>
             </w:pPr>
             <w:r>
+              <w:lastRenderedPageBreak/>
               <w:t>Modelo de Distribución</w:t>
             </w:r>
           </w:p>
@@ -11516,6 +11531,7 @@
               <w:spacing w:before="240"/>
             </w:pPr>
             <w:r>
+              <w:lastRenderedPageBreak/>
               <w:t>Documento de Especificación de Requerimientos</w:t>
             </w:r>
           </w:p>
@@ -12399,7 +12415,7 @@
     <w:p/>
     <w:p>
       <w:pPr>
-        <w:pStyle w:val="ListParagraph"/>
+        <w:pStyle w:val="Prrafodelista"/>
         <w:numPr>
           <w:ilvl w:val="0"/>
           <w:numId w:val="6"/>
@@ -12422,7 +12438,7 @@
     </w:p>
     <w:p>
       <w:pPr>
-        <w:pStyle w:val="ListParagraph"/>
+        <w:pStyle w:val="Prrafodelista"/>
         <w:spacing w:line="240" w:lineRule="auto"/>
       </w:pPr>
       <w:r>
@@ -12431,7 +12447,7 @@
     </w:p>
     <w:p>
       <w:pPr>
-        <w:pStyle w:val="ListParagraph"/>
+        <w:pStyle w:val="Prrafodelista"/>
         <w:spacing w:before="240" w:after="240"/>
         <w:rPr>
           <w:b/>
@@ -12442,7 +12458,7 @@
     </w:p>
     <w:p>
       <w:pPr>
-        <w:pStyle w:val="ListParagraph"/>
+        <w:pStyle w:val="Prrafodelista"/>
         <w:numPr>
           <w:ilvl w:val="1"/>
           <w:numId w:val="6"/>
@@ -12464,7 +12480,7 @@
     </w:p>
     <w:p>
       <w:pPr>
-        <w:pStyle w:val="ListParagraph"/>
+        <w:pStyle w:val="Prrafodelista"/>
         <w:spacing w:after="160" w:line="259" w:lineRule="auto"/>
         <w:jc w:val="both"/>
         <w:rPr>
@@ -12491,12 +12507,13 @@
         <w:rPr>
           <w:b/>
         </w:rPr>
+        <w:lastRenderedPageBreak/>
         <w:t>Tabla 5. Líneas Base</w:t>
       </w:r>
     </w:p>
     <w:tbl>
       <w:tblPr>
-        <w:tblStyle w:val="GridTable4-Accent1"/>
+        <w:tblStyle w:val="Tablaconcuadrcula4-nfasis1"/>
         <w:tblW w:w="0" w:type="auto"/>
         <w:tblLook w:val="04A0" w:firstRow="1" w:lastRow="0" w:firstColumn="1" w:lastColumn="0" w:noHBand="0" w:noVBand="1"/>
       </w:tblPr>
@@ -13003,7 +13020,7 @@
     </w:p>
     <w:p>
       <w:pPr>
-        <w:pStyle w:val="ListParagraph"/>
+        <w:pStyle w:val="Prrafodelista"/>
         <w:numPr>
           <w:ilvl w:val="1"/>
           <w:numId w:val="6"/>
@@ -13025,7 +13042,7 @@
     </w:p>
     <w:p>
       <w:pPr>
-        <w:pStyle w:val="ListParagraph"/>
+        <w:pStyle w:val="Prrafodelista"/>
         <w:jc w:val="both"/>
         <w:rPr>
           <w:rStyle w:val="None"/>
@@ -13100,7 +13117,7 @@
     </w:p>
     <w:p>
       <w:pPr>
-        <w:pStyle w:val="ListParagraph"/>
+        <w:pStyle w:val="Prrafodelista"/>
         <w:ind w:left="1440"/>
         <w:rPr>
           <w:b/>
@@ -13111,7 +13128,7 @@
     </w:p>
     <w:p>
       <w:pPr>
-        <w:pStyle w:val="ListParagraph"/>
+        <w:pStyle w:val="Prrafodelista"/>
         <w:ind w:left="1440"/>
         <w:rPr>
           <w:b/>
@@ -13122,7 +13139,7 @@
     </w:p>
     <w:p>
       <w:pPr>
-        <w:pStyle w:val="ListParagraph"/>
+        <w:pStyle w:val="Prrafodelista"/>
         <w:ind w:left="1440"/>
         <w:rPr>
           <w:b/>
@@ -13133,7 +13150,7 @@
     </w:p>
     <w:p>
       <w:pPr>
-        <w:pStyle w:val="ListParagraph"/>
+        <w:pStyle w:val="Prrafodelista"/>
         <w:ind w:left="1440"/>
         <w:rPr>
           <w:b/>
@@ -13157,6 +13174,7 @@
           <w:b/>
           <w:noProof/>
         </w:rPr>
+        <w:lastRenderedPageBreak/>
         <w:drawing>
           <wp:anchor distT="0" distB="0" distL="114300" distR="114300" simplePos="0" relativeHeight="251656192" behindDoc="0" locked="0" layoutInCell="1" allowOverlap="1" wp14:anchorId="1BE0531A" wp14:editId="7445CEAA">
             <wp:simplePos x="0" y="0"/>
@@ -13212,7 +13230,7 @@
     </w:p>
     <w:p>
       <w:pPr>
-        <w:pStyle w:val="ListParagraph"/>
+        <w:pStyle w:val="Prrafodelista"/>
         <w:ind w:left="1440"/>
         <w:rPr>
           <w:b/>
@@ -13223,7 +13241,7 @@
     </w:p>
     <w:p>
       <w:pPr>
-        <w:pStyle w:val="ListParagraph"/>
+        <w:pStyle w:val="Prrafodelista"/>
         <w:numPr>
           <w:ilvl w:val="2"/>
           <w:numId w:val="6"/>
@@ -13263,7 +13281,7 @@
     </w:p>
     <w:p>
       <w:pPr>
-        <w:pStyle w:val="ListParagraph"/>
+        <w:pStyle w:val="Prrafodelista"/>
         <w:numPr>
           <w:ilvl w:val="0"/>
           <w:numId w:val="15"/>
@@ -13285,7 +13303,7 @@
     </w:p>
     <w:p>
       <w:pPr>
-        <w:pStyle w:val="ListParagraph"/>
+        <w:pStyle w:val="Prrafodelista"/>
         <w:numPr>
           <w:ilvl w:val="0"/>
           <w:numId w:val="15"/>
@@ -13307,7 +13325,7 @@
     </w:p>
     <w:p>
       <w:pPr>
-        <w:pStyle w:val="ListParagraph"/>
+        <w:pStyle w:val="Prrafodelista"/>
         <w:numPr>
           <w:ilvl w:val="0"/>
           <w:numId w:val="15"/>
@@ -13329,7 +13347,7 @@
     </w:p>
     <w:p>
       <w:pPr>
-        <w:pStyle w:val="ListParagraph"/>
+        <w:pStyle w:val="Prrafodelista"/>
         <w:numPr>
           <w:ilvl w:val="0"/>
           <w:numId w:val="15"/>
@@ -13351,7 +13369,7 @@
     </w:p>
     <w:p>
       <w:pPr>
-        <w:pStyle w:val="ListParagraph"/>
+        <w:pStyle w:val="Prrafodelista"/>
         <w:spacing w:before="240" w:after="240"/>
         <w:ind w:left="2160"/>
         <w:rPr>
@@ -13364,7 +13382,7 @@
     </w:p>
     <w:p>
       <w:pPr>
-        <w:pStyle w:val="ListParagraph"/>
+        <w:pStyle w:val="Prrafodelista"/>
         <w:spacing w:before="240" w:after="240"/>
         <w:ind w:left="2160"/>
         <w:rPr>
@@ -13376,7 +13394,7 @@
     </w:p>
     <w:p>
       <w:pPr>
-        <w:pStyle w:val="ListParagraph"/>
+        <w:pStyle w:val="Prrafodelista"/>
         <w:spacing w:before="240" w:after="240"/>
         <w:ind w:left="2160"/>
         <w:rPr>
@@ -13388,7 +13406,7 @@
     </w:p>
     <w:p>
       <w:pPr>
-        <w:pStyle w:val="ListParagraph"/>
+        <w:pStyle w:val="Prrafodelista"/>
         <w:spacing w:before="240" w:after="240"/>
         <w:ind w:left="2160"/>
         <w:rPr>
@@ -13411,12 +13429,13 @@
           <w:rFonts w:asciiTheme="minorHAnsi" w:hAnsiTheme="minorHAnsi" w:cstheme="minorHAnsi"/>
           <w:b/>
         </w:rPr>
+        <w:lastRenderedPageBreak/>
         <w:t>Tabla 6. Roles y Permisos de la librería Clientes</w:t>
       </w:r>
     </w:p>
     <w:p>
       <w:pPr>
-        <w:pStyle w:val="ListParagraph"/>
+        <w:pStyle w:val="Prrafodelista"/>
         <w:rPr>
           <w:rStyle w:val="None"/>
           <w:rFonts w:asciiTheme="minorHAnsi" w:hAnsiTheme="minorHAnsi" w:cstheme="minorHAnsi"/>
@@ -13449,7 +13468,7 @@
           </w:tcPr>
           <w:p>
             <w:pPr>
-              <w:pStyle w:val="ListParagraph"/>
+              <w:pStyle w:val="Prrafodelista"/>
               <w:ind w:left="0"/>
               <w:jc w:val="center"/>
               <w:rPr>
@@ -13474,7 +13493,7 @@
           </w:tcPr>
           <w:p>
             <w:pPr>
-              <w:pStyle w:val="ListParagraph"/>
+              <w:pStyle w:val="Prrafodelista"/>
               <w:ind w:left="0"/>
               <w:jc w:val="center"/>
               <w:cnfStyle w:val="100000000000" w:firstRow="1" w:lastRow="0" w:firstColumn="0" w:lastColumn="0" w:oddVBand="0" w:evenVBand="0" w:oddHBand="0" w:evenHBand="0" w:firstRowFirstColumn="0" w:firstRowLastColumn="0" w:lastRowFirstColumn="0" w:lastRowLastColumn="0"/>
@@ -13508,7 +13527,7 @@
           </w:tcPr>
           <w:p>
             <w:pPr>
-              <w:pStyle w:val="ListParagraph"/>
+              <w:pStyle w:val="Prrafodelista"/>
               <w:ind w:left="0"/>
               <w:rPr>
                 <w:rStyle w:val="None"/>
@@ -13532,7 +13551,7 @@
           </w:tcPr>
           <w:p>
             <w:pPr>
-              <w:pStyle w:val="ListParagraph"/>
+              <w:pStyle w:val="Prrafodelista"/>
               <w:numPr>
                 <w:ilvl w:val="0"/>
                 <w:numId w:val="16"/>
@@ -13568,7 +13587,7 @@
           </w:tcPr>
           <w:p>
             <w:pPr>
-              <w:pStyle w:val="ListParagraph"/>
+              <w:pStyle w:val="Prrafodelista"/>
               <w:ind w:left="0"/>
               <w:rPr>
                 <w:rStyle w:val="None"/>
@@ -13592,7 +13611,7 @@
           </w:tcPr>
           <w:p>
             <w:pPr>
-              <w:pStyle w:val="ListParagraph"/>
+              <w:pStyle w:val="Prrafodelista"/>
               <w:numPr>
                 <w:ilvl w:val="0"/>
                 <w:numId w:val="16"/>
@@ -13616,7 +13635,7 @@
           </w:p>
           <w:p>
             <w:pPr>
-              <w:pStyle w:val="ListParagraph"/>
+              <w:pStyle w:val="Prrafodelista"/>
               <w:numPr>
                 <w:ilvl w:val="0"/>
                 <w:numId w:val="16"/>
@@ -13653,7 +13672,7 @@
     </w:p>
     <w:p>
       <w:pPr>
-        <w:pStyle w:val="ListParagraph"/>
+        <w:pStyle w:val="Prrafodelista"/>
         <w:numPr>
           <w:ilvl w:val="2"/>
           <w:numId w:val="6"/>
@@ -13676,7 +13695,7 @@
     </w:p>
     <w:p>
       <w:pPr>
-        <w:pStyle w:val="ListParagraph"/>
+        <w:pStyle w:val="Prrafodelista"/>
         <w:ind w:left="1418"/>
         <w:jc w:val="both"/>
         <w:rPr>
@@ -13744,7 +13763,7 @@
     </w:p>
     <w:p>
       <w:pPr>
-        <w:pStyle w:val="ListParagraph"/>
+        <w:pStyle w:val="Prrafodelista"/>
         <w:ind w:left="1418"/>
         <w:rPr>
           <w:rStyle w:val="None"/>
@@ -13755,7 +13774,7 @@
     </w:p>
     <w:p>
       <w:pPr>
-        <w:pStyle w:val="ListParagraph"/>
+        <w:pStyle w:val="Prrafodelista"/>
         <w:numPr>
           <w:ilvl w:val="0"/>
           <w:numId w:val="15"/>
@@ -13779,7 +13798,7 @@
     </w:p>
     <w:p>
       <w:pPr>
-        <w:pStyle w:val="ListParagraph"/>
+        <w:pStyle w:val="Prrafodelista"/>
         <w:numPr>
           <w:ilvl w:val="0"/>
           <w:numId w:val="15"/>
@@ -13819,7 +13838,7 @@
     </w:p>
     <w:p>
       <w:pPr>
-        <w:pStyle w:val="ListParagraph"/>
+        <w:pStyle w:val="Prrafodelista"/>
         <w:numPr>
           <w:ilvl w:val="0"/>
           <w:numId w:val="15"/>
@@ -13859,7 +13878,7 @@
     </w:p>
     <w:p>
       <w:pPr>
-        <w:pStyle w:val="ListParagraph"/>
+        <w:pStyle w:val="Prrafodelista"/>
         <w:ind w:left="1843" w:firstLine="698"/>
         <w:rPr>
           <w:rStyle w:val="None"/>
@@ -13878,7 +13897,7 @@
     </w:p>
     <w:p>
       <w:pPr>
-        <w:pStyle w:val="ListParagraph"/>
+        <w:pStyle w:val="Prrafodelista"/>
         <w:ind w:left="1843" w:firstLine="698"/>
         <w:rPr>
           <w:rStyle w:val="None"/>
@@ -13897,7 +13916,7 @@
     </w:p>
     <w:p>
       <w:pPr>
-        <w:pStyle w:val="ListParagraph"/>
+        <w:pStyle w:val="Prrafodelista"/>
         <w:ind w:left="1843" w:firstLine="698"/>
         <w:rPr>
           <w:rStyle w:val="None"/>
@@ -13916,7 +13935,7 @@
     </w:p>
     <w:p>
       <w:pPr>
-        <w:pStyle w:val="ListParagraph"/>
+        <w:pStyle w:val="Prrafodelista"/>
         <w:ind w:left="1843" w:firstLine="698"/>
         <w:rPr>
           <w:rStyle w:val="None"/>
@@ -13943,7 +13962,7 @@
     </w:p>
     <w:p>
       <w:pPr>
-        <w:pStyle w:val="ListParagraph"/>
+        <w:pStyle w:val="Prrafodelista"/>
         <w:ind w:left="1843" w:firstLine="698"/>
         <w:rPr>
           <w:rStyle w:val="None"/>
@@ -13962,7 +13981,7 @@
     </w:p>
     <w:p>
       <w:pPr>
-        <w:pStyle w:val="ListParagraph"/>
+        <w:pStyle w:val="Prrafodelista"/>
         <w:ind w:left="1843" w:firstLine="698"/>
         <w:rPr>
           <w:rStyle w:val="None"/>
@@ -13981,7 +14000,7 @@
     </w:p>
     <w:p>
       <w:pPr>
-        <w:pStyle w:val="ListParagraph"/>
+        <w:pStyle w:val="Prrafodelista"/>
         <w:ind w:left="1843" w:firstLine="698"/>
         <w:rPr>
           <w:rStyle w:val="None"/>
@@ -14008,7 +14027,7 @@
     </w:p>
     <w:p>
       <w:pPr>
-        <w:pStyle w:val="ListParagraph"/>
+        <w:pStyle w:val="Prrafodelista"/>
         <w:ind w:left="1843" w:firstLine="698"/>
         <w:rPr>
           <w:rStyle w:val="None"/>
@@ -14019,7 +14038,7 @@
     </w:p>
     <w:p>
       <w:pPr>
-        <w:pStyle w:val="ListParagraph"/>
+        <w:pStyle w:val="Prrafodelista"/>
         <w:numPr>
           <w:ilvl w:val="0"/>
           <w:numId w:val="15"/>
@@ -14043,7 +14062,7 @@
     </w:p>
     <w:p>
       <w:pPr>
-        <w:pStyle w:val="ListParagraph"/>
+        <w:pStyle w:val="Prrafodelista"/>
         <w:spacing w:before="240" w:after="240"/>
         <w:ind w:left="2160"/>
         <w:rPr>
@@ -14080,7 +14099,7 @@
     </w:p>
     <w:tbl>
       <w:tblPr>
-        <w:tblStyle w:val="GridTable4-Accent1"/>
+        <w:tblStyle w:val="Tablaconcuadrcula4-nfasis1"/>
         <w:tblW w:w="0" w:type="auto"/>
         <w:jc w:val="center"/>
         <w:tblLayout w:type="fixed"/>
@@ -14103,7 +14122,7 @@
           </w:tcPr>
           <w:p>
             <w:pPr>
-              <w:pStyle w:val="ListParagraph"/>
+              <w:pStyle w:val="Prrafodelista"/>
               <w:ind w:left="0"/>
               <w:jc w:val="center"/>
               <w:rPr>
@@ -14128,7 +14147,7 @@
           </w:tcPr>
           <w:p>
             <w:pPr>
-              <w:pStyle w:val="ListParagraph"/>
+              <w:pStyle w:val="Prrafodelista"/>
               <w:ind w:left="0"/>
               <w:jc w:val="center"/>
               <w:cnfStyle w:val="100000000000" w:firstRow="1" w:lastRow="0" w:firstColumn="0" w:lastColumn="0" w:oddVBand="0" w:evenVBand="0" w:oddHBand="0" w:evenHBand="0" w:firstRowFirstColumn="0" w:firstRowLastColumn="0" w:lastRowFirstColumn="0" w:lastRowLastColumn="0"/>
@@ -14162,7 +14181,7 @@
           </w:tcPr>
           <w:p>
             <w:pPr>
-              <w:pStyle w:val="ListParagraph"/>
+              <w:pStyle w:val="Prrafodelista"/>
               <w:ind w:left="0"/>
               <w:rPr>
                 <w:rStyle w:val="None"/>
@@ -14186,7 +14205,7 @@
           </w:tcPr>
           <w:p>
             <w:pPr>
-              <w:pStyle w:val="ListParagraph"/>
+              <w:pStyle w:val="Prrafodelista"/>
               <w:numPr>
                 <w:ilvl w:val="0"/>
                 <w:numId w:val="16"/>
@@ -14210,7 +14229,7 @@
           </w:p>
           <w:p>
             <w:pPr>
-              <w:pStyle w:val="ListParagraph"/>
+              <w:pStyle w:val="Prrafodelista"/>
               <w:numPr>
                 <w:ilvl w:val="0"/>
                 <w:numId w:val="16"/>
@@ -14234,7 +14253,7 @@
           </w:p>
           <w:p>
             <w:pPr>
-              <w:pStyle w:val="ListParagraph"/>
+              <w:pStyle w:val="Prrafodelista"/>
               <w:numPr>
                 <w:ilvl w:val="0"/>
                 <w:numId w:val="16"/>
@@ -14270,7 +14289,7 @@
           </w:tcPr>
           <w:p>
             <w:pPr>
-              <w:pStyle w:val="ListParagraph"/>
+              <w:pStyle w:val="Prrafodelista"/>
               <w:ind w:left="0"/>
               <w:rPr>
                 <w:rStyle w:val="None"/>
@@ -14294,7 +14313,7 @@
           </w:tcPr>
           <w:p>
             <w:pPr>
-              <w:pStyle w:val="ListParagraph"/>
+              <w:pStyle w:val="Prrafodelista"/>
               <w:numPr>
                 <w:ilvl w:val="0"/>
                 <w:numId w:val="16"/>
@@ -14318,7 +14337,7 @@
           </w:p>
           <w:p>
             <w:pPr>
-              <w:pStyle w:val="ListParagraph"/>
+              <w:pStyle w:val="Prrafodelista"/>
               <w:numPr>
                 <w:ilvl w:val="0"/>
                 <w:numId w:val="16"/>
@@ -14342,7 +14361,7 @@
           </w:p>
           <w:p>
             <w:pPr>
-              <w:pStyle w:val="ListParagraph"/>
+              <w:pStyle w:val="Prrafodelista"/>
               <w:numPr>
                 <w:ilvl w:val="0"/>
                 <w:numId w:val="16"/>
@@ -14379,7 +14398,7 @@
           </w:tcPr>
           <w:p>
             <w:pPr>
-              <w:pStyle w:val="ListParagraph"/>
+              <w:pStyle w:val="Prrafodelista"/>
               <w:ind w:left="0"/>
               <w:rPr>
                 <w:rStyle w:val="None"/>
@@ -14403,7 +14422,7 @@
           </w:tcPr>
           <w:p>
             <w:pPr>
-              <w:pStyle w:val="ListParagraph"/>
+              <w:pStyle w:val="Prrafodelista"/>
               <w:numPr>
                 <w:ilvl w:val="0"/>
                 <w:numId w:val="16"/>
@@ -14427,7 +14446,7 @@
           </w:p>
           <w:p>
             <w:pPr>
-              <w:pStyle w:val="ListParagraph"/>
+              <w:pStyle w:val="Prrafodelista"/>
               <w:numPr>
                 <w:ilvl w:val="0"/>
                 <w:numId w:val="16"/>
@@ -14454,7 +14473,7 @@
     </w:tbl>
     <w:p>
       <w:pPr>
-        <w:pStyle w:val="ListParagraph"/>
+        <w:pStyle w:val="Prrafodelista"/>
         <w:spacing w:before="240" w:after="240"/>
         <w:ind w:left="2160"/>
         <w:rPr>
@@ -14467,7 +14486,7 @@
     </w:p>
     <w:p>
       <w:pPr>
-        <w:pStyle w:val="ListParagraph"/>
+        <w:pStyle w:val="Prrafodelista"/>
         <w:spacing w:before="240" w:after="240"/>
         <w:ind w:left="2160"/>
         <w:rPr>
@@ -14480,7 +14499,7 @@
     </w:p>
     <w:p>
       <w:pPr>
-        <w:pStyle w:val="ListParagraph"/>
+        <w:pStyle w:val="Prrafodelista"/>
         <w:numPr>
           <w:ilvl w:val="2"/>
           <w:numId w:val="6"/>
@@ -14498,12 +14517,13 @@
           <w:sz w:val="24"/>
           <w:szCs w:val="24"/>
         </w:rPr>
+        <w:lastRenderedPageBreak/>
         <w:t>Librería de documentos</w:t>
       </w:r>
     </w:p>
     <w:p>
       <w:pPr>
-        <w:pStyle w:val="ListParagraph"/>
+        <w:pStyle w:val="Prrafodelista"/>
         <w:numPr>
           <w:ilvl w:val="0"/>
           <w:numId w:val="18"/>
@@ -14802,7 +14822,7 @@
     </w:p>
     <w:tbl>
       <w:tblPr>
-        <w:tblStyle w:val="GridTable4-Accent1"/>
+        <w:tblStyle w:val="Tablaconcuadrcula4-nfasis1"/>
         <w:tblW w:w="0" w:type="auto"/>
         <w:jc w:val="center"/>
         <w:tblLayout w:type="fixed"/>
@@ -14921,7 +14941,7 @@
     </w:tbl>
     <w:p>
       <w:pPr>
-        <w:pStyle w:val="ListParagraph"/>
+        <w:pStyle w:val="Prrafodelista"/>
         <w:spacing w:before="240" w:after="240"/>
         <w:ind w:left="2160"/>
         <w:rPr>
@@ -14933,7 +14953,7 @@
     </w:p>
     <w:p>
       <w:pPr>
-        <w:pStyle w:val="ListParagraph"/>
+        <w:pStyle w:val="Prrafodelista"/>
         <w:spacing w:before="240" w:after="240"/>
         <w:ind w:left="2160"/>
         <w:rPr>
@@ -14945,7 +14965,7 @@
     </w:p>
     <w:p>
       <w:pPr>
-        <w:pStyle w:val="ListParagraph"/>
+        <w:pStyle w:val="Prrafodelista"/>
         <w:spacing w:before="240" w:after="240"/>
         <w:ind w:left="2160"/>
         <w:rPr>
@@ -14957,7 +14977,7 @@
     </w:p>
     <w:p>
       <w:pPr>
-        <w:pStyle w:val="ListParagraph"/>
+        <w:pStyle w:val="Prrafodelista"/>
         <w:spacing w:before="240" w:after="240"/>
         <w:ind w:left="2160"/>
         <w:rPr>
@@ -14969,7 +14989,7 @@
     </w:p>
     <w:p>
       <w:pPr>
-        <w:pStyle w:val="ListParagraph"/>
+        <w:pStyle w:val="Prrafodelista"/>
         <w:spacing w:before="240" w:after="240"/>
         <w:ind w:left="2160"/>
         <w:rPr>
@@ -14981,7 +15001,7 @@
     </w:p>
     <w:p>
       <w:pPr>
-        <w:pStyle w:val="ListParagraph"/>
+        <w:pStyle w:val="Prrafodelista"/>
         <w:spacing w:before="240" w:after="240"/>
         <w:ind w:left="2160"/>
         <w:rPr>
@@ -14993,7 +15013,7 @@
     </w:p>
     <w:p>
       <w:pPr>
-        <w:pStyle w:val="ListParagraph"/>
+        <w:pStyle w:val="Prrafodelista"/>
         <w:spacing w:before="240" w:after="240"/>
         <w:ind w:left="2160"/>
         <w:rPr>
@@ -15005,7 +15025,7 @@
     </w:p>
     <w:p>
       <w:pPr>
-        <w:pStyle w:val="ListParagraph"/>
+        <w:pStyle w:val="Prrafodelista"/>
         <w:spacing w:before="240" w:after="240"/>
         <w:ind w:left="2160"/>
         <w:rPr>
@@ -15017,7 +15037,7 @@
     </w:p>
     <w:p>
       <w:pPr>
-        <w:pStyle w:val="ListParagraph"/>
+        <w:pStyle w:val="Prrafodelista"/>
         <w:spacing w:before="240" w:after="240"/>
         <w:ind w:left="2160"/>
         <w:rPr>
@@ -15029,7 +15049,7 @@
     </w:p>
     <w:p>
       <w:pPr>
-        <w:pStyle w:val="ListParagraph"/>
+        <w:pStyle w:val="Prrafodelista"/>
         <w:spacing w:before="240" w:after="240"/>
         <w:ind w:left="2160"/>
         <w:rPr>
@@ -15041,7 +15061,7 @@
     </w:p>
     <w:p>
       <w:pPr>
-        <w:pStyle w:val="ListParagraph"/>
+        <w:pStyle w:val="Prrafodelista"/>
         <w:numPr>
           <w:ilvl w:val="2"/>
           <w:numId w:val="6"/>
@@ -15059,12 +15079,13 @@
           <w:sz w:val="24"/>
           <w:szCs w:val="24"/>
         </w:rPr>
+        <w:lastRenderedPageBreak/>
         <w:t>Librería de línea base</w:t>
       </w:r>
     </w:p>
     <w:p>
       <w:pPr>
-        <w:pStyle w:val="ListParagraph"/>
+        <w:pStyle w:val="Prrafodelista"/>
         <w:numPr>
           <w:ilvl w:val="0"/>
           <w:numId w:val="18"/>
@@ -15116,7 +15137,7 @@
     </w:p>
     <w:p>
       <w:pPr>
-        <w:pStyle w:val="ListParagraph"/>
+        <w:pStyle w:val="Prrafodelista"/>
         <w:tabs>
           <w:tab w:val="left" w:leader="dot" w:pos="8505"/>
         </w:tabs>
@@ -15132,7 +15153,7 @@
     </w:p>
     <w:p>
       <w:pPr>
-        <w:pStyle w:val="ListParagraph"/>
+        <w:pStyle w:val="Prrafodelista"/>
         <w:numPr>
           <w:ilvl w:val="0"/>
           <w:numId w:val="18"/>
@@ -15160,7 +15181,7 @@
     </w:p>
     <w:p>
       <w:pPr>
-        <w:pStyle w:val="ListParagraph"/>
+        <w:pStyle w:val="Prrafodelista"/>
         <w:tabs>
           <w:tab w:val="left" w:leader="dot" w:pos="8505"/>
         </w:tabs>
@@ -15176,7 +15197,7 @@
     </w:p>
     <w:p>
       <w:pPr>
-        <w:pStyle w:val="ListParagraph"/>
+        <w:pStyle w:val="Prrafodelista"/>
         <w:numPr>
           <w:ilvl w:val="0"/>
           <w:numId w:val="18"/>
@@ -15211,7 +15232,7 @@
     </w:p>
     <w:p>
       <w:pPr>
-        <w:pStyle w:val="ListParagraph"/>
+        <w:pStyle w:val="Prrafodelista"/>
         <w:tabs>
           <w:tab w:val="left" w:leader="dot" w:pos="8505"/>
         </w:tabs>
@@ -15227,7 +15248,7 @@
     </w:p>
     <w:p>
       <w:pPr>
-        <w:pStyle w:val="ListParagraph"/>
+        <w:pStyle w:val="Prrafodelista"/>
         <w:numPr>
           <w:ilvl w:val="0"/>
           <w:numId w:val="18"/>
@@ -15279,7 +15300,7 @@
     </w:p>
     <w:p>
       <w:pPr>
-        <w:pStyle w:val="ListParagraph"/>
+        <w:pStyle w:val="Prrafodelista"/>
         <w:rPr>
           <w:rFonts w:asciiTheme="minorHAnsi" w:eastAsia="Times New Roman" w:hAnsiTheme="minorHAnsi"/>
           <w:szCs w:val="20"/>
@@ -15289,7 +15310,7 @@
     </w:p>
     <w:p>
       <w:pPr>
-        <w:pStyle w:val="ListParagraph"/>
+        <w:pStyle w:val="Prrafodelista"/>
         <w:numPr>
           <w:ilvl w:val="2"/>
           <w:numId w:val="18"/>
@@ -15317,7 +15338,7 @@
     </w:p>
     <w:p>
       <w:pPr>
-        <w:pStyle w:val="ListParagraph"/>
+        <w:pStyle w:val="Prrafodelista"/>
         <w:numPr>
           <w:ilvl w:val="2"/>
           <w:numId w:val="18"/>
@@ -15345,7 +15366,7 @@
     </w:p>
     <w:p>
       <w:pPr>
-        <w:pStyle w:val="ListParagraph"/>
+        <w:pStyle w:val="Prrafodelista"/>
         <w:numPr>
           <w:ilvl w:val="2"/>
           <w:numId w:val="18"/>
@@ -15373,7 +15394,7 @@
     </w:p>
     <w:p>
       <w:pPr>
-        <w:pStyle w:val="ListParagraph"/>
+        <w:pStyle w:val="Prrafodelista"/>
         <w:numPr>
           <w:ilvl w:val="2"/>
           <w:numId w:val="18"/>
@@ -15401,7 +15422,7 @@
     </w:p>
     <w:p>
       <w:pPr>
-        <w:pStyle w:val="ListParagraph"/>
+        <w:pStyle w:val="Prrafodelista"/>
         <w:numPr>
           <w:ilvl w:val="2"/>
           <w:numId w:val="18"/>
@@ -15429,7 +15450,7 @@
     </w:p>
     <w:p>
       <w:pPr>
-        <w:pStyle w:val="ListParagraph"/>
+        <w:pStyle w:val="Prrafodelista"/>
         <w:numPr>
           <w:ilvl w:val="2"/>
           <w:numId w:val="18"/>
@@ -15485,7 +15506,7 @@
     </w:p>
     <w:p>
       <w:pPr>
-        <w:pStyle w:val="ListParagraph"/>
+        <w:pStyle w:val="Prrafodelista"/>
         <w:numPr>
           <w:ilvl w:val="0"/>
           <w:numId w:val="20"/>
@@ -15539,7 +15560,7 @@
     </w:p>
     <w:p>
       <w:pPr>
-        <w:pStyle w:val="ListParagraph"/>
+        <w:pStyle w:val="Prrafodelista"/>
         <w:spacing w:before="240" w:after="240"/>
         <w:ind w:left="2160"/>
         <w:rPr>
@@ -15568,7 +15589,7 @@
     </w:p>
     <w:tbl>
       <w:tblPr>
-        <w:tblStyle w:val="GridTable4-Accent1"/>
+        <w:tblStyle w:val="Tablaconcuadrcula4-nfasis1"/>
         <w:tblW w:w="0" w:type="auto"/>
         <w:jc w:val="center"/>
         <w:tblLook w:val="04A0" w:firstRow="1" w:lastRow="0" w:firstColumn="1" w:lastColumn="0" w:noHBand="0" w:noVBand="1"/>
@@ -15902,7 +15923,7 @@
     </w:p>
     <w:p>
       <w:pPr>
-        <w:pStyle w:val="ListParagraph"/>
+        <w:pStyle w:val="Prrafodelista"/>
         <w:numPr>
           <w:ilvl w:val="1"/>
           <w:numId w:val="6"/>
@@ -15920,12 +15941,13 @@
           <w:sz w:val="32"/>
           <w:szCs w:val="32"/>
         </w:rPr>
+        <w:lastRenderedPageBreak/>
         <w:t>Definición del formato de solicitud de cambios</w:t>
       </w:r>
     </w:p>
     <w:p>
       <w:pPr>
-        <w:pStyle w:val="ListParagraph"/>
+        <w:pStyle w:val="Prrafodelista"/>
         <w:numPr>
           <w:ilvl w:val="2"/>
           <w:numId w:val="6"/>
@@ -15948,7 +15970,7 @@
     </w:p>
     <w:p>
       <w:pPr>
-        <w:pStyle w:val="ListParagraph"/>
+        <w:pStyle w:val="Prrafodelista"/>
         <w:spacing w:line="240" w:lineRule="auto"/>
         <w:ind w:left="2160"/>
         <w:rPr>
@@ -16008,7 +16030,7 @@
     </w:p>
     <w:tbl>
       <w:tblPr>
-        <w:tblStyle w:val="TableGrid"/>
+        <w:tblStyle w:val="Tablaconcuadrcula"/>
         <w:tblW w:w="0" w:type="auto"/>
         <w:jc w:val="center"/>
         <w:tblLook w:val="04A0" w:firstRow="1" w:lastRow="0" w:firstColumn="1" w:lastColumn="0" w:noHBand="0" w:noVBand="1"/>
@@ -16148,10 +16170,7 @@
           </w:tcPr>
           <w:p>
             <w:r>
-              <w:t>Marco Sotelo</w:t>
-            </w:r>
-            <w:r>
-              <w:t xml:space="preserve"> - Administrador</w:t>
+              <w:t>Jose La Rosa – Jefe de Proyecto</w:t>
             </w:r>
           </w:p>
         </w:tc>
@@ -16185,10 +16204,7 @@
           </w:tcPr>
           <w:p>
             <w:r>
-              <w:t>Marco Sotelo</w:t>
-            </w:r>
-            <w:r>
-              <w:t xml:space="preserve"> - Administrador</w:t>
+              <w:t>Jose La Rosa – Jefe de Proyecto</w:t>
             </w:r>
           </w:p>
         </w:tc>
@@ -16318,7 +16334,7 @@
     </w:tbl>
     <w:p>
       <w:pPr>
-        <w:pStyle w:val="ListParagraph"/>
+        <w:pStyle w:val="Prrafodelista"/>
         <w:spacing w:line="240" w:lineRule="auto"/>
         <w:ind w:left="2160"/>
         <w:rPr>
@@ -16353,7 +16369,7 @@
     </w:p>
     <w:tbl>
       <w:tblPr>
-        <w:tblStyle w:val="TableGrid"/>
+        <w:tblStyle w:val="Tablaconcuadrcula"/>
         <w:tblW w:w="0" w:type="auto"/>
         <w:jc w:val="center"/>
         <w:tblLook w:val="04A0" w:firstRow="1" w:lastRow="0" w:firstColumn="1" w:lastColumn="0" w:noHBand="0" w:noVBand="1"/>
@@ -16391,7 +16407,10 @@
           </w:tcPr>
           <w:p>
             <w:r>
-              <w:t>001</w:t>
+              <w:t>00</w:t>
+            </w:r>
+            <w:r>
+              <w:t>2</w:t>
             </w:r>
           </w:p>
         </w:tc>
@@ -16493,7 +16512,7 @@
           </w:tcPr>
           <w:p>
             <w:r>
-              <w:t>Marco Sotelo - Administrador</w:t>
+              <w:t>Jose La Rosa – Jefe de Proyecto</w:t>
             </w:r>
           </w:p>
         </w:tc>
@@ -16527,10 +16546,7 @@
           </w:tcPr>
           <w:p>
             <w:r>
-              <w:t>Marco Sotelo</w:t>
-            </w:r>
-            <w:r>
-              <w:t xml:space="preserve"> - Administrador</w:t>
+              <w:t>Jose La Rosa – Jefe de Proyecto</w:t>
             </w:r>
           </w:p>
         </w:tc>
@@ -16572,7 +16588,19 @@
               <w:rPr>
                 <w:lang w:val="es-ES"/>
               </w:rPr>
-              <w:t xml:space="preserve">Se solicita el cambio de la línea base del </w:t>
+              <w:t>Se solicita el cambio de la línea base</w:t>
+            </w:r>
+            <w:r>
+              <w:rPr>
+                <w:lang w:val="es-ES"/>
+              </w:rPr>
+              <w:t xml:space="preserve"> 1</w:t>
+            </w:r>
+            <w:r>
+              <w:rPr>
+                <w:lang w:val="es-ES"/>
+              </w:rPr>
+              <w:t xml:space="preserve"> del </w:t>
             </w:r>
             <w:r>
               <w:rPr>
@@ -16648,7 +16676,7 @@
     </w:tbl>
     <w:p>
       <w:pPr>
-        <w:pStyle w:val="ListParagraph"/>
+        <w:pStyle w:val="Prrafodelista"/>
         <w:spacing w:line="240" w:lineRule="auto"/>
         <w:ind w:left="2160"/>
         <w:rPr>
@@ -16658,40 +16686,318 @@
     </w:p>
     <w:p>
       <w:pPr>
+        <w:rPr>
+          <w:i/>
+        </w:rPr>
+      </w:pPr>
+      <w:r>
+        <w:rPr>
+          <w:i/>
+        </w:rPr>
+        <w:t xml:space="preserve">      </w:t>
+      </w:r>
+      <w:r>
+        <w:rPr>
+          <w:i/>
+        </w:rPr>
+        <w:t xml:space="preserve">Alumno: </w:t>
+      </w:r>
+      <w:r>
+        <w:rPr>
+          <w:i/>
+        </w:rPr>
+        <w:t>José Carlos La Rosa Menacho</w:t>
+      </w:r>
+    </w:p>
+    <w:tbl>
+      <w:tblPr>
+        <w:tblStyle w:val="Tablaconcuadrcula"/>
+        <w:tblW w:w="0" w:type="auto"/>
+        <w:jc w:val="center"/>
+        <w:tblLook w:val="04A0" w:firstRow="1" w:lastRow="0" w:firstColumn="1" w:lastColumn="0" w:noHBand="0" w:noVBand="1"/>
+      </w:tblPr>
+      <w:tblGrid>
+        <w:gridCol w:w="1766"/>
+        <w:gridCol w:w="6486"/>
+      </w:tblGrid>
+      <w:tr>
+        <w:trPr>
+          <w:trHeight w:val="229"/>
+          <w:jc w:val="center"/>
+        </w:trPr>
+        <w:tc>
+          <w:tcPr>
+            <w:tcW w:w="1766" w:type="dxa"/>
+          </w:tcPr>
+          <w:p>
+            <w:pPr>
+              <w:rPr>
+                <w:b/>
+              </w:rPr>
+            </w:pPr>
+            <w:r>
+              <w:rPr>
+                <w:b/>
+              </w:rPr>
+              <w:t>ID</w:t>
+            </w:r>
+          </w:p>
+        </w:tc>
+        <w:tc>
+          <w:tcPr>
+            <w:tcW w:w="6486" w:type="dxa"/>
+          </w:tcPr>
+          <w:p>
+            <w:r>
+              <w:t>00</w:t>
+            </w:r>
+            <w:r>
+              <w:t>3</w:t>
+            </w:r>
+          </w:p>
+        </w:tc>
+      </w:tr>
+      <w:tr>
+        <w:trPr>
+          <w:trHeight w:val="245"/>
+          <w:jc w:val="center"/>
+        </w:trPr>
+        <w:tc>
+          <w:tcPr>
+            <w:tcW w:w="1766" w:type="dxa"/>
+          </w:tcPr>
+          <w:p>
+            <w:pPr>
+              <w:rPr>
+                <w:b/>
+              </w:rPr>
+            </w:pPr>
+            <w:r>
+              <w:rPr>
+                <w:b/>
+              </w:rPr>
+              <w:t>Fecha</w:t>
+            </w:r>
+          </w:p>
+        </w:tc>
+        <w:tc>
+          <w:tcPr>
+            <w:tcW w:w="6486" w:type="dxa"/>
+          </w:tcPr>
+          <w:p>
+            <w:r>
+              <w:t>09/12/2019</w:t>
+            </w:r>
+          </w:p>
+        </w:tc>
+      </w:tr>
+      <w:tr>
+        <w:trPr>
+          <w:trHeight w:val="229"/>
+          <w:jc w:val="center"/>
+        </w:trPr>
+        <w:tc>
+          <w:tcPr>
+            <w:tcW w:w="1766" w:type="dxa"/>
+          </w:tcPr>
+          <w:p>
+            <w:pPr>
+              <w:rPr>
+                <w:b/>
+              </w:rPr>
+            </w:pPr>
+            <w:r>
+              <w:rPr>
+                <w:b/>
+              </w:rPr>
+              <w:t>Sistema</w:t>
+            </w:r>
+          </w:p>
+        </w:tc>
+        <w:tc>
+          <w:tcPr>
+            <w:tcW w:w="6486" w:type="dxa"/>
+          </w:tcPr>
+          <w:p>
+            <w:r>
+              <w:t>SGE</w:t>
+            </w:r>
+          </w:p>
+        </w:tc>
+      </w:tr>
+      <w:tr>
+        <w:trPr>
+          <w:trHeight w:val="229"/>
+          <w:jc w:val="center"/>
+        </w:trPr>
+        <w:tc>
+          <w:tcPr>
+            <w:tcW w:w="1766" w:type="dxa"/>
+          </w:tcPr>
+          <w:p>
+            <w:pPr>
+              <w:rPr>
+                <w:b/>
+              </w:rPr>
+            </w:pPr>
+            <w:r>
+              <w:rPr>
+                <w:b/>
+              </w:rPr>
+              <w:t>Fuente</w:t>
+            </w:r>
+          </w:p>
+        </w:tc>
+        <w:tc>
+          <w:tcPr>
+            <w:tcW w:w="6486" w:type="dxa"/>
+          </w:tcPr>
+          <w:p>
+            <w:r>
+              <w:t>Jose La Rosa – Jefe de Proyecto</w:t>
+            </w:r>
+          </w:p>
+        </w:tc>
+      </w:tr>
+      <w:tr>
+        <w:trPr>
+          <w:trHeight w:val="229"/>
+          <w:jc w:val="center"/>
+        </w:trPr>
+        <w:tc>
+          <w:tcPr>
+            <w:tcW w:w="1766" w:type="dxa"/>
+          </w:tcPr>
+          <w:p>
+            <w:pPr>
+              <w:rPr>
+                <w:b/>
+              </w:rPr>
+            </w:pPr>
+            <w:r>
+              <w:rPr>
+                <w:b/>
+              </w:rPr>
+              <w:t>Autor</w:t>
+            </w:r>
+          </w:p>
+        </w:tc>
+        <w:tc>
+          <w:tcPr>
+            <w:tcW w:w="6486" w:type="dxa"/>
+          </w:tcPr>
+          <w:p>
+            <w:r>
+              <w:t>Jose La Rosa – Jefe de Proyecto</w:t>
+            </w:r>
+          </w:p>
+        </w:tc>
+      </w:tr>
+      <w:tr>
+        <w:trPr>
+          <w:trHeight w:val="60"/>
+          <w:jc w:val="center"/>
+        </w:trPr>
+        <w:tc>
+          <w:tcPr>
+            <w:tcW w:w="1766" w:type="dxa"/>
+          </w:tcPr>
+          <w:p>
+            <w:pPr>
+              <w:rPr>
+                <w:b/>
+              </w:rPr>
+            </w:pPr>
+            <w:r>
+              <w:rPr>
+                <w:b/>
+              </w:rPr>
+              <w:t>Descripción</w:t>
+            </w:r>
+          </w:p>
+        </w:tc>
+        <w:tc>
+          <w:tcPr>
+            <w:tcW w:w="6486" w:type="dxa"/>
+          </w:tcPr>
+          <w:p>
+            <w:pPr>
+              <w:rPr>
+                <w:lang w:val="es-ES"/>
+              </w:rPr>
+            </w:pPr>
+            <w:r>
+              <w:rPr>
+                <w:lang w:val="es-ES"/>
+              </w:rPr>
+              <w:t xml:space="preserve">Se solicita el cambio de la línea base </w:t>
+            </w:r>
+            <w:r>
+              <w:rPr>
+                <w:lang w:val="es-ES"/>
+              </w:rPr>
+              <w:t>3</w:t>
+            </w:r>
+            <w:r>
+              <w:rPr>
+                <w:lang w:val="es-ES"/>
+              </w:rPr>
+              <w:t xml:space="preserve"> del proyecto del sistema de gestión de eventos.</w:t>
+            </w:r>
+          </w:p>
+        </w:tc>
+      </w:tr>
+      <w:tr>
+        <w:trPr>
+          <w:trHeight w:val="994"/>
+          <w:jc w:val="center"/>
+        </w:trPr>
+        <w:tc>
+          <w:tcPr>
+            <w:tcW w:w="1766" w:type="dxa"/>
+          </w:tcPr>
+          <w:p>
+            <w:pPr>
+              <w:rPr>
+                <w:b/>
+                <w:lang w:val="es-ES"/>
+              </w:rPr>
+            </w:pPr>
+            <w:r>
+              <w:rPr>
+                <w:b/>
+                <w:lang w:val="es-ES"/>
+              </w:rPr>
+              <w:t>Justificación</w:t>
+            </w:r>
+          </w:p>
+        </w:tc>
+        <w:tc>
+          <w:tcPr>
+            <w:tcW w:w="6486" w:type="dxa"/>
+          </w:tcPr>
+          <w:p>
+            <w:pPr>
+              <w:rPr>
+                <w:lang w:val="es-ES"/>
+              </w:rPr>
+            </w:pPr>
+            <w:r>
+              <w:rPr>
+                <w:lang w:val="es-ES"/>
+              </w:rPr>
+              <w:t>Se hicieron cambios de estandarización para cada documento del proyecto del sistema de gestión de eventos.</w:t>
+            </w:r>
+          </w:p>
+        </w:tc>
+      </w:tr>
+    </w:tbl>
+    <w:p>
+      <w:pPr>
         <w:spacing w:before="240" w:after="240"/>
-        <w:rPr>
-          <w:b/>
-          <w:sz w:val="32"/>
-          <w:szCs w:val="32"/>
-        </w:rPr>
-      </w:pPr>
-    </w:p>
-    <w:p>
-      <w:pPr>
-        <w:pStyle w:val="ListParagraph"/>
-        <w:spacing w:before="240" w:after="240"/>
-        <w:ind w:left="2160"/>
-        <w:rPr>
-          <w:b/>
-          <w:sz w:val="24"/>
-          <w:szCs w:val="24"/>
-        </w:rPr>
       </w:pPr>
       <w:bookmarkStart w:id="0" w:name="_GoBack"/>
       <w:bookmarkEnd w:id="0"/>
-    </w:p>
-    <w:p>
-      <w:pPr>
-        <w:spacing w:before="240" w:after="240"/>
-      </w:pPr>
-      <w:r>
-        <w:rPr>
-          <w:b/>
-          <w:sz w:val="28"/>
-          <w:szCs w:val="28"/>
-        </w:rPr>
-        <w:t xml:space="preserve"> </w:t>
-      </w:r>
     </w:p>
     <w:p/>
     <w:sectPr>
@@ -16705,7 +17011,7 @@
 </file>
 
 <file path=word/numbering.xml><?xml version="1.0" encoding="utf-8"?>
-<w:numbering xmlns:wpc="http://schemas.microsoft.com/office/word/2010/wordprocessingCanvas" xmlns:cx="http://schemas.microsoft.com/office/drawing/2014/chartex" xmlns:cx1="http://schemas.microsoft.com/office/drawing/2015/9/8/chartex" xmlns:cx2="http://schemas.microsoft.com/office/drawing/2015/10/21/chartex" xmlns:cx3="http://schemas.microsoft.com/office/drawing/2016/5/9/chartex" xmlns:cx4="http://schemas.microsoft.com/office/drawing/2016/5/10/chartex" xmlns:cx5="http://schemas.microsoft.com/office/drawing/2016/5/11/chartex" xmlns:cx6="http://schemas.microsoft.com/office/drawing/2016/5/12/chartex" xmlns:cx7="http://schemas.microsoft.com/office/drawing/2016/5/13/chartex" xmlns:cx8="http://schemas.microsoft.com/office/drawing/2016/5/14/chartex" xmlns:mc="http://schemas.openxmlformats.org/markup-compatibility/2006" xmlns:aink="http://schemas.microsoft.com/office/drawing/2016/ink" xmlns:am3d="http://schemas.microsoft.com/office/drawing/2017/model3d" xmlns:o="urn:schemas-microsoft-com:office:office" xmlns:r="http://schemas.openxmlformats.org/officeDocument/2006/relationships" xmlns:m="http://schemas.openxmlformats.org/officeDocument/2006/math" xmlns:v="urn:schemas-microsoft-com:vml" xmlns:wp14="http://schemas.microsoft.com/office/word/2010/wordprocessingDrawing" xmlns:wp="http://schemas.openxmlformats.org/drawingml/2006/wordprocessingDrawing" xmlns:w10="urn:schemas-microsoft-com:office:word" xmlns:w="http://schemas.openxmlformats.org/wordprocessingml/2006/main" xmlns:w14="http://schemas.microsoft.com/office/word/2010/wordml" xmlns:w15="http://schemas.microsoft.com/office/word/2012/wordml" xmlns:w16cex="http://schemas.microsoft.com/office/word/2018/wordml/cex" xmlns:w16cid="http://schemas.microsoft.com/office/word/2016/wordml/cid" xmlns:w16="http://schemas.microsoft.com/office/word/2018/wordml" xmlns:w16se="http://schemas.microsoft.com/office/word/2015/wordml/symex" xmlns:wpg="http://schemas.microsoft.com/office/word/2010/wordprocessingGroup" xmlns:wpi="http://schemas.microsoft.com/office/word/2010/wordprocessingInk" xmlns:wne="http://schemas.microsoft.com/office/word/2006/wordml" xmlns:wps="http://schemas.microsoft.com/office/word/2010/wordprocessingShape" mc:Ignorable="w14 w15 w16se w16cid w16 w16cex wp14">
+<w:numbering xmlns:wpc="http://schemas.microsoft.com/office/word/2010/wordprocessingCanvas" xmlns:cx="http://schemas.microsoft.com/office/drawing/2014/chartex" xmlns:cx1="http://schemas.microsoft.com/office/drawing/2015/9/8/chartex" xmlns:cx2="http://schemas.microsoft.com/office/drawing/2015/10/21/chartex" xmlns:cx3="http://schemas.microsoft.com/office/drawing/2016/5/9/chartex" xmlns:cx4="http://schemas.microsoft.com/office/drawing/2016/5/10/chartex" xmlns:cx5="http://schemas.microsoft.com/office/drawing/2016/5/11/chartex" xmlns:cx6="http://schemas.microsoft.com/office/drawing/2016/5/12/chartex" xmlns:cx7="http://schemas.microsoft.com/office/drawing/2016/5/13/chartex" xmlns:cx8="http://schemas.microsoft.com/office/drawing/2016/5/14/chartex" xmlns:mc="http://schemas.openxmlformats.org/markup-compatibility/2006" xmlns:aink="http://schemas.microsoft.com/office/drawing/2016/ink" xmlns:am3d="http://schemas.microsoft.com/office/drawing/2017/model3d" xmlns:o="urn:schemas-microsoft-com:office:office" xmlns:r="http://schemas.openxmlformats.org/officeDocument/2006/relationships" xmlns:m="http://schemas.openxmlformats.org/officeDocument/2006/math" xmlns:v="urn:schemas-microsoft-com:vml" xmlns:wp14="http://schemas.microsoft.com/office/word/2010/wordprocessingDrawing" xmlns:wp="http://schemas.openxmlformats.org/drawingml/2006/wordprocessingDrawing" xmlns:w10="urn:schemas-microsoft-com:office:word" xmlns:w="http://schemas.openxmlformats.org/wordprocessingml/2006/main" xmlns:w14="http://schemas.microsoft.com/office/word/2010/wordml" xmlns:w15="http://schemas.microsoft.com/office/word/2012/wordml" xmlns:w16cid="http://schemas.microsoft.com/office/word/2016/wordml/cid" xmlns:w16se="http://schemas.microsoft.com/office/word/2015/wordml/symex" xmlns:wpg="http://schemas.microsoft.com/office/word/2010/wordprocessingGroup" xmlns:wpi="http://schemas.microsoft.com/office/word/2010/wordprocessingInk" xmlns:wne="http://schemas.microsoft.com/office/word/2006/wordml" xmlns:wps="http://schemas.microsoft.com/office/word/2010/wordprocessingShape" mc:Ignorable="w14 w15 w16se w16cid wp14">
   <w:abstractNum w:abstractNumId="0" w15:restartNumberingAfterBreak="0">
     <w:nsid w:val="121862BD"/>
     <w:multiLevelType w:val="multilevel"/>
@@ -19146,7 +19452,7 @@
 </file>
 
 <file path=word/styles.xml><?xml version="1.0" encoding="utf-8"?>
-<w:styles xmlns:mc="http://schemas.openxmlformats.org/markup-compatibility/2006" xmlns:r="http://schemas.openxmlformats.org/officeDocument/2006/relationships" xmlns:w="http://schemas.openxmlformats.org/wordprocessingml/2006/main" xmlns:w14="http://schemas.microsoft.com/office/word/2010/wordml" xmlns:w15="http://schemas.microsoft.com/office/word/2012/wordml" xmlns:w16cex="http://schemas.microsoft.com/office/word/2018/wordml/cex" xmlns:w16cid="http://schemas.microsoft.com/office/word/2016/wordml/cid" xmlns:w16="http://schemas.microsoft.com/office/word/2018/wordml" xmlns:w16se="http://schemas.microsoft.com/office/word/2015/wordml/symex" mc:Ignorable="w14 w15 w16se w16cid w16 w16cex">
+<w:styles xmlns:mc="http://schemas.openxmlformats.org/markup-compatibility/2006" xmlns:r="http://schemas.openxmlformats.org/officeDocument/2006/relationships" xmlns:w="http://schemas.openxmlformats.org/wordprocessingml/2006/main" xmlns:w14="http://schemas.microsoft.com/office/word/2010/wordml" xmlns:w15="http://schemas.microsoft.com/office/word/2012/wordml" xmlns:w16cid="http://schemas.microsoft.com/office/word/2016/wordml/cid" xmlns:w16se="http://schemas.microsoft.com/office/word/2015/wordml/symex" mc:Ignorable="w14 w15 w16se w16cid">
   <w:docDefaults>
     <w:rPrDefault>
       <w:rPr>
@@ -19544,7 +19850,7 @@
     <w:name w:val="Normal"/>
     <w:rsid w:val="00EE4019"/>
   </w:style>
-  <w:style w:type="paragraph" w:styleId="Heading1">
+  <w:style w:type="paragraph" w:styleId="Ttulo1">
     <w:name w:val="heading 1"/>
     <w:basedOn w:val="Normal"/>
     <w:next w:val="Normal"/>
@@ -19559,7 +19865,7 @@
       <w:szCs w:val="40"/>
     </w:rPr>
   </w:style>
-  <w:style w:type="paragraph" w:styleId="Heading2">
+  <w:style w:type="paragraph" w:styleId="Ttulo2">
     <w:name w:val="heading 2"/>
     <w:basedOn w:val="Normal"/>
     <w:next w:val="Normal"/>
@@ -19574,7 +19880,7 @@
       <w:szCs w:val="32"/>
     </w:rPr>
   </w:style>
-  <w:style w:type="paragraph" w:styleId="Heading3">
+  <w:style w:type="paragraph" w:styleId="Ttulo3">
     <w:name w:val="heading 3"/>
     <w:basedOn w:val="Normal"/>
     <w:next w:val="Normal"/>
@@ -19590,7 +19896,7 @@
       <w:szCs w:val="28"/>
     </w:rPr>
   </w:style>
-  <w:style w:type="paragraph" w:styleId="Heading4">
+  <w:style w:type="paragraph" w:styleId="Ttulo4">
     <w:name w:val="heading 4"/>
     <w:basedOn w:val="Normal"/>
     <w:next w:val="Normal"/>
@@ -19606,7 +19912,7 @@
       <w:szCs w:val="24"/>
     </w:rPr>
   </w:style>
-  <w:style w:type="paragraph" w:styleId="Heading5">
+  <w:style w:type="paragraph" w:styleId="Ttulo5">
     <w:name w:val="heading 5"/>
     <w:basedOn w:val="Normal"/>
     <w:next w:val="Normal"/>
@@ -19620,7 +19926,7 @@
       <w:color w:val="666666"/>
     </w:rPr>
   </w:style>
-  <w:style w:type="paragraph" w:styleId="Heading6">
+  <w:style w:type="paragraph" w:styleId="Ttulo6">
     <w:name w:val="heading 6"/>
     <w:basedOn w:val="Normal"/>
     <w:next w:val="Normal"/>
@@ -19635,14 +19941,17 @@
       <w:color w:val="666666"/>
     </w:rPr>
   </w:style>
-  <w:style w:type="character" w:default="1" w:styleId="DefaultParagraphFont">
+  <w:style w:type="character" w:default="1" w:styleId="Fuentedeprrafopredeter">
     <w:name w:val="Default Paragraph Font"/>
     <w:uiPriority w:val="1"/>
+    <w:semiHidden/>
     <w:unhideWhenUsed/>
   </w:style>
-  <w:style w:type="table" w:default="1" w:styleId="TableNormal">
+  <w:style w:type="table" w:default="1" w:styleId="Tablanormal">
     <w:name w:val="Normal Table"/>
     <w:uiPriority w:val="99"/>
+    <w:semiHidden/>
+    <w:unhideWhenUsed/>
     <w:tblPr>
       <w:tblInd w:w="0" w:type="dxa"/>
       <w:tblCellMar>
@@ -19653,13 +19962,13 @@
       </w:tblCellMar>
     </w:tblPr>
   </w:style>
-  <w:style w:type="numbering" w:default="1" w:styleId="NoList">
+  <w:style w:type="numbering" w:default="1" w:styleId="Sinlista">
     <w:name w:val="No List"/>
     <w:uiPriority w:val="99"/>
     <w:semiHidden/>
     <w:unhideWhenUsed/>
   </w:style>
-  <w:style w:type="paragraph" w:styleId="Title">
+  <w:style w:type="paragraph" w:styleId="Ttulo">
     <w:name w:val="Title"/>
     <w:basedOn w:val="Normal"/>
     <w:next w:val="Normal"/>
@@ -19673,7 +19982,7 @@
       <w:szCs w:val="52"/>
     </w:rPr>
   </w:style>
-  <w:style w:type="paragraph" w:styleId="Subtitle">
+  <w:style w:type="paragraph" w:styleId="Subttulo">
     <w:name w:val="Subtitle"/>
     <w:basedOn w:val="Normal"/>
     <w:next w:val="Normal"/>
@@ -19689,7 +19998,7 @@
     </w:rPr>
   </w:style>
   <w:style w:type="table" w:customStyle="1" w:styleId="a">
-    <w:basedOn w:val="TableNormal"/>
+    <w:basedOn w:val="Tablanormal"/>
     <w:tblPr>
       <w:tblStyleRowBandSize w:val="1"/>
       <w:tblStyleColBandSize w:val="1"/>
@@ -19703,7 +20012,7 @@
     </w:tblPr>
   </w:style>
   <w:style w:type="table" w:customStyle="1" w:styleId="a0">
-    <w:basedOn w:val="TableNormal"/>
+    <w:basedOn w:val="Tablanormal"/>
     <w:tblPr>
       <w:tblStyleRowBandSize w:val="1"/>
       <w:tblStyleColBandSize w:val="1"/>
@@ -19717,7 +20026,7 @@
     </w:tblPr>
   </w:style>
   <w:style w:type="table" w:customStyle="1" w:styleId="a1">
-    <w:basedOn w:val="TableNormal"/>
+    <w:basedOn w:val="Tablanormal"/>
     <w:tblPr>
       <w:tblStyleRowBandSize w:val="1"/>
       <w:tblStyleColBandSize w:val="1"/>
@@ -19731,7 +20040,7 @@
     </w:tblPr>
   </w:style>
   <w:style w:type="table" w:customStyle="1" w:styleId="a2">
-    <w:basedOn w:val="TableNormal"/>
+    <w:basedOn w:val="Tablanormal"/>
     <w:tblPr>
       <w:tblStyleRowBandSize w:val="1"/>
       <w:tblStyleColBandSize w:val="1"/>
@@ -19744,10 +20053,10 @@
       </w:tblCellMar>
     </w:tblPr>
   </w:style>
-  <w:style w:type="paragraph" w:styleId="ListParagraph">
+  <w:style w:type="paragraph" w:styleId="Prrafodelista">
     <w:name w:val="List Paragraph"/>
     <w:basedOn w:val="Normal"/>
-    <w:link w:val="ListParagraphChar"/>
+    <w:link w:val="PrrafodelistaCar"/>
     <w:qFormat/>
     <w:rsid w:val="00EE4019"/>
     <w:pPr>
@@ -19757,8 +20066,8 @@
   </w:style>
   <w:style w:type="table" w:customStyle="1" w:styleId="Tabladelista3-nfasis11">
     <w:name w:val="Tabla de lista 3 - Énfasis 11"/>
-    <w:basedOn w:val="TableNormal"/>
-    <w:next w:val="ListTable3-Accent1"/>
+    <w:basedOn w:val="Tablanormal"/>
+    <w:next w:val="Tabladelista3-nfasis1"/>
     <w:uiPriority w:val="48"/>
     <w:rsid w:val="004309E2"/>
     <w:pPr>
@@ -19884,9 +20193,9 @@
       </w:tcPr>
     </w:tblStylePr>
   </w:style>
-  <w:style w:type="table" w:styleId="ListTable3-Accent1">
+  <w:style w:type="table" w:styleId="Tabladelista3-nfasis1">
     <w:name w:val="List Table 3 Accent 1"/>
-    <w:basedOn w:val="TableNormal"/>
+    <w:basedOn w:val="Tablanormal"/>
     <w:uiPriority w:val="48"/>
     <w:rsid w:val="004309E2"/>
     <w:pPr>
@@ -20008,9 +20317,9 @@
       </w:tcPr>
     </w:tblStylePr>
   </w:style>
-  <w:style w:type="table" w:styleId="GridTable4-Accent5">
+  <w:style w:type="table" w:styleId="Tablaconcuadrcula4-nfasis5">
     <w:name w:val="Grid Table 4 Accent 5"/>
-    <w:basedOn w:val="TableNormal"/>
+    <w:basedOn w:val="Tablanormal"/>
     <w:uiPriority w:val="49"/>
     <w:rsid w:val="004309E2"/>
     <w:pPr>
@@ -20084,9 +20393,9 @@
       </w:tcPr>
     </w:tblStylePr>
   </w:style>
-  <w:style w:type="table" w:styleId="GridTable4-Accent1">
+  <w:style w:type="table" w:styleId="Tablaconcuadrcula4-nfasis1">
     <w:name w:val="Grid Table 4 Accent 1"/>
-    <w:basedOn w:val="TableNormal"/>
+    <w:basedOn w:val="Tablanormal"/>
     <w:uiPriority w:val="49"/>
     <w:rsid w:val="004309E2"/>
     <w:pPr>
@@ -20165,16 +20474,16 @@
     <w:qFormat/>
     <w:rsid w:val="00B82B53"/>
   </w:style>
-  <w:style w:type="character" w:customStyle="1" w:styleId="ListParagraphChar">
-    <w:name w:val="List Paragraph Char"/>
-    <w:basedOn w:val="DefaultParagraphFont"/>
-    <w:link w:val="ListParagraph"/>
+  <w:style w:type="character" w:customStyle="1" w:styleId="PrrafodelistaCar">
+    <w:name w:val="Párrafo de lista Car"/>
+    <w:basedOn w:val="Fuentedeprrafopredeter"/>
+    <w:link w:val="Prrafodelista"/>
     <w:qFormat/>
     <w:rsid w:val="00D60BE0"/>
   </w:style>
-  <w:style w:type="table" w:styleId="GridTable4-Accent2">
+  <w:style w:type="table" w:styleId="Tablaconcuadrcula4-nfasis2">
     <w:name w:val="Grid Table 4 Accent 2"/>
-    <w:basedOn w:val="TableNormal"/>
+    <w:basedOn w:val="Tablanormal"/>
     <w:uiPriority w:val="49"/>
     <w:rsid w:val="002F66E6"/>
     <w:pPr>
@@ -20269,9 +20578,9 @@
       <w:lang w:val="es-PE" w:eastAsia="zh-CN" w:bidi="hi-IN"/>
     </w:rPr>
   </w:style>
-  <w:style w:type="table" w:styleId="TableGrid">
+  <w:style w:type="table" w:styleId="Tablaconcuadrcula">
     <w:name w:val="Table Grid"/>
-    <w:basedOn w:val="TableNormal"/>
+    <w:basedOn w:val="Tablanormal"/>
     <w:uiPriority w:val="39"/>
     <w:rsid w:val="00983A42"/>
     <w:pPr>

</xml_diff>

<commit_message>
Linea base 3.1 added
</commit_message>
<xml_diff>
--- a/Gestión/Planificación e Identificación/PGC.docx
+++ b/Gestión/Planificación e Identificación/PGC.docx
@@ -1,6 +1,6 @@
 
 <file path=word/document.xml><?xml version="1.0" encoding="utf-8"?>
-<w:document xmlns:wpc="http://schemas.microsoft.com/office/word/2010/wordprocessingCanvas" xmlns:cx="http://schemas.microsoft.com/office/drawing/2014/chartex" xmlns:cx1="http://schemas.microsoft.com/office/drawing/2015/9/8/chartex" xmlns:cx2="http://schemas.microsoft.com/office/drawing/2015/10/21/chartex" xmlns:cx3="http://schemas.microsoft.com/office/drawing/2016/5/9/chartex" xmlns:cx4="http://schemas.microsoft.com/office/drawing/2016/5/10/chartex" xmlns:cx5="http://schemas.microsoft.com/office/drawing/2016/5/11/chartex" xmlns:cx6="http://schemas.microsoft.com/office/drawing/2016/5/12/chartex" xmlns:cx7="http://schemas.microsoft.com/office/drawing/2016/5/13/chartex" xmlns:cx8="http://schemas.microsoft.com/office/drawing/2016/5/14/chartex" xmlns:mc="http://schemas.openxmlformats.org/markup-compatibility/2006" xmlns:aink="http://schemas.microsoft.com/office/drawing/2016/ink" xmlns:am3d="http://schemas.microsoft.com/office/drawing/2017/model3d" xmlns:o="urn:schemas-microsoft-com:office:office" xmlns:r="http://schemas.openxmlformats.org/officeDocument/2006/relationships" xmlns:m="http://schemas.openxmlformats.org/officeDocument/2006/math" xmlns:v="urn:schemas-microsoft-com:vml" xmlns:wp14="http://schemas.microsoft.com/office/word/2010/wordprocessingDrawing" xmlns:wp="http://schemas.openxmlformats.org/drawingml/2006/wordprocessingDrawing" xmlns:w10="urn:schemas-microsoft-com:office:word" xmlns:w="http://schemas.openxmlformats.org/wordprocessingml/2006/main" xmlns:w14="http://schemas.microsoft.com/office/word/2010/wordml" xmlns:w15="http://schemas.microsoft.com/office/word/2012/wordml" xmlns:w16cid="http://schemas.microsoft.com/office/word/2016/wordml/cid" xmlns:w16se="http://schemas.microsoft.com/office/word/2015/wordml/symex" xmlns:wpg="http://schemas.microsoft.com/office/word/2010/wordprocessingGroup" xmlns:wpi="http://schemas.microsoft.com/office/word/2010/wordprocessingInk" xmlns:wne="http://schemas.microsoft.com/office/word/2006/wordml" xmlns:wps="http://schemas.microsoft.com/office/word/2010/wordprocessingShape" mc:Ignorable="w14 w15 w16se w16cid wp14">
+<w:document xmlns:wpc="http://schemas.microsoft.com/office/word/2010/wordprocessingCanvas" xmlns:mc="http://schemas.openxmlformats.org/markup-compatibility/2006" xmlns:o="urn:schemas-microsoft-com:office:office" xmlns:r="http://schemas.openxmlformats.org/officeDocument/2006/relationships" xmlns:m="http://schemas.openxmlformats.org/officeDocument/2006/math" xmlns:v="urn:schemas-microsoft-com:vml" xmlns:wp14="http://schemas.microsoft.com/office/word/2010/wordprocessingDrawing" xmlns:wp="http://schemas.openxmlformats.org/drawingml/2006/wordprocessingDrawing" xmlns:w10="urn:schemas-microsoft-com:office:word" xmlns:w="http://schemas.openxmlformats.org/wordprocessingml/2006/main" xmlns:w14="http://schemas.microsoft.com/office/word/2010/wordml" xmlns:w15="http://schemas.microsoft.com/office/word/2012/wordml" xmlns:wpg="http://schemas.microsoft.com/office/word/2010/wordprocessingGroup" xmlns:wpi="http://schemas.microsoft.com/office/word/2010/wordprocessingInk" xmlns:wne="http://schemas.microsoft.com/office/word/2006/wordml" xmlns:wps="http://schemas.microsoft.com/office/word/2010/wordprocessingShape" mc:Ignorable="w14 w15 wp14">
   <w:body>
     <w:p>
       <w:pPr>
@@ -450,15 +450,7 @@
         <w:t>1.1.3 Propósito:</w:t>
       </w:r>
       <w:r>
-        <w:t xml:space="preserve"> El plan de gestión de la configuración es un artefacto clave en la fase de planificación del proyecto. Debe ser utilizado para planificar y ejecutar las actividades de identificación y control de ítems de configuración de proyecto, de esta forma se permite mantener la integridad de estos </w:t>
-      </w:r>
-      <w:proofErr w:type="gramStart"/>
-      <w:r>
-        <w:t>a los largo</w:t>
-      </w:r>
-      <w:proofErr w:type="gramEnd"/>
-      <w:r>
-        <w:t xml:space="preserve"> del ciclo de vida del desarrollo, garantizando un correcto seguimiento a los cambios realizados minimizando la aparición de errores. De la misma forma se garantiza la disposición adecuada de los recursos para todos los desarrolladores involucrados, contando con las versiones adecuadas en todo momento. Gracias a esto se tendrá un mejor control de los productos de software, mejorando la calidad de estos.</w:t>
+        <w:t xml:space="preserve"> El plan de gestión de la configuración es un artefacto clave en la fase de planificación del proyecto. Debe ser utilizado para planificar y ejecutar las actividades de identificación y control de ítems de configuración de proyecto, de esta forma se permite mantener la integridad de estos a los largo del ciclo de vida del desarrollo, garantizando un correcto seguimiento a los cambios realizados minimizando la aparición de errores. De la misma forma se garantiza la disposición adecuada de los recursos para todos los desarrolladores involucrados, contando con las versiones adecuadas en todo momento. Gracias a esto se tendrá un mejor control de los productos de software, mejorando la calidad de estos.</w:t>
       </w:r>
     </w:p>
     <w:p>
@@ -528,15 +520,7 @@
       </w:pPr>
       <w:r>
         <w:lastRenderedPageBreak/>
-        <w:t xml:space="preserve">A </w:t>
-      </w:r>
-      <w:proofErr w:type="gramStart"/>
-      <w:r>
-        <w:t>continuación</w:t>
-      </w:r>
-      <w:proofErr w:type="gramEnd"/>
-      <w:r>
-        <w:t xml:space="preserve"> se presenta en la Tabla 1 los roles y responsabilidades correspondientes.</w:t>
+        <w:t>A continuación se presenta en la Tabla 1 los roles y responsabilidades correspondientes.</w:t>
       </w:r>
     </w:p>
     <w:tbl>
@@ -955,13 +939,8 @@
                 <w:between w:val="nil"/>
               </w:pBdr>
             </w:pPr>
-            <w:proofErr w:type="gramStart"/>
-            <w:r>
-              <w:t>Asegurar</w:t>
-            </w:r>
-            <w:proofErr w:type="gramEnd"/>
-            <w:r>
-              <w:t xml:space="preserve"> que todos los elementos de configuración están registrados de forma adecuada en la base de datos de configuración.</w:t>
+            <w:r>
+              <w:t>Asegurar que todos los elementos de configuración están registrados de forma adecuada en la base de datos de configuración.</w:t>
             </w:r>
           </w:p>
         </w:tc>
@@ -1848,15 +1827,7 @@
         </w:numPr>
       </w:pPr>
       <w:r>
-        <w:t xml:space="preserve">Personal: Ofrece su alojamiento en la nube de manera </w:t>
-      </w:r>
-      <w:proofErr w:type="gramStart"/>
-      <w:r>
-        <w:t>gratuita</w:t>
-      </w:r>
-      <w:proofErr w:type="gramEnd"/>
-      <w:r>
-        <w:t xml:space="preserve"> pero con solo 5GB para ser usado, también posee otras tarifas desde 70 dólares al año donde te viene, junto al alojamiento en la nube, office 365.</w:t>
+        <w:t>Personal: Ofrece su alojamiento en la nube de manera gratuita pero con solo 5GB para ser usado, también posee otras tarifas desde 70 dólares al año donde te viene, junto al alojamiento en la nube, office 365.</w:t>
       </w:r>
     </w:p>
     <w:p>
@@ -4166,15 +4137,7 @@
               <w:spacing w:before="240"/>
             </w:pPr>
             <w:r>
-              <w:t>Reportes para el Estado (</w:t>
-            </w:r>
-            <w:proofErr w:type="gramStart"/>
-            <w:r>
-              <w:t>Jefe</w:t>
-            </w:r>
-            <w:proofErr w:type="gramEnd"/>
-            <w:r>
-              <w:t xml:space="preserve"> de proyecto)</w:t>
+              <w:t>Reportes para el Estado (Jefe de proyecto)</w:t>
             </w:r>
           </w:p>
         </w:tc>
@@ -8051,7 +8014,7 @@
           <mc:Fallback>
             <w:pict>
               <v:group w14:anchorId="0DFE921B" id="Grupo 4" o:spid="_x0000_s1026" style="width:257.15pt;height:31.8pt;mso-position-horizontal-relative:char;mso-position-vertical-relative:line" coordorigin="29027,13831" coordsize="37500,10652" o:gfxdata="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">
-                <v:rect id="1 Rectángulo" o:spid="_x0000_s1027" style="position:absolute;left:29027;top:13831;width:37500;height:10521;visibility:visible;mso-wrap-style:square;v-text-anchor:middle" o:gfxdata="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" fillcolor="#cfe2f3">
+                <v:rect id="1 Rectángulo" o:spid="_x0000_s1027" style="position:absolute;left:29027;top:13831;width:37500;height:10521;visibility:visible;mso-wrap-style:square;v-text-anchor:middle" o:gfxdata="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" fillcolor="#cfe2f3">
                   <v:stroke startarrowwidth="narrow" startarrowlength="short" endarrowwidth="narrow" endarrowlength="short" joinstyle="round"/>
                   <v:textbox inset="2.53958mm,2.53958mm,2.53958mm,2.53958mm">
                     <w:txbxContent>
@@ -8068,7 +8031,7 @@
                   <v:stroke joinstyle="miter"/>
                   <v:path gradientshapeok="t" o:connecttype="rect"/>
                 </v:shapetype>
-                <v:shape id="2 Cuadro de texto" o:spid="_x0000_s1028" type="#_x0000_t202" style="position:absolute;left:29027;top:13831;width:37014;height:10653;visibility:visible;mso-wrap-style:square;v-text-anchor:top" o:gfxdata="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" filled="f" stroked="f">
+                <v:shape id="2 Cuadro de texto" o:spid="_x0000_s1028" type="#_x0000_t202" style="position:absolute;left:29027;top:13831;width:37014;height:10653;visibility:visible;mso-wrap-style:square;v-text-anchor:top" o:gfxdata="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" filled="f" stroked="f">
                   <v:textbox inset="2.53958mm,2.53958mm,2.53958mm,2.53958mm">
                     <w:txbxContent>
                       <w:p>
@@ -8080,7 +8043,7 @@
                     </w:txbxContent>
                   </v:textbox>
                 </v:shape>
-                <v:shape id="3 Cuadro de texto" o:spid="_x0000_s1029" type="#_x0000_t202" style="position:absolute;left:40099;top:14289;width:13740;height:9434;visibility:visible;mso-wrap-style:square;v-text-anchor:top" o:gfxdata="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" filled="f" stroked="f">
+                <v:shape id="3 Cuadro de texto" o:spid="_x0000_s1029" type="#_x0000_t202" style="position:absolute;left:40099;top:14289;width:13740;height:9434;visibility:visible;mso-wrap-style:square;v-text-anchor:top" o:gfxdata="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" filled="f" stroked="f">
                   <v:textbox inset="2.53958mm,2.53958mm,2.53958mm,2.53958mm">
                     <w:txbxContent>
                       <w:p>
@@ -8271,7 +8234,7 @@
           <mc:Fallback>
             <w:pict>
               <v:group w14:anchorId="0DFE921D" id="Grupo 6" o:spid="_x0000_s1030" style="width:263.7pt;height:43pt;mso-position-horizontal-relative:char;mso-position-vertical-relative:line" coordorigin="29027,13831" coordsize="37500,10700" o:gfxdata="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">
-                <v:rect id="7 Rectángulo" o:spid="_x0000_s1031" style="position:absolute;left:29027;top:13831;width:37500;height:10521;visibility:visible;mso-wrap-style:square;v-text-anchor:middle" o:gfxdata="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" fillcolor="#cfe2f3">
+                <v:rect id="7 Rectángulo" o:spid="_x0000_s1031" style="position:absolute;left:29027;top:13831;width:37500;height:10521;visibility:visible;mso-wrap-style:square;v-text-anchor:middle" o:gfxdata="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" fillcolor="#cfe2f3">
                   <v:stroke startarrowwidth="narrow" startarrowlength="short" endarrowwidth="narrow" endarrowlength="short" joinstyle="round"/>
                   <v:textbox inset="2.53958mm,2.53958mm,2.53958mm,2.53958mm">
                     <w:txbxContent>
@@ -8284,7 +8247,7 @@
                     </w:txbxContent>
                   </v:textbox>
                 </v:rect>
-                <v:shape id="8 Cuadro de texto" o:spid="_x0000_s1032" type="#_x0000_t202" style="position:absolute;left:29027;top:13831;width:37014;height:10521;visibility:visible;mso-wrap-style:square;v-text-anchor:top" o:gfxdata="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" filled="f" stroked="f">
+                <v:shape id="8 Cuadro de texto" o:spid="_x0000_s1032" type="#_x0000_t202" style="position:absolute;left:29027;top:13831;width:37014;height:10521;visibility:visible;mso-wrap-style:square;v-text-anchor:top" o:gfxdata="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" filled="f" stroked="f">
                   <v:textbox inset="2.53958mm,2.53958mm,2.53958mm,2.53958mm">
                     <w:txbxContent>
                       <w:p>
@@ -8296,7 +8259,7 @@
                     </w:txbxContent>
                   </v:textbox>
                 </v:shape>
-                <v:shape id="9 Cuadro de texto" o:spid="_x0000_s1033" type="#_x0000_t202" style="position:absolute;left:29307;top:15361;width:37212;height:9171;visibility:visible;mso-wrap-style:square;v-text-anchor:top" o:gfxdata="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" filled="f" stroked="f">
+                <v:shape id="9 Cuadro de texto" o:spid="_x0000_s1033" type="#_x0000_t202" style="position:absolute;left:29307;top:15361;width:37212;height:9171;visibility:visible;mso-wrap-style:square;v-text-anchor:top" o:gfxdata="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" filled="f" stroked="f">
                   <v:textbox inset="2.53958mm,2.53958mm,2.53958mm,2.53958mm">
                     <w:txbxContent>
                       <w:p>
@@ -8352,6 +8315,7 @@
       <w:r>
         <w:rPr>
           <w:noProof/>
+          <w:lang w:val="es-PE"/>
         </w:rPr>
         <w:lastRenderedPageBreak/>
         <mc:AlternateContent>
@@ -8617,7 +8581,7 @@
           <mc:Fallback>
             <w:pict>
               <v:group w14:anchorId="0DFE9221" id="Grupo 10" o:spid="_x0000_s1035" style="position:absolute;left:0;text-align:left;margin-left:147.7pt;margin-top:17.65pt;width:152.4pt;height:29pt;z-index:251658243;mso-position-horizontal-relative:text;mso-position-vertical-relative:text" coordorigin="29027,13831" coordsize="37500,10521" o:gfxdata="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">
-                <v:rect id="15 Rectángulo" o:spid="_x0000_s1036" style="position:absolute;left:29027;top:13831;width:37500;height:10521;visibility:visible;mso-wrap-style:square;v-text-anchor:middle" o:gfxdata="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" fillcolor="#cfe2f3">
+                <v:rect id="15 Rectángulo" o:spid="_x0000_s1036" style="position:absolute;left:29027;top:13831;width:37500;height:10521;visibility:visible;mso-wrap-style:square;v-text-anchor:middle" o:gfxdata="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" fillcolor="#cfe2f3">
                   <v:stroke startarrowwidth="narrow" startarrowlength="short" endarrowwidth="narrow" endarrowlength="short" joinstyle="round"/>
                   <v:textbox inset="2.53958mm,2.53958mm,2.53958mm,2.53958mm">
                     <w:txbxContent>
@@ -8630,7 +8594,7 @@
                     </w:txbxContent>
                   </v:textbox>
                 </v:rect>
-                <v:shape id="16 Cuadro de texto" o:spid="_x0000_s1037" type="#_x0000_t202" style="position:absolute;left:29027;top:13831;width:37014;height:10521;visibility:visible;mso-wrap-style:square;v-text-anchor:top" o:gfxdata="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" filled="f" stroked="f">
+                <v:shape id="16 Cuadro de texto" o:spid="_x0000_s1037" type="#_x0000_t202" style="position:absolute;left:29027;top:13831;width:37014;height:10521;visibility:visible;mso-wrap-style:square;v-text-anchor:top" o:gfxdata="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" filled="f" stroked="f">
                   <v:textbox inset="2.53958mm,2.53958mm,2.53958mm,2.53958mm">
                     <w:txbxContent>
                       <w:p>
@@ -8677,15 +8641,7 @@
         <w:spacing w:before="240"/>
       </w:pPr>
       <w:r>
-        <w:t xml:space="preserve">Caso 5: El número de versión cambia después de ser evaluado, cuando ya se excede la versión #9 o cuando el ítem es completamente reconstruido. En este caso la versión </w:t>
-      </w:r>
-      <w:proofErr w:type="gramStart"/>
-      <w:r>
-        <w:t>1.#</w:t>
-      </w:r>
-      <w:proofErr w:type="gramEnd"/>
-      <w:r>
-        <w:t xml:space="preserve"> se convertirá en la versión 2.0</w:t>
+        <w:t>Caso 5: El número de versión cambia después de ser evaluado, cuando ya se excede la versión #9 o cuando el ítem es completamente reconstruido. En este caso la versión 1.# se convertirá en la versión 2.0</w:t>
       </w:r>
     </w:p>
     <w:p>
@@ -9066,7 +9022,10 @@
               <w:spacing w:before="240"/>
             </w:pPr>
             <w:r>
-              <w:t>SGE-ANERQ</w:t>
+              <w:t>SGE-</w:t>
+            </w:r>
+            <w:r>
+              <w:t>LR</w:t>
             </w:r>
           </w:p>
         </w:tc>
@@ -9176,7 +9135,10 @@
               <w:spacing w:before="240"/>
             </w:pPr>
             <w:r>
-              <w:t>SGE-ANMOD</w:t>
+              <w:t>SGE-</w:t>
+            </w:r>
+            <w:r>
+              <w:t>AS</w:t>
             </w:r>
           </w:p>
         </w:tc>
@@ -9286,7 +9248,10 @@
               <w:spacing w:before="240"/>
             </w:pPr>
             <w:r>
-              <w:t>SGE-DSMOD</w:t>
+              <w:t>SGE-</w:t>
+            </w:r>
+            <w:r>
+              <w:t>DD</w:t>
             </w:r>
           </w:p>
         </w:tc>
@@ -9341,7 +9306,7 @@
               <w:spacing w:before="240"/>
             </w:pPr>
             <w:r>
-              <w:t>Modelo de Distribución</w:t>
+              <w:t>Documento de especificación de los casos de uso.</w:t>
             </w:r>
           </w:p>
         </w:tc>
@@ -9396,7 +9361,10 @@
               <w:spacing w:before="240"/>
             </w:pPr>
             <w:r>
-              <w:t>SGE-DSDIST</w:t>
+              <w:t>SGE-</w:t>
+            </w:r>
+            <w:r>
+              <w:t>CU</w:t>
             </w:r>
           </w:p>
         </w:tc>
@@ -9451,7 +9419,7 @@
               <w:spacing w:before="240"/>
             </w:pPr>
             <w:r>
-              <w:t>Documentación técnica</w:t>
+              <w:t>Documento de los casos de prueba</w:t>
             </w:r>
           </w:p>
         </w:tc>
@@ -9506,7 +9474,7 @@
               <w:spacing w:before="240"/>
             </w:pPr>
             <w:r>
-              <w:t>SGE-IMDT</w:t>
+              <w:t>SGE-CP</w:t>
             </w:r>
           </w:p>
         </w:tc>
@@ -9611,7 +9579,12 @@
               <w:spacing w:before="240"/>
             </w:pPr>
             <w:r>
-              <w:t>SGE-IMPROT</w:t>
+              <w:t>SGE-</w:t>
+            </w:r>
+            <w:bookmarkStart w:id="0" w:name="_GoBack"/>
+            <w:bookmarkEnd w:id="0"/>
+            <w:r>
+              <w:t>PROT</w:t>
             </w:r>
           </w:p>
         </w:tc>
@@ -9666,7 +9639,7 @@
               <w:spacing w:before="240"/>
             </w:pPr>
             <w:r>
-              <w:t>Manual técnico del prototipo</w:t>
+              <w:t>Acta de constitución del proyecto</w:t>
             </w:r>
           </w:p>
         </w:tc>
@@ -9721,7 +9694,10 @@
               <w:spacing w:before="240"/>
             </w:pPr>
             <w:r>
-              <w:t>SGE-IMMTP</w:t>
+              <w:t>SGE-</w:t>
+            </w:r>
+            <w:r>
+              <w:t>AC</w:t>
             </w:r>
           </w:p>
         </w:tc>
@@ -9831,7 +9807,7 @@
               <w:spacing w:before="240"/>
             </w:pPr>
             <w:r>
-              <w:t>SGE-IMESF</w:t>
+              <w:t>SGE-ESF</w:t>
             </w:r>
           </w:p>
         </w:tc>
@@ -9941,7 +9917,10 @@
               <w:spacing w:before="240"/>
             </w:pPr>
             <w:r>
-              <w:t>SVO-ANERQ</w:t>
+              <w:t>SVO-</w:t>
+            </w:r>
+            <w:r>
+              <w:t>LR</w:t>
             </w:r>
           </w:p>
         </w:tc>
@@ -10051,7 +10030,10 @@
               <w:spacing w:before="240"/>
             </w:pPr>
             <w:r>
-              <w:t>SVO-ANMOD</w:t>
+              <w:t>SVO-</w:t>
+            </w:r>
+            <w:r>
+              <w:t>AS</w:t>
             </w:r>
           </w:p>
         </w:tc>
@@ -10106,6 +10088,7 @@
               <w:spacing w:before="240"/>
             </w:pPr>
             <w:r>
+              <w:lastRenderedPageBreak/>
               <w:t>Modelo de Diseño</w:t>
             </w:r>
           </w:p>
@@ -10161,7 +10144,10 @@
               <w:spacing w:before="240"/>
             </w:pPr>
             <w:r>
-              <w:t>SVO-DSMOD</w:t>
+              <w:t>SVO-</w:t>
+            </w:r>
+            <w:r>
+              <w:t>DD</w:t>
             </w:r>
           </w:p>
         </w:tc>
@@ -10186,11 +10172,7 @@
               <w:spacing w:before="240"/>
             </w:pPr>
             <w:r>
-              <w:t xml:space="preserve">Sistema de Validación de </w:t>
-            </w:r>
-            <w:r>
-              <w:lastRenderedPageBreak/>
-              <w:t>Operaciones</w:t>
+              <w:t>Sistema de Validación de Operaciones</w:t>
             </w:r>
           </w:p>
         </w:tc>
@@ -10220,7 +10202,6 @@
               <w:spacing w:before="240"/>
             </w:pPr>
             <w:r>
-              <w:lastRenderedPageBreak/>
               <w:t>Modelo de Distribución</w:t>
             </w:r>
           </w:p>
@@ -10276,7 +10257,10 @@
               <w:spacing w:before="240"/>
             </w:pPr>
             <w:r>
-              <w:t>SVO-DSDIST</w:t>
+              <w:t>SVO-</w:t>
+            </w:r>
+            <w:r>
+              <w:t>MD</w:t>
             </w:r>
           </w:p>
         </w:tc>
@@ -10386,7 +10370,7 @@
               <w:spacing w:before="240"/>
             </w:pPr>
             <w:r>
-              <w:t>SVO-IMDT</w:t>
+              <w:t>SVO-DT</w:t>
             </w:r>
           </w:p>
         </w:tc>
@@ -10491,7 +10475,7 @@
               <w:spacing w:before="240"/>
             </w:pPr>
             <w:r>
-              <w:t>SVO-IMPROT</w:t>
+              <w:t>SVO-PROT</w:t>
             </w:r>
           </w:p>
         </w:tc>
@@ -10601,7 +10585,7 @@
               <w:spacing w:before="240"/>
             </w:pPr>
             <w:r>
-              <w:t>SVO-IMMTP</w:t>
+              <w:t>SVO-MTP</w:t>
             </w:r>
           </w:p>
         </w:tc>
@@ -10711,7 +10695,7 @@
               <w:spacing w:before="240"/>
             </w:pPr>
             <w:r>
-              <w:t>SVO-IMESF</w:t>
+              <w:t>SVO-ESF</w:t>
             </w:r>
           </w:p>
         </w:tc>
@@ -10821,7 +10805,10 @@
               <w:spacing w:before="240"/>
             </w:pPr>
             <w:r>
-              <w:t>SAA-ANERQ</w:t>
+              <w:t>SAA-</w:t>
+            </w:r>
+            <w:r>
+              <w:t>LR</w:t>
             </w:r>
           </w:p>
         </w:tc>
@@ -10931,7 +10918,10 @@
               <w:spacing w:before="240"/>
             </w:pPr>
             <w:r>
-              <w:t>SAA-ANMOD</w:t>
+              <w:t>SAA-</w:t>
+            </w:r>
+            <w:r>
+              <w:t>AS</w:t>
             </w:r>
           </w:p>
         </w:tc>
@@ -11041,7 +11031,10 @@
               <w:spacing w:before="240"/>
             </w:pPr>
             <w:r>
-              <w:t>SAA-DSMOD</w:t>
+              <w:t>SAA-</w:t>
+            </w:r>
+            <w:r>
+              <w:t>DD</w:t>
             </w:r>
           </w:p>
         </w:tc>
@@ -11151,7 +11144,10 @@
               <w:spacing w:before="240"/>
             </w:pPr>
             <w:r>
-              <w:t>SAA-DSDIST</w:t>
+              <w:t>SAA-</w:t>
+            </w:r>
+            <w:r>
+              <w:t>MD</w:t>
             </w:r>
           </w:p>
         </w:tc>
@@ -11261,7 +11257,7 @@
               <w:spacing w:before="240"/>
             </w:pPr>
             <w:r>
-              <w:t>SAA-IMDT</w:t>
+              <w:t>SAA-DT</w:t>
             </w:r>
           </w:p>
         </w:tc>
@@ -11366,7 +11362,10 @@
               <w:spacing w:before="240"/>
             </w:pPr>
             <w:r>
-              <w:t>SAA-IMPROT</w:t>
+              <w:t>SAA-</w:t>
+            </w:r>
+            <w:r>
+              <w:t>PROT</w:t>
             </w:r>
           </w:p>
         </w:tc>
@@ -11476,7 +11475,7 @@
               <w:spacing w:before="240"/>
             </w:pPr>
             <w:r>
-              <w:t>SAA-IMMTP</w:t>
+              <w:t>SAA-MTP</w:t>
             </w:r>
           </w:p>
         </w:tc>
@@ -11587,7 +11586,10 @@
               <w:spacing w:before="240"/>
             </w:pPr>
             <w:r>
-              <w:t>SEM-ANERQ</w:t>
+              <w:t>SEM-</w:t>
+            </w:r>
+            <w:r>
+              <w:t>LR</w:t>
             </w:r>
           </w:p>
         </w:tc>
@@ -11697,7 +11699,10 @@
               <w:spacing w:before="240"/>
             </w:pPr>
             <w:r>
-              <w:t>SEM-DSDIST</w:t>
+              <w:t>SEM-</w:t>
+            </w:r>
+            <w:r>
+              <w:t>MD</w:t>
             </w:r>
           </w:p>
         </w:tc>
@@ -11807,7 +11812,10 @@
               <w:spacing w:before="240"/>
             </w:pPr>
             <w:r>
-              <w:t>SEM-DSMOD</w:t>
+              <w:t>SEM-</w:t>
+            </w:r>
+            <w:r>
+              <w:t>DD</w:t>
             </w:r>
           </w:p>
         </w:tc>
@@ -11917,7 +11925,7 @@
               <w:spacing w:before="240"/>
             </w:pPr>
             <w:r>
-              <w:t>SEM-IMEDT</w:t>
+              <w:t>SEM-EDT</w:t>
             </w:r>
           </w:p>
         </w:tc>
@@ -12027,7 +12035,10 @@
               <w:spacing w:before="240"/>
             </w:pPr>
             <w:r>
-              <w:t>SEM-IMPINT</w:t>
+              <w:t>SEM-P</w:t>
+            </w:r>
+            <w:r>
+              <w:t>I</w:t>
             </w:r>
           </w:p>
         </w:tc>
@@ -12137,7 +12148,7 @@
               <w:spacing w:before="240"/>
             </w:pPr>
             <w:r>
-              <w:t>SEM-IMDT</w:t>
+              <w:t>SEM-DT</w:t>
             </w:r>
           </w:p>
         </w:tc>
@@ -12242,7 +12253,7 @@
               <w:spacing w:before="240"/>
             </w:pPr>
             <w:r>
-              <w:t>SEM-IMPROT</w:t>
+              <w:t>SEM-PROT</w:t>
             </w:r>
           </w:p>
         </w:tc>
@@ -12352,7 +12363,7 @@
               <w:spacing w:before="240"/>
             </w:pPr>
             <w:r>
-              <w:t>SEM-IMMTP</w:t>
+              <w:t>SEM-MTP</w:t>
             </w:r>
           </w:p>
         </w:tc>
@@ -12513,7 +12524,7 @@
     </w:p>
     <w:tbl>
       <w:tblPr>
-        <w:tblStyle w:val="Tablaconcuadrcula4-nfasis1"/>
+        <w:tblStyle w:val="Tabladecuadrcula4-nfasis1"/>
         <w:tblW w:w="0" w:type="auto"/>
         <w:tblLook w:val="04A0" w:firstRow="1" w:lastRow="0" w:firstColumn="1" w:lastColumn="0" w:noHBand="0" w:noVBand="1"/>
       </w:tblPr>
@@ -13173,6 +13184,7 @@
           <w:rFonts w:asciiTheme="minorHAnsi" w:hAnsiTheme="minorHAnsi" w:cstheme="minorHAnsi"/>
           <w:b/>
           <w:noProof/>
+          <w:lang w:val="es-PE"/>
         </w:rPr>
         <w:lastRenderedPageBreak/>
         <w:drawing>
@@ -14099,7 +14111,7 @@
     </w:p>
     <w:tbl>
       <w:tblPr>
-        <w:tblStyle w:val="Tablaconcuadrcula4-nfasis1"/>
+        <w:tblStyle w:val="Tabladecuadrcula4-nfasis1"/>
         <w:tblW w:w="0" w:type="auto"/>
         <w:jc w:val="center"/>
         <w:tblLayout w:type="fixed"/>
@@ -14822,7 +14834,7 @@
     </w:p>
     <w:tbl>
       <w:tblPr>
-        <w:tblStyle w:val="Tablaconcuadrcula4-nfasis1"/>
+        <w:tblStyle w:val="Tabladecuadrcula4-nfasis1"/>
         <w:tblW w:w="0" w:type="auto"/>
         <w:jc w:val="center"/>
         <w:tblLayout w:type="fixed"/>
@@ -15589,7 +15601,7 @@
     </w:p>
     <w:tbl>
       <w:tblPr>
-        <w:tblStyle w:val="Tablaconcuadrcula4-nfasis1"/>
+        <w:tblStyle w:val="Tabladecuadrcula4-nfasis1"/>
         <w:tblW w:w="0" w:type="auto"/>
         <w:jc w:val="center"/>
         <w:tblLook w:val="04A0" w:firstRow="1" w:lastRow="0" w:firstColumn="1" w:lastColumn="0" w:noHBand="0" w:noVBand="1"/>
@@ -16749,10 +16761,7 @@
           </w:tcPr>
           <w:p>
             <w:r>
-              <w:t>00</w:t>
-            </w:r>
-            <w:r>
-              <w:t>3</w:t>
+              <w:t>003</w:t>
             </w:r>
           </w:p>
         </w:tc>
@@ -16930,19 +16939,7 @@
               <w:rPr>
                 <w:lang w:val="es-ES"/>
               </w:rPr>
-              <w:t xml:space="preserve">Se solicita el cambio de la línea base </w:t>
-            </w:r>
-            <w:r>
-              <w:rPr>
-                <w:lang w:val="es-ES"/>
-              </w:rPr>
-              <w:t>3</w:t>
-            </w:r>
-            <w:r>
-              <w:rPr>
-                <w:lang w:val="es-ES"/>
-              </w:rPr>
-              <w:t xml:space="preserve"> del proyecto del sistema de gestión de eventos.</w:t>
+              <w:t>Se solicita el cambio de la línea base 3 del proyecto del sistema de gestión de eventos.</w:t>
             </w:r>
           </w:p>
         </w:tc>
@@ -16996,8 +16993,6 @@
       <w:pPr>
         <w:spacing w:before="240" w:after="240"/>
       </w:pPr>
-      <w:bookmarkStart w:id="0" w:name="_GoBack"/>
-      <w:bookmarkEnd w:id="0"/>
     </w:p>
     <w:p/>
     <w:sectPr>
@@ -17011,8 +17006,8 @@
 </file>
 
 <file path=word/numbering.xml><?xml version="1.0" encoding="utf-8"?>
-<w:numbering xmlns:wpc="http://schemas.microsoft.com/office/word/2010/wordprocessingCanvas" xmlns:cx="http://schemas.microsoft.com/office/drawing/2014/chartex" xmlns:cx1="http://schemas.microsoft.com/office/drawing/2015/9/8/chartex" xmlns:cx2="http://schemas.microsoft.com/office/drawing/2015/10/21/chartex" xmlns:cx3="http://schemas.microsoft.com/office/drawing/2016/5/9/chartex" xmlns:cx4="http://schemas.microsoft.com/office/drawing/2016/5/10/chartex" xmlns:cx5="http://schemas.microsoft.com/office/drawing/2016/5/11/chartex" xmlns:cx6="http://schemas.microsoft.com/office/drawing/2016/5/12/chartex" xmlns:cx7="http://schemas.microsoft.com/office/drawing/2016/5/13/chartex" xmlns:cx8="http://schemas.microsoft.com/office/drawing/2016/5/14/chartex" xmlns:mc="http://schemas.openxmlformats.org/markup-compatibility/2006" xmlns:aink="http://schemas.microsoft.com/office/drawing/2016/ink" xmlns:am3d="http://schemas.microsoft.com/office/drawing/2017/model3d" xmlns:o="urn:schemas-microsoft-com:office:office" xmlns:r="http://schemas.openxmlformats.org/officeDocument/2006/relationships" xmlns:m="http://schemas.openxmlformats.org/officeDocument/2006/math" xmlns:v="urn:schemas-microsoft-com:vml" xmlns:wp14="http://schemas.microsoft.com/office/word/2010/wordprocessingDrawing" xmlns:wp="http://schemas.openxmlformats.org/drawingml/2006/wordprocessingDrawing" xmlns:w10="urn:schemas-microsoft-com:office:word" xmlns:w="http://schemas.openxmlformats.org/wordprocessingml/2006/main" xmlns:w14="http://schemas.microsoft.com/office/word/2010/wordml" xmlns:w15="http://schemas.microsoft.com/office/word/2012/wordml" xmlns:w16cid="http://schemas.microsoft.com/office/word/2016/wordml/cid" xmlns:w16se="http://schemas.microsoft.com/office/word/2015/wordml/symex" xmlns:wpg="http://schemas.microsoft.com/office/word/2010/wordprocessingGroup" xmlns:wpi="http://schemas.microsoft.com/office/word/2010/wordprocessingInk" xmlns:wne="http://schemas.microsoft.com/office/word/2006/wordml" xmlns:wps="http://schemas.microsoft.com/office/word/2010/wordprocessingShape" mc:Ignorable="w14 w15 w16se w16cid wp14">
-  <w:abstractNum w:abstractNumId="0" w15:restartNumberingAfterBreak="0">
+<w:numbering xmlns:wpc="http://schemas.microsoft.com/office/word/2010/wordprocessingCanvas" xmlns:mc="http://schemas.openxmlformats.org/markup-compatibility/2006" xmlns:o="urn:schemas-microsoft-com:office:office" xmlns:r="http://schemas.openxmlformats.org/officeDocument/2006/relationships" xmlns:m="http://schemas.openxmlformats.org/officeDocument/2006/math" xmlns:v="urn:schemas-microsoft-com:vml" xmlns:wp14="http://schemas.microsoft.com/office/word/2010/wordprocessingDrawing" xmlns:wp="http://schemas.openxmlformats.org/drawingml/2006/wordprocessingDrawing" xmlns:w10="urn:schemas-microsoft-com:office:word" xmlns:w="http://schemas.openxmlformats.org/wordprocessingml/2006/main" xmlns:w14="http://schemas.microsoft.com/office/word/2010/wordml" xmlns:w15="http://schemas.microsoft.com/office/word/2012/wordml" xmlns:wpg="http://schemas.microsoft.com/office/word/2010/wordprocessingGroup" xmlns:wpi="http://schemas.microsoft.com/office/word/2010/wordprocessingInk" xmlns:wne="http://schemas.microsoft.com/office/word/2006/wordml" xmlns:wps="http://schemas.microsoft.com/office/word/2010/wordprocessingShape" mc:Ignorable="w14 w15 wp14">
+  <w:abstractNum w:abstractNumId="0">
     <w:nsid w:val="121862BD"/>
     <w:multiLevelType w:val="multilevel"/>
     <w:tmpl w:val="8984ECFC"/>
@@ -17125,7 +17120,7 @@
       </w:rPr>
     </w:lvl>
   </w:abstractNum>
-  <w:abstractNum w:abstractNumId="1" w15:restartNumberingAfterBreak="0">
+  <w:abstractNum w:abstractNumId="1">
     <w:nsid w:val="14CF00C9"/>
     <w:multiLevelType w:val="hybridMultilevel"/>
     <w:tmpl w:val="9D404FCE"/>
@@ -17238,7 +17233,7 @@
       </w:rPr>
     </w:lvl>
   </w:abstractNum>
-  <w:abstractNum w:abstractNumId="2" w15:restartNumberingAfterBreak="0">
+  <w:abstractNum w:abstractNumId="2">
     <w:nsid w:val="22EC65EE"/>
     <w:multiLevelType w:val="hybridMultilevel"/>
     <w:tmpl w:val="2D14BED8"/>
@@ -17351,7 +17346,7 @@
       </w:rPr>
     </w:lvl>
   </w:abstractNum>
-  <w:abstractNum w:abstractNumId="3" w15:restartNumberingAfterBreak="0">
+  <w:abstractNum w:abstractNumId="3">
     <w:nsid w:val="261D542F"/>
     <w:multiLevelType w:val="hybridMultilevel"/>
     <w:tmpl w:val="BCF4583C"/>
@@ -17464,7 +17459,7 @@
       </w:rPr>
     </w:lvl>
   </w:abstractNum>
-  <w:abstractNum w:abstractNumId="4" w15:restartNumberingAfterBreak="0">
+  <w:abstractNum w:abstractNumId="4">
     <w:nsid w:val="32454CCD"/>
     <w:multiLevelType w:val="hybridMultilevel"/>
     <w:tmpl w:val="3CCCB400"/>
@@ -17577,7 +17572,7 @@
       </w:rPr>
     </w:lvl>
   </w:abstractNum>
-  <w:abstractNum w:abstractNumId="5" w15:restartNumberingAfterBreak="0">
+  <w:abstractNum w:abstractNumId="5">
     <w:nsid w:val="329F308E"/>
     <w:multiLevelType w:val="multilevel"/>
     <w:tmpl w:val="DD605EBC"/>
@@ -17690,7 +17685,7 @@
       </w:rPr>
     </w:lvl>
   </w:abstractNum>
-  <w:abstractNum w:abstractNumId="6" w15:restartNumberingAfterBreak="0">
+  <w:abstractNum w:abstractNumId="6">
     <w:nsid w:val="33CC5D98"/>
     <w:multiLevelType w:val="multilevel"/>
     <w:tmpl w:val="DD605EBC"/>
@@ -17803,7 +17798,7 @@
       </w:rPr>
     </w:lvl>
   </w:abstractNum>
-  <w:abstractNum w:abstractNumId="7" w15:restartNumberingAfterBreak="0">
+  <w:abstractNum w:abstractNumId="7">
     <w:nsid w:val="42E9306B"/>
     <w:multiLevelType w:val="multilevel"/>
     <w:tmpl w:val="47282B46"/>
@@ -17916,7 +17911,7 @@
       </w:rPr>
     </w:lvl>
   </w:abstractNum>
-  <w:abstractNum w:abstractNumId="8" w15:restartNumberingAfterBreak="0">
+  <w:abstractNum w:abstractNumId="8">
     <w:nsid w:val="43403602"/>
     <w:multiLevelType w:val="hybridMultilevel"/>
     <w:tmpl w:val="51463F74"/>
@@ -18056,7 +18051,7 @@
       </w:rPr>
     </w:lvl>
   </w:abstractNum>
-  <w:abstractNum w:abstractNumId="9" w15:restartNumberingAfterBreak="0">
+  <w:abstractNum w:abstractNumId="9">
     <w:nsid w:val="437E7D52"/>
     <w:multiLevelType w:val="hybridMultilevel"/>
     <w:tmpl w:val="793A0866"/>
@@ -18169,7 +18164,7 @@
       </w:rPr>
     </w:lvl>
   </w:abstractNum>
-  <w:abstractNum w:abstractNumId="10" w15:restartNumberingAfterBreak="0">
+  <w:abstractNum w:abstractNumId="10">
     <w:nsid w:val="47F36959"/>
     <w:multiLevelType w:val="hybridMultilevel"/>
     <w:tmpl w:val="96688BF6"/>
@@ -18282,7 +18277,7 @@
       </w:rPr>
     </w:lvl>
   </w:abstractNum>
-  <w:abstractNum w:abstractNumId="11" w15:restartNumberingAfterBreak="0">
+  <w:abstractNum w:abstractNumId="11">
     <w:nsid w:val="4BDD2B10"/>
     <w:multiLevelType w:val="hybridMultilevel"/>
     <w:tmpl w:val="90B62ABA"/>
@@ -18395,7 +18390,7 @@
       </w:rPr>
     </w:lvl>
   </w:abstractNum>
-  <w:abstractNum w:abstractNumId="12" w15:restartNumberingAfterBreak="0">
+  <w:abstractNum w:abstractNumId="12">
     <w:nsid w:val="4E974945"/>
     <w:multiLevelType w:val="hybridMultilevel"/>
     <w:tmpl w:val="77BC0B4E"/>
@@ -18481,7 +18476,7 @@
       </w:pPr>
     </w:lvl>
   </w:abstractNum>
-  <w:abstractNum w:abstractNumId="13" w15:restartNumberingAfterBreak="0">
+  <w:abstractNum w:abstractNumId="13">
     <w:nsid w:val="4F59430A"/>
     <w:multiLevelType w:val="hybridMultilevel"/>
     <w:tmpl w:val="20ACD5EC"/>
@@ -18594,7 +18589,7 @@
       </w:rPr>
     </w:lvl>
   </w:abstractNum>
-  <w:abstractNum w:abstractNumId="14" w15:restartNumberingAfterBreak="0">
+  <w:abstractNum w:abstractNumId="14">
     <w:nsid w:val="512125CC"/>
     <w:multiLevelType w:val="multilevel"/>
     <w:tmpl w:val="8110E970"/>
@@ -18707,7 +18702,7 @@
       </w:rPr>
     </w:lvl>
   </w:abstractNum>
-  <w:abstractNum w:abstractNumId="15" w15:restartNumberingAfterBreak="0">
+  <w:abstractNum w:abstractNumId="15">
     <w:nsid w:val="54D82693"/>
     <w:multiLevelType w:val="multilevel"/>
     <w:tmpl w:val="1E420B5A"/>
@@ -18820,7 +18815,7 @@
       </w:rPr>
     </w:lvl>
   </w:abstractNum>
-  <w:abstractNum w:abstractNumId="16" w15:restartNumberingAfterBreak="0">
+  <w:abstractNum w:abstractNumId="16">
     <w:nsid w:val="5D1F433B"/>
     <w:multiLevelType w:val="multilevel"/>
     <w:tmpl w:val="D5883E28"/>
@@ -18933,7 +18928,7 @@
       </w:rPr>
     </w:lvl>
   </w:abstractNum>
-  <w:abstractNum w:abstractNumId="17" w15:restartNumberingAfterBreak="0">
+  <w:abstractNum w:abstractNumId="17">
     <w:nsid w:val="670328C4"/>
     <w:multiLevelType w:val="multilevel"/>
     <w:tmpl w:val="26F4EB46"/>
@@ -19046,7 +19041,7 @@
       </w:rPr>
     </w:lvl>
   </w:abstractNum>
-  <w:abstractNum w:abstractNumId="18" w15:restartNumberingAfterBreak="0">
+  <w:abstractNum w:abstractNumId="18">
     <w:nsid w:val="72416F16"/>
     <w:multiLevelType w:val="hybridMultilevel"/>
     <w:tmpl w:val="DDEE7376"/>
@@ -19159,7 +19154,7 @@
       </w:rPr>
     </w:lvl>
   </w:abstractNum>
-  <w:abstractNum w:abstractNumId="19" w15:restartNumberingAfterBreak="0">
+  <w:abstractNum w:abstractNumId="19">
     <w:nsid w:val="7C9C4DFA"/>
     <w:multiLevelType w:val="multilevel"/>
     <w:tmpl w:val="8916767E"/>
@@ -19272,7 +19267,7 @@
       </w:rPr>
     </w:lvl>
   </w:abstractNum>
-  <w:abstractNum w:abstractNumId="20" w15:restartNumberingAfterBreak="0">
+  <w:abstractNum w:abstractNumId="20">
     <w:nsid w:val="7EDE6BAC"/>
     <w:multiLevelType w:val="multilevel"/>
     <w:tmpl w:val="FA588ED2"/>
@@ -19452,7 +19447,7 @@
 </file>
 
 <file path=word/styles.xml><?xml version="1.0" encoding="utf-8"?>
-<w:styles xmlns:mc="http://schemas.openxmlformats.org/markup-compatibility/2006" xmlns:r="http://schemas.openxmlformats.org/officeDocument/2006/relationships" xmlns:w="http://schemas.openxmlformats.org/wordprocessingml/2006/main" xmlns:w14="http://schemas.microsoft.com/office/word/2010/wordml" xmlns:w15="http://schemas.microsoft.com/office/word/2012/wordml" xmlns:w16cid="http://schemas.microsoft.com/office/word/2016/wordml/cid" xmlns:w16se="http://schemas.microsoft.com/office/word/2015/wordml/symex" mc:Ignorable="w14 w15 w16se w16cid">
+<w:styles xmlns:mc="http://schemas.openxmlformats.org/markup-compatibility/2006" xmlns:r="http://schemas.openxmlformats.org/officeDocument/2006/relationships" xmlns:w="http://schemas.openxmlformats.org/wordprocessingml/2006/main" xmlns:w14="http://schemas.microsoft.com/office/word/2010/wordml" xmlns:w15="http://schemas.microsoft.com/office/word/2012/wordml" mc:Ignorable="w14 w15">
   <w:docDefaults>
     <w:rPrDefault>
       <w:rPr>
@@ -19468,7 +19463,7 @@
       </w:pPr>
     </w:pPrDefault>
   </w:docDefaults>
-  <w:latentStyles w:defLockedState="0" w:defUIPriority="99" w:defSemiHidden="0" w:defUnhideWhenUsed="0" w:defQFormat="0" w:count="376">
+  <w:latentStyles w:defLockedState="0" w:defUIPriority="99" w:defSemiHidden="0" w:defUnhideWhenUsed="0" w:defQFormat="0" w:count="371">
     <w:lsdException w:name="Normal" w:uiPriority="0" w:qFormat="1"/>
     <w:lsdException w:name="heading 1" w:uiPriority="0" w:qFormat="1"/>
     <w:lsdException w:name="heading 2" w:semiHidden="1" w:uiPriority="0" w:unhideWhenUsed="1" w:qFormat="1"/>
@@ -19840,11 +19835,6 @@
     <w:lsdException w:name="List Table 5 Dark Accent 6" w:uiPriority="50"/>
     <w:lsdException w:name="List Table 6 Colorful Accent 6" w:uiPriority="51"/>
     <w:lsdException w:name="List Table 7 Colorful Accent 6" w:uiPriority="52"/>
-    <w:lsdException w:name="Mention" w:semiHidden="1" w:unhideWhenUsed="1"/>
-    <w:lsdException w:name="Smart Hyperlink" w:semiHidden="1" w:unhideWhenUsed="1"/>
-    <w:lsdException w:name="Hashtag" w:semiHidden="1" w:unhideWhenUsed="1"/>
-    <w:lsdException w:name="Unresolved Mention" w:semiHidden="1" w:unhideWhenUsed="1"/>
-    <w:lsdException w:name="Smart Link" w:semiHidden="1" w:unhideWhenUsed="1"/>
   </w:latentStyles>
   <w:style w:type="paragraph" w:default="1" w:styleId="Normal">
     <w:name w:val="Normal"/>
@@ -19968,7 +19958,7 @@
     <w:semiHidden/>
     <w:unhideWhenUsed/>
   </w:style>
-  <w:style w:type="paragraph" w:styleId="Ttulo">
+  <w:style w:type="paragraph" w:styleId="Puesto">
     <w:name w:val="Title"/>
     <w:basedOn w:val="Normal"/>
     <w:next w:val="Normal"/>
@@ -20002,7 +19992,6 @@
     <w:tblPr>
       <w:tblStyleRowBandSize w:val="1"/>
       <w:tblStyleColBandSize w:val="1"/>
-      <w:tblInd w:w="0" w:type="nil"/>
       <w:tblCellMar>
         <w:top w:w="100" w:type="dxa"/>
         <w:left w:w="100" w:type="dxa"/>
@@ -20016,7 +20005,6 @@
     <w:tblPr>
       <w:tblStyleRowBandSize w:val="1"/>
       <w:tblStyleColBandSize w:val="1"/>
-      <w:tblInd w:w="0" w:type="nil"/>
       <w:tblCellMar>
         <w:top w:w="100" w:type="dxa"/>
         <w:left w:w="100" w:type="dxa"/>
@@ -20030,7 +20018,6 @@
     <w:tblPr>
       <w:tblStyleRowBandSize w:val="1"/>
       <w:tblStyleColBandSize w:val="1"/>
-      <w:tblInd w:w="0" w:type="nil"/>
       <w:tblCellMar>
         <w:top w:w="100" w:type="dxa"/>
         <w:left w:w="100" w:type="dxa"/>
@@ -20044,7 +20031,6 @@
     <w:tblPr>
       <w:tblStyleRowBandSize w:val="1"/>
       <w:tblStyleColBandSize w:val="1"/>
-      <w:tblInd w:w="0" w:type="nil"/>
       <w:tblCellMar>
         <w:top w:w="100" w:type="dxa"/>
         <w:left w:w="100" w:type="dxa"/>
@@ -20080,12 +20066,19 @@
     <w:tblPr>
       <w:tblStyleRowBandSize w:val="1"/>
       <w:tblStyleColBandSize w:val="1"/>
+      <w:tblInd w:w="0" w:type="dxa"/>
       <w:tblBorders>
         <w:top w:val="single" w:sz="4" w:space="0" w:color="5B9BD5"/>
         <w:left w:val="single" w:sz="4" w:space="0" w:color="5B9BD5"/>
         <w:bottom w:val="single" w:sz="4" w:space="0" w:color="5B9BD5"/>
         <w:right w:val="single" w:sz="4" w:space="0" w:color="5B9BD5"/>
       </w:tblBorders>
+      <w:tblCellMar>
+        <w:top w:w="0" w:type="dxa"/>
+        <w:left w:w="108" w:type="dxa"/>
+        <w:bottom w:w="0" w:type="dxa"/>
+        <w:right w:w="108" w:type="dxa"/>
+      </w:tblCellMar>
     </w:tblPr>
     <w:tblStylePr w:type="firstRow">
       <w:rPr>
@@ -20204,12 +20197,19 @@
     <w:tblPr>
       <w:tblStyleRowBandSize w:val="1"/>
       <w:tblStyleColBandSize w:val="1"/>
+      <w:tblInd w:w="0" w:type="dxa"/>
       <w:tblBorders>
         <w:top w:val="single" w:sz="4" w:space="0" w:color="4F81BD" w:themeColor="accent1"/>
         <w:left w:val="single" w:sz="4" w:space="0" w:color="4F81BD" w:themeColor="accent1"/>
         <w:bottom w:val="single" w:sz="4" w:space="0" w:color="4F81BD" w:themeColor="accent1"/>
         <w:right w:val="single" w:sz="4" w:space="0" w:color="4F81BD" w:themeColor="accent1"/>
       </w:tblBorders>
+      <w:tblCellMar>
+        <w:top w:w="0" w:type="dxa"/>
+        <w:left w:w="108" w:type="dxa"/>
+        <w:bottom w:w="0" w:type="dxa"/>
+        <w:right w:w="108" w:type="dxa"/>
+      </w:tblCellMar>
     </w:tblPr>
     <w:tblStylePr w:type="firstRow">
       <w:rPr>
@@ -20317,7 +20317,7 @@
       </w:tcPr>
     </w:tblStylePr>
   </w:style>
-  <w:style w:type="table" w:styleId="Tablaconcuadrcula4-nfasis5">
+  <w:style w:type="table" w:styleId="Tabladecuadrcula4-nfasis5">
     <w:name w:val="Grid Table 4 Accent 5"/>
     <w:basedOn w:val="Tablanormal"/>
     <w:uiPriority w:val="49"/>
@@ -20328,6 +20328,7 @@
     <w:tblPr>
       <w:tblStyleRowBandSize w:val="1"/>
       <w:tblStyleColBandSize w:val="1"/>
+      <w:tblInd w:w="0" w:type="dxa"/>
       <w:tblBorders>
         <w:top w:val="single" w:sz="4" w:space="0" w:color="92CDDC" w:themeColor="accent5" w:themeTint="99"/>
         <w:left w:val="single" w:sz="4" w:space="0" w:color="92CDDC" w:themeColor="accent5" w:themeTint="99"/>
@@ -20336,6 +20337,12 @@
         <w:insideH w:val="single" w:sz="4" w:space="0" w:color="92CDDC" w:themeColor="accent5" w:themeTint="99"/>
         <w:insideV w:val="single" w:sz="4" w:space="0" w:color="92CDDC" w:themeColor="accent5" w:themeTint="99"/>
       </w:tblBorders>
+      <w:tblCellMar>
+        <w:top w:w="0" w:type="dxa"/>
+        <w:left w:w="108" w:type="dxa"/>
+        <w:bottom w:w="0" w:type="dxa"/>
+        <w:right w:w="108" w:type="dxa"/>
+      </w:tblCellMar>
     </w:tblPr>
     <w:tblStylePr w:type="firstRow">
       <w:rPr>
@@ -20393,7 +20400,7 @@
       </w:tcPr>
     </w:tblStylePr>
   </w:style>
-  <w:style w:type="table" w:styleId="Tablaconcuadrcula4-nfasis1">
+  <w:style w:type="table" w:styleId="Tabladecuadrcula4-nfasis1">
     <w:name w:val="Grid Table 4 Accent 1"/>
     <w:basedOn w:val="Tablanormal"/>
     <w:uiPriority w:val="49"/>
@@ -20404,6 +20411,7 @@
     <w:tblPr>
       <w:tblStyleRowBandSize w:val="1"/>
       <w:tblStyleColBandSize w:val="1"/>
+      <w:tblInd w:w="0" w:type="dxa"/>
       <w:tblBorders>
         <w:top w:val="single" w:sz="4" w:space="0" w:color="95B3D7" w:themeColor="accent1" w:themeTint="99"/>
         <w:left w:val="single" w:sz="4" w:space="0" w:color="95B3D7" w:themeColor="accent1" w:themeTint="99"/>
@@ -20412,6 +20420,12 @@
         <w:insideH w:val="single" w:sz="4" w:space="0" w:color="95B3D7" w:themeColor="accent1" w:themeTint="99"/>
         <w:insideV w:val="single" w:sz="4" w:space="0" w:color="95B3D7" w:themeColor="accent1" w:themeTint="99"/>
       </w:tblBorders>
+      <w:tblCellMar>
+        <w:top w:w="0" w:type="dxa"/>
+        <w:left w:w="108" w:type="dxa"/>
+        <w:bottom w:w="0" w:type="dxa"/>
+        <w:right w:w="108" w:type="dxa"/>
+      </w:tblCellMar>
     </w:tblPr>
     <w:tblStylePr w:type="firstRow">
       <w:rPr>
@@ -20481,7 +20495,7 @@
     <w:qFormat/>
     <w:rsid w:val="00D60BE0"/>
   </w:style>
-  <w:style w:type="table" w:styleId="Tablaconcuadrcula4-nfasis2">
+  <w:style w:type="table" w:styleId="Tabladecuadrcula4-nfasis2">
     <w:name w:val="Grid Table 4 Accent 2"/>
     <w:basedOn w:val="Tablanormal"/>
     <w:uiPriority w:val="49"/>
@@ -20498,6 +20512,7 @@
     <w:tblPr>
       <w:tblStyleRowBandSize w:val="1"/>
       <w:tblStyleColBandSize w:val="1"/>
+      <w:tblInd w:w="0" w:type="dxa"/>
       <w:tblBorders>
         <w:top w:val="single" w:sz="4" w:space="0" w:color="D99594" w:themeColor="accent2" w:themeTint="99"/>
         <w:left w:val="single" w:sz="4" w:space="0" w:color="D99594" w:themeColor="accent2" w:themeTint="99"/>
@@ -20506,6 +20521,12 @@
         <w:insideH w:val="single" w:sz="4" w:space="0" w:color="D99594" w:themeColor="accent2" w:themeTint="99"/>
         <w:insideV w:val="single" w:sz="4" w:space="0" w:color="D99594" w:themeColor="accent2" w:themeTint="99"/>
       </w:tblBorders>
+      <w:tblCellMar>
+        <w:top w:w="0" w:type="dxa"/>
+        <w:left w:w="108" w:type="dxa"/>
+        <w:bottom w:w="0" w:type="dxa"/>
+        <w:right w:w="108" w:type="dxa"/>
+      </w:tblCellMar>
     </w:tblPr>
     <w:tblStylePr w:type="firstRow">
       <w:rPr>
@@ -20593,6 +20614,7 @@
       <w:lang w:val="es-PE" w:eastAsia="es-AR" w:bidi="hi-IN"/>
     </w:rPr>
     <w:tblPr>
+      <w:tblInd w:w="0" w:type="dxa"/>
       <w:tblBorders>
         <w:top w:val="single" w:sz="4" w:space="0" w:color="auto"/>
         <w:left w:val="single" w:sz="4" w:space="0" w:color="auto"/>
@@ -20601,6 +20623,12 @@
         <w:insideH w:val="single" w:sz="4" w:space="0" w:color="auto"/>
         <w:insideV w:val="single" w:sz="4" w:space="0" w:color="auto"/>
       </w:tblBorders>
+      <w:tblCellMar>
+        <w:top w:w="0" w:type="dxa"/>
+        <w:left w:w="108" w:type="dxa"/>
+        <w:bottom w:w="0" w:type="dxa"/>
+        <w:right w:w="108" w:type="dxa"/>
+      </w:tblCellMar>
     </w:tblPr>
   </w:style>
   <w:style w:type="table" w:customStyle="1" w:styleId="TableNormal1">
@@ -23251,6 +23279,13 @@
         </dgm:presLayoutVars>
       </dgm:prSet>
       <dgm:spPr/>
+      <dgm:t>
+        <a:bodyPr/>
+        <a:lstStyle/>
+        <a:p>
+          <a:endParaRPr lang="es-PE"/>
+        </a:p>
+      </dgm:t>
     </dgm:pt>
     <dgm:pt modelId="{7F212928-45BB-44B6-A0CE-A540121B8CB3}" type="pres">
       <dgm:prSet presAssocID="{93876AA4-6A4B-4CE4-BBDF-A26F96F77C9D}" presName="hierRoot1" presStyleCnt="0">
@@ -23271,10 +23306,24 @@
         </dgm:presLayoutVars>
       </dgm:prSet>
       <dgm:spPr/>
+      <dgm:t>
+        <a:bodyPr/>
+        <a:lstStyle/>
+        <a:p>
+          <a:endParaRPr lang="es-PE"/>
+        </a:p>
+      </dgm:t>
     </dgm:pt>
     <dgm:pt modelId="{386D2D6F-408D-4163-9873-CB329115E259}" type="pres">
       <dgm:prSet presAssocID="{93876AA4-6A4B-4CE4-BBDF-A26F96F77C9D}" presName="rootConnector1" presStyleLbl="node1" presStyleIdx="0" presStyleCnt="0"/>
       <dgm:spPr/>
+      <dgm:t>
+        <a:bodyPr/>
+        <a:lstStyle/>
+        <a:p>
+          <a:endParaRPr lang="es-PE"/>
+        </a:p>
+      </dgm:t>
     </dgm:pt>
     <dgm:pt modelId="{ED335E9D-B85B-49EF-B520-0BCB31BEC41A}" type="pres">
       <dgm:prSet presAssocID="{93876AA4-6A4B-4CE4-BBDF-A26F96F77C9D}" presName="hierChild2" presStyleCnt="0"/>
@@ -23283,6 +23332,13 @@
     <dgm:pt modelId="{46D79D96-4165-4259-8DA8-C0E3BE439EE7}" type="pres">
       <dgm:prSet presAssocID="{3F5ED477-FEF1-4078-84AE-D2EB1BCD4F40}" presName="Name37" presStyleLbl="parChTrans1D2" presStyleIdx="0" presStyleCnt="4"/>
       <dgm:spPr/>
+      <dgm:t>
+        <a:bodyPr/>
+        <a:lstStyle/>
+        <a:p>
+          <a:endParaRPr lang="es-PE"/>
+        </a:p>
+      </dgm:t>
     </dgm:pt>
     <dgm:pt modelId="{5B356F11-7EED-487B-96BD-DEFF03D97F75}" type="pres">
       <dgm:prSet presAssocID="{57CE7624-63B4-40FA-8703-DEE57137A166}" presName="hierRoot2" presStyleCnt="0">
@@ -23303,10 +23359,24 @@
         </dgm:presLayoutVars>
       </dgm:prSet>
       <dgm:spPr/>
+      <dgm:t>
+        <a:bodyPr/>
+        <a:lstStyle/>
+        <a:p>
+          <a:endParaRPr lang="es-PE"/>
+        </a:p>
+      </dgm:t>
     </dgm:pt>
     <dgm:pt modelId="{8F3EBE99-55CD-4129-A925-4F0BBBC56202}" type="pres">
       <dgm:prSet presAssocID="{57CE7624-63B4-40FA-8703-DEE57137A166}" presName="rootConnector" presStyleLbl="node2" presStyleIdx="0" presStyleCnt="4"/>
       <dgm:spPr/>
+      <dgm:t>
+        <a:bodyPr/>
+        <a:lstStyle/>
+        <a:p>
+          <a:endParaRPr lang="es-PE"/>
+        </a:p>
+      </dgm:t>
     </dgm:pt>
     <dgm:pt modelId="{AAE4CBA2-A256-42B8-B921-378104FACBA5}" type="pres">
       <dgm:prSet presAssocID="{57CE7624-63B4-40FA-8703-DEE57137A166}" presName="hierChild4" presStyleCnt="0"/>
@@ -23315,6 +23385,13 @@
     <dgm:pt modelId="{807538CE-EBEF-44B1-AE78-137D053C7C6F}" type="pres">
       <dgm:prSet presAssocID="{9C36C5F3-F439-4F36-BDD4-46536D5F3C15}" presName="Name37" presStyleLbl="parChTrans1D3" presStyleIdx="0" presStyleCnt="17"/>
       <dgm:spPr/>
+      <dgm:t>
+        <a:bodyPr/>
+        <a:lstStyle/>
+        <a:p>
+          <a:endParaRPr lang="es-PE"/>
+        </a:p>
+      </dgm:t>
     </dgm:pt>
     <dgm:pt modelId="{01621040-7313-4A1B-82EE-BCF2B245B6B3}" type="pres">
       <dgm:prSet presAssocID="{8D6842DB-F7F8-4A37-B65C-A2844E9CFE8E}" presName="hierRoot2" presStyleCnt="0">
@@ -23335,10 +23412,24 @@
         </dgm:presLayoutVars>
       </dgm:prSet>
       <dgm:spPr/>
+      <dgm:t>
+        <a:bodyPr/>
+        <a:lstStyle/>
+        <a:p>
+          <a:endParaRPr lang="es-PE"/>
+        </a:p>
+      </dgm:t>
     </dgm:pt>
     <dgm:pt modelId="{4FD61A35-7424-460E-9F6A-FDA1578AB4B6}" type="pres">
       <dgm:prSet presAssocID="{8D6842DB-F7F8-4A37-B65C-A2844E9CFE8E}" presName="rootConnector" presStyleLbl="node3" presStyleIdx="0" presStyleCnt="17"/>
       <dgm:spPr/>
+      <dgm:t>
+        <a:bodyPr/>
+        <a:lstStyle/>
+        <a:p>
+          <a:endParaRPr lang="es-PE"/>
+        </a:p>
+      </dgm:t>
     </dgm:pt>
     <dgm:pt modelId="{59D6B305-14B6-423F-857E-3313F4FC640F}" type="pres">
       <dgm:prSet presAssocID="{8D6842DB-F7F8-4A37-B65C-A2844E9CFE8E}" presName="hierChild4" presStyleCnt="0"/>
@@ -23351,6 +23442,13 @@
     <dgm:pt modelId="{BAF0E810-BCB7-4401-A1D7-1F527D2280A7}" type="pres">
       <dgm:prSet presAssocID="{82F44F9D-9F7B-40C2-BDD8-D51501CFE355}" presName="Name37" presStyleLbl="parChTrans1D3" presStyleIdx="1" presStyleCnt="17"/>
       <dgm:spPr/>
+      <dgm:t>
+        <a:bodyPr/>
+        <a:lstStyle/>
+        <a:p>
+          <a:endParaRPr lang="es-PE"/>
+        </a:p>
+      </dgm:t>
     </dgm:pt>
     <dgm:pt modelId="{D5F8C5C8-1E47-4660-9E0B-95D352333CFF}" type="pres">
       <dgm:prSet presAssocID="{1647F013-0BA5-49CE-BC1D-CC74DA8054A4}" presName="hierRoot2" presStyleCnt="0">
@@ -23371,10 +23469,24 @@
         </dgm:presLayoutVars>
       </dgm:prSet>
       <dgm:spPr/>
+      <dgm:t>
+        <a:bodyPr/>
+        <a:lstStyle/>
+        <a:p>
+          <a:endParaRPr lang="es-PE"/>
+        </a:p>
+      </dgm:t>
     </dgm:pt>
     <dgm:pt modelId="{BB123B0E-1AAA-4EC4-9C7C-9C8EB288C1D3}" type="pres">
       <dgm:prSet presAssocID="{1647F013-0BA5-49CE-BC1D-CC74DA8054A4}" presName="rootConnector" presStyleLbl="node3" presStyleIdx="1" presStyleCnt="17"/>
       <dgm:spPr/>
+      <dgm:t>
+        <a:bodyPr/>
+        <a:lstStyle/>
+        <a:p>
+          <a:endParaRPr lang="es-PE"/>
+        </a:p>
+      </dgm:t>
     </dgm:pt>
     <dgm:pt modelId="{655DDEB7-AD3D-4B3D-A30C-C0BB85440A34}" type="pres">
       <dgm:prSet presAssocID="{1647F013-0BA5-49CE-BC1D-CC74DA8054A4}" presName="hierChild4" presStyleCnt="0"/>
@@ -23387,6 +23499,13 @@
     <dgm:pt modelId="{384422A5-2643-4A08-A8D9-1365EC07811F}" type="pres">
       <dgm:prSet presAssocID="{A4D4C645-0819-4373-AE4F-149D0A0EBA5A}" presName="Name37" presStyleLbl="parChTrans1D3" presStyleIdx="2" presStyleCnt="17"/>
       <dgm:spPr/>
+      <dgm:t>
+        <a:bodyPr/>
+        <a:lstStyle/>
+        <a:p>
+          <a:endParaRPr lang="es-PE"/>
+        </a:p>
+      </dgm:t>
     </dgm:pt>
     <dgm:pt modelId="{19919369-8C6E-4306-B70B-3409671DF388}" type="pres">
       <dgm:prSet presAssocID="{3072DD14-5E74-4066-8437-A732DC3F3CBA}" presName="hierRoot2" presStyleCnt="0">
@@ -23407,10 +23526,24 @@
         </dgm:presLayoutVars>
       </dgm:prSet>
       <dgm:spPr/>
+      <dgm:t>
+        <a:bodyPr/>
+        <a:lstStyle/>
+        <a:p>
+          <a:endParaRPr lang="es-PE"/>
+        </a:p>
+      </dgm:t>
     </dgm:pt>
     <dgm:pt modelId="{1B0E28D7-1E0F-4FB8-A4B6-EBC37AB396E1}" type="pres">
       <dgm:prSet presAssocID="{3072DD14-5E74-4066-8437-A732DC3F3CBA}" presName="rootConnector" presStyleLbl="node3" presStyleIdx="2" presStyleCnt="17"/>
       <dgm:spPr/>
+      <dgm:t>
+        <a:bodyPr/>
+        <a:lstStyle/>
+        <a:p>
+          <a:endParaRPr lang="es-PE"/>
+        </a:p>
+      </dgm:t>
     </dgm:pt>
     <dgm:pt modelId="{97193C0A-3915-49FA-BAF3-6B87A4FDA331}" type="pres">
       <dgm:prSet presAssocID="{3072DD14-5E74-4066-8437-A732DC3F3CBA}" presName="hierChild4" presStyleCnt="0"/>
@@ -23423,6 +23556,13 @@
     <dgm:pt modelId="{2C193676-C806-47B3-B8DD-808FB032B0DA}" type="pres">
       <dgm:prSet presAssocID="{92502D6A-FFBF-4CCC-A593-2C32D4039CAF}" presName="Name37" presStyleLbl="parChTrans1D3" presStyleIdx="3" presStyleCnt="17"/>
       <dgm:spPr/>
+      <dgm:t>
+        <a:bodyPr/>
+        <a:lstStyle/>
+        <a:p>
+          <a:endParaRPr lang="es-PE"/>
+        </a:p>
+      </dgm:t>
     </dgm:pt>
     <dgm:pt modelId="{AC48636D-B920-44E1-A3BF-CD939D08DDA3}" type="pres">
       <dgm:prSet presAssocID="{A199E67B-9AD8-4FBC-BE1E-C84E2F35303E}" presName="hierRoot2" presStyleCnt="0">
@@ -23443,10 +23583,24 @@
         </dgm:presLayoutVars>
       </dgm:prSet>
       <dgm:spPr/>
+      <dgm:t>
+        <a:bodyPr/>
+        <a:lstStyle/>
+        <a:p>
+          <a:endParaRPr lang="es-PE"/>
+        </a:p>
+      </dgm:t>
     </dgm:pt>
     <dgm:pt modelId="{791A0161-9321-41DA-9E21-7DA6EE3909AA}" type="pres">
       <dgm:prSet presAssocID="{A199E67B-9AD8-4FBC-BE1E-C84E2F35303E}" presName="rootConnector" presStyleLbl="node3" presStyleIdx="3" presStyleCnt="17"/>
       <dgm:spPr/>
+      <dgm:t>
+        <a:bodyPr/>
+        <a:lstStyle/>
+        <a:p>
+          <a:endParaRPr lang="es-PE"/>
+        </a:p>
+      </dgm:t>
     </dgm:pt>
     <dgm:pt modelId="{89C156BC-BD25-4972-849A-BCD0D04CFC4A}" type="pres">
       <dgm:prSet presAssocID="{A199E67B-9AD8-4FBC-BE1E-C84E2F35303E}" presName="hierChild4" presStyleCnt="0"/>
@@ -23463,6 +23617,13 @@
     <dgm:pt modelId="{2F063D94-C93F-4E99-AAC0-4929CB317607}" type="pres">
       <dgm:prSet presAssocID="{DEA1339C-24D4-48CD-A133-1740C909BF70}" presName="Name37" presStyleLbl="parChTrans1D2" presStyleIdx="1" presStyleCnt="4"/>
       <dgm:spPr/>
+      <dgm:t>
+        <a:bodyPr/>
+        <a:lstStyle/>
+        <a:p>
+          <a:endParaRPr lang="es-PE"/>
+        </a:p>
+      </dgm:t>
     </dgm:pt>
     <dgm:pt modelId="{054ED10C-F711-42DB-ACA0-D92851FC0A68}" type="pres">
       <dgm:prSet presAssocID="{E447A9B8-D47D-4221-BAFE-F211A8CAD95F}" presName="hierRoot2" presStyleCnt="0">
@@ -23483,10 +23644,24 @@
         </dgm:presLayoutVars>
       </dgm:prSet>
       <dgm:spPr/>
+      <dgm:t>
+        <a:bodyPr/>
+        <a:lstStyle/>
+        <a:p>
+          <a:endParaRPr lang="es-PE"/>
+        </a:p>
+      </dgm:t>
     </dgm:pt>
     <dgm:pt modelId="{2EA34B21-7DE5-4BFC-B5C0-FF25F677426C}" type="pres">
       <dgm:prSet presAssocID="{E447A9B8-D47D-4221-BAFE-F211A8CAD95F}" presName="rootConnector" presStyleLbl="node2" presStyleIdx="1" presStyleCnt="4"/>
       <dgm:spPr/>
+      <dgm:t>
+        <a:bodyPr/>
+        <a:lstStyle/>
+        <a:p>
+          <a:endParaRPr lang="es-PE"/>
+        </a:p>
+      </dgm:t>
     </dgm:pt>
     <dgm:pt modelId="{F3964F77-8FF8-41BC-8259-1E7C6FF40C3E}" type="pres">
       <dgm:prSet presAssocID="{E447A9B8-D47D-4221-BAFE-F211A8CAD95F}" presName="hierChild4" presStyleCnt="0"/>
@@ -23495,6 +23670,13 @@
     <dgm:pt modelId="{1ECC7ABC-B875-4780-A530-9C5DCB764375}" type="pres">
       <dgm:prSet presAssocID="{665E8CFF-466F-47DE-BD60-027782145524}" presName="Name37" presStyleLbl="parChTrans1D3" presStyleIdx="4" presStyleCnt="17"/>
       <dgm:spPr/>
+      <dgm:t>
+        <a:bodyPr/>
+        <a:lstStyle/>
+        <a:p>
+          <a:endParaRPr lang="es-PE"/>
+        </a:p>
+      </dgm:t>
     </dgm:pt>
     <dgm:pt modelId="{8BFE46FC-7EC3-4757-A1E2-E2F6CA42423B}" type="pres">
       <dgm:prSet presAssocID="{85BCC5D8-0193-4798-AE65-44879CC3CADE}" presName="hierRoot2" presStyleCnt="0">
@@ -23515,10 +23697,24 @@
         </dgm:presLayoutVars>
       </dgm:prSet>
       <dgm:spPr/>
+      <dgm:t>
+        <a:bodyPr/>
+        <a:lstStyle/>
+        <a:p>
+          <a:endParaRPr lang="es-PE"/>
+        </a:p>
+      </dgm:t>
     </dgm:pt>
     <dgm:pt modelId="{EBCAFDC2-0F25-4BF0-9380-FE1339A5F62C}" type="pres">
       <dgm:prSet presAssocID="{85BCC5D8-0193-4798-AE65-44879CC3CADE}" presName="rootConnector" presStyleLbl="node3" presStyleIdx="4" presStyleCnt="17"/>
       <dgm:spPr/>
+      <dgm:t>
+        <a:bodyPr/>
+        <a:lstStyle/>
+        <a:p>
+          <a:endParaRPr lang="es-PE"/>
+        </a:p>
+      </dgm:t>
     </dgm:pt>
     <dgm:pt modelId="{9F39D0DB-4B57-4118-8E8F-E440DDF3E0DF}" type="pres">
       <dgm:prSet presAssocID="{85BCC5D8-0193-4798-AE65-44879CC3CADE}" presName="hierChild4" presStyleCnt="0"/>
@@ -23531,6 +23727,13 @@
     <dgm:pt modelId="{C9C17B0F-5E78-4D13-98A2-E131CA6B65BB}" type="pres">
       <dgm:prSet presAssocID="{04813E26-E84D-428D-BF14-F0D9276F301E}" presName="Name37" presStyleLbl="parChTrans1D3" presStyleIdx="5" presStyleCnt="17"/>
       <dgm:spPr/>
+      <dgm:t>
+        <a:bodyPr/>
+        <a:lstStyle/>
+        <a:p>
+          <a:endParaRPr lang="es-PE"/>
+        </a:p>
+      </dgm:t>
     </dgm:pt>
     <dgm:pt modelId="{9054605D-86BC-409D-B8DA-1AF7C3450840}" type="pres">
       <dgm:prSet presAssocID="{C0BB3CDF-69C2-46C9-BAED-ECB56D5AA323}" presName="hierRoot2" presStyleCnt="0">
@@ -23551,10 +23754,24 @@
         </dgm:presLayoutVars>
       </dgm:prSet>
       <dgm:spPr/>
+      <dgm:t>
+        <a:bodyPr/>
+        <a:lstStyle/>
+        <a:p>
+          <a:endParaRPr lang="es-PE"/>
+        </a:p>
+      </dgm:t>
     </dgm:pt>
     <dgm:pt modelId="{A589DC77-E8DC-4CC6-A4CB-E8E3D13A0A07}" type="pres">
       <dgm:prSet presAssocID="{C0BB3CDF-69C2-46C9-BAED-ECB56D5AA323}" presName="rootConnector" presStyleLbl="node3" presStyleIdx="5" presStyleCnt="17"/>
       <dgm:spPr/>
+      <dgm:t>
+        <a:bodyPr/>
+        <a:lstStyle/>
+        <a:p>
+          <a:endParaRPr lang="es-PE"/>
+        </a:p>
+      </dgm:t>
     </dgm:pt>
     <dgm:pt modelId="{74C52D82-1C3E-411A-AB1D-4CB26E4FD94C}" type="pres">
       <dgm:prSet presAssocID="{C0BB3CDF-69C2-46C9-BAED-ECB56D5AA323}" presName="hierChild4" presStyleCnt="0"/>
@@ -23567,6 +23784,13 @@
     <dgm:pt modelId="{338DA39C-B13D-4094-A079-A4B7308E52B8}" type="pres">
       <dgm:prSet presAssocID="{575F0749-7EA6-4E25-8059-A64B597A7FA8}" presName="Name37" presStyleLbl="parChTrans1D3" presStyleIdx="6" presStyleCnt="17"/>
       <dgm:spPr/>
+      <dgm:t>
+        <a:bodyPr/>
+        <a:lstStyle/>
+        <a:p>
+          <a:endParaRPr lang="es-PE"/>
+        </a:p>
+      </dgm:t>
     </dgm:pt>
     <dgm:pt modelId="{4A0FCD18-EBB4-406B-A160-9D849E25AC85}" type="pres">
       <dgm:prSet presAssocID="{28EAC84E-1ED5-4931-98B1-5F205E242C0F}" presName="hierRoot2" presStyleCnt="0">
@@ -23587,10 +23811,24 @@
         </dgm:presLayoutVars>
       </dgm:prSet>
       <dgm:spPr/>
+      <dgm:t>
+        <a:bodyPr/>
+        <a:lstStyle/>
+        <a:p>
+          <a:endParaRPr lang="es-PE"/>
+        </a:p>
+      </dgm:t>
     </dgm:pt>
     <dgm:pt modelId="{7FD4439D-2AB8-4DF5-AEA5-5B06DB3AA6B3}" type="pres">
       <dgm:prSet presAssocID="{28EAC84E-1ED5-4931-98B1-5F205E242C0F}" presName="rootConnector" presStyleLbl="node3" presStyleIdx="6" presStyleCnt="17"/>
       <dgm:spPr/>
+      <dgm:t>
+        <a:bodyPr/>
+        <a:lstStyle/>
+        <a:p>
+          <a:endParaRPr lang="es-PE"/>
+        </a:p>
+      </dgm:t>
     </dgm:pt>
     <dgm:pt modelId="{F06AD704-630F-4BD7-BE3B-4B50B7DF905C}" type="pres">
       <dgm:prSet presAssocID="{28EAC84E-1ED5-4931-98B1-5F205E242C0F}" presName="hierChild4" presStyleCnt="0"/>
@@ -23603,6 +23841,13 @@
     <dgm:pt modelId="{EB4687FF-00DD-420C-9105-C1363B648C81}" type="pres">
       <dgm:prSet presAssocID="{21FB419C-0A36-46C2-9A99-93C2C680CF14}" presName="Name37" presStyleLbl="parChTrans1D3" presStyleIdx="7" presStyleCnt="17"/>
       <dgm:spPr/>
+      <dgm:t>
+        <a:bodyPr/>
+        <a:lstStyle/>
+        <a:p>
+          <a:endParaRPr lang="es-PE"/>
+        </a:p>
+      </dgm:t>
     </dgm:pt>
     <dgm:pt modelId="{CD7D24F8-2F1C-4A1D-8DA0-1FAD5567C84E}" type="pres">
       <dgm:prSet presAssocID="{1D2A6175-A854-411F-8038-B755CDC5300E}" presName="hierRoot2" presStyleCnt="0">
@@ -23623,10 +23868,24 @@
         </dgm:presLayoutVars>
       </dgm:prSet>
       <dgm:spPr/>
+      <dgm:t>
+        <a:bodyPr/>
+        <a:lstStyle/>
+        <a:p>
+          <a:endParaRPr lang="es-PE"/>
+        </a:p>
+      </dgm:t>
     </dgm:pt>
     <dgm:pt modelId="{64682AA9-9ED4-49E9-B30F-D7C2387A47B1}" type="pres">
       <dgm:prSet presAssocID="{1D2A6175-A854-411F-8038-B755CDC5300E}" presName="rootConnector" presStyleLbl="node3" presStyleIdx="7" presStyleCnt="17"/>
       <dgm:spPr/>
+      <dgm:t>
+        <a:bodyPr/>
+        <a:lstStyle/>
+        <a:p>
+          <a:endParaRPr lang="es-PE"/>
+        </a:p>
+      </dgm:t>
     </dgm:pt>
     <dgm:pt modelId="{1AF047AC-C2E3-4FF9-82AE-5CD1686E0875}" type="pres">
       <dgm:prSet presAssocID="{1D2A6175-A854-411F-8038-B755CDC5300E}" presName="hierChild4" presStyleCnt="0"/>
@@ -23643,6 +23902,13 @@
     <dgm:pt modelId="{3B65A171-BC88-4A6E-8B3C-153E7F953459}" type="pres">
       <dgm:prSet presAssocID="{AAC6AC95-25E0-466A-A456-9201FDD2F472}" presName="Name37" presStyleLbl="parChTrans1D2" presStyleIdx="2" presStyleCnt="4"/>
       <dgm:spPr/>
+      <dgm:t>
+        <a:bodyPr/>
+        <a:lstStyle/>
+        <a:p>
+          <a:endParaRPr lang="es-PE"/>
+        </a:p>
+      </dgm:t>
     </dgm:pt>
     <dgm:pt modelId="{3F984C15-DDBF-40DC-BB4B-70D1B7F9FE7C}" type="pres">
       <dgm:prSet presAssocID="{8A628068-0ECB-4ED7-BA29-8746D9D2F81D}" presName="hierRoot2" presStyleCnt="0">
@@ -23663,10 +23929,24 @@
         </dgm:presLayoutVars>
       </dgm:prSet>
       <dgm:spPr/>
+      <dgm:t>
+        <a:bodyPr/>
+        <a:lstStyle/>
+        <a:p>
+          <a:endParaRPr lang="es-PE"/>
+        </a:p>
+      </dgm:t>
     </dgm:pt>
     <dgm:pt modelId="{F72A66E0-DC24-4320-BBAE-8BB6148DA199}" type="pres">
       <dgm:prSet presAssocID="{8A628068-0ECB-4ED7-BA29-8746D9D2F81D}" presName="rootConnector" presStyleLbl="node2" presStyleIdx="2" presStyleCnt="4"/>
       <dgm:spPr/>
+      <dgm:t>
+        <a:bodyPr/>
+        <a:lstStyle/>
+        <a:p>
+          <a:endParaRPr lang="es-PE"/>
+        </a:p>
+      </dgm:t>
     </dgm:pt>
     <dgm:pt modelId="{D3BC14FF-E2E6-4CF6-9EEA-5B192FC3F306}" type="pres">
       <dgm:prSet presAssocID="{8A628068-0ECB-4ED7-BA29-8746D9D2F81D}" presName="hierChild4" presStyleCnt="0"/>
@@ -23675,6 +23955,13 @@
     <dgm:pt modelId="{4E9A8AEC-36E2-4E76-9585-B75224107347}" type="pres">
       <dgm:prSet presAssocID="{85FA563E-E157-45D9-9946-ACC94ACDA3E3}" presName="Name37" presStyleLbl="parChTrans1D3" presStyleIdx="8" presStyleCnt="17"/>
       <dgm:spPr/>
+      <dgm:t>
+        <a:bodyPr/>
+        <a:lstStyle/>
+        <a:p>
+          <a:endParaRPr lang="es-PE"/>
+        </a:p>
+      </dgm:t>
     </dgm:pt>
     <dgm:pt modelId="{C1B2781E-DC7B-4B3F-BB97-9F118591DD44}" type="pres">
       <dgm:prSet presAssocID="{9128A950-2712-4B17-BEAE-1F2501E5D0E3}" presName="hierRoot2" presStyleCnt="0">
@@ -23695,10 +23982,24 @@
         </dgm:presLayoutVars>
       </dgm:prSet>
       <dgm:spPr/>
+      <dgm:t>
+        <a:bodyPr/>
+        <a:lstStyle/>
+        <a:p>
+          <a:endParaRPr lang="es-PE"/>
+        </a:p>
+      </dgm:t>
     </dgm:pt>
     <dgm:pt modelId="{7BC76E50-A882-4447-A02A-19C628E29F69}" type="pres">
       <dgm:prSet presAssocID="{9128A950-2712-4B17-BEAE-1F2501E5D0E3}" presName="rootConnector" presStyleLbl="node3" presStyleIdx="8" presStyleCnt="17"/>
       <dgm:spPr/>
+      <dgm:t>
+        <a:bodyPr/>
+        <a:lstStyle/>
+        <a:p>
+          <a:endParaRPr lang="es-PE"/>
+        </a:p>
+      </dgm:t>
     </dgm:pt>
     <dgm:pt modelId="{1F1237BC-5B9F-4EE5-AF37-B29091D7B225}" type="pres">
       <dgm:prSet presAssocID="{9128A950-2712-4B17-BEAE-1F2501E5D0E3}" presName="hierChild4" presStyleCnt="0"/>
@@ -23711,6 +24012,13 @@
     <dgm:pt modelId="{C6BE100F-0B97-42B4-BF4B-9D6854DBEC5B}" type="pres">
       <dgm:prSet presAssocID="{5427A058-F6F9-42D9-A237-ABCA1D1EB96F}" presName="Name37" presStyleLbl="parChTrans1D3" presStyleIdx="9" presStyleCnt="17"/>
       <dgm:spPr/>
+      <dgm:t>
+        <a:bodyPr/>
+        <a:lstStyle/>
+        <a:p>
+          <a:endParaRPr lang="es-PE"/>
+        </a:p>
+      </dgm:t>
     </dgm:pt>
     <dgm:pt modelId="{B80D7E25-769C-4398-BE22-E54095B2E91A}" type="pres">
       <dgm:prSet presAssocID="{DEB11017-1AF5-4D90-993E-4F6EE9177021}" presName="hierRoot2" presStyleCnt="0">
@@ -23731,10 +24039,24 @@
         </dgm:presLayoutVars>
       </dgm:prSet>
       <dgm:spPr/>
+      <dgm:t>
+        <a:bodyPr/>
+        <a:lstStyle/>
+        <a:p>
+          <a:endParaRPr lang="es-PE"/>
+        </a:p>
+      </dgm:t>
     </dgm:pt>
     <dgm:pt modelId="{C5BFD3B6-66E6-4BCE-A5C2-E1AD3EBEEA98}" type="pres">
       <dgm:prSet presAssocID="{DEB11017-1AF5-4D90-993E-4F6EE9177021}" presName="rootConnector" presStyleLbl="node3" presStyleIdx="9" presStyleCnt="17"/>
       <dgm:spPr/>
+      <dgm:t>
+        <a:bodyPr/>
+        <a:lstStyle/>
+        <a:p>
+          <a:endParaRPr lang="es-PE"/>
+        </a:p>
+      </dgm:t>
     </dgm:pt>
     <dgm:pt modelId="{4868F5D6-68D7-41DE-9742-A5BD1D1C050D}" type="pres">
       <dgm:prSet presAssocID="{DEB11017-1AF5-4D90-993E-4F6EE9177021}" presName="hierChild4" presStyleCnt="0"/>
@@ -23747,6 +24069,13 @@
     <dgm:pt modelId="{065EE648-60A7-429F-9AB2-520A0D437784}" type="pres">
       <dgm:prSet presAssocID="{62D3B21F-351C-4D76-B9EC-30CFCA583F85}" presName="Name37" presStyleLbl="parChTrans1D3" presStyleIdx="10" presStyleCnt="17"/>
       <dgm:spPr/>
+      <dgm:t>
+        <a:bodyPr/>
+        <a:lstStyle/>
+        <a:p>
+          <a:endParaRPr lang="es-PE"/>
+        </a:p>
+      </dgm:t>
     </dgm:pt>
     <dgm:pt modelId="{D29167BA-00F8-4375-9036-2E69C26747DA}" type="pres">
       <dgm:prSet presAssocID="{FC5B9627-665B-4380-8C95-8314186F2862}" presName="hierRoot2" presStyleCnt="0">
@@ -23767,10 +24096,24 @@
         </dgm:presLayoutVars>
       </dgm:prSet>
       <dgm:spPr/>
+      <dgm:t>
+        <a:bodyPr/>
+        <a:lstStyle/>
+        <a:p>
+          <a:endParaRPr lang="es-PE"/>
+        </a:p>
+      </dgm:t>
     </dgm:pt>
     <dgm:pt modelId="{BEF2A2D9-C9E4-46A6-9F1F-80D8DB5771D3}" type="pres">
       <dgm:prSet presAssocID="{FC5B9627-665B-4380-8C95-8314186F2862}" presName="rootConnector" presStyleLbl="node3" presStyleIdx="10" presStyleCnt="17"/>
       <dgm:spPr/>
+      <dgm:t>
+        <a:bodyPr/>
+        <a:lstStyle/>
+        <a:p>
+          <a:endParaRPr lang="es-PE"/>
+        </a:p>
+      </dgm:t>
     </dgm:pt>
     <dgm:pt modelId="{98FCE332-C90D-4D7E-9851-2C25DDC7B9D6}" type="pres">
       <dgm:prSet presAssocID="{FC5B9627-665B-4380-8C95-8314186F2862}" presName="hierChild4" presStyleCnt="0"/>
@@ -23783,6 +24126,13 @@
     <dgm:pt modelId="{F18C76B9-4633-4B92-8423-E0250F87B23E}" type="pres">
       <dgm:prSet presAssocID="{54BE8DE1-BCE1-49F5-8F5C-EABCB6E833AA}" presName="Name37" presStyleLbl="parChTrans1D3" presStyleIdx="11" presStyleCnt="17"/>
       <dgm:spPr/>
+      <dgm:t>
+        <a:bodyPr/>
+        <a:lstStyle/>
+        <a:p>
+          <a:endParaRPr lang="es-PE"/>
+        </a:p>
+      </dgm:t>
     </dgm:pt>
     <dgm:pt modelId="{DB752B4E-6A88-4F71-A36F-B31496D3C1D8}" type="pres">
       <dgm:prSet presAssocID="{003BDF6E-56EE-4038-9C6A-58040A69B70B}" presName="hierRoot2" presStyleCnt="0">
@@ -23803,10 +24153,24 @@
         </dgm:presLayoutVars>
       </dgm:prSet>
       <dgm:spPr/>
+      <dgm:t>
+        <a:bodyPr/>
+        <a:lstStyle/>
+        <a:p>
+          <a:endParaRPr lang="es-PE"/>
+        </a:p>
+      </dgm:t>
     </dgm:pt>
     <dgm:pt modelId="{6908AB01-553A-4A2A-97C6-7F5AB296983F}" type="pres">
       <dgm:prSet presAssocID="{003BDF6E-56EE-4038-9C6A-58040A69B70B}" presName="rootConnector" presStyleLbl="node3" presStyleIdx="11" presStyleCnt="17"/>
       <dgm:spPr/>
+      <dgm:t>
+        <a:bodyPr/>
+        <a:lstStyle/>
+        <a:p>
+          <a:endParaRPr lang="es-PE"/>
+        </a:p>
+      </dgm:t>
     </dgm:pt>
     <dgm:pt modelId="{DDF706D5-35F4-4E3B-A321-B223E128FD43}" type="pres">
       <dgm:prSet presAssocID="{003BDF6E-56EE-4038-9C6A-58040A69B70B}" presName="hierChild4" presStyleCnt="0"/>
@@ -23819,6 +24183,13 @@
     <dgm:pt modelId="{456B135F-F191-4BEB-B961-FF6849D3CC97}" type="pres">
       <dgm:prSet presAssocID="{17A16FD0-5D4A-446E-B421-8AD369AEA392}" presName="Name37" presStyleLbl="parChTrans1D3" presStyleIdx="12" presStyleCnt="17"/>
       <dgm:spPr/>
+      <dgm:t>
+        <a:bodyPr/>
+        <a:lstStyle/>
+        <a:p>
+          <a:endParaRPr lang="es-PE"/>
+        </a:p>
+      </dgm:t>
     </dgm:pt>
     <dgm:pt modelId="{80D34C4D-0528-4065-BC60-9684305C80D0}" type="pres">
       <dgm:prSet presAssocID="{96454C7E-B8E5-4E0A-AA0B-BD5F52836F42}" presName="hierRoot2" presStyleCnt="0">
@@ -23839,10 +24210,24 @@
         </dgm:presLayoutVars>
       </dgm:prSet>
       <dgm:spPr/>
+      <dgm:t>
+        <a:bodyPr/>
+        <a:lstStyle/>
+        <a:p>
+          <a:endParaRPr lang="es-PE"/>
+        </a:p>
+      </dgm:t>
     </dgm:pt>
     <dgm:pt modelId="{200DFE94-1FAC-4907-8F0D-E40FB0FBDE11}" type="pres">
       <dgm:prSet presAssocID="{96454C7E-B8E5-4E0A-AA0B-BD5F52836F42}" presName="rootConnector" presStyleLbl="node3" presStyleIdx="12" presStyleCnt="17"/>
       <dgm:spPr/>
+      <dgm:t>
+        <a:bodyPr/>
+        <a:lstStyle/>
+        <a:p>
+          <a:endParaRPr lang="es-PE"/>
+        </a:p>
+      </dgm:t>
     </dgm:pt>
     <dgm:pt modelId="{FF3782FE-B35D-488C-B3C0-797FB4C8AD48}" type="pres">
       <dgm:prSet presAssocID="{96454C7E-B8E5-4E0A-AA0B-BD5F52836F42}" presName="hierChild4" presStyleCnt="0"/>
@@ -23859,6 +24244,13 @@
     <dgm:pt modelId="{CDE315F7-0512-46D3-9A9E-D39C37F0D4A9}" type="pres">
       <dgm:prSet presAssocID="{C2535317-9166-42F7-9C27-13C7DE06E65F}" presName="Name37" presStyleLbl="parChTrans1D2" presStyleIdx="3" presStyleCnt="4"/>
       <dgm:spPr/>
+      <dgm:t>
+        <a:bodyPr/>
+        <a:lstStyle/>
+        <a:p>
+          <a:endParaRPr lang="es-PE"/>
+        </a:p>
+      </dgm:t>
     </dgm:pt>
     <dgm:pt modelId="{D694F543-489B-4999-BEE6-B367C4154B47}" type="pres">
       <dgm:prSet presAssocID="{32792A6F-7284-4035-B3FD-24CFF91B48A2}" presName="hierRoot2" presStyleCnt="0">
@@ -23879,10 +24271,24 @@
         </dgm:presLayoutVars>
       </dgm:prSet>
       <dgm:spPr/>
+      <dgm:t>
+        <a:bodyPr/>
+        <a:lstStyle/>
+        <a:p>
+          <a:endParaRPr lang="es-PE"/>
+        </a:p>
+      </dgm:t>
     </dgm:pt>
     <dgm:pt modelId="{CAA0C0DD-BD28-46A3-B19E-B24F9B58F75B}" type="pres">
       <dgm:prSet presAssocID="{32792A6F-7284-4035-B3FD-24CFF91B48A2}" presName="rootConnector" presStyleLbl="node2" presStyleIdx="3" presStyleCnt="4"/>
       <dgm:spPr/>
+      <dgm:t>
+        <a:bodyPr/>
+        <a:lstStyle/>
+        <a:p>
+          <a:endParaRPr lang="es-PE"/>
+        </a:p>
+      </dgm:t>
     </dgm:pt>
     <dgm:pt modelId="{EAA16D5C-7B59-42D5-B704-97169CEA879A}" type="pres">
       <dgm:prSet presAssocID="{32792A6F-7284-4035-B3FD-24CFF91B48A2}" presName="hierChild4" presStyleCnt="0"/>
@@ -23891,6 +24297,13 @@
     <dgm:pt modelId="{91E6CA4A-6BEA-4314-9778-B65554FEF15E}" type="pres">
       <dgm:prSet presAssocID="{4A40C9DF-5FD8-439B-A560-AF8F6D38112B}" presName="Name37" presStyleLbl="parChTrans1D3" presStyleIdx="13" presStyleCnt="17"/>
       <dgm:spPr/>
+      <dgm:t>
+        <a:bodyPr/>
+        <a:lstStyle/>
+        <a:p>
+          <a:endParaRPr lang="es-PE"/>
+        </a:p>
+      </dgm:t>
     </dgm:pt>
     <dgm:pt modelId="{028622E6-8381-44F3-9103-8EA030D8A2AD}" type="pres">
       <dgm:prSet presAssocID="{0176DB0B-6206-4E86-B9E6-4FF6BC6DC0A9}" presName="hierRoot2" presStyleCnt="0">
@@ -23911,10 +24324,24 @@
         </dgm:presLayoutVars>
       </dgm:prSet>
       <dgm:spPr/>
+      <dgm:t>
+        <a:bodyPr/>
+        <a:lstStyle/>
+        <a:p>
+          <a:endParaRPr lang="es-PE"/>
+        </a:p>
+      </dgm:t>
     </dgm:pt>
     <dgm:pt modelId="{669EA53E-D625-47D5-9A65-546DDC0F7A68}" type="pres">
       <dgm:prSet presAssocID="{0176DB0B-6206-4E86-B9E6-4FF6BC6DC0A9}" presName="rootConnector" presStyleLbl="node3" presStyleIdx="13" presStyleCnt="17"/>
       <dgm:spPr/>
+      <dgm:t>
+        <a:bodyPr/>
+        <a:lstStyle/>
+        <a:p>
+          <a:endParaRPr lang="es-PE"/>
+        </a:p>
+      </dgm:t>
     </dgm:pt>
     <dgm:pt modelId="{0E27F48F-9BB3-4599-87C0-7E45E66163D4}" type="pres">
       <dgm:prSet presAssocID="{0176DB0B-6206-4E86-B9E6-4FF6BC6DC0A9}" presName="hierChild4" presStyleCnt="0"/>
@@ -23923,6 +24350,13 @@
     <dgm:pt modelId="{D2B77B63-397E-43EA-9F64-9C0E74CB5EF6}" type="pres">
       <dgm:prSet presAssocID="{1E7A9792-9A3E-48B7-A0B7-85FA86318D62}" presName="Name37" presStyleLbl="parChTrans1D4" presStyleIdx="0" presStyleCnt="28"/>
       <dgm:spPr/>
+      <dgm:t>
+        <a:bodyPr/>
+        <a:lstStyle/>
+        <a:p>
+          <a:endParaRPr lang="es-PE"/>
+        </a:p>
+      </dgm:t>
     </dgm:pt>
     <dgm:pt modelId="{D00DF17C-ACE9-4495-9087-B47B397000CA}" type="pres">
       <dgm:prSet presAssocID="{6655B913-1075-4FFA-8F91-93A3828BCC3E}" presName="hierRoot2" presStyleCnt="0">
@@ -23943,10 +24377,24 @@
         </dgm:presLayoutVars>
       </dgm:prSet>
       <dgm:spPr/>
+      <dgm:t>
+        <a:bodyPr/>
+        <a:lstStyle/>
+        <a:p>
+          <a:endParaRPr lang="es-PE"/>
+        </a:p>
+      </dgm:t>
     </dgm:pt>
     <dgm:pt modelId="{6CAAF356-EC84-4EB9-BAE5-5EB9F97621A6}" type="pres">
       <dgm:prSet presAssocID="{6655B913-1075-4FFA-8F91-93A3828BCC3E}" presName="rootConnector" presStyleLbl="node4" presStyleIdx="0" presStyleCnt="28"/>
       <dgm:spPr/>
+      <dgm:t>
+        <a:bodyPr/>
+        <a:lstStyle/>
+        <a:p>
+          <a:endParaRPr lang="es-PE"/>
+        </a:p>
+      </dgm:t>
     </dgm:pt>
     <dgm:pt modelId="{BC24DEA6-B073-420F-A8C1-5EEE8E2728C2}" type="pres">
       <dgm:prSet presAssocID="{6655B913-1075-4FFA-8F91-93A3828BCC3E}" presName="hierChild4" presStyleCnt="0"/>
@@ -23959,6 +24407,13 @@
     <dgm:pt modelId="{2C0B508F-2C19-424D-A156-83CA5370B67A}" type="pres">
       <dgm:prSet presAssocID="{69C01AAD-3544-42F1-84FE-BCE1D9128991}" presName="Name37" presStyleLbl="parChTrans1D4" presStyleIdx="1" presStyleCnt="28"/>
       <dgm:spPr/>
+      <dgm:t>
+        <a:bodyPr/>
+        <a:lstStyle/>
+        <a:p>
+          <a:endParaRPr lang="es-PE"/>
+        </a:p>
+      </dgm:t>
     </dgm:pt>
     <dgm:pt modelId="{D081FCD6-35D7-444E-AECC-6D7266484DB7}" type="pres">
       <dgm:prSet presAssocID="{8267D0F3-5679-41B1-8363-2F19BBB6FEF3}" presName="hierRoot2" presStyleCnt="0">
@@ -23979,10 +24434,24 @@
         </dgm:presLayoutVars>
       </dgm:prSet>
       <dgm:spPr/>
+      <dgm:t>
+        <a:bodyPr/>
+        <a:lstStyle/>
+        <a:p>
+          <a:endParaRPr lang="es-PE"/>
+        </a:p>
+      </dgm:t>
     </dgm:pt>
     <dgm:pt modelId="{41A302CA-9AEA-457A-A7A5-98E940CB245B}" type="pres">
       <dgm:prSet presAssocID="{8267D0F3-5679-41B1-8363-2F19BBB6FEF3}" presName="rootConnector" presStyleLbl="node4" presStyleIdx="1" presStyleCnt="28"/>
       <dgm:spPr/>
+      <dgm:t>
+        <a:bodyPr/>
+        <a:lstStyle/>
+        <a:p>
+          <a:endParaRPr lang="es-PE"/>
+        </a:p>
+      </dgm:t>
     </dgm:pt>
     <dgm:pt modelId="{ED3AE7AC-A1F2-41E4-9B4A-5D1562DB7BA2}" type="pres">
       <dgm:prSet presAssocID="{8267D0F3-5679-41B1-8363-2F19BBB6FEF3}" presName="hierChild4" presStyleCnt="0"/>
@@ -23995,6 +24464,13 @@
     <dgm:pt modelId="{C49D2596-75EC-4A8E-AF25-80160FCC75FC}" type="pres">
       <dgm:prSet presAssocID="{65F44011-0B37-4603-86DE-FAA46089D015}" presName="Name37" presStyleLbl="parChTrans1D4" presStyleIdx="2" presStyleCnt="28"/>
       <dgm:spPr/>
+      <dgm:t>
+        <a:bodyPr/>
+        <a:lstStyle/>
+        <a:p>
+          <a:endParaRPr lang="es-PE"/>
+        </a:p>
+      </dgm:t>
     </dgm:pt>
     <dgm:pt modelId="{3D363E29-099B-46BD-92D0-6E7ADDEFDC83}" type="pres">
       <dgm:prSet presAssocID="{6E9B6138-1F3A-4420-9476-24A78AB3F4C8}" presName="hierRoot2" presStyleCnt="0">
@@ -24015,10 +24491,24 @@
         </dgm:presLayoutVars>
       </dgm:prSet>
       <dgm:spPr/>
+      <dgm:t>
+        <a:bodyPr/>
+        <a:lstStyle/>
+        <a:p>
+          <a:endParaRPr lang="es-PE"/>
+        </a:p>
+      </dgm:t>
     </dgm:pt>
     <dgm:pt modelId="{B8969528-116C-4741-97B8-2565BC2A530B}" type="pres">
       <dgm:prSet presAssocID="{6E9B6138-1F3A-4420-9476-24A78AB3F4C8}" presName="rootConnector" presStyleLbl="node4" presStyleIdx="2" presStyleCnt="28"/>
       <dgm:spPr/>
+      <dgm:t>
+        <a:bodyPr/>
+        <a:lstStyle/>
+        <a:p>
+          <a:endParaRPr lang="es-PE"/>
+        </a:p>
+      </dgm:t>
     </dgm:pt>
     <dgm:pt modelId="{2DDCFF8A-509B-4FEC-9D4E-5CC74817C17F}" type="pres">
       <dgm:prSet presAssocID="{6E9B6138-1F3A-4420-9476-24A78AB3F4C8}" presName="hierChild4" presStyleCnt="0"/>
@@ -24031,6 +24521,13 @@
     <dgm:pt modelId="{5918DA68-AD60-454C-A90A-9C1FEF608F1B}" type="pres">
       <dgm:prSet presAssocID="{48F76875-5CCC-4821-AE3B-81F1CA2BCDF2}" presName="Name37" presStyleLbl="parChTrans1D4" presStyleIdx="3" presStyleCnt="28"/>
       <dgm:spPr/>
+      <dgm:t>
+        <a:bodyPr/>
+        <a:lstStyle/>
+        <a:p>
+          <a:endParaRPr lang="es-PE"/>
+        </a:p>
+      </dgm:t>
     </dgm:pt>
     <dgm:pt modelId="{CE5C6B68-D715-42C5-8B84-640F15342A5F}" type="pres">
       <dgm:prSet presAssocID="{C81472FA-E82E-4771-93AF-724A31F9D974}" presName="hierRoot2" presStyleCnt="0">
@@ -24051,10 +24548,24 @@
         </dgm:presLayoutVars>
       </dgm:prSet>
       <dgm:spPr/>
+      <dgm:t>
+        <a:bodyPr/>
+        <a:lstStyle/>
+        <a:p>
+          <a:endParaRPr lang="es-PE"/>
+        </a:p>
+      </dgm:t>
     </dgm:pt>
     <dgm:pt modelId="{2CAB2F45-9747-4D85-8136-BEF40BC850AE}" type="pres">
       <dgm:prSet presAssocID="{C81472FA-E82E-4771-93AF-724A31F9D974}" presName="rootConnector" presStyleLbl="node4" presStyleIdx="3" presStyleCnt="28"/>
       <dgm:spPr/>
+      <dgm:t>
+        <a:bodyPr/>
+        <a:lstStyle/>
+        <a:p>
+          <a:endParaRPr lang="es-PE"/>
+        </a:p>
+      </dgm:t>
     </dgm:pt>
     <dgm:pt modelId="{86494606-ED07-4A15-AF7F-94FC54D780E7}" type="pres">
       <dgm:prSet presAssocID="{C81472FA-E82E-4771-93AF-724A31F9D974}" presName="hierChild4" presStyleCnt="0"/>
@@ -24067,6 +24578,13 @@
     <dgm:pt modelId="{98A86FDE-CFB4-404C-A176-B199F5EBC44E}" type="pres">
       <dgm:prSet presAssocID="{C23F7837-BE96-424F-AF49-1DCCC6D0CBCA}" presName="Name37" presStyleLbl="parChTrans1D4" presStyleIdx="4" presStyleCnt="28"/>
       <dgm:spPr/>
+      <dgm:t>
+        <a:bodyPr/>
+        <a:lstStyle/>
+        <a:p>
+          <a:endParaRPr lang="es-PE"/>
+        </a:p>
+      </dgm:t>
     </dgm:pt>
     <dgm:pt modelId="{3EB7A3A1-015D-4219-8D77-1E79C3962A14}" type="pres">
       <dgm:prSet presAssocID="{15C395F8-32CA-4BE8-B128-B1DA8051A431}" presName="hierRoot2" presStyleCnt="0">
@@ -24087,10 +24605,24 @@
         </dgm:presLayoutVars>
       </dgm:prSet>
       <dgm:spPr/>
+      <dgm:t>
+        <a:bodyPr/>
+        <a:lstStyle/>
+        <a:p>
+          <a:endParaRPr lang="es-PE"/>
+        </a:p>
+      </dgm:t>
     </dgm:pt>
     <dgm:pt modelId="{F137D733-0CD5-4810-9929-B90004CF4F9C}" type="pres">
       <dgm:prSet presAssocID="{15C395F8-32CA-4BE8-B128-B1DA8051A431}" presName="rootConnector" presStyleLbl="node4" presStyleIdx="4" presStyleCnt="28"/>
       <dgm:spPr/>
+      <dgm:t>
+        <a:bodyPr/>
+        <a:lstStyle/>
+        <a:p>
+          <a:endParaRPr lang="es-PE"/>
+        </a:p>
+      </dgm:t>
     </dgm:pt>
     <dgm:pt modelId="{E15D2C0B-627F-4EAA-889E-0DAA572DAA86}" type="pres">
       <dgm:prSet presAssocID="{15C395F8-32CA-4BE8-B128-B1DA8051A431}" presName="hierChild4" presStyleCnt="0"/>
@@ -24103,6 +24635,13 @@
     <dgm:pt modelId="{E119AA21-952A-4901-BBD7-57D60AEAD8A6}" type="pres">
       <dgm:prSet presAssocID="{F9AB69EA-3A38-4DF7-A385-2A5389E15B91}" presName="Name37" presStyleLbl="parChTrans1D4" presStyleIdx="5" presStyleCnt="28"/>
       <dgm:spPr/>
+      <dgm:t>
+        <a:bodyPr/>
+        <a:lstStyle/>
+        <a:p>
+          <a:endParaRPr lang="es-PE"/>
+        </a:p>
+      </dgm:t>
     </dgm:pt>
     <dgm:pt modelId="{E1CBE150-A53F-4E96-B3B0-08E95E9E6283}" type="pres">
       <dgm:prSet presAssocID="{2B8DB306-56B2-4FF0-A30C-7A6B4157FEEB}" presName="hierRoot2" presStyleCnt="0">
@@ -24123,10 +24662,24 @@
         </dgm:presLayoutVars>
       </dgm:prSet>
       <dgm:spPr/>
+      <dgm:t>
+        <a:bodyPr/>
+        <a:lstStyle/>
+        <a:p>
+          <a:endParaRPr lang="es-PE"/>
+        </a:p>
+      </dgm:t>
     </dgm:pt>
     <dgm:pt modelId="{563DEDFE-9490-438E-B5FD-7D5D1642523F}" type="pres">
       <dgm:prSet presAssocID="{2B8DB306-56B2-4FF0-A30C-7A6B4157FEEB}" presName="rootConnector" presStyleLbl="node4" presStyleIdx="5" presStyleCnt="28"/>
       <dgm:spPr/>
+      <dgm:t>
+        <a:bodyPr/>
+        <a:lstStyle/>
+        <a:p>
+          <a:endParaRPr lang="es-PE"/>
+        </a:p>
+      </dgm:t>
     </dgm:pt>
     <dgm:pt modelId="{07759BE4-BF94-415D-B1BC-0DE41F5DF1A4}" type="pres">
       <dgm:prSet presAssocID="{2B8DB306-56B2-4FF0-A30C-7A6B4157FEEB}" presName="hierChild4" presStyleCnt="0"/>
@@ -24139,6 +24692,13 @@
     <dgm:pt modelId="{8760AD6B-E796-415F-9A17-9378E0F3580B}" type="pres">
       <dgm:prSet presAssocID="{9F9CED08-22A9-47D9-BFCC-DFF0393C11E0}" presName="Name37" presStyleLbl="parChTrans1D4" presStyleIdx="6" presStyleCnt="28"/>
       <dgm:spPr/>
+      <dgm:t>
+        <a:bodyPr/>
+        <a:lstStyle/>
+        <a:p>
+          <a:endParaRPr lang="es-PE"/>
+        </a:p>
+      </dgm:t>
     </dgm:pt>
     <dgm:pt modelId="{B7CBAE5E-0F6E-4D80-9A81-27DA350C502F}" type="pres">
       <dgm:prSet presAssocID="{B0D98F5A-4A7D-4C4B-8A31-7DF4CAC57F37}" presName="hierRoot2" presStyleCnt="0">
@@ -24159,10 +24719,24 @@
         </dgm:presLayoutVars>
       </dgm:prSet>
       <dgm:spPr/>
+      <dgm:t>
+        <a:bodyPr/>
+        <a:lstStyle/>
+        <a:p>
+          <a:endParaRPr lang="es-PE"/>
+        </a:p>
+      </dgm:t>
     </dgm:pt>
     <dgm:pt modelId="{E05E06AD-8680-4DA2-BCE8-DC0D9F23D934}" type="pres">
       <dgm:prSet presAssocID="{B0D98F5A-4A7D-4C4B-8A31-7DF4CAC57F37}" presName="rootConnector" presStyleLbl="node4" presStyleIdx="6" presStyleCnt="28"/>
       <dgm:spPr/>
+      <dgm:t>
+        <a:bodyPr/>
+        <a:lstStyle/>
+        <a:p>
+          <a:endParaRPr lang="es-PE"/>
+        </a:p>
+      </dgm:t>
     </dgm:pt>
     <dgm:pt modelId="{D93C5DE0-71C4-4AF6-8641-81FA9CDCE848}" type="pres">
       <dgm:prSet presAssocID="{B0D98F5A-4A7D-4C4B-8A31-7DF4CAC57F37}" presName="hierChild4" presStyleCnt="0"/>
@@ -24179,6 +24753,13 @@
     <dgm:pt modelId="{EB2D89AA-32CD-4DDA-AAEF-09FA0111FF19}" type="pres">
       <dgm:prSet presAssocID="{C7EFAC29-0971-4B69-B735-CDBC5E1AB138}" presName="Name37" presStyleLbl="parChTrans1D3" presStyleIdx="14" presStyleCnt="17"/>
       <dgm:spPr/>
+      <dgm:t>
+        <a:bodyPr/>
+        <a:lstStyle/>
+        <a:p>
+          <a:endParaRPr lang="es-PE"/>
+        </a:p>
+      </dgm:t>
     </dgm:pt>
     <dgm:pt modelId="{BEB899F1-6A0F-4BD7-8F37-3C7DD4FAF2DE}" type="pres">
       <dgm:prSet presAssocID="{FDEB0AA5-D992-4BE5-A0F8-F8B123FDCB15}" presName="hierRoot2" presStyleCnt="0">
@@ -24199,10 +24780,24 @@
         </dgm:presLayoutVars>
       </dgm:prSet>
       <dgm:spPr/>
+      <dgm:t>
+        <a:bodyPr/>
+        <a:lstStyle/>
+        <a:p>
+          <a:endParaRPr lang="es-PE"/>
+        </a:p>
+      </dgm:t>
     </dgm:pt>
     <dgm:pt modelId="{3D4BE463-B234-4845-9AC0-DFE7A9B68D4A}" type="pres">
       <dgm:prSet presAssocID="{FDEB0AA5-D992-4BE5-A0F8-F8B123FDCB15}" presName="rootConnector" presStyleLbl="node3" presStyleIdx="14" presStyleCnt="17"/>
       <dgm:spPr/>
+      <dgm:t>
+        <a:bodyPr/>
+        <a:lstStyle/>
+        <a:p>
+          <a:endParaRPr lang="es-PE"/>
+        </a:p>
+      </dgm:t>
     </dgm:pt>
     <dgm:pt modelId="{B77CD210-2ACE-49E7-91A0-4F8A8E26137F}" type="pres">
       <dgm:prSet presAssocID="{FDEB0AA5-D992-4BE5-A0F8-F8B123FDCB15}" presName="hierChild4" presStyleCnt="0"/>
@@ -24211,6 +24806,13 @@
     <dgm:pt modelId="{F1D539B5-EE8F-42AE-8A09-592123E41576}" type="pres">
       <dgm:prSet presAssocID="{56B36042-E5CB-496A-BCE6-9FF6ED1004F8}" presName="Name37" presStyleLbl="parChTrans1D4" presStyleIdx="7" presStyleCnt="28"/>
       <dgm:spPr/>
+      <dgm:t>
+        <a:bodyPr/>
+        <a:lstStyle/>
+        <a:p>
+          <a:endParaRPr lang="es-PE"/>
+        </a:p>
+      </dgm:t>
     </dgm:pt>
     <dgm:pt modelId="{5460CA45-E9F7-4EE8-BEB0-874466C45618}" type="pres">
       <dgm:prSet presAssocID="{01E81B47-FC77-4CEF-8C60-D54EB04E396E}" presName="hierRoot2" presStyleCnt="0">
@@ -24231,10 +24833,24 @@
         </dgm:presLayoutVars>
       </dgm:prSet>
       <dgm:spPr/>
+      <dgm:t>
+        <a:bodyPr/>
+        <a:lstStyle/>
+        <a:p>
+          <a:endParaRPr lang="es-PE"/>
+        </a:p>
+      </dgm:t>
     </dgm:pt>
     <dgm:pt modelId="{F8A5FD2D-3179-4558-B219-E0BCA7A331A2}" type="pres">
       <dgm:prSet presAssocID="{01E81B47-FC77-4CEF-8C60-D54EB04E396E}" presName="rootConnector" presStyleLbl="node4" presStyleIdx="7" presStyleCnt="28"/>
       <dgm:spPr/>
+      <dgm:t>
+        <a:bodyPr/>
+        <a:lstStyle/>
+        <a:p>
+          <a:endParaRPr lang="es-PE"/>
+        </a:p>
+      </dgm:t>
     </dgm:pt>
     <dgm:pt modelId="{CFA81330-6721-4E40-BA8D-D5BE3972E88C}" type="pres">
       <dgm:prSet presAssocID="{01E81B47-FC77-4CEF-8C60-D54EB04E396E}" presName="hierChild4" presStyleCnt="0"/>
@@ -24247,6 +24863,13 @@
     <dgm:pt modelId="{B1F6AEB2-F4E3-4DDF-904F-9DD2634D8317}" type="pres">
       <dgm:prSet presAssocID="{1173CAF1-958B-4814-8907-93803E9C7739}" presName="Name37" presStyleLbl="parChTrans1D4" presStyleIdx="8" presStyleCnt="28"/>
       <dgm:spPr/>
+      <dgm:t>
+        <a:bodyPr/>
+        <a:lstStyle/>
+        <a:p>
+          <a:endParaRPr lang="es-PE"/>
+        </a:p>
+      </dgm:t>
     </dgm:pt>
     <dgm:pt modelId="{515748AD-94B3-4B35-8FC1-E6E9BB392B52}" type="pres">
       <dgm:prSet presAssocID="{49F97EB3-A8DF-4262-8998-363260FE8A18}" presName="hierRoot2" presStyleCnt="0">
@@ -24267,10 +24890,24 @@
         </dgm:presLayoutVars>
       </dgm:prSet>
       <dgm:spPr/>
+      <dgm:t>
+        <a:bodyPr/>
+        <a:lstStyle/>
+        <a:p>
+          <a:endParaRPr lang="es-PE"/>
+        </a:p>
+      </dgm:t>
     </dgm:pt>
     <dgm:pt modelId="{CF943ECA-CFC7-4FDC-949E-7F2072190F82}" type="pres">
       <dgm:prSet presAssocID="{49F97EB3-A8DF-4262-8998-363260FE8A18}" presName="rootConnector" presStyleLbl="node4" presStyleIdx="8" presStyleCnt="28"/>
       <dgm:spPr/>
+      <dgm:t>
+        <a:bodyPr/>
+        <a:lstStyle/>
+        <a:p>
+          <a:endParaRPr lang="es-PE"/>
+        </a:p>
+      </dgm:t>
     </dgm:pt>
     <dgm:pt modelId="{AD322A11-B06F-4A81-853E-549DCA713BE7}" type="pres">
       <dgm:prSet presAssocID="{49F97EB3-A8DF-4262-8998-363260FE8A18}" presName="hierChild4" presStyleCnt="0"/>
@@ -24283,6 +24920,13 @@
     <dgm:pt modelId="{E3C4AC40-0753-443C-A810-F76548D1BA17}" type="pres">
       <dgm:prSet presAssocID="{ABE29392-0848-46DA-8A01-9F1B66A32482}" presName="Name37" presStyleLbl="parChTrans1D4" presStyleIdx="9" presStyleCnt="28"/>
       <dgm:spPr/>
+      <dgm:t>
+        <a:bodyPr/>
+        <a:lstStyle/>
+        <a:p>
+          <a:endParaRPr lang="es-PE"/>
+        </a:p>
+      </dgm:t>
     </dgm:pt>
     <dgm:pt modelId="{0E58EB68-2C4F-4540-9765-C7F1123BCE4C}" type="pres">
       <dgm:prSet presAssocID="{2798735A-0FE8-4DF9-A4B0-5CE5509190B7}" presName="hierRoot2" presStyleCnt="0">
@@ -24303,10 +24947,24 @@
         </dgm:presLayoutVars>
       </dgm:prSet>
       <dgm:spPr/>
+      <dgm:t>
+        <a:bodyPr/>
+        <a:lstStyle/>
+        <a:p>
+          <a:endParaRPr lang="es-PE"/>
+        </a:p>
+      </dgm:t>
     </dgm:pt>
     <dgm:pt modelId="{FF2858C6-FE39-404D-84C6-30FA64627EFB}" type="pres">
       <dgm:prSet presAssocID="{2798735A-0FE8-4DF9-A4B0-5CE5509190B7}" presName="rootConnector" presStyleLbl="node4" presStyleIdx="9" presStyleCnt="28"/>
       <dgm:spPr/>
+      <dgm:t>
+        <a:bodyPr/>
+        <a:lstStyle/>
+        <a:p>
+          <a:endParaRPr lang="es-PE"/>
+        </a:p>
+      </dgm:t>
     </dgm:pt>
     <dgm:pt modelId="{C416034D-B475-48D8-BE9F-A860604ED56B}" type="pres">
       <dgm:prSet presAssocID="{2798735A-0FE8-4DF9-A4B0-5CE5509190B7}" presName="hierChild4" presStyleCnt="0"/>
@@ -24319,6 +24977,13 @@
     <dgm:pt modelId="{737FD8A2-5996-4384-941B-3B6C7E2EB66E}" type="pres">
       <dgm:prSet presAssocID="{3C7403A3-51A8-4676-8A5E-4BDE862B9EFB}" presName="Name37" presStyleLbl="parChTrans1D4" presStyleIdx="10" presStyleCnt="28"/>
       <dgm:spPr/>
+      <dgm:t>
+        <a:bodyPr/>
+        <a:lstStyle/>
+        <a:p>
+          <a:endParaRPr lang="es-PE"/>
+        </a:p>
+      </dgm:t>
     </dgm:pt>
     <dgm:pt modelId="{F90C9DD5-CCBE-4F12-9B92-4ED1F953ACE6}" type="pres">
       <dgm:prSet presAssocID="{5FA3EFBF-A856-4291-A97F-6943C0DF824C}" presName="hierRoot2" presStyleCnt="0">
@@ -24339,10 +25004,24 @@
         </dgm:presLayoutVars>
       </dgm:prSet>
       <dgm:spPr/>
+      <dgm:t>
+        <a:bodyPr/>
+        <a:lstStyle/>
+        <a:p>
+          <a:endParaRPr lang="es-PE"/>
+        </a:p>
+      </dgm:t>
     </dgm:pt>
     <dgm:pt modelId="{A036AAB0-41C3-4DEF-8EC1-366BD670EFF6}" type="pres">
       <dgm:prSet presAssocID="{5FA3EFBF-A856-4291-A97F-6943C0DF824C}" presName="rootConnector" presStyleLbl="node4" presStyleIdx="10" presStyleCnt="28"/>
       <dgm:spPr/>
+      <dgm:t>
+        <a:bodyPr/>
+        <a:lstStyle/>
+        <a:p>
+          <a:endParaRPr lang="es-PE"/>
+        </a:p>
+      </dgm:t>
     </dgm:pt>
     <dgm:pt modelId="{4C965B3E-9ECE-44F6-AE30-B2122DF2CC93}" type="pres">
       <dgm:prSet presAssocID="{5FA3EFBF-A856-4291-A97F-6943C0DF824C}" presName="hierChild4" presStyleCnt="0"/>
@@ -24355,6 +25034,13 @@
     <dgm:pt modelId="{5FE6FC6E-5C33-4875-B7C6-BA76353DF611}" type="pres">
       <dgm:prSet presAssocID="{369062D7-8FB9-4E24-8A50-6FED77EEFEAE}" presName="Name37" presStyleLbl="parChTrans1D4" presStyleIdx="11" presStyleCnt="28"/>
       <dgm:spPr/>
+      <dgm:t>
+        <a:bodyPr/>
+        <a:lstStyle/>
+        <a:p>
+          <a:endParaRPr lang="es-PE"/>
+        </a:p>
+      </dgm:t>
     </dgm:pt>
     <dgm:pt modelId="{747A17B3-11A8-45CC-B753-BE44482B991A}" type="pres">
       <dgm:prSet presAssocID="{52631312-7B1D-4F91-B090-293530408274}" presName="hierRoot2" presStyleCnt="0">
@@ -24375,10 +25061,24 @@
         </dgm:presLayoutVars>
       </dgm:prSet>
       <dgm:spPr/>
+      <dgm:t>
+        <a:bodyPr/>
+        <a:lstStyle/>
+        <a:p>
+          <a:endParaRPr lang="es-PE"/>
+        </a:p>
+      </dgm:t>
     </dgm:pt>
     <dgm:pt modelId="{A7C67F5F-221F-46F5-920A-B3D909F355D9}" type="pres">
       <dgm:prSet presAssocID="{52631312-7B1D-4F91-B090-293530408274}" presName="rootConnector" presStyleLbl="node4" presStyleIdx="11" presStyleCnt="28"/>
       <dgm:spPr/>
+      <dgm:t>
+        <a:bodyPr/>
+        <a:lstStyle/>
+        <a:p>
+          <a:endParaRPr lang="es-PE"/>
+        </a:p>
+      </dgm:t>
     </dgm:pt>
     <dgm:pt modelId="{B20A7CF8-7CE0-4A0B-8B93-D81C4E1D84C6}" type="pres">
       <dgm:prSet presAssocID="{52631312-7B1D-4F91-B090-293530408274}" presName="hierChild4" presStyleCnt="0"/>
@@ -24391,6 +25091,13 @@
     <dgm:pt modelId="{1DC0FFAD-D0B1-4118-B202-0E7CB9D59CE9}" type="pres">
       <dgm:prSet presAssocID="{731B947E-53F6-41AC-84D4-235B690065A4}" presName="Name37" presStyleLbl="parChTrans1D4" presStyleIdx="12" presStyleCnt="28"/>
       <dgm:spPr/>
+      <dgm:t>
+        <a:bodyPr/>
+        <a:lstStyle/>
+        <a:p>
+          <a:endParaRPr lang="es-PE"/>
+        </a:p>
+      </dgm:t>
     </dgm:pt>
     <dgm:pt modelId="{129948D9-2AEB-4C07-9F6C-9EB236539E3A}" type="pres">
       <dgm:prSet presAssocID="{2A01F137-3BAA-4D42-8FC3-ABF20A546661}" presName="hierRoot2" presStyleCnt="0">
@@ -24411,10 +25118,24 @@
         </dgm:presLayoutVars>
       </dgm:prSet>
       <dgm:spPr/>
+      <dgm:t>
+        <a:bodyPr/>
+        <a:lstStyle/>
+        <a:p>
+          <a:endParaRPr lang="es-PE"/>
+        </a:p>
+      </dgm:t>
     </dgm:pt>
     <dgm:pt modelId="{1518F05C-33C8-4E72-8B4E-4E9FBCC3F3B4}" type="pres">
       <dgm:prSet presAssocID="{2A01F137-3BAA-4D42-8FC3-ABF20A546661}" presName="rootConnector" presStyleLbl="node4" presStyleIdx="12" presStyleCnt="28"/>
       <dgm:spPr/>
+      <dgm:t>
+        <a:bodyPr/>
+        <a:lstStyle/>
+        <a:p>
+          <a:endParaRPr lang="es-PE"/>
+        </a:p>
+      </dgm:t>
     </dgm:pt>
     <dgm:pt modelId="{051A9DAD-4C4F-4DBE-8359-19625CC5B332}" type="pres">
       <dgm:prSet presAssocID="{2A01F137-3BAA-4D42-8FC3-ABF20A546661}" presName="hierChild4" presStyleCnt="0"/>
@@ -24427,6 +25148,13 @@
     <dgm:pt modelId="{AC3DDF0F-0F01-4647-BEAB-D5B271C2CFD2}" type="pres">
       <dgm:prSet presAssocID="{7F684B75-5D44-4AB3-8E27-AE2D9C75CC4C}" presName="Name37" presStyleLbl="parChTrans1D4" presStyleIdx="13" presStyleCnt="28"/>
       <dgm:spPr/>
+      <dgm:t>
+        <a:bodyPr/>
+        <a:lstStyle/>
+        <a:p>
+          <a:endParaRPr lang="es-PE"/>
+        </a:p>
+      </dgm:t>
     </dgm:pt>
     <dgm:pt modelId="{3BCE3EDA-86C6-4AFF-82D7-9FF6AD826FD6}" type="pres">
       <dgm:prSet presAssocID="{2E19110F-44B5-4AF3-B25F-0B74EE18571E}" presName="hierRoot2" presStyleCnt="0">
@@ -24447,10 +25175,24 @@
         </dgm:presLayoutVars>
       </dgm:prSet>
       <dgm:spPr/>
+      <dgm:t>
+        <a:bodyPr/>
+        <a:lstStyle/>
+        <a:p>
+          <a:endParaRPr lang="es-PE"/>
+        </a:p>
+      </dgm:t>
     </dgm:pt>
     <dgm:pt modelId="{DF0E8638-3E19-43E1-B6F4-C7103963051D}" type="pres">
       <dgm:prSet presAssocID="{2E19110F-44B5-4AF3-B25F-0B74EE18571E}" presName="rootConnector" presStyleLbl="node4" presStyleIdx="13" presStyleCnt="28"/>
       <dgm:spPr/>
+      <dgm:t>
+        <a:bodyPr/>
+        <a:lstStyle/>
+        <a:p>
+          <a:endParaRPr lang="es-PE"/>
+        </a:p>
+      </dgm:t>
     </dgm:pt>
     <dgm:pt modelId="{C29951A5-2FDB-48F7-AB21-A35197F61B55}" type="pres">
       <dgm:prSet presAssocID="{2E19110F-44B5-4AF3-B25F-0B74EE18571E}" presName="hierChild4" presStyleCnt="0"/>
@@ -24467,6 +25209,13 @@
     <dgm:pt modelId="{1BC5E23F-7A30-4E05-BF72-22FE200AD604}" type="pres">
       <dgm:prSet presAssocID="{D022AE53-1AA5-412D-AEFC-A01A77859487}" presName="Name37" presStyleLbl="parChTrans1D3" presStyleIdx="15" presStyleCnt="17"/>
       <dgm:spPr/>
+      <dgm:t>
+        <a:bodyPr/>
+        <a:lstStyle/>
+        <a:p>
+          <a:endParaRPr lang="es-PE"/>
+        </a:p>
+      </dgm:t>
     </dgm:pt>
     <dgm:pt modelId="{5101022B-C7A9-4E35-95E5-58ADE3BCD331}" type="pres">
       <dgm:prSet presAssocID="{834E560E-FFD1-43CF-B302-A9AC81A2EC3B}" presName="hierRoot2" presStyleCnt="0">
@@ -24487,10 +25236,24 @@
         </dgm:presLayoutVars>
       </dgm:prSet>
       <dgm:spPr/>
+      <dgm:t>
+        <a:bodyPr/>
+        <a:lstStyle/>
+        <a:p>
+          <a:endParaRPr lang="es-PE"/>
+        </a:p>
+      </dgm:t>
     </dgm:pt>
     <dgm:pt modelId="{FB936A47-1C67-4FEF-B4FF-738A79CAE352}" type="pres">
       <dgm:prSet presAssocID="{834E560E-FFD1-43CF-B302-A9AC81A2EC3B}" presName="rootConnector" presStyleLbl="node3" presStyleIdx="15" presStyleCnt="17"/>
       <dgm:spPr/>
+      <dgm:t>
+        <a:bodyPr/>
+        <a:lstStyle/>
+        <a:p>
+          <a:endParaRPr lang="es-PE"/>
+        </a:p>
+      </dgm:t>
     </dgm:pt>
     <dgm:pt modelId="{27EBD05A-D6A5-4BF2-A249-25988E7FE57B}" type="pres">
       <dgm:prSet presAssocID="{834E560E-FFD1-43CF-B302-A9AC81A2EC3B}" presName="hierChild4" presStyleCnt="0"/>
@@ -24499,6 +25262,13 @@
     <dgm:pt modelId="{CCC9ED6D-D549-4AFC-BCFC-2D5399705263}" type="pres">
       <dgm:prSet presAssocID="{66E1F3CA-61E7-4C0C-92B2-6F326993E0AE}" presName="Name37" presStyleLbl="parChTrans1D4" presStyleIdx="14" presStyleCnt="28"/>
       <dgm:spPr/>
+      <dgm:t>
+        <a:bodyPr/>
+        <a:lstStyle/>
+        <a:p>
+          <a:endParaRPr lang="es-PE"/>
+        </a:p>
+      </dgm:t>
     </dgm:pt>
     <dgm:pt modelId="{1434DE79-4A12-4046-A8CA-F68734683DB0}" type="pres">
       <dgm:prSet presAssocID="{2502729E-AC4F-4499-8496-F6B15C735EC4}" presName="hierRoot2" presStyleCnt="0">
@@ -24519,10 +25289,24 @@
         </dgm:presLayoutVars>
       </dgm:prSet>
       <dgm:spPr/>
+      <dgm:t>
+        <a:bodyPr/>
+        <a:lstStyle/>
+        <a:p>
+          <a:endParaRPr lang="es-PE"/>
+        </a:p>
+      </dgm:t>
     </dgm:pt>
     <dgm:pt modelId="{AB57F1A4-698E-4FC9-ACB3-41D72B652A8A}" type="pres">
       <dgm:prSet presAssocID="{2502729E-AC4F-4499-8496-F6B15C735EC4}" presName="rootConnector" presStyleLbl="node4" presStyleIdx="14" presStyleCnt="28"/>
       <dgm:spPr/>
+      <dgm:t>
+        <a:bodyPr/>
+        <a:lstStyle/>
+        <a:p>
+          <a:endParaRPr lang="es-PE"/>
+        </a:p>
+      </dgm:t>
     </dgm:pt>
     <dgm:pt modelId="{8D1C7B9A-6049-4E3F-BE6C-1F4A4863983D}" type="pres">
       <dgm:prSet presAssocID="{2502729E-AC4F-4499-8496-F6B15C735EC4}" presName="hierChild4" presStyleCnt="0"/>
@@ -24535,6 +25319,13 @@
     <dgm:pt modelId="{265AD6F7-8596-4979-A89E-5FA55A6EBB23}" type="pres">
       <dgm:prSet presAssocID="{C5EA6440-56F2-4101-A41D-6E6EE3043A36}" presName="Name37" presStyleLbl="parChTrans1D4" presStyleIdx="15" presStyleCnt="28"/>
       <dgm:spPr/>
+      <dgm:t>
+        <a:bodyPr/>
+        <a:lstStyle/>
+        <a:p>
+          <a:endParaRPr lang="es-PE"/>
+        </a:p>
+      </dgm:t>
     </dgm:pt>
     <dgm:pt modelId="{CA93CA31-C725-4225-A9BC-96D6E7966666}" type="pres">
       <dgm:prSet presAssocID="{D7F027E5-D69C-4DCC-BF1A-1FD726EF7093}" presName="hierRoot2" presStyleCnt="0">
@@ -24555,10 +25346,24 @@
         </dgm:presLayoutVars>
       </dgm:prSet>
       <dgm:spPr/>
+      <dgm:t>
+        <a:bodyPr/>
+        <a:lstStyle/>
+        <a:p>
+          <a:endParaRPr lang="es-PE"/>
+        </a:p>
+      </dgm:t>
     </dgm:pt>
     <dgm:pt modelId="{8F74E8B7-BCCD-404D-ABD1-B34C74350F8E}" type="pres">
       <dgm:prSet presAssocID="{D7F027E5-D69C-4DCC-BF1A-1FD726EF7093}" presName="rootConnector" presStyleLbl="node4" presStyleIdx="15" presStyleCnt="28"/>
       <dgm:spPr/>
+      <dgm:t>
+        <a:bodyPr/>
+        <a:lstStyle/>
+        <a:p>
+          <a:endParaRPr lang="es-PE"/>
+        </a:p>
+      </dgm:t>
     </dgm:pt>
     <dgm:pt modelId="{97E3F7E0-435B-40B8-B80D-F7B1E1B9DD99}" type="pres">
       <dgm:prSet presAssocID="{D7F027E5-D69C-4DCC-BF1A-1FD726EF7093}" presName="hierChild4" presStyleCnt="0"/>
@@ -24571,6 +25376,13 @@
     <dgm:pt modelId="{445D7393-626B-40F7-80AB-AFD290DAC820}" type="pres">
       <dgm:prSet presAssocID="{AA1A01CA-E2DC-406F-A2D9-385D6CFDAE17}" presName="Name37" presStyleLbl="parChTrans1D4" presStyleIdx="16" presStyleCnt="28"/>
       <dgm:spPr/>
+      <dgm:t>
+        <a:bodyPr/>
+        <a:lstStyle/>
+        <a:p>
+          <a:endParaRPr lang="es-PE"/>
+        </a:p>
+      </dgm:t>
     </dgm:pt>
     <dgm:pt modelId="{B5FC8843-5444-4C22-BEB1-5A8C57DDDD5A}" type="pres">
       <dgm:prSet presAssocID="{7519D05E-C1AC-4219-8FE9-6E0BCA921413}" presName="hierRoot2" presStyleCnt="0">
@@ -24591,10 +25403,24 @@
         </dgm:presLayoutVars>
       </dgm:prSet>
       <dgm:spPr/>
+      <dgm:t>
+        <a:bodyPr/>
+        <a:lstStyle/>
+        <a:p>
+          <a:endParaRPr lang="es-PE"/>
+        </a:p>
+      </dgm:t>
     </dgm:pt>
     <dgm:pt modelId="{B5C9CE98-7D02-4F2E-B172-9639E8C4F13B}" type="pres">
       <dgm:prSet presAssocID="{7519D05E-C1AC-4219-8FE9-6E0BCA921413}" presName="rootConnector" presStyleLbl="node4" presStyleIdx="16" presStyleCnt="28"/>
       <dgm:spPr/>
+      <dgm:t>
+        <a:bodyPr/>
+        <a:lstStyle/>
+        <a:p>
+          <a:endParaRPr lang="es-PE"/>
+        </a:p>
+      </dgm:t>
     </dgm:pt>
     <dgm:pt modelId="{22B6E26C-FFFC-4234-95E2-7B9C8A634076}" type="pres">
       <dgm:prSet presAssocID="{7519D05E-C1AC-4219-8FE9-6E0BCA921413}" presName="hierChild4" presStyleCnt="0"/>
@@ -24607,6 +25433,13 @@
     <dgm:pt modelId="{204868CC-4789-4207-A07B-4C8B44CB2977}" type="pres">
       <dgm:prSet presAssocID="{1778C37C-795B-4EDD-BA01-EE9C3351901C}" presName="Name37" presStyleLbl="parChTrans1D4" presStyleIdx="17" presStyleCnt="28"/>
       <dgm:spPr/>
+      <dgm:t>
+        <a:bodyPr/>
+        <a:lstStyle/>
+        <a:p>
+          <a:endParaRPr lang="es-PE"/>
+        </a:p>
+      </dgm:t>
     </dgm:pt>
     <dgm:pt modelId="{B4DFC271-78EF-4516-A529-F2E2C6840302}" type="pres">
       <dgm:prSet presAssocID="{45B8C36A-C5BB-47A0-9045-5D0406EE1895}" presName="hierRoot2" presStyleCnt="0">
@@ -24627,10 +25460,24 @@
         </dgm:presLayoutVars>
       </dgm:prSet>
       <dgm:spPr/>
+      <dgm:t>
+        <a:bodyPr/>
+        <a:lstStyle/>
+        <a:p>
+          <a:endParaRPr lang="es-PE"/>
+        </a:p>
+      </dgm:t>
     </dgm:pt>
     <dgm:pt modelId="{8B03550F-6A70-4879-BCB2-E3A8128FEE63}" type="pres">
       <dgm:prSet presAssocID="{45B8C36A-C5BB-47A0-9045-5D0406EE1895}" presName="rootConnector" presStyleLbl="node4" presStyleIdx="17" presStyleCnt="28"/>
       <dgm:spPr/>
+      <dgm:t>
+        <a:bodyPr/>
+        <a:lstStyle/>
+        <a:p>
+          <a:endParaRPr lang="es-PE"/>
+        </a:p>
+      </dgm:t>
     </dgm:pt>
     <dgm:pt modelId="{6AE713BC-09BD-4B67-A9D9-F8FCC1A95D39}" type="pres">
       <dgm:prSet presAssocID="{45B8C36A-C5BB-47A0-9045-5D0406EE1895}" presName="hierChild4" presStyleCnt="0"/>
@@ -24643,6 +25490,13 @@
     <dgm:pt modelId="{816B919E-17A5-40BA-8811-FAF2C230A14A}" type="pres">
       <dgm:prSet presAssocID="{96EF73B6-EDBF-40CD-97A5-638148CDDBF6}" presName="Name37" presStyleLbl="parChTrans1D4" presStyleIdx="18" presStyleCnt="28"/>
       <dgm:spPr/>
+      <dgm:t>
+        <a:bodyPr/>
+        <a:lstStyle/>
+        <a:p>
+          <a:endParaRPr lang="es-PE"/>
+        </a:p>
+      </dgm:t>
     </dgm:pt>
     <dgm:pt modelId="{3B357FF9-F252-45CC-9BB8-0814060F537B}" type="pres">
       <dgm:prSet presAssocID="{A59D6FC1-D07F-44AC-9F71-A670CDA823C5}" presName="hierRoot2" presStyleCnt="0">
@@ -24663,10 +25517,24 @@
         </dgm:presLayoutVars>
       </dgm:prSet>
       <dgm:spPr/>
+      <dgm:t>
+        <a:bodyPr/>
+        <a:lstStyle/>
+        <a:p>
+          <a:endParaRPr lang="es-PE"/>
+        </a:p>
+      </dgm:t>
     </dgm:pt>
     <dgm:pt modelId="{7C1C6961-E7AA-41F4-9AF7-0B30A94FFDB2}" type="pres">
       <dgm:prSet presAssocID="{A59D6FC1-D07F-44AC-9F71-A670CDA823C5}" presName="rootConnector" presStyleLbl="node4" presStyleIdx="18" presStyleCnt="28"/>
       <dgm:spPr/>
+      <dgm:t>
+        <a:bodyPr/>
+        <a:lstStyle/>
+        <a:p>
+          <a:endParaRPr lang="es-PE"/>
+        </a:p>
+      </dgm:t>
     </dgm:pt>
     <dgm:pt modelId="{EED314E3-8AA0-4C5B-B3D6-1600B92EDAEB}" type="pres">
       <dgm:prSet presAssocID="{A59D6FC1-D07F-44AC-9F71-A670CDA823C5}" presName="hierChild4" presStyleCnt="0"/>
@@ -24679,6 +25547,13 @@
     <dgm:pt modelId="{D525F49D-5EF1-465C-98F6-8EBE0C258B47}" type="pres">
       <dgm:prSet presAssocID="{E015C4FB-21F0-425F-822E-EA7ABD877ECF}" presName="Name37" presStyleLbl="parChTrans1D4" presStyleIdx="19" presStyleCnt="28"/>
       <dgm:spPr/>
+      <dgm:t>
+        <a:bodyPr/>
+        <a:lstStyle/>
+        <a:p>
+          <a:endParaRPr lang="es-PE"/>
+        </a:p>
+      </dgm:t>
     </dgm:pt>
     <dgm:pt modelId="{CD9A86F7-55DA-486D-852D-08CC350FBEAC}" type="pres">
       <dgm:prSet presAssocID="{BCFC48EE-C952-468F-8625-1BEFD525D84A}" presName="hierRoot2" presStyleCnt="0">
@@ -24699,10 +25574,24 @@
         </dgm:presLayoutVars>
       </dgm:prSet>
       <dgm:spPr/>
+      <dgm:t>
+        <a:bodyPr/>
+        <a:lstStyle/>
+        <a:p>
+          <a:endParaRPr lang="es-PE"/>
+        </a:p>
+      </dgm:t>
     </dgm:pt>
     <dgm:pt modelId="{FFEB5CCD-C012-40F2-8638-329021B1CB6A}" type="pres">
       <dgm:prSet presAssocID="{BCFC48EE-C952-468F-8625-1BEFD525D84A}" presName="rootConnector" presStyleLbl="node4" presStyleIdx="19" presStyleCnt="28"/>
       <dgm:spPr/>
+      <dgm:t>
+        <a:bodyPr/>
+        <a:lstStyle/>
+        <a:p>
+          <a:endParaRPr lang="es-PE"/>
+        </a:p>
+      </dgm:t>
     </dgm:pt>
     <dgm:pt modelId="{586B2E8C-98FC-49EA-9C30-0E8265981FE1}" type="pres">
       <dgm:prSet presAssocID="{BCFC48EE-C952-468F-8625-1BEFD525D84A}" presName="hierChild4" presStyleCnt="0"/>
@@ -24715,6 +25604,13 @@
     <dgm:pt modelId="{0E509012-E19E-4591-BAD9-B2742D3783AA}" type="pres">
       <dgm:prSet presAssocID="{0727309F-2729-4342-A487-956A8BE0C240}" presName="Name37" presStyleLbl="parChTrans1D4" presStyleIdx="20" presStyleCnt="28"/>
       <dgm:spPr/>
+      <dgm:t>
+        <a:bodyPr/>
+        <a:lstStyle/>
+        <a:p>
+          <a:endParaRPr lang="es-PE"/>
+        </a:p>
+      </dgm:t>
     </dgm:pt>
     <dgm:pt modelId="{F5CA66AC-ADD2-448D-B91A-BD694C314BB4}" type="pres">
       <dgm:prSet presAssocID="{6DD2131F-0218-434D-A2A4-DD59B369DC88}" presName="hierRoot2" presStyleCnt="0">
@@ -24735,10 +25631,24 @@
         </dgm:presLayoutVars>
       </dgm:prSet>
       <dgm:spPr/>
+      <dgm:t>
+        <a:bodyPr/>
+        <a:lstStyle/>
+        <a:p>
+          <a:endParaRPr lang="es-PE"/>
+        </a:p>
+      </dgm:t>
     </dgm:pt>
     <dgm:pt modelId="{73FF7C62-5A4A-48D6-875F-1E50EF5EF699}" type="pres">
       <dgm:prSet presAssocID="{6DD2131F-0218-434D-A2A4-DD59B369DC88}" presName="rootConnector" presStyleLbl="node4" presStyleIdx="20" presStyleCnt="28"/>
       <dgm:spPr/>
+      <dgm:t>
+        <a:bodyPr/>
+        <a:lstStyle/>
+        <a:p>
+          <a:endParaRPr lang="es-PE"/>
+        </a:p>
+      </dgm:t>
     </dgm:pt>
     <dgm:pt modelId="{8C14C123-2C6B-464F-BE27-975E4202D7EF}" type="pres">
       <dgm:prSet presAssocID="{6DD2131F-0218-434D-A2A4-DD59B369DC88}" presName="hierChild4" presStyleCnt="0"/>
@@ -24755,6 +25665,13 @@
     <dgm:pt modelId="{817D2247-0B83-4E44-BAF2-C555D83B3FDE}" type="pres">
       <dgm:prSet presAssocID="{446B61A9-9BE6-480D-AC5E-E8D7E16D7447}" presName="Name37" presStyleLbl="parChTrans1D3" presStyleIdx="16" presStyleCnt="17"/>
       <dgm:spPr/>
+      <dgm:t>
+        <a:bodyPr/>
+        <a:lstStyle/>
+        <a:p>
+          <a:endParaRPr lang="es-PE"/>
+        </a:p>
+      </dgm:t>
     </dgm:pt>
     <dgm:pt modelId="{9E9C372E-8451-4FFF-86A5-C32B156C1AD7}" type="pres">
       <dgm:prSet presAssocID="{BE80F3BC-20C5-4BED-980A-178A4DA24436}" presName="hierRoot2" presStyleCnt="0">
@@ -24775,10 +25692,24 @@
         </dgm:presLayoutVars>
       </dgm:prSet>
       <dgm:spPr/>
+      <dgm:t>
+        <a:bodyPr/>
+        <a:lstStyle/>
+        <a:p>
+          <a:endParaRPr lang="es-PE"/>
+        </a:p>
+      </dgm:t>
     </dgm:pt>
     <dgm:pt modelId="{BFD9C260-9C66-4910-B61F-962795AFECBD}" type="pres">
       <dgm:prSet presAssocID="{BE80F3BC-20C5-4BED-980A-178A4DA24436}" presName="rootConnector" presStyleLbl="node3" presStyleIdx="16" presStyleCnt="17"/>
       <dgm:spPr/>
+      <dgm:t>
+        <a:bodyPr/>
+        <a:lstStyle/>
+        <a:p>
+          <a:endParaRPr lang="es-PE"/>
+        </a:p>
+      </dgm:t>
     </dgm:pt>
     <dgm:pt modelId="{E2138659-FB52-42CD-BFAE-F6A28A1BCA65}" type="pres">
       <dgm:prSet presAssocID="{BE80F3BC-20C5-4BED-980A-178A4DA24436}" presName="hierChild4" presStyleCnt="0"/>
@@ -24787,6 +25718,13 @@
     <dgm:pt modelId="{C71FD63B-AC61-423C-81BA-39689837D31B}" type="pres">
       <dgm:prSet presAssocID="{ACA45A43-0FA6-43CF-ABB7-19E521B9C111}" presName="Name37" presStyleLbl="parChTrans1D4" presStyleIdx="21" presStyleCnt="28"/>
       <dgm:spPr/>
+      <dgm:t>
+        <a:bodyPr/>
+        <a:lstStyle/>
+        <a:p>
+          <a:endParaRPr lang="es-PE"/>
+        </a:p>
+      </dgm:t>
     </dgm:pt>
     <dgm:pt modelId="{F24EF24B-98AD-40B7-9B0D-7198836D0BF9}" type="pres">
       <dgm:prSet presAssocID="{F0D2A585-45B4-4D5F-918F-602F711458C7}" presName="hierRoot2" presStyleCnt="0">
@@ -24807,10 +25745,24 @@
         </dgm:presLayoutVars>
       </dgm:prSet>
       <dgm:spPr/>
+      <dgm:t>
+        <a:bodyPr/>
+        <a:lstStyle/>
+        <a:p>
+          <a:endParaRPr lang="es-PE"/>
+        </a:p>
+      </dgm:t>
     </dgm:pt>
     <dgm:pt modelId="{0903679A-60C3-4C7C-809C-AD4F80D5AC71}" type="pres">
       <dgm:prSet presAssocID="{F0D2A585-45B4-4D5F-918F-602F711458C7}" presName="rootConnector" presStyleLbl="node4" presStyleIdx="21" presStyleCnt="28"/>
       <dgm:spPr/>
+      <dgm:t>
+        <a:bodyPr/>
+        <a:lstStyle/>
+        <a:p>
+          <a:endParaRPr lang="es-PE"/>
+        </a:p>
+      </dgm:t>
     </dgm:pt>
     <dgm:pt modelId="{1FF8292B-66DC-4174-924B-B09C8A7EA476}" type="pres">
       <dgm:prSet presAssocID="{F0D2A585-45B4-4D5F-918F-602F711458C7}" presName="hierChild4" presStyleCnt="0"/>
@@ -24823,6 +25775,13 @@
     <dgm:pt modelId="{D050AEDD-ED8F-4C11-90D5-E830F82AC78A}" type="pres">
       <dgm:prSet presAssocID="{0F587EAD-4D9B-4066-B83F-BC4168F1229C}" presName="Name37" presStyleLbl="parChTrans1D4" presStyleIdx="22" presStyleCnt="28"/>
       <dgm:spPr/>
+      <dgm:t>
+        <a:bodyPr/>
+        <a:lstStyle/>
+        <a:p>
+          <a:endParaRPr lang="es-PE"/>
+        </a:p>
+      </dgm:t>
     </dgm:pt>
     <dgm:pt modelId="{4A46EB41-478F-4EE6-83C6-014EF82565C0}" type="pres">
       <dgm:prSet presAssocID="{334350A4-32C2-468D-B1F5-BFB22EE0C379}" presName="hierRoot2" presStyleCnt="0">
@@ -24843,10 +25802,24 @@
         </dgm:presLayoutVars>
       </dgm:prSet>
       <dgm:spPr/>
+      <dgm:t>
+        <a:bodyPr/>
+        <a:lstStyle/>
+        <a:p>
+          <a:endParaRPr lang="es-PE"/>
+        </a:p>
+      </dgm:t>
     </dgm:pt>
     <dgm:pt modelId="{0787115D-468F-4507-B97E-8FBE2E073551}" type="pres">
       <dgm:prSet presAssocID="{334350A4-32C2-468D-B1F5-BFB22EE0C379}" presName="rootConnector" presStyleLbl="node4" presStyleIdx="22" presStyleCnt="28"/>
       <dgm:spPr/>
+      <dgm:t>
+        <a:bodyPr/>
+        <a:lstStyle/>
+        <a:p>
+          <a:endParaRPr lang="es-PE"/>
+        </a:p>
+      </dgm:t>
     </dgm:pt>
     <dgm:pt modelId="{70F0554F-2688-4A0B-A6EE-5A2DA7647FE3}" type="pres">
       <dgm:prSet presAssocID="{334350A4-32C2-468D-B1F5-BFB22EE0C379}" presName="hierChild4" presStyleCnt="0"/>
@@ -24859,6 +25832,13 @@
     <dgm:pt modelId="{5482BD8A-ABF4-4BE8-94C2-E0E3DAADFFF6}" type="pres">
       <dgm:prSet presAssocID="{8089FEA9-2725-4B8F-974D-70688D88A65E}" presName="Name37" presStyleLbl="parChTrans1D4" presStyleIdx="23" presStyleCnt="28"/>
       <dgm:spPr/>
+      <dgm:t>
+        <a:bodyPr/>
+        <a:lstStyle/>
+        <a:p>
+          <a:endParaRPr lang="es-PE"/>
+        </a:p>
+      </dgm:t>
     </dgm:pt>
     <dgm:pt modelId="{73BC5B71-45C3-44E6-B6AE-CB79E4C9F17E}" type="pres">
       <dgm:prSet presAssocID="{777DCA18-9FFF-40BB-9A9E-660928C25156}" presName="hierRoot2" presStyleCnt="0">
@@ -24879,10 +25859,24 @@
         </dgm:presLayoutVars>
       </dgm:prSet>
       <dgm:spPr/>
+      <dgm:t>
+        <a:bodyPr/>
+        <a:lstStyle/>
+        <a:p>
+          <a:endParaRPr lang="es-PE"/>
+        </a:p>
+      </dgm:t>
     </dgm:pt>
     <dgm:pt modelId="{2787F602-F5AA-48C4-ADB3-A65CF59BA28D}" type="pres">
       <dgm:prSet presAssocID="{777DCA18-9FFF-40BB-9A9E-660928C25156}" presName="rootConnector" presStyleLbl="node4" presStyleIdx="23" presStyleCnt="28"/>
       <dgm:spPr/>
+      <dgm:t>
+        <a:bodyPr/>
+        <a:lstStyle/>
+        <a:p>
+          <a:endParaRPr lang="es-PE"/>
+        </a:p>
+      </dgm:t>
     </dgm:pt>
     <dgm:pt modelId="{25DF4E0C-14AA-4F59-8E83-1A0C82660A28}" type="pres">
       <dgm:prSet presAssocID="{777DCA18-9FFF-40BB-9A9E-660928C25156}" presName="hierChild4" presStyleCnt="0"/>
@@ -24895,6 +25889,13 @@
     <dgm:pt modelId="{82221747-50F4-4E46-A14F-096DCF1DC608}" type="pres">
       <dgm:prSet presAssocID="{E1974B8E-D570-485F-A033-4CADFD6D5394}" presName="Name37" presStyleLbl="parChTrans1D4" presStyleIdx="24" presStyleCnt="28"/>
       <dgm:spPr/>
+      <dgm:t>
+        <a:bodyPr/>
+        <a:lstStyle/>
+        <a:p>
+          <a:endParaRPr lang="es-PE"/>
+        </a:p>
+      </dgm:t>
     </dgm:pt>
     <dgm:pt modelId="{B66AD04F-31FF-4242-A7F5-3676DC3FF92E}" type="pres">
       <dgm:prSet presAssocID="{D8B26F1A-7F6E-4098-BAD1-9B046376D5A9}" presName="hierRoot2" presStyleCnt="0">
@@ -24915,10 +25916,24 @@
         </dgm:presLayoutVars>
       </dgm:prSet>
       <dgm:spPr/>
+      <dgm:t>
+        <a:bodyPr/>
+        <a:lstStyle/>
+        <a:p>
+          <a:endParaRPr lang="es-PE"/>
+        </a:p>
+      </dgm:t>
     </dgm:pt>
     <dgm:pt modelId="{552314E2-3723-400F-BB8B-4B775A32FCA6}" type="pres">
       <dgm:prSet presAssocID="{D8B26F1A-7F6E-4098-BAD1-9B046376D5A9}" presName="rootConnector" presStyleLbl="node4" presStyleIdx="24" presStyleCnt="28"/>
       <dgm:spPr/>
+      <dgm:t>
+        <a:bodyPr/>
+        <a:lstStyle/>
+        <a:p>
+          <a:endParaRPr lang="es-PE"/>
+        </a:p>
+      </dgm:t>
     </dgm:pt>
     <dgm:pt modelId="{8C8A6562-9C17-41A6-A5A1-E64B6E6E5C97}" type="pres">
       <dgm:prSet presAssocID="{D8B26F1A-7F6E-4098-BAD1-9B046376D5A9}" presName="hierChild4" presStyleCnt="0"/>
@@ -24931,6 +25946,13 @@
     <dgm:pt modelId="{D21CA8CB-D7F1-4184-94FE-08445C7FFEAF}" type="pres">
       <dgm:prSet presAssocID="{71E3958B-BA13-43F4-8F68-1908857F5B67}" presName="Name37" presStyleLbl="parChTrans1D4" presStyleIdx="25" presStyleCnt="28"/>
       <dgm:spPr/>
+      <dgm:t>
+        <a:bodyPr/>
+        <a:lstStyle/>
+        <a:p>
+          <a:endParaRPr lang="es-PE"/>
+        </a:p>
+      </dgm:t>
     </dgm:pt>
     <dgm:pt modelId="{CDC91548-163F-465C-A85E-6EA279EDA8F2}" type="pres">
       <dgm:prSet presAssocID="{2164B5DC-FB94-472B-8287-9B17570586D4}" presName="hierRoot2" presStyleCnt="0">
@@ -24951,10 +25973,24 @@
         </dgm:presLayoutVars>
       </dgm:prSet>
       <dgm:spPr/>
+      <dgm:t>
+        <a:bodyPr/>
+        <a:lstStyle/>
+        <a:p>
+          <a:endParaRPr lang="es-PE"/>
+        </a:p>
+      </dgm:t>
     </dgm:pt>
     <dgm:pt modelId="{C05FFAB0-F33F-448E-909E-8D55F589DA86}" type="pres">
       <dgm:prSet presAssocID="{2164B5DC-FB94-472B-8287-9B17570586D4}" presName="rootConnector" presStyleLbl="node4" presStyleIdx="25" presStyleCnt="28"/>
       <dgm:spPr/>
+      <dgm:t>
+        <a:bodyPr/>
+        <a:lstStyle/>
+        <a:p>
+          <a:endParaRPr lang="es-PE"/>
+        </a:p>
+      </dgm:t>
     </dgm:pt>
     <dgm:pt modelId="{9FEDEF3B-5B2F-433D-99B6-2A7A0979EDA8}" type="pres">
       <dgm:prSet presAssocID="{2164B5DC-FB94-472B-8287-9B17570586D4}" presName="hierChild4" presStyleCnt="0"/>
@@ -24967,6 +26003,13 @@
     <dgm:pt modelId="{CC40E4C5-D8B1-4F73-9472-FEB63535EFAC}" type="pres">
       <dgm:prSet presAssocID="{C34D05F6-25FA-47E7-8616-37A875B72D0D}" presName="Name37" presStyleLbl="parChTrans1D4" presStyleIdx="26" presStyleCnt="28"/>
       <dgm:spPr/>
+      <dgm:t>
+        <a:bodyPr/>
+        <a:lstStyle/>
+        <a:p>
+          <a:endParaRPr lang="es-PE"/>
+        </a:p>
+      </dgm:t>
     </dgm:pt>
     <dgm:pt modelId="{70DB7641-3DBE-40B6-A031-A627DDAC7360}" type="pres">
       <dgm:prSet presAssocID="{FF0ABD66-B6F3-4170-84D2-CB84CE514910}" presName="hierRoot2" presStyleCnt="0">
@@ -24987,10 +26030,24 @@
         </dgm:presLayoutVars>
       </dgm:prSet>
       <dgm:spPr/>
+      <dgm:t>
+        <a:bodyPr/>
+        <a:lstStyle/>
+        <a:p>
+          <a:endParaRPr lang="es-PE"/>
+        </a:p>
+      </dgm:t>
     </dgm:pt>
     <dgm:pt modelId="{332D1846-15D7-4B57-987D-F2C5B3414188}" type="pres">
       <dgm:prSet presAssocID="{FF0ABD66-B6F3-4170-84D2-CB84CE514910}" presName="rootConnector" presStyleLbl="node4" presStyleIdx="26" presStyleCnt="28"/>
       <dgm:spPr/>
+      <dgm:t>
+        <a:bodyPr/>
+        <a:lstStyle/>
+        <a:p>
+          <a:endParaRPr lang="es-PE"/>
+        </a:p>
+      </dgm:t>
     </dgm:pt>
     <dgm:pt modelId="{B70A1C78-E03D-4317-AD3D-144929491D86}" type="pres">
       <dgm:prSet presAssocID="{FF0ABD66-B6F3-4170-84D2-CB84CE514910}" presName="hierChild4" presStyleCnt="0"/>
@@ -25003,6 +26060,13 @@
     <dgm:pt modelId="{12F1B791-F4E7-476C-BC7C-34679BB15410}" type="pres">
       <dgm:prSet presAssocID="{5469E9B2-8D4D-4E07-9E9D-39F682EF5AEA}" presName="Name37" presStyleLbl="parChTrans1D4" presStyleIdx="27" presStyleCnt="28"/>
       <dgm:spPr/>
+      <dgm:t>
+        <a:bodyPr/>
+        <a:lstStyle/>
+        <a:p>
+          <a:endParaRPr lang="es-PE"/>
+        </a:p>
+      </dgm:t>
     </dgm:pt>
     <dgm:pt modelId="{8142BBFD-6487-455C-8A7F-642D763FC415}" type="pres">
       <dgm:prSet presAssocID="{79AF64FC-ACF1-44D4-8C50-188C63378949}" presName="hierRoot2" presStyleCnt="0">
@@ -25023,10 +26087,24 @@
         </dgm:presLayoutVars>
       </dgm:prSet>
       <dgm:spPr/>
+      <dgm:t>
+        <a:bodyPr/>
+        <a:lstStyle/>
+        <a:p>
+          <a:endParaRPr lang="es-PE"/>
+        </a:p>
+      </dgm:t>
     </dgm:pt>
     <dgm:pt modelId="{497ECA5B-17D9-4864-A227-F6975450B57F}" type="pres">
       <dgm:prSet presAssocID="{79AF64FC-ACF1-44D4-8C50-188C63378949}" presName="rootConnector" presStyleLbl="node4" presStyleIdx="27" presStyleCnt="28"/>
       <dgm:spPr/>
+      <dgm:t>
+        <a:bodyPr/>
+        <a:lstStyle/>
+        <a:p>
+          <a:endParaRPr lang="es-PE"/>
+        </a:p>
+      </dgm:t>
     </dgm:pt>
     <dgm:pt modelId="{1004E7FF-EC72-40C9-A4B7-F70A7F97CCD2}" type="pres">
       <dgm:prSet presAssocID="{79AF64FC-ACF1-44D4-8C50-188C63378949}" presName="hierChild4" presStyleCnt="0"/>
@@ -25050,555 +26128,555 @@
     </dgm:pt>
   </dgm:ptLst>
   <dgm:cxnLst>
-    <dgm:cxn modelId="{C8EE1900-86D0-41D6-8BE7-2830E13626B8}" type="presOf" srcId="{7F684B75-5D44-4AB3-8E27-AE2D9C75CC4C}" destId="{AC3DDF0F-0F01-4647-BEAB-D5B271C2CFD2}" srcOrd="0" destOrd="0" presId="urn:microsoft.com/office/officeart/2005/8/layout/orgChart1"/>
-    <dgm:cxn modelId="{4FDD6D00-E9DF-4E14-9DB6-B19D9F85A045}" type="presOf" srcId="{A4D4C645-0819-4373-AE4F-149D0A0EBA5A}" destId="{384422A5-2643-4A08-A8D9-1365EC07811F}" srcOrd="0" destOrd="0" presId="urn:microsoft.com/office/officeart/2005/8/layout/orgChart1"/>
-    <dgm:cxn modelId="{26DB1304-59FE-462F-9757-CE196BDB877D}" type="presOf" srcId="{BE80F3BC-20C5-4BED-980A-178A4DA24436}" destId="{BFC62A83-4EFE-4D6B-ACC6-97E93CF09E8A}" srcOrd="0" destOrd="0" presId="urn:microsoft.com/office/officeart/2005/8/layout/orgChart1"/>
+    <dgm:cxn modelId="{A9DA2F97-0613-46C6-9A02-FEF3E9DE79E3}" type="presOf" srcId="{575F0749-7EA6-4E25-8059-A64B597A7FA8}" destId="{338DA39C-B13D-4094-A079-A4B7308E52B8}" srcOrd="0" destOrd="0" presId="urn:microsoft.com/office/officeart/2005/8/layout/orgChart1"/>
+    <dgm:cxn modelId="{FD0FC5D1-77D9-458F-8CCD-AE1CD4E43265}" type="presOf" srcId="{8D6842DB-F7F8-4A37-B65C-A2844E9CFE8E}" destId="{D0CAD6ED-C7BC-4E2B-B11C-329C774EEB91}" srcOrd="0" destOrd="0" presId="urn:microsoft.com/office/officeart/2005/8/layout/orgChart1"/>
+    <dgm:cxn modelId="{D24DF6A6-B615-4D88-AD46-10123446D728}" type="presOf" srcId="{C34D05F6-25FA-47E7-8616-37A875B72D0D}" destId="{CC40E4C5-D8B1-4F73-9472-FEB63535EFAC}" srcOrd="0" destOrd="0" presId="urn:microsoft.com/office/officeart/2005/8/layout/orgChart1"/>
+    <dgm:cxn modelId="{279843AD-695C-4138-94A2-77A5707D1E78}" type="presOf" srcId="{2A01F137-3BAA-4D42-8FC3-ABF20A546661}" destId="{A2C0CE9C-401D-41D0-8FEE-FEB56E0CAFB0}" srcOrd="0" destOrd="0" presId="urn:microsoft.com/office/officeart/2005/8/layout/orgChart1"/>
+    <dgm:cxn modelId="{A226841F-F845-4238-A6FA-EE8D07E4A4F0}" type="presOf" srcId="{32792A6F-7284-4035-B3FD-24CFF91B48A2}" destId="{A3B12017-9F85-4526-961E-ADF109F0CED6}" srcOrd="0" destOrd="0" presId="urn:microsoft.com/office/officeart/2005/8/layout/orgChart1"/>
+    <dgm:cxn modelId="{45B2E07E-E4A2-450C-B395-0937D7407B55}" type="presOf" srcId="{2502729E-AC4F-4499-8496-F6B15C735EC4}" destId="{AB57F1A4-698E-4FC9-ACB3-41D72B652A8A}" srcOrd="1" destOrd="0" presId="urn:microsoft.com/office/officeart/2005/8/layout/orgChart1"/>
+    <dgm:cxn modelId="{D3361A2D-9A31-404E-907D-23B03C9D64C2}" srcId="{32792A6F-7284-4035-B3FD-24CFF91B48A2}" destId="{0176DB0B-6206-4E86-B9E6-4FF6BC6DC0A9}" srcOrd="0" destOrd="0" parTransId="{4A40C9DF-5FD8-439B-A560-AF8F6D38112B}" sibTransId="{FBA15D0F-46FA-4E0A-91F0-64AE84852E76}"/>
+    <dgm:cxn modelId="{EC96B622-450F-4669-9885-01F7835E3123}" type="presOf" srcId="{BE80F3BC-20C5-4BED-980A-178A4DA24436}" destId="{BFC62A83-4EFE-4D6B-ACC6-97E93CF09E8A}" srcOrd="0" destOrd="0" presId="urn:microsoft.com/office/officeart/2005/8/layout/orgChart1"/>
+    <dgm:cxn modelId="{3E30C8A2-629D-4A03-BB9D-D7AF62981D6A}" type="presOf" srcId="{2B8DB306-56B2-4FF0-A30C-7A6B4157FEEB}" destId="{C9B1C858-A9A7-4D78-9395-CCBE1C5D0AC0}" srcOrd="0" destOrd="0" presId="urn:microsoft.com/office/officeart/2005/8/layout/orgChart1"/>
+    <dgm:cxn modelId="{3EEB8409-C950-465E-A84F-7CA6246525B9}" type="presOf" srcId="{85BCC5D8-0193-4798-AE65-44879CC3CADE}" destId="{EBCAFDC2-0F25-4BF0-9380-FE1339A5F62C}" srcOrd="1" destOrd="0" presId="urn:microsoft.com/office/officeart/2005/8/layout/orgChart1"/>
+    <dgm:cxn modelId="{84EA59EA-A08D-4A9A-8602-1EC34D6E575A}" srcId="{834E560E-FFD1-43CF-B302-A9AC81A2EC3B}" destId="{45B8C36A-C5BB-47A0-9045-5D0406EE1895}" srcOrd="3" destOrd="0" parTransId="{1778C37C-795B-4EDD-BA01-EE9C3351901C}" sibTransId="{3316082D-7480-4CE0-934B-5C3E56355D38}"/>
+    <dgm:cxn modelId="{8FFBE750-7830-4D12-8B5A-B8FC49DE3719}" type="presOf" srcId="{82F44F9D-9F7B-40C2-BDD8-D51501CFE355}" destId="{BAF0E810-BCB7-4401-A1D7-1F527D2280A7}" srcOrd="0" destOrd="0" presId="urn:microsoft.com/office/officeart/2005/8/layout/orgChart1"/>
+    <dgm:cxn modelId="{265671FD-6A08-4A3F-931B-3B1F949BDBB1}" type="presOf" srcId="{7519D05E-C1AC-4219-8FE9-6E0BCA921413}" destId="{55FA293C-DC9D-4E3A-A64C-A4C2CB0EAED4}" srcOrd="0" destOrd="0" presId="urn:microsoft.com/office/officeart/2005/8/layout/orgChart1"/>
+    <dgm:cxn modelId="{5A01A093-DA9A-4694-8C8F-CD61B5477666}" type="presOf" srcId="{2B8DB306-56B2-4FF0-A30C-7A6B4157FEEB}" destId="{563DEDFE-9490-438E-B5FD-7D5D1642523F}" srcOrd="1" destOrd="0" presId="urn:microsoft.com/office/officeart/2005/8/layout/orgChart1"/>
+    <dgm:cxn modelId="{11745446-3C1F-4449-879B-AE323D93BC26}" type="presOf" srcId="{62D3B21F-351C-4D76-B9EC-30CFCA583F85}" destId="{065EE648-60A7-429F-9AB2-520A0D437784}" srcOrd="0" destOrd="0" presId="urn:microsoft.com/office/officeart/2005/8/layout/orgChart1"/>
+    <dgm:cxn modelId="{0F639042-719D-42B6-A3E7-7A7305EAED3F}" type="presOf" srcId="{D7F027E5-D69C-4DCC-BF1A-1FD726EF7093}" destId="{8F74E8B7-BCCD-404D-ABD1-B34C74350F8E}" srcOrd="1" destOrd="0" presId="urn:microsoft.com/office/officeart/2005/8/layout/orgChart1"/>
+    <dgm:cxn modelId="{9C8B24CF-60C3-4B75-AAA7-6B2B4E933749}" type="presOf" srcId="{1E7A9792-9A3E-48B7-A0B7-85FA86318D62}" destId="{D2B77B63-397E-43EA-9F64-9C0E74CB5EF6}" srcOrd="0" destOrd="0" presId="urn:microsoft.com/office/officeart/2005/8/layout/orgChart1"/>
+    <dgm:cxn modelId="{4C6265E6-7CFC-45A2-ACF1-594B2C5A1221}" srcId="{FDEB0AA5-D992-4BE5-A0F8-F8B123FDCB15}" destId="{01E81B47-FC77-4CEF-8C60-D54EB04E396E}" srcOrd="0" destOrd="0" parTransId="{56B36042-E5CB-496A-BCE6-9FF6ED1004F8}" sibTransId="{37EA8977-F2AD-4EEF-A569-AFC4F76F5BE0}"/>
+    <dgm:cxn modelId="{7947ED94-A3F8-47E9-8E1B-DFEAAF0DAB66}" srcId="{BE80F3BC-20C5-4BED-980A-178A4DA24436}" destId="{79AF64FC-ACF1-44D4-8C50-188C63378949}" srcOrd="6" destOrd="0" parTransId="{5469E9B2-8D4D-4E07-9E9D-39F682EF5AEA}" sibTransId="{856D91E8-7CCC-434A-A59E-2E75A37736DF}"/>
+    <dgm:cxn modelId="{6CC2CB87-A786-4B80-B1CE-D9D4BFD480AE}" srcId="{FDEB0AA5-D992-4BE5-A0F8-F8B123FDCB15}" destId="{49F97EB3-A8DF-4262-8998-363260FE8A18}" srcOrd="1" destOrd="0" parTransId="{1173CAF1-958B-4814-8907-93803E9C7739}" sibTransId="{05235159-FF1C-4F09-B22F-12197E53ABE8}"/>
+    <dgm:cxn modelId="{5CE0D4B8-2223-4A17-A04F-C1D23A9261EF}" type="presOf" srcId="{52631312-7B1D-4F91-B090-293530408274}" destId="{F895056E-57A5-4B04-AE3E-3F9247DCD331}" srcOrd="0" destOrd="0" presId="urn:microsoft.com/office/officeart/2005/8/layout/orgChart1"/>
+    <dgm:cxn modelId="{97D88882-7932-4B19-8884-52DA6E53445B}" type="presOf" srcId="{A199E67B-9AD8-4FBC-BE1E-C84E2F35303E}" destId="{791A0161-9321-41DA-9E21-7DA6EE3909AA}" srcOrd="1" destOrd="0" presId="urn:microsoft.com/office/officeart/2005/8/layout/orgChart1"/>
+    <dgm:cxn modelId="{BE9322BC-F42B-4243-9BD6-3EF8783DE54F}" type="presOf" srcId="{C81472FA-E82E-4771-93AF-724A31F9D974}" destId="{CEE3C3CF-5536-4932-8CF4-D16233A680FB}" srcOrd="0" destOrd="0" presId="urn:microsoft.com/office/officeart/2005/8/layout/orgChart1"/>
+    <dgm:cxn modelId="{4EF215DF-0534-414C-A510-86523CBFC234}" type="presOf" srcId="{BCFC48EE-C952-468F-8625-1BEFD525D84A}" destId="{BB4F1018-04AF-47D3-A9A8-E7FA1B75550F}" srcOrd="0" destOrd="0" presId="urn:microsoft.com/office/officeart/2005/8/layout/orgChart1"/>
+    <dgm:cxn modelId="{760A4009-981B-4597-BD21-D40D1ED7B021}" type="presOf" srcId="{446B61A9-9BE6-480D-AC5E-E8D7E16D7447}" destId="{817D2247-0B83-4E44-BAF2-C555D83B3FDE}" srcOrd="0" destOrd="0" presId="urn:microsoft.com/office/officeart/2005/8/layout/orgChart1"/>
+    <dgm:cxn modelId="{3C141F17-5236-47E8-9474-CB27832F02E8}" type="presOf" srcId="{3072DD14-5E74-4066-8437-A732DC3F3CBA}" destId="{1B0E28D7-1E0F-4FB8-A4B6-EBC37AB396E1}" srcOrd="1" destOrd="0" presId="urn:microsoft.com/office/officeart/2005/8/layout/orgChart1"/>
+    <dgm:cxn modelId="{539DB246-3AA6-4DE6-B254-73B2A3B4597E}" type="presOf" srcId="{1778C37C-795B-4EDD-BA01-EE9C3351901C}" destId="{204868CC-4789-4207-A07B-4C8B44CB2977}" srcOrd="0" destOrd="0" presId="urn:microsoft.com/office/officeart/2005/8/layout/orgChart1"/>
+    <dgm:cxn modelId="{1A8F9155-AD70-43EB-8DD9-6E026F4170C9}" srcId="{834E560E-FFD1-43CF-B302-A9AC81A2EC3B}" destId="{7519D05E-C1AC-4219-8FE9-6E0BCA921413}" srcOrd="2" destOrd="0" parTransId="{AA1A01CA-E2DC-406F-A2D9-385D6CFDAE17}" sibTransId="{25D84D2A-4BC8-468A-9FE8-232A8D91AD18}"/>
+    <dgm:cxn modelId="{1E7C3B0F-CF98-436D-9AA7-42626924D889}" type="presOf" srcId="{52631312-7B1D-4F91-B090-293530408274}" destId="{A7C67F5F-221F-46F5-920A-B3D909F355D9}" srcOrd="1" destOrd="0" presId="urn:microsoft.com/office/officeart/2005/8/layout/orgChart1"/>
+    <dgm:cxn modelId="{92542E82-98AB-46EC-9AC8-38CBEFC3EFAD}" srcId="{32792A6F-7284-4035-B3FD-24CFF91B48A2}" destId="{834E560E-FFD1-43CF-B302-A9AC81A2EC3B}" srcOrd="2" destOrd="0" parTransId="{D022AE53-1AA5-412D-AEFC-A01A77859487}" sibTransId="{457C701E-68CC-4672-A6D2-D73401314D53}"/>
+    <dgm:cxn modelId="{B14E12BB-688A-491C-9C4C-8B1956E96AA1}" type="presOf" srcId="{65F44011-0B37-4603-86DE-FAA46089D015}" destId="{C49D2596-75EC-4A8E-AF25-80160FCC75FC}" srcOrd="0" destOrd="0" presId="urn:microsoft.com/office/officeart/2005/8/layout/orgChart1"/>
+    <dgm:cxn modelId="{3EF6B2BD-8F75-4EED-AFB0-E4C9766319AC}" type="presOf" srcId="{66E1F3CA-61E7-4C0C-92B2-6F326993E0AE}" destId="{CCC9ED6D-D549-4AFC-BCFC-2D5399705263}" srcOrd="0" destOrd="0" presId="urn:microsoft.com/office/officeart/2005/8/layout/orgChart1"/>
+    <dgm:cxn modelId="{BB8981A0-BCFA-4CE0-B5B4-46C447C14CE9}" type="presOf" srcId="{D8B26F1A-7F6E-4098-BAD1-9B046376D5A9}" destId="{1E32BCBF-F023-4B4D-850E-0A6CCB633841}" srcOrd="0" destOrd="0" presId="urn:microsoft.com/office/officeart/2005/8/layout/orgChart1"/>
+    <dgm:cxn modelId="{887947A2-7EF7-4FF6-85C9-326FB47199AF}" srcId="{93876AA4-6A4B-4CE4-BBDF-A26F96F77C9D}" destId="{57CE7624-63B4-40FA-8703-DEE57137A166}" srcOrd="0" destOrd="0" parTransId="{3F5ED477-FEF1-4078-84AE-D2EB1BCD4F40}" sibTransId="{0E902D9F-C8A1-455C-827B-2069119380CC}"/>
+    <dgm:cxn modelId="{6F16DB70-A0DB-4ED1-AA46-87F3197F22DC}" type="presOf" srcId="{FC5B9627-665B-4380-8C95-8314186F2862}" destId="{BEF2A2D9-C9E4-46A6-9F1F-80D8DB5771D3}" srcOrd="1" destOrd="0" presId="urn:microsoft.com/office/officeart/2005/8/layout/orgChart1"/>
+    <dgm:cxn modelId="{12846C5D-9C62-451C-AF1D-56438888E40B}" type="presOf" srcId="{45B8C36A-C5BB-47A0-9045-5D0406EE1895}" destId="{E23CC305-C8F0-4038-B857-C1932CBD0353}" srcOrd="0" destOrd="0" presId="urn:microsoft.com/office/officeart/2005/8/layout/orgChart1"/>
+    <dgm:cxn modelId="{1D9A9E6F-A34C-4BE3-8994-DCFAB5C53F31}" srcId="{834E560E-FFD1-43CF-B302-A9AC81A2EC3B}" destId="{6DD2131F-0218-434D-A2A4-DD59B369DC88}" srcOrd="6" destOrd="0" parTransId="{0727309F-2729-4342-A487-956A8BE0C240}" sibTransId="{8D9611D9-E7B8-4503-BC7E-18E9FC1E7A4B}"/>
+    <dgm:cxn modelId="{94261380-2CFF-43FE-9C2A-786EB9D7AD88}" type="presOf" srcId="{93876AA4-6A4B-4CE4-BBDF-A26F96F77C9D}" destId="{69131FDB-A119-48EE-A286-A1BF53F233DD}" srcOrd="0" destOrd="0" presId="urn:microsoft.com/office/officeart/2005/8/layout/orgChart1"/>
+    <dgm:cxn modelId="{EDE13DFD-F1ED-4C36-9045-DEE6549EADEE}" type="presOf" srcId="{9128A950-2712-4B17-BEAE-1F2501E5D0E3}" destId="{544BDF6B-984B-4C3C-802E-65ED9EF5FC0A}" srcOrd="0" destOrd="0" presId="urn:microsoft.com/office/officeart/2005/8/layout/orgChart1"/>
+    <dgm:cxn modelId="{17718A1B-EEA8-463C-BFA7-94D9156F0510}" srcId="{0176DB0B-6206-4E86-B9E6-4FF6BC6DC0A9}" destId="{C81472FA-E82E-4771-93AF-724A31F9D974}" srcOrd="3" destOrd="0" parTransId="{48F76875-5CCC-4821-AE3B-81F1CA2BCDF2}" sibTransId="{131982E2-9BFC-4D60-A20A-1EC2D723CF51}"/>
+    <dgm:cxn modelId="{CEB9C852-7ADA-49CC-B89C-680D8161FD8E}" srcId="{E447A9B8-D47D-4221-BAFE-F211A8CAD95F}" destId="{C0BB3CDF-69C2-46C9-BAED-ECB56D5AA323}" srcOrd="1" destOrd="0" parTransId="{04813E26-E84D-428D-BF14-F0D9276F301E}" sibTransId="{26B4E8C6-7506-462D-9A75-BFF1603C40A7}"/>
+    <dgm:cxn modelId="{DFBAAED4-9E71-47D6-A361-0AF4A5E9EF18}" type="presOf" srcId="{6DD2131F-0218-434D-A2A4-DD59B369DC88}" destId="{73FF7C62-5A4A-48D6-875F-1E50EF5EF699}" srcOrd="1" destOrd="0" presId="urn:microsoft.com/office/officeart/2005/8/layout/orgChart1"/>
+    <dgm:cxn modelId="{9B004719-9A94-48A1-9820-650FD4ED56F7}" type="presOf" srcId="{BCFC48EE-C952-468F-8625-1BEFD525D84A}" destId="{FFEB5CCD-C012-40F2-8638-329021B1CB6A}" srcOrd="1" destOrd="0" presId="urn:microsoft.com/office/officeart/2005/8/layout/orgChart1"/>
+    <dgm:cxn modelId="{4A6D2304-D3B6-4988-ADC1-8E601FEDBCED}" type="presOf" srcId="{2502729E-AC4F-4499-8496-F6B15C735EC4}" destId="{82E5BFDE-419F-4E65-87CE-733B0E6FE8E0}" srcOrd="0" destOrd="0" presId="urn:microsoft.com/office/officeart/2005/8/layout/orgChart1"/>
+    <dgm:cxn modelId="{ABE77D2B-2AF9-4655-BD6D-ACC7F2277517}" type="presOf" srcId="{334350A4-32C2-468D-B1F5-BFB22EE0C379}" destId="{0787115D-468F-4507-B97E-8FBE2E073551}" srcOrd="1" destOrd="0" presId="urn:microsoft.com/office/officeart/2005/8/layout/orgChart1"/>
+    <dgm:cxn modelId="{F23B5CB8-BA75-4C88-93C0-347BBFBFD7A9}" type="presOf" srcId="{2164B5DC-FB94-472B-8287-9B17570586D4}" destId="{C05FFAB0-F33F-448E-909E-8D55F589DA86}" srcOrd="1" destOrd="0" presId="urn:microsoft.com/office/officeart/2005/8/layout/orgChart1"/>
+    <dgm:cxn modelId="{179931CE-8B34-4DFA-B3B7-BC27C5DE9331}" type="presOf" srcId="{834E560E-FFD1-43CF-B302-A9AC81A2EC3B}" destId="{97013180-AE09-429D-9F84-D68F682458FC}" srcOrd="0" destOrd="0" presId="urn:microsoft.com/office/officeart/2005/8/layout/orgChart1"/>
+    <dgm:cxn modelId="{8538A24D-BE9A-4E59-A108-5C26D6778645}" srcId="{8A628068-0ECB-4ED7-BA29-8746D9D2F81D}" destId="{FC5B9627-665B-4380-8C95-8314186F2862}" srcOrd="2" destOrd="0" parTransId="{62D3B21F-351C-4D76-B9EC-30CFCA583F85}" sibTransId="{D74D6F2E-316C-4F9D-AAB8-6CBCC7F3E7F9}"/>
+    <dgm:cxn modelId="{71625358-E387-4BB0-AD65-8AE061619DB4}" type="presOf" srcId="{C2535317-9166-42F7-9C27-13C7DE06E65F}" destId="{CDE315F7-0512-46D3-9A9E-D39C37F0D4A9}" srcOrd="0" destOrd="0" presId="urn:microsoft.com/office/officeart/2005/8/layout/orgChart1"/>
+    <dgm:cxn modelId="{0178F189-3E86-4D87-90C4-6C060EA36BE9}" type="presOf" srcId="{C5EA6440-56F2-4101-A41D-6E6EE3043A36}" destId="{265AD6F7-8596-4979-A89E-5FA55A6EBB23}" srcOrd="0" destOrd="0" presId="urn:microsoft.com/office/officeart/2005/8/layout/orgChart1"/>
+    <dgm:cxn modelId="{A6078FBF-03E9-4049-A1F5-99FF70A3A6E0}" srcId="{BE80F3BC-20C5-4BED-980A-178A4DA24436}" destId="{2164B5DC-FB94-472B-8287-9B17570586D4}" srcOrd="4" destOrd="0" parTransId="{71E3958B-BA13-43F4-8F68-1908857F5B67}" sibTransId="{6B95C2F0-C448-409E-A16D-40BCA63AE5DB}"/>
+    <dgm:cxn modelId="{68121796-C06E-489B-A18A-E0DF64C3EC82}" type="presOf" srcId="{ABE29392-0848-46DA-8A01-9F1B66A32482}" destId="{E3C4AC40-0753-443C-A810-F76548D1BA17}" srcOrd="0" destOrd="0" presId="urn:microsoft.com/office/officeart/2005/8/layout/orgChart1"/>
+    <dgm:cxn modelId="{350837F2-F434-4E95-8FB5-4DDB5247DECB}" type="presOf" srcId="{FF0ABD66-B6F3-4170-84D2-CB84CE514910}" destId="{332D1846-15D7-4B57-987D-F2C5B3414188}" srcOrd="1" destOrd="0" presId="urn:microsoft.com/office/officeart/2005/8/layout/orgChart1"/>
+    <dgm:cxn modelId="{30EA1551-4297-43D0-9A9F-D1C037D95FF2}" type="presOf" srcId="{49F97EB3-A8DF-4262-8998-363260FE8A18}" destId="{CF943ECA-CFC7-4FDC-949E-7F2072190F82}" srcOrd="1" destOrd="0" presId="urn:microsoft.com/office/officeart/2005/8/layout/orgChart1"/>
+    <dgm:cxn modelId="{31A3F2E9-6DD3-45E7-B66A-C1EA0A91D799}" srcId="{57CE7624-63B4-40FA-8703-DEE57137A166}" destId="{8D6842DB-F7F8-4A37-B65C-A2844E9CFE8E}" srcOrd="0" destOrd="0" parTransId="{9C36C5F3-F439-4F36-BDD4-46536D5F3C15}" sibTransId="{8C6D9B21-67E2-4C0E-889E-699D8374DD55}"/>
+    <dgm:cxn modelId="{811B549D-7339-4CA4-B161-9548E0A021ED}" type="presOf" srcId="{85FA563E-E157-45D9-9946-ACC94ACDA3E3}" destId="{4E9A8AEC-36E2-4E76-9585-B75224107347}" srcOrd="0" destOrd="0" presId="urn:microsoft.com/office/officeart/2005/8/layout/orgChart1"/>
+    <dgm:cxn modelId="{A2614460-878C-4471-B969-5F044AEB12D3}" srcId="{BE80F3BC-20C5-4BED-980A-178A4DA24436}" destId="{F0D2A585-45B4-4D5F-918F-602F711458C7}" srcOrd="0" destOrd="0" parTransId="{ACA45A43-0FA6-43CF-ABB7-19E521B9C111}" sibTransId="{0B4C434B-6287-4E72-B25C-F1BA241CAC81}"/>
+    <dgm:cxn modelId="{E32C2807-C345-46B7-B230-882452F96AA6}" type="presOf" srcId="{DEB11017-1AF5-4D90-993E-4F6EE9177021}" destId="{C5BFD3B6-66E6-4BCE-A5C2-E1AD3EBEEA98}" srcOrd="1" destOrd="0" presId="urn:microsoft.com/office/officeart/2005/8/layout/orgChart1"/>
+    <dgm:cxn modelId="{283F3678-7BF7-46E0-A129-A920FF948621}" type="presOf" srcId="{FC5B9627-665B-4380-8C95-8314186F2862}" destId="{3BD25525-7FDB-49B5-96B6-0E0CF4DF2E6F}" srcOrd="0" destOrd="0" presId="urn:microsoft.com/office/officeart/2005/8/layout/orgChart1"/>
+    <dgm:cxn modelId="{9AD2C1B4-54AA-4E49-BE22-3E3A3135CD7B}" srcId="{BE80F3BC-20C5-4BED-980A-178A4DA24436}" destId="{FF0ABD66-B6F3-4170-84D2-CB84CE514910}" srcOrd="5" destOrd="0" parTransId="{C34D05F6-25FA-47E7-8616-37A875B72D0D}" sibTransId="{6105E081-9102-4D82-BF08-3453A14BFAE3}"/>
+    <dgm:cxn modelId="{65FDFD21-00A2-4420-BA15-C07398ED1202}" srcId="{57CE7624-63B4-40FA-8703-DEE57137A166}" destId="{1647F013-0BA5-49CE-BC1D-CC74DA8054A4}" srcOrd="1" destOrd="0" parTransId="{82F44F9D-9F7B-40C2-BDD8-D51501CFE355}" sibTransId="{D9ACF26D-714F-49AB-932C-32598C26530B}"/>
+    <dgm:cxn modelId="{0945CE7A-B89B-4534-AF40-AADA1F3B785C}" type="presOf" srcId="{92502D6A-FFBF-4CCC-A593-2C32D4039CAF}" destId="{2C193676-C806-47B3-B8DD-808FB032B0DA}" srcOrd="0" destOrd="0" presId="urn:microsoft.com/office/officeart/2005/8/layout/orgChart1"/>
+    <dgm:cxn modelId="{D6FFD0B8-48EB-45D1-ACC4-672FFEE89CB3}" type="presOf" srcId="{731B947E-53F6-41AC-84D4-235B690065A4}" destId="{1DC0FFAD-D0B1-4118-B202-0E7CB9D59CE9}" srcOrd="0" destOrd="0" presId="urn:microsoft.com/office/officeart/2005/8/layout/orgChart1"/>
+    <dgm:cxn modelId="{C421402D-44C8-4417-8B4E-DB62F1457B18}" type="presOf" srcId="{15C395F8-32CA-4BE8-B128-B1DA8051A431}" destId="{F5D9B505-6A0C-42EC-AD05-D9FAD7BE1646}" srcOrd="0" destOrd="0" presId="urn:microsoft.com/office/officeart/2005/8/layout/orgChart1"/>
+    <dgm:cxn modelId="{A8C54D7E-11FD-47DC-8EB3-F909F8EC4DA2}" type="presOf" srcId="{71E3958B-BA13-43F4-8F68-1908857F5B67}" destId="{D21CA8CB-D7F1-4184-94FE-08445C7FFEAF}" srcOrd="0" destOrd="0" presId="urn:microsoft.com/office/officeart/2005/8/layout/orgChart1"/>
+    <dgm:cxn modelId="{B9A3A18C-E0BB-4402-AE5A-55EAB79060FB}" type="presOf" srcId="{5469E9B2-8D4D-4E07-9E9D-39F682EF5AEA}" destId="{12F1B791-F4E7-476C-BC7C-34679BB15410}" srcOrd="0" destOrd="0" presId="urn:microsoft.com/office/officeart/2005/8/layout/orgChart1"/>
+    <dgm:cxn modelId="{19B107BF-9D53-4E54-B3E7-FD1567FA61A5}" srcId="{834E560E-FFD1-43CF-B302-A9AC81A2EC3B}" destId="{A59D6FC1-D07F-44AC-9F71-A670CDA823C5}" srcOrd="4" destOrd="0" parTransId="{96EF73B6-EDBF-40CD-97A5-638148CDDBF6}" sibTransId="{D825A459-5F66-46D1-905A-AFC9D4B8F89D}"/>
+    <dgm:cxn modelId="{B2BCAD91-D6D4-46B9-ADA0-A74334329E74}" type="presOf" srcId="{777DCA18-9FFF-40BB-9A9E-660928C25156}" destId="{2787F602-F5AA-48C4-ADB3-A65CF59BA28D}" srcOrd="1" destOrd="0" presId="urn:microsoft.com/office/officeart/2005/8/layout/orgChart1"/>
+    <dgm:cxn modelId="{1F0C3125-FEF7-4741-8B2C-F3CC688F6D0C}" srcId="{0176DB0B-6206-4E86-B9E6-4FF6BC6DC0A9}" destId="{15C395F8-32CA-4BE8-B128-B1DA8051A431}" srcOrd="4" destOrd="0" parTransId="{C23F7837-BE96-424F-AF49-1DCCC6D0CBCA}" sibTransId="{3713AB6E-46FA-4261-80B7-FC025F5907D3}"/>
+    <dgm:cxn modelId="{BC0E3D6B-1A37-4807-94FF-EB000B558D82}" srcId="{8A628068-0ECB-4ED7-BA29-8746D9D2F81D}" destId="{96454C7E-B8E5-4E0A-AA0B-BD5F52836F42}" srcOrd="4" destOrd="0" parTransId="{17A16FD0-5D4A-446E-B421-8AD369AEA392}" sibTransId="{2AE5B668-B785-4397-8D25-712B8F944EAB}"/>
+    <dgm:cxn modelId="{D660F4C3-F799-4321-B85A-29249DFB1C51}" type="presOf" srcId="{1647F013-0BA5-49CE-BC1D-CC74DA8054A4}" destId="{FB874682-1F91-40ED-95EC-C520B5E6C657}" srcOrd="0" destOrd="0" presId="urn:microsoft.com/office/officeart/2005/8/layout/orgChart1"/>
+    <dgm:cxn modelId="{9308D132-99D4-40A3-B705-5E72078C1349}" srcId="{FDEB0AA5-D992-4BE5-A0F8-F8B123FDCB15}" destId="{2798735A-0FE8-4DF9-A4B0-5CE5509190B7}" srcOrd="2" destOrd="0" parTransId="{ABE29392-0848-46DA-8A01-9F1B66A32482}" sibTransId="{F6A5C088-D531-4DB9-ACC2-6DA1D972208C}"/>
+    <dgm:cxn modelId="{9F28DB56-F517-4560-95A0-07DC619C1C68}" type="presOf" srcId="{E447A9B8-D47D-4221-BAFE-F211A8CAD95F}" destId="{2EA34B21-7DE5-4BFC-B5C0-FF25F677426C}" srcOrd="1" destOrd="0" presId="urn:microsoft.com/office/officeart/2005/8/layout/orgChart1"/>
+    <dgm:cxn modelId="{39C956A2-2554-41F7-8FC3-AB597B11A172}" type="presOf" srcId="{FF0ABD66-B6F3-4170-84D2-CB84CE514910}" destId="{82E336CA-967F-47A0-9474-9B8BB801AA67}" srcOrd="0" destOrd="0" presId="urn:microsoft.com/office/officeart/2005/8/layout/orgChart1"/>
+    <dgm:cxn modelId="{2CED5D9C-3449-43DB-806A-152CE0E8AFAD}" srcId="{834E560E-FFD1-43CF-B302-A9AC81A2EC3B}" destId="{BCFC48EE-C952-468F-8625-1BEFD525D84A}" srcOrd="5" destOrd="0" parTransId="{E015C4FB-21F0-425F-822E-EA7ABD877ECF}" sibTransId="{467A34B6-06FF-44E3-BB23-835CD44BCC3C}"/>
+    <dgm:cxn modelId="{F265CA44-AE1D-4619-AA15-E9760ACECFE8}" type="presOf" srcId="{6DD2131F-0218-434D-A2A4-DD59B369DC88}" destId="{97D605B1-DC61-43D4-AA81-AF7828F5539F}" srcOrd="0" destOrd="0" presId="urn:microsoft.com/office/officeart/2005/8/layout/orgChart1"/>
+    <dgm:cxn modelId="{13A9E640-79D0-4616-8DA5-40385872CF62}" type="presOf" srcId="{69C01AAD-3544-42F1-84FE-BCE1D9128991}" destId="{2C0B508F-2C19-424D-A156-83CA5370B67A}" srcOrd="0" destOrd="0" presId="urn:microsoft.com/office/officeart/2005/8/layout/orgChart1"/>
     <dgm:cxn modelId="{30DDE004-B9ED-4969-9394-82B8330D1FFB}" srcId="{E447A9B8-D47D-4221-BAFE-F211A8CAD95F}" destId="{28EAC84E-1ED5-4931-98B1-5F205E242C0F}" srcOrd="2" destOrd="0" parTransId="{575F0749-7EA6-4E25-8059-A64B597A7FA8}" sibTransId="{5F2B7F7F-D357-4EAD-9F6D-268FEBA1E462}"/>
-    <dgm:cxn modelId="{88967F05-232D-450D-83C6-554C917D59F5}" type="presOf" srcId="{C0BB3CDF-69C2-46C9-BAED-ECB56D5AA323}" destId="{A589DC77-E8DC-4CC6-A4CB-E8E3D13A0A07}" srcOrd="1" destOrd="0" presId="urn:microsoft.com/office/officeart/2005/8/layout/orgChart1"/>
-    <dgm:cxn modelId="{5CB25E06-01D3-4F81-AFE1-19315914F5E3}" type="presOf" srcId="{F9AB69EA-3A38-4DF7-A385-2A5389E15B91}" destId="{E119AA21-952A-4901-BBD7-57D60AEAD8A6}" srcOrd="0" destOrd="0" presId="urn:microsoft.com/office/officeart/2005/8/layout/orgChart1"/>
-    <dgm:cxn modelId="{672A0E0B-46A2-4B53-B8B7-F9FF35DC2E21}" type="presOf" srcId="{5469E9B2-8D4D-4E07-9E9D-39F682EF5AEA}" destId="{12F1B791-F4E7-476C-BC7C-34679BB15410}" srcOrd="0" destOrd="0" presId="urn:microsoft.com/office/officeart/2005/8/layout/orgChart1"/>
+    <dgm:cxn modelId="{558927D9-88A7-4C4E-B381-5568D75D80D1}" srcId="{E447A9B8-D47D-4221-BAFE-F211A8CAD95F}" destId="{85BCC5D8-0193-4798-AE65-44879CC3CADE}" srcOrd="0" destOrd="0" parTransId="{665E8CFF-466F-47DE-BD60-027782145524}" sibTransId="{C889EAC4-976B-4597-B7D8-E416883B6A6B}"/>
+    <dgm:cxn modelId="{5F2EB152-CD39-4330-B25B-5D844C6E0A73}" srcId="{8A628068-0ECB-4ED7-BA29-8746D9D2F81D}" destId="{003BDF6E-56EE-4038-9C6A-58040A69B70B}" srcOrd="3" destOrd="0" parTransId="{54BE8DE1-BCE1-49F5-8F5C-EABCB6E833AA}" sibTransId="{A3D8BE6C-3199-424E-B4FA-006B109A8987}"/>
+    <dgm:cxn modelId="{D074D1D3-039A-4B02-B883-D9B086894401}" type="presOf" srcId="{D7F027E5-D69C-4DCC-BF1A-1FD726EF7093}" destId="{CB6DC77D-09C8-4586-993F-206DC3D4378F}" srcOrd="0" destOrd="0" presId="urn:microsoft.com/office/officeart/2005/8/layout/orgChart1"/>
+    <dgm:cxn modelId="{6184388F-12D1-4AE9-82F7-06B0B5E82744}" type="presOf" srcId="{96EF73B6-EDBF-40CD-97A5-638148CDDBF6}" destId="{816B919E-17A5-40BA-8811-FAF2C230A14A}" srcOrd="0" destOrd="0" presId="urn:microsoft.com/office/officeart/2005/8/layout/orgChart1"/>
+    <dgm:cxn modelId="{BF69E7A7-10D4-42FA-8C2E-979FFC7E798B}" srcId="{0176DB0B-6206-4E86-B9E6-4FF6BC6DC0A9}" destId="{6655B913-1075-4FFA-8F91-93A3828BCC3E}" srcOrd="0" destOrd="0" parTransId="{1E7A9792-9A3E-48B7-A0B7-85FA86318D62}" sibTransId="{E606B24F-B61A-48CA-927A-36A4B02827B7}"/>
+    <dgm:cxn modelId="{C2AF4C99-1EC0-43AB-97A2-3732E90DDCAD}" type="presOf" srcId="{45B8C36A-C5BB-47A0-9045-5D0406EE1895}" destId="{8B03550F-6A70-4879-BCB2-E3A8128FEE63}" srcOrd="1" destOrd="0" presId="urn:microsoft.com/office/officeart/2005/8/layout/orgChart1"/>
+    <dgm:cxn modelId="{3BE8BD51-E371-45E1-A07E-67CAE2075AFB}" type="presOf" srcId="{FDEB0AA5-D992-4BE5-A0F8-F8B123FDCB15}" destId="{E5217AC2-B163-4A92-A47A-E5BC846400DA}" srcOrd="0" destOrd="0" presId="urn:microsoft.com/office/officeart/2005/8/layout/orgChart1"/>
+    <dgm:cxn modelId="{4C1B983D-9BE1-4F44-9C38-C6481035FAA4}" type="presOf" srcId="{2E19110F-44B5-4AF3-B25F-0B74EE18571E}" destId="{8D60CBC0-FC6A-478F-9AED-6367266BAD76}" srcOrd="0" destOrd="0" presId="urn:microsoft.com/office/officeart/2005/8/layout/orgChart1"/>
+    <dgm:cxn modelId="{0CD99325-E7C6-4E17-B77C-EE542D4C2730}" type="presOf" srcId="{1D2A6175-A854-411F-8038-B755CDC5300E}" destId="{DBA73DAD-CE62-436A-86DB-427B4E67CE91}" srcOrd="0" destOrd="0" presId="urn:microsoft.com/office/officeart/2005/8/layout/orgChart1"/>
+    <dgm:cxn modelId="{A9FDB5A6-F7BD-4893-83A2-AC5DFC5C3D48}" srcId="{8A628068-0ECB-4ED7-BA29-8746D9D2F81D}" destId="{9128A950-2712-4B17-BEAE-1F2501E5D0E3}" srcOrd="0" destOrd="0" parTransId="{85FA563E-E157-45D9-9946-ACC94ACDA3E3}" sibTransId="{6D591239-2B6C-42F9-B03E-EB329C8F9664}"/>
+    <dgm:cxn modelId="{02E5FA20-1F6C-4FE0-8583-BCA41E56F368}" type="presOf" srcId="{21FB419C-0A36-46C2-9A99-93C2C680CF14}" destId="{EB4687FF-00DD-420C-9105-C1363B648C81}" srcOrd="0" destOrd="0" presId="urn:microsoft.com/office/officeart/2005/8/layout/orgChart1"/>
+    <dgm:cxn modelId="{6BD89DA9-4008-4799-B087-EFB8A02976AE}" type="presOf" srcId="{003BDF6E-56EE-4038-9C6A-58040A69B70B}" destId="{6908AB01-553A-4A2A-97C6-7F5AB296983F}" srcOrd="1" destOrd="0" presId="urn:microsoft.com/office/officeart/2005/8/layout/orgChart1"/>
+    <dgm:cxn modelId="{34097132-8D2F-47B8-8573-94F5D05F5133}" type="presOf" srcId="{A59D6FC1-D07F-44AC-9F71-A670CDA823C5}" destId="{B545330E-970A-4795-9CAB-8A20988BAE91}" srcOrd="0" destOrd="0" presId="urn:microsoft.com/office/officeart/2005/8/layout/orgChart1"/>
+    <dgm:cxn modelId="{28823B8E-B926-4480-8B8D-6190B7BE3732}" type="presOf" srcId="{3072DD14-5E74-4066-8437-A732DC3F3CBA}" destId="{1B730D94-A510-4BD4-975A-A3D0F9346485}" srcOrd="0" destOrd="0" presId="urn:microsoft.com/office/officeart/2005/8/layout/orgChart1"/>
+    <dgm:cxn modelId="{2ED7847B-5B72-48C4-ADDF-6F3F9A255131}" type="presOf" srcId="{C0BB3CDF-69C2-46C9-BAED-ECB56D5AA323}" destId="{A589DC77-E8DC-4CC6-A4CB-E8E3D13A0A07}" srcOrd="1" destOrd="0" presId="urn:microsoft.com/office/officeart/2005/8/layout/orgChart1"/>
+    <dgm:cxn modelId="{868ED7E0-17EA-4075-AB9F-50EF6417120D}" srcId="{FDEB0AA5-D992-4BE5-A0F8-F8B123FDCB15}" destId="{2A01F137-3BAA-4D42-8FC3-ABF20A546661}" srcOrd="5" destOrd="0" parTransId="{731B947E-53F6-41AC-84D4-235B690065A4}" sibTransId="{A650C7D7-8916-4540-89F2-99B2D4D0A775}"/>
+    <dgm:cxn modelId="{7CAB9CED-8ED4-41B5-B7E9-599169C408B0}" type="presOf" srcId="{57CE7624-63B4-40FA-8703-DEE57137A166}" destId="{B5CBEA04-9F34-4AFE-A914-507E4A3266BC}" srcOrd="0" destOrd="0" presId="urn:microsoft.com/office/officeart/2005/8/layout/orgChart1"/>
+    <dgm:cxn modelId="{A257EF91-4F10-48AC-87E6-2E88DBE52EE3}" type="presOf" srcId="{32792A6F-7284-4035-B3FD-24CFF91B48A2}" destId="{CAA0C0DD-BD28-46A3-B19E-B24F9B58F75B}" srcOrd="1" destOrd="0" presId="urn:microsoft.com/office/officeart/2005/8/layout/orgChart1"/>
+    <dgm:cxn modelId="{E940E28F-07B3-49F2-B48F-0245CC950061}" type="presOf" srcId="{E015C4FB-21F0-425F-822E-EA7ABD877ECF}" destId="{D525F49D-5EF1-465C-98F6-8EBE0C258B47}" srcOrd="0" destOrd="0" presId="urn:microsoft.com/office/officeart/2005/8/layout/orgChart1"/>
+    <dgm:cxn modelId="{3857487D-95A4-4D32-98AE-5E535066DC29}" type="presOf" srcId="{56B36042-E5CB-496A-BCE6-9FF6ED1004F8}" destId="{F1D539B5-EE8F-42AE-8A09-592123E41576}" srcOrd="0" destOrd="0" presId="urn:microsoft.com/office/officeart/2005/8/layout/orgChart1"/>
+    <dgm:cxn modelId="{3A39C3BB-F792-4F16-AE5E-229B31919738}" type="presOf" srcId="{834E560E-FFD1-43CF-B302-A9AC81A2EC3B}" destId="{FB936A47-1C67-4FEF-B4FF-738A79CAE352}" srcOrd="1" destOrd="0" presId="urn:microsoft.com/office/officeart/2005/8/layout/orgChart1"/>
+    <dgm:cxn modelId="{2B70DE59-486A-4AEF-B0AA-88372D595464}" type="presOf" srcId="{8267D0F3-5679-41B1-8363-2F19BBB6FEF3}" destId="{831BB9F0-7D72-4658-8098-116894C48D3E}" srcOrd="0" destOrd="0" presId="urn:microsoft.com/office/officeart/2005/8/layout/orgChart1"/>
+    <dgm:cxn modelId="{F02EA459-696A-49A0-8BB2-957B83D6157B}" srcId="{57CE7624-63B4-40FA-8703-DEE57137A166}" destId="{3072DD14-5E74-4066-8437-A732DC3F3CBA}" srcOrd="2" destOrd="0" parTransId="{A4D4C645-0819-4373-AE4F-149D0A0EBA5A}" sibTransId="{CD384DF0-77FB-44AF-BC40-ED83B4F20F67}"/>
+    <dgm:cxn modelId="{ED8D65CA-B165-4472-96E4-42BA5DA1A245}" srcId="{0176DB0B-6206-4E86-B9E6-4FF6BC6DC0A9}" destId="{6E9B6138-1F3A-4420-9476-24A78AB3F4C8}" srcOrd="2" destOrd="0" parTransId="{65F44011-0B37-4603-86DE-FAA46089D015}" sibTransId="{463DA2B1-8428-4BE3-97DA-82993FA2F16F}"/>
+    <dgm:cxn modelId="{BB43B248-EC66-4D3D-BD5F-EE5A18ED7562}" type="presOf" srcId="{15C395F8-32CA-4BE8-B128-B1DA8051A431}" destId="{F137D733-0CD5-4810-9929-B90004CF4F9C}" srcOrd="1" destOrd="0" presId="urn:microsoft.com/office/officeart/2005/8/layout/orgChart1"/>
+    <dgm:cxn modelId="{96A92A2D-1D88-49A3-A251-A9771C80BC98}" type="presOf" srcId="{A199E67B-9AD8-4FBC-BE1E-C84E2F35303E}" destId="{A157A2FB-D011-4958-895D-ED09ECB60C8F}" srcOrd="0" destOrd="0" presId="urn:microsoft.com/office/officeart/2005/8/layout/orgChart1"/>
+    <dgm:cxn modelId="{9818555C-A773-4FEF-8FDC-9A0F7A3B1F92}" type="presOf" srcId="{01E81B47-FC77-4CEF-8C60-D54EB04E396E}" destId="{A2238284-5F22-4AF9-8097-78C859A8451C}" srcOrd="0" destOrd="0" presId="urn:microsoft.com/office/officeart/2005/8/layout/orgChart1"/>
+    <dgm:cxn modelId="{C1FDB19E-8C7C-4FE4-9CEB-CA13A5C748EB}" type="presOf" srcId="{8089FEA9-2725-4B8F-974D-70688D88A65E}" destId="{5482BD8A-ABF4-4BE8-94C2-E0E3DAADFFF6}" srcOrd="0" destOrd="0" presId="urn:microsoft.com/office/officeart/2005/8/layout/orgChart1"/>
+    <dgm:cxn modelId="{EB1F96F6-D5DB-46D4-8392-25DD70F96B61}" type="presOf" srcId="{C81472FA-E82E-4771-93AF-724A31F9D974}" destId="{2CAB2F45-9747-4D85-8136-BEF40BC850AE}" srcOrd="1" destOrd="0" presId="urn:microsoft.com/office/officeart/2005/8/layout/orgChart1"/>
+    <dgm:cxn modelId="{0D3CBD8F-9AC2-4FD2-8FC5-C70DA7B1AF9F}" type="presOf" srcId="{9C36C5F3-F439-4F36-BDD4-46536D5F3C15}" destId="{807538CE-EBEF-44B1-AE78-137D053C7C6F}" srcOrd="0" destOrd="0" presId="urn:microsoft.com/office/officeart/2005/8/layout/orgChart1"/>
+    <dgm:cxn modelId="{146CD584-D05F-4156-85E3-473EC2D1F98F}" type="presOf" srcId="{1D2A6175-A854-411F-8038-B755CDC5300E}" destId="{64682AA9-9ED4-49E9-B30F-D7C2387A47B1}" srcOrd="1" destOrd="0" presId="urn:microsoft.com/office/officeart/2005/8/layout/orgChart1"/>
+    <dgm:cxn modelId="{98D8E029-3485-46AA-8E25-F7676F9DB162}" type="presOf" srcId="{3F5ED477-FEF1-4078-84AE-D2EB1BCD4F40}" destId="{46D79D96-4165-4259-8DA8-C0E3BE439EE7}" srcOrd="0" destOrd="0" presId="urn:microsoft.com/office/officeart/2005/8/layout/orgChart1"/>
+    <dgm:cxn modelId="{2C9AE4E1-2718-4BA0-8DAB-969607BA7648}" srcId="{BE80F3BC-20C5-4BED-980A-178A4DA24436}" destId="{D8B26F1A-7F6E-4098-BAD1-9B046376D5A9}" srcOrd="3" destOrd="0" parTransId="{E1974B8E-D570-485F-A033-4CADFD6D5394}" sibTransId="{12715DE5-988D-4E91-B859-4379134121E3}"/>
+    <dgm:cxn modelId="{EB282C1B-729F-4918-989F-15E6D7854DD1}" type="presOf" srcId="{8D6842DB-F7F8-4A37-B65C-A2844E9CFE8E}" destId="{4FD61A35-7424-460E-9F6A-FDA1578AB4B6}" srcOrd="1" destOrd="0" presId="urn:microsoft.com/office/officeart/2005/8/layout/orgChart1"/>
+    <dgm:cxn modelId="{36069B70-2FF1-4C45-A95A-8D02E7D27B26}" type="presOf" srcId="{A4D4C645-0819-4373-AE4F-149D0A0EBA5A}" destId="{384422A5-2643-4A08-A8D9-1365EC07811F}" srcOrd="0" destOrd="0" presId="urn:microsoft.com/office/officeart/2005/8/layout/orgChart1"/>
+    <dgm:cxn modelId="{94D0FCCD-BDE8-4CA5-B500-9E8DFDB08974}" type="presOf" srcId="{F0D2A585-45B4-4D5F-918F-602F711458C7}" destId="{0903679A-60C3-4C7C-809C-AD4F80D5AC71}" srcOrd="1" destOrd="0" presId="urn:microsoft.com/office/officeart/2005/8/layout/orgChart1"/>
+    <dgm:cxn modelId="{47EA0B31-40B9-430F-95C0-2DB07DEED4E1}" srcId="{42F20A5D-9FC5-49F6-A7C4-DEC77403BD58}" destId="{93876AA4-6A4B-4CE4-BBDF-A26F96F77C9D}" srcOrd="0" destOrd="0" parTransId="{A595AC45-E6C2-4B5E-A1DF-868E811A6E50}" sibTransId="{FA70768F-1E15-42D5-93C8-4C5F20FB7284}"/>
+    <dgm:cxn modelId="{C11CD823-05D9-40EA-B962-6C5C83FBB310}" type="presOf" srcId="{6655B913-1075-4FFA-8F91-93A3828BCC3E}" destId="{6CAAF356-EC84-4EB9-BAE5-5EB9F97621A6}" srcOrd="1" destOrd="0" presId="urn:microsoft.com/office/officeart/2005/8/layout/orgChart1"/>
+    <dgm:cxn modelId="{2AE2A1A8-E628-4214-8037-F5DDF7F7F0D8}" type="presOf" srcId="{0176DB0B-6206-4E86-B9E6-4FF6BC6DC0A9}" destId="{669EA53E-D625-47D5-9A65-546DDC0F7A68}" srcOrd="1" destOrd="0" presId="urn:microsoft.com/office/officeart/2005/8/layout/orgChart1"/>
+    <dgm:cxn modelId="{12B8BDD8-A754-4185-B4B2-26390BFAC81D}" srcId="{0176DB0B-6206-4E86-B9E6-4FF6BC6DC0A9}" destId="{8267D0F3-5679-41B1-8363-2F19BBB6FEF3}" srcOrd="1" destOrd="0" parTransId="{69C01AAD-3544-42F1-84FE-BCE1D9128991}" sibTransId="{8F634C88-9FF2-4450-AC38-355F7F40D69E}"/>
+    <dgm:cxn modelId="{D90B2A91-1C6E-41B3-906D-EEE401A47994}" type="presOf" srcId="{2E19110F-44B5-4AF3-B25F-0B74EE18571E}" destId="{DF0E8638-3E19-43E1-B6F4-C7103963051D}" srcOrd="1" destOrd="0" presId="urn:microsoft.com/office/officeart/2005/8/layout/orgChart1"/>
+    <dgm:cxn modelId="{2962E91B-1903-402E-BF4D-689215E46EBD}" srcId="{E447A9B8-D47D-4221-BAFE-F211A8CAD95F}" destId="{1D2A6175-A854-411F-8038-B755CDC5300E}" srcOrd="3" destOrd="0" parTransId="{21FB419C-0A36-46C2-9A99-93C2C680CF14}" sibTransId="{8B6A32BE-0094-46EC-9722-553A8CC897EE}"/>
+    <dgm:cxn modelId="{60470017-C046-404C-8A22-543BF94ABF55}" type="presOf" srcId="{B0D98F5A-4A7D-4C4B-8A31-7DF4CAC57F37}" destId="{E05E06AD-8680-4DA2-BCE8-DC0D9F23D934}" srcOrd="1" destOrd="0" presId="urn:microsoft.com/office/officeart/2005/8/layout/orgChart1"/>
+    <dgm:cxn modelId="{BC22104E-504E-4BE4-9042-71BABF73AFF4}" type="presOf" srcId="{F9AB69EA-3A38-4DF7-A385-2A5389E15B91}" destId="{E119AA21-952A-4901-BBD7-57D60AEAD8A6}" srcOrd="0" destOrd="0" presId="urn:microsoft.com/office/officeart/2005/8/layout/orgChart1"/>
+    <dgm:cxn modelId="{673C52B0-5570-41A8-8C75-F0B4508A7070}" type="presOf" srcId="{F0D2A585-45B4-4D5F-918F-602F711458C7}" destId="{5EFF1DCD-B623-4078-A03C-ACDF5C335F7F}" srcOrd="0" destOrd="0" presId="urn:microsoft.com/office/officeart/2005/8/layout/orgChart1"/>
+    <dgm:cxn modelId="{510D2ECB-2AC4-497A-A8C0-CC148D2EABDC}" srcId="{BE80F3BC-20C5-4BED-980A-178A4DA24436}" destId="{777DCA18-9FFF-40BB-9A9E-660928C25156}" srcOrd="2" destOrd="0" parTransId="{8089FEA9-2725-4B8F-974D-70688D88A65E}" sibTransId="{2D621FF4-88E6-427C-A11D-781E6A09D44F}"/>
+    <dgm:cxn modelId="{A640A35F-03C1-4A8F-A1A8-A771FEF42639}" type="presOf" srcId="{DEA1339C-24D4-48CD-A133-1740C909BF70}" destId="{2F063D94-C93F-4E99-AAC0-4929CB317607}" srcOrd="0" destOrd="0" presId="urn:microsoft.com/office/officeart/2005/8/layout/orgChart1"/>
+    <dgm:cxn modelId="{A6D18B5B-106B-4619-B061-B1555DD4C384}" type="presOf" srcId="{9F9CED08-22A9-47D9-BFCC-DFF0393C11E0}" destId="{8760AD6B-E796-415F-9A17-9378E0F3580B}" srcOrd="0" destOrd="0" presId="urn:microsoft.com/office/officeart/2005/8/layout/orgChart1"/>
+    <dgm:cxn modelId="{83A98205-BB14-4EAC-967A-C8C1BBE7E406}" type="presOf" srcId="{7F684B75-5D44-4AB3-8E27-AE2D9C75CC4C}" destId="{AC3DDF0F-0F01-4647-BEAB-D5B271C2CFD2}" srcOrd="0" destOrd="0" presId="urn:microsoft.com/office/officeart/2005/8/layout/orgChart1"/>
+    <dgm:cxn modelId="{C5215F3B-6B62-4414-84F7-A36AC0DE3035}" type="presOf" srcId="{2A01F137-3BAA-4D42-8FC3-ABF20A546661}" destId="{1518F05C-33C8-4E72-8B4E-4E9FBCC3F3B4}" srcOrd="1" destOrd="0" presId="urn:microsoft.com/office/officeart/2005/8/layout/orgChart1"/>
+    <dgm:cxn modelId="{010CB431-0C66-4F81-85AE-60FF090D40E1}" type="presOf" srcId="{96454C7E-B8E5-4E0A-AA0B-BD5F52836F42}" destId="{200DFE94-1FAC-4907-8F0D-E40FB0FBDE11}" srcOrd="1" destOrd="0" presId="urn:microsoft.com/office/officeart/2005/8/layout/orgChart1"/>
+    <dgm:cxn modelId="{16F60AC1-E81A-49B5-B484-C67DFEEFD1D8}" type="presOf" srcId="{ACA45A43-0FA6-43CF-ABB7-19E521B9C111}" destId="{C71FD63B-AC61-423C-81BA-39689837D31B}" srcOrd="0" destOrd="0" presId="urn:microsoft.com/office/officeart/2005/8/layout/orgChart1"/>
+    <dgm:cxn modelId="{767D9479-156E-4E6F-BB72-CF9C458E76F9}" type="presOf" srcId="{C0BB3CDF-69C2-46C9-BAED-ECB56D5AA323}" destId="{951AFA51-09F0-4666-9E48-08DB440361F1}" srcOrd="0" destOrd="0" presId="urn:microsoft.com/office/officeart/2005/8/layout/orgChart1"/>
+    <dgm:cxn modelId="{F8ED1DC1-EF5B-4075-A897-4526200E98DD}" type="presOf" srcId="{04813E26-E84D-428D-BF14-F0D9276F301E}" destId="{C9C17B0F-5E78-4D13-98A2-E131CA6B65BB}" srcOrd="0" destOrd="0" presId="urn:microsoft.com/office/officeart/2005/8/layout/orgChart1"/>
+    <dgm:cxn modelId="{2A9E9EE3-1473-4AE0-85E2-BD778013B50E}" type="presOf" srcId="{C23F7837-BE96-424F-AF49-1DCCC6D0CBCA}" destId="{98A86FDE-CFB4-404C-A176-B199F5EBC44E}" srcOrd="0" destOrd="0" presId="urn:microsoft.com/office/officeart/2005/8/layout/orgChart1"/>
+    <dgm:cxn modelId="{4134142D-5E46-4293-99E2-2A597FA430A2}" type="presOf" srcId="{FDEB0AA5-D992-4BE5-A0F8-F8B123FDCB15}" destId="{3D4BE463-B234-4845-9AC0-DFE7A9B68D4A}" srcOrd="1" destOrd="0" presId="urn:microsoft.com/office/officeart/2005/8/layout/orgChart1"/>
+    <dgm:cxn modelId="{3F008889-3932-4A40-9174-0DE1C580FF2E}" type="presOf" srcId="{17A16FD0-5D4A-446E-B421-8AD369AEA392}" destId="{456B135F-F191-4BEB-B961-FF6849D3CC97}" srcOrd="0" destOrd="0" presId="urn:microsoft.com/office/officeart/2005/8/layout/orgChart1"/>
+    <dgm:cxn modelId="{1EBADA8D-2640-4063-AF68-E2A3775CD9DD}" type="presOf" srcId="{E447A9B8-D47D-4221-BAFE-F211A8CAD95F}" destId="{C729120A-7417-4CB5-878D-0052AC10903B}" srcOrd="0" destOrd="0" presId="urn:microsoft.com/office/officeart/2005/8/layout/orgChart1"/>
+    <dgm:cxn modelId="{D4DEFC5E-EF8C-430F-AF3C-8FC1491FA9F7}" type="presOf" srcId="{C7EFAC29-0971-4B69-B735-CDBC5E1AB138}" destId="{EB2D89AA-32CD-4DDA-AAEF-09FA0111FF19}" srcOrd="0" destOrd="0" presId="urn:microsoft.com/office/officeart/2005/8/layout/orgChart1"/>
+    <dgm:cxn modelId="{50651259-6334-4720-A9C2-B03ADEFE0BF8}" srcId="{32792A6F-7284-4035-B3FD-24CFF91B48A2}" destId="{BE80F3BC-20C5-4BED-980A-178A4DA24436}" srcOrd="3" destOrd="0" parTransId="{446B61A9-9BE6-480D-AC5E-E8D7E16D7447}" sibTransId="{E440C23C-7ADC-469F-8F31-B4FF73C23C9D}"/>
+    <dgm:cxn modelId="{F8D201A5-63B6-439D-B1DB-9F758E504D0B}" type="presOf" srcId="{54BE8DE1-BCE1-49F5-8F5C-EABCB6E833AA}" destId="{F18C76B9-4633-4B92-8423-E0250F87B23E}" srcOrd="0" destOrd="0" presId="urn:microsoft.com/office/officeart/2005/8/layout/orgChart1"/>
+    <dgm:cxn modelId="{2BC23932-235F-40E7-8181-B0171275FB3D}" srcId="{93876AA4-6A4B-4CE4-BBDF-A26F96F77C9D}" destId="{32792A6F-7284-4035-B3FD-24CFF91B48A2}" srcOrd="3" destOrd="0" parTransId="{C2535317-9166-42F7-9C27-13C7DE06E65F}" sibTransId="{6C31E2DC-43BA-4800-9C1A-F9EBEC813A99}"/>
+    <dgm:cxn modelId="{E49BD64B-029D-4989-99E8-C67A7C267871}" type="presOf" srcId="{57CE7624-63B4-40FA-8703-DEE57137A166}" destId="{8F3EBE99-55CD-4129-A925-4F0BBBC56202}" srcOrd="1" destOrd="0" presId="urn:microsoft.com/office/officeart/2005/8/layout/orgChart1"/>
+    <dgm:cxn modelId="{E07EB7E1-AF1F-4FF7-AA63-754189BFBA37}" srcId="{834E560E-FFD1-43CF-B302-A9AC81A2EC3B}" destId="{D7F027E5-D69C-4DCC-BF1A-1FD726EF7093}" srcOrd="1" destOrd="0" parTransId="{C5EA6440-56F2-4101-A41D-6E6EE3043A36}" sibTransId="{24E74286-C113-4C77-8844-DAEEF2771576}"/>
+    <dgm:cxn modelId="{4E1E68E5-7883-4928-962A-0B1AF64F6F2D}" srcId="{0176DB0B-6206-4E86-B9E6-4FF6BC6DC0A9}" destId="{2B8DB306-56B2-4FF0-A30C-7A6B4157FEEB}" srcOrd="5" destOrd="0" parTransId="{F9AB69EA-3A38-4DF7-A385-2A5389E15B91}" sibTransId="{1387366F-4A4C-4E52-B6BA-3F6BA9713192}"/>
+    <dgm:cxn modelId="{161A1138-DF9D-4E76-9ACA-3F2198477AE1}" type="presOf" srcId="{8267D0F3-5679-41B1-8363-2F19BBB6FEF3}" destId="{41A302CA-9AEA-457A-A7A5-98E940CB245B}" srcOrd="1" destOrd="0" presId="urn:microsoft.com/office/officeart/2005/8/layout/orgChart1"/>
+    <dgm:cxn modelId="{28936953-13D1-4E0C-BF94-A2C304ACDCC6}" type="presOf" srcId="{9128A950-2712-4B17-BEAE-1F2501E5D0E3}" destId="{7BC76E50-A882-4447-A02A-19C628E29F69}" srcOrd="1" destOrd="0" presId="urn:microsoft.com/office/officeart/2005/8/layout/orgChart1"/>
+    <dgm:cxn modelId="{62D984C8-15C0-4C44-9A6D-E3C800F1463A}" type="presOf" srcId="{369062D7-8FB9-4E24-8A50-6FED77EEFEAE}" destId="{5FE6FC6E-5C33-4875-B7C6-BA76353DF611}" srcOrd="0" destOrd="0" presId="urn:microsoft.com/office/officeart/2005/8/layout/orgChart1"/>
+    <dgm:cxn modelId="{E5CB88AB-5747-47F8-9F9F-D92E5D0BE05D}" type="presOf" srcId="{5FA3EFBF-A856-4291-A97F-6943C0DF824C}" destId="{A036AAB0-41C3-4DEF-8EC1-366BD670EFF6}" srcOrd="1" destOrd="0" presId="urn:microsoft.com/office/officeart/2005/8/layout/orgChart1"/>
+    <dgm:cxn modelId="{F34FFA01-3375-49A9-A1B1-FDA25227BCDB}" type="presOf" srcId="{0727309F-2729-4342-A487-956A8BE0C240}" destId="{0E509012-E19E-4591-BAD9-B2742D3783AA}" srcOrd="0" destOrd="0" presId="urn:microsoft.com/office/officeart/2005/8/layout/orgChart1"/>
+    <dgm:cxn modelId="{D3959CC9-8EA2-430D-8632-6C519098553A}" type="presOf" srcId="{BE80F3BC-20C5-4BED-980A-178A4DA24436}" destId="{BFD9C260-9C66-4910-B61F-962795AFECBD}" srcOrd="1" destOrd="0" presId="urn:microsoft.com/office/officeart/2005/8/layout/orgChart1"/>
+    <dgm:cxn modelId="{F76A6487-1345-460A-8BC4-4D01200FB6C5}" type="presOf" srcId="{AA1A01CA-E2DC-406F-A2D9-385D6CFDAE17}" destId="{445D7393-626B-40F7-80AB-AFD290DAC820}" srcOrd="0" destOrd="0" presId="urn:microsoft.com/office/officeart/2005/8/layout/orgChart1"/>
+    <dgm:cxn modelId="{EEE9B4B1-BC7C-497A-BA63-73DD459BCB70}" srcId="{FDEB0AA5-D992-4BE5-A0F8-F8B123FDCB15}" destId="{52631312-7B1D-4F91-B090-293530408274}" srcOrd="4" destOrd="0" parTransId="{369062D7-8FB9-4E24-8A50-6FED77EEFEAE}" sibTransId="{8F2BE0B0-F551-4ECC-97E5-3E553C3DC938}"/>
+    <dgm:cxn modelId="{9F1E7CE0-3BE8-4A10-95A9-AC18F6B13C5C}" type="presOf" srcId="{6655B913-1075-4FFA-8F91-93A3828BCC3E}" destId="{333149E3-E46F-46C9-BA67-AA7AF669B583}" srcOrd="0" destOrd="0" presId="urn:microsoft.com/office/officeart/2005/8/layout/orgChart1"/>
+    <dgm:cxn modelId="{0449C26B-BAA6-44EC-BDCB-BC773625F4EA}" type="presOf" srcId="{A59D6FC1-D07F-44AC-9F71-A670CDA823C5}" destId="{7C1C6961-E7AA-41F4-9AF7-0B30A94FFDB2}" srcOrd="1" destOrd="0" presId="urn:microsoft.com/office/officeart/2005/8/layout/orgChart1"/>
+    <dgm:cxn modelId="{B41B0B4D-40FB-4962-A163-DE423CE72F4F}" type="presOf" srcId="{5FA3EFBF-A856-4291-A97F-6943C0DF824C}" destId="{620D8DF7-784F-4840-903D-F7FEC22F9F13}" srcOrd="0" destOrd="0" presId="urn:microsoft.com/office/officeart/2005/8/layout/orgChart1"/>
+    <dgm:cxn modelId="{14F5057C-8521-4B5C-810A-D45FDC7A96D6}" srcId="{32792A6F-7284-4035-B3FD-24CFF91B48A2}" destId="{FDEB0AA5-D992-4BE5-A0F8-F8B123FDCB15}" srcOrd="1" destOrd="0" parTransId="{C7EFAC29-0971-4B69-B735-CDBC5E1AB138}" sibTransId="{38B4EECE-A139-455A-B0BD-B48E291768DD}"/>
+    <dgm:cxn modelId="{B6BEA22A-6BAF-4600-9A5B-EB5715E6A47F}" type="presOf" srcId="{AAC6AC95-25E0-466A-A456-9201FDD2F472}" destId="{3B65A171-BC88-4A6E-8B3C-153E7F953459}" srcOrd="0" destOrd="0" presId="urn:microsoft.com/office/officeart/2005/8/layout/orgChart1"/>
+    <dgm:cxn modelId="{50C17DCD-39C7-47F6-A4C7-C569E68B8EA5}" type="presOf" srcId="{E1974B8E-D570-485F-A033-4CADFD6D5394}" destId="{82221747-50F4-4E46-A14F-096DCF1DC608}" srcOrd="0" destOrd="0" presId="urn:microsoft.com/office/officeart/2005/8/layout/orgChart1"/>
+    <dgm:cxn modelId="{DE649003-DAF2-40F6-BA8F-F7BCCBA86EA3}" type="presOf" srcId="{D022AE53-1AA5-412D-AEFC-A01A77859487}" destId="{1BC5E23F-7A30-4E05-BF72-22FE200AD604}" srcOrd="0" destOrd="0" presId="urn:microsoft.com/office/officeart/2005/8/layout/orgChart1"/>
+    <dgm:cxn modelId="{7ABF68B9-A9EF-41CB-9ABC-147BB4498E90}" type="presOf" srcId="{4A40C9DF-5FD8-439B-A560-AF8F6D38112B}" destId="{91E6CA4A-6BEA-4314-9778-B65554FEF15E}" srcOrd="0" destOrd="0" presId="urn:microsoft.com/office/officeart/2005/8/layout/orgChart1"/>
+    <dgm:cxn modelId="{BC0B4C80-366B-4C54-A219-6F9A19E85E29}" type="presOf" srcId="{2798735A-0FE8-4DF9-A4B0-5CE5509190B7}" destId="{25E8BA96-DD6F-436B-B84B-2093D7ED7822}" srcOrd="0" destOrd="0" presId="urn:microsoft.com/office/officeart/2005/8/layout/orgChart1"/>
+    <dgm:cxn modelId="{1398DDB4-B6D2-4E78-ACE4-9142A6EA7A9A}" type="presOf" srcId="{01E81B47-FC77-4CEF-8C60-D54EB04E396E}" destId="{F8A5FD2D-3179-4558-B219-E0BCA7A331A2}" srcOrd="1" destOrd="0" presId="urn:microsoft.com/office/officeart/2005/8/layout/orgChart1"/>
+    <dgm:cxn modelId="{092B70D4-CF1E-48DC-92A2-D88B65CA647F}" type="presOf" srcId="{8A628068-0ECB-4ED7-BA29-8746D9D2F81D}" destId="{F72A66E0-DC24-4320-BBAE-8BB6148DA199}" srcOrd="1" destOrd="0" presId="urn:microsoft.com/office/officeart/2005/8/layout/orgChart1"/>
+    <dgm:cxn modelId="{AE94A5E7-C04E-4DC8-9C05-6E73F0AC0A20}" type="presOf" srcId="{96454C7E-B8E5-4E0A-AA0B-BD5F52836F42}" destId="{185467A1-0821-4434-A352-0BAAF2072A71}" srcOrd="0" destOrd="0" presId="urn:microsoft.com/office/officeart/2005/8/layout/orgChart1"/>
+    <dgm:cxn modelId="{B2154F63-985C-40E9-8D55-FAF281AE4614}" type="presOf" srcId="{48F76875-5CCC-4821-AE3B-81F1CA2BCDF2}" destId="{5918DA68-AD60-454C-A90A-9C1FEF608F1B}" srcOrd="0" destOrd="0" presId="urn:microsoft.com/office/officeart/2005/8/layout/orgChart1"/>
+    <dgm:cxn modelId="{E4F8FC26-CCB2-493A-A1B9-A583A624EC17}" type="presOf" srcId="{28EAC84E-1ED5-4931-98B1-5F205E242C0F}" destId="{7FD4439D-2AB8-4DF5-AEA5-5B06DB3AA6B3}" srcOrd="1" destOrd="0" presId="urn:microsoft.com/office/officeart/2005/8/layout/orgChart1"/>
+    <dgm:cxn modelId="{88C2322D-CBE0-40C3-B696-985ADE902F78}" type="presOf" srcId="{665E8CFF-466F-47DE-BD60-027782145524}" destId="{1ECC7ABC-B875-4780-A530-9C5DCB764375}" srcOrd="0" destOrd="0" presId="urn:microsoft.com/office/officeart/2005/8/layout/orgChart1"/>
+    <dgm:cxn modelId="{E3FEF446-3429-4479-834E-A7AA1A9C7EC6}" type="presOf" srcId="{5427A058-F6F9-42D9-A237-ABCA1D1EB96F}" destId="{C6BE100F-0B97-42B4-BF4B-9D6854DBEC5B}" srcOrd="0" destOrd="0" presId="urn:microsoft.com/office/officeart/2005/8/layout/orgChart1"/>
+    <dgm:cxn modelId="{671B768D-23CC-4276-BC2E-74B8D2325EBE}" type="presOf" srcId="{79AF64FC-ACF1-44D4-8C50-188C63378949}" destId="{9530BA4E-D470-457B-B20B-0A2F92C63786}" srcOrd="0" destOrd="0" presId="urn:microsoft.com/office/officeart/2005/8/layout/orgChart1"/>
+    <dgm:cxn modelId="{59B533F2-5804-4283-AA47-20F97663604D}" srcId="{FDEB0AA5-D992-4BE5-A0F8-F8B123FDCB15}" destId="{5FA3EFBF-A856-4291-A97F-6943C0DF824C}" srcOrd="3" destOrd="0" parTransId="{3C7403A3-51A8-4676-8A5E-4BDE862B9EFB}" sibTransId="{41F8F367-9857-44BF-AFD4-A131BADA5F72}"/>
+    <dgm:cxn modelId="{5A8443B6-9032-45B8-BE93-4BB157F0361D}" srcId="{93876AA4-6A4B-4CE4-BBDF-A26F96F77C9D}" destId="{8A628068-0ECB-4ED7-BA29-8746D9D2F81D}" srcOrd="2" destOrd="0" parTransId="{AAC6AC95-25E0-466A-A456-9201FDD2F472}" sibTransId="{83D98AC8-A7A8-48E6-9DA0-B0F49BB5E7A5}"/>
     <dgm:cxn modelId="{006B100B-C302-4DCC-8174-D23731C1A4CD}" srcId="{57CE7624-63B4-40FA-8703-DEE57137A166}" destId="{A199E67B-9AD8-4FBC-BE1E-C84E2F35303E}" srcOrd="3" destOrd="0" parTransId="{92502D6A-FFBF-4CCC-A593-2C32D4039CAF}" sibTransId="{B8D79C07-59A6-4E79-B78A-C1FF536E0AFB}"/>
-    <dgm:cxn modelId="{B989190C-2736-4FC2-AB9F-B8D44FBD56C0}" type="presOf" srcId="{2A01F137-3BAA-4D42-8FC3-ABF20A546661}" destId="{1518F05C-33C8-4E72-8B4E-4E9FBCC3F3B4}" srcOrd="1" destOrd="0" presId="urn:microsoft.com/office/officeart/2005/8/layout/orgChart1"/>
-    <dgm:cxn modelId="{3E1AFB0C-C812-402F-BD39-28DB36778E29}" type="presOf" srcId="{9128A950-2712-4B17-BEAE-1F2501E5D0E3}" destId="{544BDF6B-984B-4C3C-802E-65ED9EF5FC0A}" srcOrd="0" destOrd="0" presId="urn:microsoft.com/office/officeart/2005/8/layout/orgChart1"/>
-    <dgm:cxn modelId="{0E9CE30D-65CE-41C3-B122-A1F46D325B79}" type="presOf" srcId="{2B8DB306-56B2-4FF0-A30C-7A6B4157FEEB}" destId="{C9B1C858-A9A7-4D78-9395-CCBE1C5D0AC0}" srcOrd="0" destOrd="0" presId="urn:microsoft.com/office/officeart/2005/8/layout/orgChart1"/>
-    <dgm:cxn modelId="{63A3080E-755F-4B20-88A1-20F2EEF3C6C0}" type="presOf" srcId="{45B8C36A-C5BB-47A0-9045-5D0406EE1895}" destId="{8B03550F-6A70-4879-BCB2-E3A8128FEE63}" srcOrd="1" destOrd="0" presId="urn:microsoft.com/office/officeart/2005/8/layout/orgChart1"/>
-    <dgm:cxn modelId="{1720520F-9E21-46AE-8457-1A8108922193}" type="presOf" srcId="{1647F013-0BA5-49CE-BC1D-CC74DA8054A4}" destId="{FB874682-1F91-40ED-95EC-C520B5E6C657}" srcOrd="0" destOrd="0" presId="urn:microsoft.com/office/officeart/2005/8/layout/orgChart1"/>
-    <dgm:cxn modelId="{5D82770F-1D1B-4BD8-9047-532A775997D4}" type="presOf" srcId="{D8B26F1A-7F6E-4098-BAD1-9B046376D5A9}" destId="{1E32BCBF-F023-4B4D-850E-0A6CCB633841}" srcOrd="0" destOrd="0" presId="urn:microsoft.com/office/officeart/2005/8/layout/orgChart1"/>
-    <dgm:cxn modelId="{BD121811-EE98-4ADA-A36B-77781EE60E7A}" type="presOf" srcId="{DEB11017-1AF5-4D90-993E-4F6EE9177021}" destId="{4A74FB39-45D0-45ED-A425-95C48DFB5B46}" srcOrd="0" destOrd="0" presId="urn:microsoft.com/office/officeart/2005/8/layout/orgChart1"/>
-    <dgm:cxn modelId="{59F00916-4CE5-4244-9F48-6BC31633C418}" type="presOf" srcId="{9C36C5F3-F439-4F36-BDD4-46536D5F3C15}" destId="{807538CE-EBEF-44B1-AE78-137D053C7C6F}" srcOrd="0" destOrd="0" presId="urn:microsoft.com/office/officeart/2005/8/layout/orgChart1"/>
-    <dgm:cxn modelId="{43C20F16-A301-400B-BA0D-319A7C95AA36}" type="presOf" srcId="{8D6842DB-F7F8-4A37-B65C-A2844E9CFE8E}" destId="{4FD61A35-7424-460E-9F6A-FDA1578AB4B6}" srcOrd="1" destOrd="0" presId="urn:microsoft.com/office/officeart/2005/8/layout/orgChart1"/>
-    <dgm:cxn modelId="{52BF2316-3144-471D-859A-8DD7EFFFA4E6}" type="presOf" srcId="{A199E67B-9AD8-4FBC-BE1E-C84E2F35303E}" destId="{791A0161-9321-41DA-9E21-7DA6EE3909AA}" srcOrd="1" destOrd="0" presId="urn:microsoft.com/office/officeart/2005/8/layout/orgChart1"/>
-    <dgm:cxn modelId="{02EE5517-BDCA-468E-A1C3-468E14FDC453}" type="presOf" srcId="{D022AE53-1AA5-412D-AEFC-A01A77859487}" destId="{1BC5E23F-7A30-4E05-BF72-22FE200AD604}" srcOrd="0" destOrd="0" presId="urn:microsoft.com/office/officeart/2005/8/layout/orgChart1"/>
-    <dgm:cxn modelId="{A72D6918-91AB-4A5C-B665-EA44825E795B}" type="presOf" srcId="{C7EFAC29-0971-4B69-B735-CDBC5E1AB138}" destId="{EB2D89AA-32CD-4DDA-AAEF-09FA0111FF19}" srcOrd="0" destOrd="0" presId="urn:microsoft.com/office/officeart/2005/8/layout/orgChart1"/>
-    <dgm:cxn modelId="{6F632919-DC04-422A-9A55-32CD476FD1E4}" type="presOf" srcId="{8A628068-0ECB-4ED7-BA29-8746D9D2F81D}" destId="{F72A66E0-DC24-4320-BBAE-8BB6148DA199}" srcOrd="1" destOrd="0" presId="urn:microsoft.com/office/officeart/2005/8/layout/orgChart1"/>
-    <dgm:cxn modelId="{17718A1B-EEA8-463C-BFA7-94D9156F0510}" srcId="{0176DB0B-6206-4E86-B9E6-4FF6BC6DC0A9}" destId="{C81472FA-E82E-4771-93AF-724A31F9D974}" srcOrd="3" destOrd="0" parTransId="{48F76875-5CCC-4821-AE3B-81F1CA2BCDF2}" sibTransId="{131982E2-9BFC-4D60-A20A-1EC2D723CF51}"/>
-    <dgm:cxn modelId="{1D3B931B-410E-4DE3-9C93-842FCC6EC23E}" type="presOf" srcId="{45B8C36A-C5BB-47A0-9045-5D0406EE1895}" destId="{E23CC305-C8F0-4038-B857-C1932CBD0353}" srcOrd="0" destOrd="0" presId="urn:microsoft.com/office/officeart/2005/8/layout/orgChart1"/>
-    <dgm:cxn modelId="{2962E91B-1903-402E-BF4D-689215E46EBD}" srcId="{E447A9B8-D47D-4221-BAFE-F211A8CAD95F}" destId="{1D2A6175-A854-411F-8038-B755CDC5300E}" srcOrd="3" destOrd="0" parTransId="{21FB419C-0A36-46C2-9A99-93C2C680CF14}" sibTransId="{8B6A32BE-0094-46EC-9722-553A8CC897EE}"/>
-    <dgm:cxn modelId="{15B6E91D-DDA6-4CBD-BA34-58D1D958DE33}" type="presOf" srcId="{79AF64FC-ACF1-44D4-8C50-188C63378949}" destId="{9530BA4E-D470-457B-B20B-0A2F92C63786}" srcOrd="0" destOrd="0" presId="urn:microsoft.com/office/officeart/2005/8/layout/orgChart1"/>
-    <dgm:cxn modelId="{9E577F1E-49DC-4388-B989-E56F43B56BBA}" type="presOf" srcId="{3C7403A3-51A8-4676-8A5E-4BDE862B9EFB}" destId="{737FD8A2-5996-4384-941B-3B6C7E2EB66E}" srcOrd="0" destOrd="0" presId="urn:microsoft.com/office/officeart/2005/8/layout/orgChart1"/>
-    <dgm:cxn modelId="{E22A0E1F-2E56-48D2-B34A-1CF133FE7F70}" type="presOf" srcId="{0176DB0B-6206-4E86-B9E6-4FF6BC6DC0A9}" destId="{D7AA598F-185D-4B00-A75F-8723B1AC3D7D}" srcOrd="0" destOrd="0" presId="urn:microsoft.com/office/officeart/2005/8/layout/orgChart1"/>
-    <dgm:cxn modelId="{D1927120-5A31-46A8-97C7-956E7784757B}" type="presOf" srcId="{28EAC84E-1ED5-4931-98B1-5F205E242C0F}" destId="{27AC824B-63EB-48BE-8717-15F3328C72B1}" srcOrd="0" destOrd="0" presId="urn:microsoft.com/office/officeart/2005/8/layout/orgChart1"/>
-    <dgm:cxn modelId="{7D458120-4E18-427F-B8AF-51E479F7A2D7}" type="presOf" srcId="{A59D6FC1-D07F-44AC-9F71-A670CDA823C5}" destId="{7C1C6961-E7AA-41F4-9AF7-0B30A94FFDB2}" srcOrd="1" destOrd="0" presId="urn:microsoft.com/office/officeart/2005/8/layout/orgChart1"/>
-    <dgm:cxn modelId="{92274621-C0FB-4177-821E-51F494A4E1C3}" type="presOf" srcId="{6E9B6138-1F3A-4420-9476-24A78AB3F4C8}" destId="{5F5EDE12-B952-4D90-B667-8978364EB3C5}" srcOrd="0" destOrd="0" presId="urn:microsoft.com/office/officeart/2005/8/layout/orgChart1"/>
-    <dgm:cxn modelId="{C3118421-C758-44A5-BD95-FEBD9B1758FA}" type="presOf" srcId="{3072DD14-5E74-4066-8437-A732DC3F3CBA}" destId="{1B730D94-A510-4BD4-975A-A3D0F9346485}" srcOrd="0" destOrd="0" presId="urn:microsoft.com/office/officeart/2005/8/layout/orgChart1"/>
-    <dgm:cxn modelId="{65FDFD21-00A2-4420-BA15-C07398ED1202}" srcId="{57CE7624-63B4-40FA-8703-DEE57137A166}" destId="{1647F013-0BA5-49CE-BC1D-CC74DA8054A4}" srcOrd="1" destOrd="0" parTransId="{82F44F9D-9F7B-40C2-BDD8-D51501CFE355}" sibTransId="{D9ACF26D-714F-49AB-932C-32598C26530B}"/>
-    <dgm:cxn modelId="{1F0C3125-FEF7-4741-8B2C-F3CC688F6D0C}" srcId="{0176DB0B-6206-4E86-B9E6-4FF6BC6DC0A9}" destId="{15C395F8-32CA-4BE8-B128-B1DA8051A431}" srcOrd="4" destOrd="0" parTransId="{C23F7837-BE96-424F-AF49-1DCCC6D0CBCA}" sibTransId="{3713AB6E-46FA-4261-80B7-FC025F5907D3}"/>
-    <dgm:cxn modelId="{03DCE525-627D-472D-AD35-2B171F7AEAA8}" type="presOf" srcId="{8267D0F3-5679-41B1-8363-2F19BBB6FEF3}" destId="{831BB9F0-7D72-4658-8098-116894C48D3E}" srcOrd="0" destOrd="0" presId="urn:microsoft.com/office/officeart/2005/8/layout/orgChart1"/>
-    <dgm:cxn modelId="{206F3B26-8A0B-467A-B172-8493B5B36E7C}" type="presOf" srcId="{7519D05E-C1AC-4219-8FE9-6E0BCA921413}" destId="{B5C9CE98-7D02-4F2E-B172-9639E8C4F13B}" srcOrd="1" destOrd="0" presId="urn:microsoft.com/office/officeart/2005/8/layout/orgChart1"/>
-    <dgm:cxn modelId="{39C6DB26-F629-48CF-99A4-C2CC97FB0CC5}" type="presOf" srcId="{4A40C9DF-5FD8-439B-A560-AF8F6D38112B}" destId="{91E6CA4A-6BEA-4314-9778-B65554FEF15E}" srcOrd="0" destOrd="0" presId="urn:microsoft.com/office/officeart/2005/8/layout/orgChart1"/>
-    <dgm:cxn modelId="{996C7D27-3CBD-47EF-83D9-B5C5ADD2D0FA}" type="presOf" srcId="{FC5B9627-665B-4380-8C95-8314186F2862}" destId="{3BD25525-7FDB-49B5-96B6-0E0CF4DF2E6F}" srcOrd="0" destOrd="0" presId="urn:microsoft.com/office/officeart/2005/8/layout/orgChart1"/>
-    <dgm:cxn modelId="{D3361A2D-9A31-404E-907D-23B03C9D64C2}" srcId="{32792A6F-7284-4035-B3FD-24CFF91B48A2}" destId="{0176DB0B-6206-4E86-B9E6-4FF6BC6DC0A9}" srcOrd="0" destOrd="0" parTransId="{4A40C9DF-5FD8-439B-A560-AF8F6D38112B}" sibTransId="{FBA15D0F-46FA-4E0A-91F0-64AE84852E76}"/>
+    <dgm:cxn modelId="{6F27738E-EFAA-497C-B462-BD8B12C87CF6}" srcId="{FDEB0AA5-D992-4BE5-A0F8-F8B123FDCB15}" destId="{2E19110F-44B5-4AF3-B25F-0B74EE18571E}" srcOrd="6" destOrd="0" parTransId="{7F684B75-5D44-4AB3-8E27-AE2D9C75CC4C}" sibTransId="{7D9B168E-BA0B-4D04-8462-5A49C1856FB1}"/>
+    <dgm:cxn modelId="{86AC5C1A-8C71-4DA1-BDBD-19E5521841FD}" type="presOf" srcId="{DEB11017-1AF5-4D90-993E-4F6EE9177021}" destId="{4A74FB39-45D0-45ED-A425-95C48DFB5B46}" srcOrd="0" destOrd="0" presId="urn:microsoft.com/office/officeart/2005/8/layout/orgChart1"/>
+    <dgm:cxn modelId="{6DA97F6A-B307-4CF9-94F2-0327B8ED7456}" type="presOf" srcId="{85BCC5D8-0193-4798-AE65-44879CC3CADE}" destId="{DF2A557B-065D-4C71-B593-443B0D67F6E5}" srcOrd="0" destOrd="0" presId="urn:microsoft.com/office/officeart/2005/8/layout/orgChart1"/>
+    <dgm:cxn modelId="{AC925841-DFE4-4187-9149-85C0800F5096}" type="presOf" srcId="{1647F013-0BA5-49CE-BC1D-CC74DA8054A4}" destId="{BB123B0E-1AAA-4EC4-9C7C-9C8EB288C1D3}" srcOrd="1" destOrd="0" presId="urn:microsoft.com/office/officeart/2005/8/layout/orgChart1"/>
+    <dgm:cxn modelId="{207CA5E8-211F-4072-939A-3CDC611D3362}" type="presOf" srcId="{2798735A-0FE8-4DF9-A4B0-5CE5509190B7}" destId="{FF2858C6-FE39-404D-84C6-30FA64627EFB}" srcOrd="1" destOrd="0" presId="urn:microsoft.com/office/officeart/2005/8/layout/orgChart1"/>
+    <dgm:cxn modelId="{50A11A9E-8699-4224-9B7D-BE750C9C3EB2}" type="presOf" srcId="{7519D05E-C1AC-4219-8FE9-6E0BCA921413}" destId="{B5C9CE98-7D02-4F2E-B172-9639E8C4F13B}" srcOrd="1" destOrd="0" presId="urn:microsoft.com/office/officeart/2005/8/layout/orgChart1"/>
+    <dgm:cxn modelId="{4B8951A8-7F6B-43F0-AD80-479B29C9DBD5}" srcId="{BE80F3BC-20C5-4BED-980A-178A4DA24436}" destId="{334350A4-32C2-468D-B1F5-BFB22EE0C379}" srcOrd="1" destOrd="0" parTransId="{0F587EAD-4D9B-4066-B83F-BC4168F1229C}" sibTransId="{604B2C26-E9E4-440A-9EC3-504DED10C361}"/>
+    <dgm:cxn modelId="{92716FBF-C07B-4149-B58C-79971A672234}" srcId="{0176DB0B-6206-4E86-B9E6-4FF6BC6DC0A9}" destId="{B0D98F5A-4A7D-4C4B-8A31-7DF4CAC57F37}" srcOrd="6" destOrd="0" parTransId="{9F9CED08-22A9-47D9-BFCC-DFF0393C11E0}" sibTransId="{3D130B8D-5706-49E2-9331-3C5634D28249}"/>
+    <dgm:cxn modelId="{D05FDC21-44AD-40F9-B78F-C3E1D374BEB5}" type="presOf" srcId="{D8B26F1A-7F6E-4098-BAD1-9B046376D5A9}" destId="{552314E2-3723-400F-BB8B-4B775A32FCA6}" srcOrd="1" destOrd="0" presId="urn:microsoft.com/office/officeart/2005/8/layout/orgChart1"/>
+    <dgm:cxn modelId="{32DA5CEB-3D01-458B-8972-518843F63055}" type="presOf" srcId="{0F587EAD-4D9B-4066-B83F-BC4168F1229C}" destId="{D050AEDD-ED8F-4C11-90D5-E830F82AC78A}" srcOrd="0" destOrd="0" presId="urn:microsoft.com/office/officeart/2005/8/layout/orgChart1"/>
+    <dgm:cxn modelId="{5E668E3C-78D0-4EB7-9B56-555FF53128CB}" type="presOf" srcId="{003BDF6E-56EE-4038-9C6A-58040A69B70B}" destId="{AD787034-B3B0-4679-899E-FAB89FB7A316}" srcOrd="0" destOrd="0" presId="urn:microsoft.com/office/officeart/2005/8/layout/orgChart1"/>
     <dgm:cxn modelId="{BE2ED02D-7223-428E-AA6F-1C32F806BB93}" srcId="{834E560E-FFD1-43CF-B302-A9AC81A2EC3B}" destId="{2502729E-AC4F-4499-8496-F6B15C735EC4}" srcOrd="0" destOrd="0" parTransId="{66E1F3CA-61E7-4C0C-92B2-6F326993E0AE}" sibTransId="{FB1DC0F2-7201-4D01-925D-DDCE1B332F81}"/>
-    <dgm:cxn modelId="{182D032E-4C3C-4839-9DF7-2C4719A552B8}" type="presOf" srcId="{57CE7624-63B4-40FA-8703-DEE57137A166}" destId="{B5CBEA04-9F34-4AFE-A914-507E4A3266BC}" srcOrd="0" destOrd="0" presId="urn:microsoft.com/office/officeart/2005/8/layout/orgChart1"/>
-    <dgm:cxn modelId="{7C86AD2E-9B85-4BA0-9321-51BBE6387DE4}" type="presOf" srcId="{E447A9B8-D47D-4221-BAFE-F211A8CAD95F}" destId="{C729120A-7417-4CB5-878D-0052AC10903B}" srcOrd="0" destOrd="0" presId="urn:microsoft.com/office/officeart/2005/8/layout/orgChart1"/>
-    <dgm:cxn modelId="{3E844F2F-4BFB-409A-A9D5-3A906FF94003}" type="presOf" srcId="{6655B913-1075-4FFA-8F91-93A3828BCC3E}" destId="{6CAAF356-EC84-4EB9-BAE5-5EB9F97621A6}" srcOrd="1" destOrd="0" presId="urn:microsoft.com/office/officeart/2005/8/layout/orgChart1"/>
-    <dgm:cxn modelId="{FAD91F30-EBB8-4CC9-9972-D7A2CAA9BA8C}" type="presOf" srcId="{B0D98F5A-4A7D-4C4B-8A31-7DF4CAC57F37}" destId="{BCB8C99E-C33F-4820-85D0-38DEC2BE367E}" srcOrd="0" destOrd="0" presId="urn:microsoft.com/office/officeart/2005/8/layout/orgChart1"/>
-    <dgm:cxn modelId="{47EA0B31-40B9-430F-95C0-2DB07DEED4E1}" srcId="{42F20A5D-9FC5-49F6-A7C4-DEC77403BD58}" destId="{93876AA4-6A4B-4CE4-BBDF-A26F96F77C9D}" srcOrd="0" destOrd="0" parTransId="{A595AC45-E6C2-4B5E-A1DF-868E811A6E50}" sibTransId="{FA70768F-1E15-42D5-93C8-4C5F20FB7284}"/>
-    <dgm:cxn modelId="{2BC23932-235F-40E7-8181-B0171275FB3D}" srcId="{93876AA4-6A4B-4CE4-BBDF-A26F96F77C9D}" destId="{32792A6F-7284-4035-B3FD-24CFF91B48A2}" srcOrd="3" destOrd="0" parTransId="{C2535317-9166-42F7-9C27-13C7DE06E65F}" sibTransId="{6C31E2DC-43BA-4800-9C1A-F9EBEC813A99}"/>
-    <dgm:cxn modelId="{9308D132-99D4-40A3-B705-5E72078C1349}" srcId="{FDEB0AA5-D992-4BE5-A0F8-F8B123FDCB15}" destId="{2798735A-0FE8-4DF9-A4B0-5CE5509190B7}" srcOrd="2" destOrd="0" parTransId="{ABE29392-0848-46DA-8A01-9F1B66A32482}" sibTransId="{F6A5C088-D531-4DB9-ACC2-6DA1D972208C}"/>
-    <dgm:cxn modelId="{D578E032-FC00-4E53-B2BE-AFE69E2A24AC}" type="presOf" srcId="{04813E26-E84D-428D-BF14-F0D9276F301E}" destId="{C9C17B0F-5E78-4D13-98A2-E131CA6B65BB}" srcOrd="0" destOrd="0" presId="urn:microsoft.com/office/officeart/2005/8/layout/orgChart1"/>
-    <dgm:cxn modelId="{5216D233-066E-45D4-B3D8-2D8875CAD706}" type="presOf" srcId="{65F44011-0B37-4603-86DE-FAA46089D015}" destId="{C49D2596-75EC-4A8E-AF25-80160FCC75FC}" srcOrd="0" destOrd="0" presId="urn:microsoft.com/office/officeart/2005/8/layout/orgChart1"/>
-    <dgm:cxn modelId="{A8570936-A2A7-4556-BB63-F79C2A6FDDF5}" type="presOf" srcId="{C81472FA-E82E-4771-93AF-724A31F9D974}" destId="{2CAB2F45-9747-4D85-8136-BEF40BC850AE}" srcOrd="1" destOrd="0" presId="urn:microsoft.com/office/officeart/2005/8/layout/orgChart1"/>
-    <dgm:cxn modelId="{34414B37-5CB5-4B46-858F-61283F9C839C}" type="presOf" srcId="{7519D05E-C1AC-4219-8FE9-6E0BCA921413}" destId="{55FA293C-DC9D-4E3A-A64C-A4C2CB0EAED4}" srcOrd="0" destOrd="0" presId="urn:microsoft.com/office/officeart/2005/8/layout/orgChart1"/>
-    <dgm:cxn modelId="{590A0239-4AEF-41B7-93CE-3385B2C144B9}" type="presOf" srcId="{9128A950-2712-4B17-BEAE-1F2501E5D0E3}" destId="{7BC76E50-A882-4447-A02A-19C628E29F69}" srcOrd="1" destOrd="0" presId="urn:microsoft.com/office/officeart/2005/8/layout/orgChart1"/>
-    <dgm:cxn modelId="{484A4D39-5835-42EA-AACA-D9737F744B0C}" type="presOf" srcId="{5427A058-F6F9-42D9-A237-ABCA1D1EB96F}" destId="{C6BE100F-0B97-42B4-BF4B-9D6854DBEC5B}" srcOrd="0" destOrd="0" presId="urn:microsoft.com/office/officeart/2005/8/layout/orgChart1"/>
-    <dgm:cxn modelId="{DFEF663C-5EF9-4205-8EBA-B2A3532CB4C0}" type="presOf" srcId="{48F76875-5CCC-4821-AE3B-81F1CA2BCDF2}" destId="{5918DA68-AD60-454C-A90A-9C1FEF608F1B}" srcOrd="0" destOrd="0" presId="urn:microsoft.com/office/officeart/2005/8/layout/orgChart1"/>
+    <dgm:cxn modelId="{62C5B315-20AA-46CF-B1ED-F2E86365CC73}" type="presOf" srcId="{B0D98F5A-4A7D-4C4B-8A31-7DF4CAC57F37}" destId="{BCB8C99E-C33F-4820-85D0-38DEC2BE367E}" srcOrd="0" destOrd="0" presId="urn:microsoft.com/office/officeart/2005/8/layout/orgChart1"/>
     <dgm:cxn modelId="{FDBD763D-0793-4B9F-8DE8-FEA5BA3D749A}" srcId="{93876AA4-6A4B-4CE4-BBDF-A26F96F77C9D}" destId="{E447A9B8-D47D-4221-BAFE-F211A8CAD95F}" srcOrd="1" destOrd="0" parTransId="{DEA1339C-24D4-48CD-A133-1740C909BF70}" sibTransId="{49AE540E-4753-47BD-92CF-81C81498C83B}"/>
-    <dgm:cxn modelId="{3724C65D-6F24-4DE4-8466-CFEFA860C617}" type="presOf" srcId="{1778C37C-795B-4EDD-BA01-EE9C3351901C}" destId="{204868CC-4789-4207-A07B-4C8B44CB2977}" srcOrd="0" destOrd="0" presId="urn:microsoft.com/office/officeart/2005/8/layout/orgChart1"/>
-    <dgm:cxn modelId="{3507485F-C418-443E-AB4F-6FF5D7D7B875}" type="presOf" srcId="{42F20A5D-9FC5-49F6-A7C4-DEC77403BD58}" destId="{2B44E573-CD63-482F-B2B0-10959F6F02A1}" srcOrd="0" destOrd="0" presId="urn:microsoft.com/office/officeart/2005/8/layout/orgChart1"/>
-    <dgm:cxn modelId="{C9B9A85F-00EE-4156-BE3A-628BCB3AAFC9}" type="presOf" srcId="{93876AA4-6A4B-4CE4-BBDF-A26F96F77C9D}" destId="{386D2D6F-408D-4163-9873-CB329115E259}" srcOrd="1" destOrd="0" presId="urn:microsoft.com/office/officeart/2005/8/layout/orgChart1"/>
-    <dgm:cxn modelId="{A2614460-878C-4471-B969-5F044AEB12D3}" srcId="{BE80F3BC-20C5-4BED-980A-178A4DA24436}" destId="{F0D2A585-45B4-4D5F-918F-602F711458C7}" srcOrd="0" destOrd="0" parTransId="{ACA45A43-0FA6-43CF-ABB7-19E521B9C111}" sibTransId="{0B4C434B-6287-4E72-B25C-F1BA241CAC81}"/>
-    <dgm:cxn modelId="{BC843E41-8D60-4A6E-8D7A-424D7D2ECDF3}" type="presOf" srcId="{C2535317-9166-42F7-9C27-13C7DE06E65F}" destId="{CDE315F7-0512-46D3-9A9E-D39C37F0D4A9}" srcOrd="0" destOrd="0" presId="urn:microsoft.com/office/officeart/2005/8/layout/orgChart1"/>
-    <dgm:cxn modelId="{6C678742-1406-42A6-B3F1-6F453D1C89CD}" type="presOf" srcId="{B0D98F5A-4A7D-4C4B-8A31-7DF4CAC57F37}" destId="{E05E06AD-8680-4DA2-BCE8-DC0D9F23D934}" srcOrd="1" destOrd="0" presId="urn:microsoft.com/office/officeart/2005/8/layout/orgChart1"/>
-    <dgm:cxn modelId="{4E64D563-2D08-448E-8A9C-5EDE60CCC4B6}" type="presOf" srcId="{834E560E-FFD1-43CF-B302-A9AC81A2EC3B}" destId="{FB936A47-1C67-4FEF-B4FF-738A79CAE352}" srcOrd="1" destOrd="0" presId="urn:microsoft.com/office/officeart/2005/8/layout/orgChart1"/>
-    <dgm:cxn modelId="{43F12F45-C475-4D80-97DA-AA81F5CFD501}" type="presOf" srcId="{2798735A-0FE8-4DF9-A4B0-5CE5509190B7}" destId="{FF2858C6-FE39-404D-84C6-30FA64627EFB}" srcOrd="1" destOrd="0" presId="urn:microsoft.com/office/officeart/2005/8/layout/orgChart1"/>
-    <dgm:cxn modelId="{78E73165-A452-4822-A29B-DBDB36731189}" type="presOf" srcId="{69C01AAD-3544-42F1-84FE-BCE1D9128991}" destId="{2C0B508F-2C19-424D-A156-83CA5370B67A}" srcOrd="0" destOrd="0" presId="urn:microsoft.com/office/officeart/2005/8/layout/orgChart1"/>
-    <dgm:cxn modelId="{B3965D45-0388-4BE2-9080-5E24D64A8D75}" type="presOf" srcId="{334350A4-32C2-468D-B1F5-BFB22EE0C379}" destId="{B8089074-A7C0-4544-A742-1E71DCDA9225}" srcOrd="0" destOrd="0" presId="urn:microsoft.com/office/officeart/2005/8/layout/orgChart1"/>
-    <dgm:cxn modelId="{1CE21666-9863-416F-8CA0-AAD80D226AA4}" type="presOf" srcId="{D7F027E5-D69C-4DCC-BF1A-1FD726EF7093}" destId="{8F74E8B7-BCCD-404D-ABD1-B34C74350F8E}" srcOrd="1" destOrd="0" presId="urn:microsoft.com/office/officeart/2005/8/layout/orgChart1"/>
-    <dgm:cxn modelId="{67448D67-3CD1-44B3-8F03-5EBF42A1710A}" type="presOf" srcId="{BE80F3BC-20C5-4BED-980A-178A4DA24436}" destId="{BFD9C260-9C66-4910-B61F-962795AFECBD}" srcOrd="1" destOrd="0" presId="urn:microsoft.com/office/officeart/2005/8/layout/orgChart1"/>
-    <dgm:cxn modelId="{3F99CD67-09B8-4D49-9198-21C9360A28C3}" type="presOf" srcId="{A59D6FC1-D07F-44AC-9F71-A670CDA823C5}" destId="{B545330E-970A-4795-9CAB-8A20988BAE91}" srcOrd="0" destOrd="0" presId="urn:microsoft.com/office/officeart/2005/8/layout/orgChart1"/>
-    <dgm:cxn modelId="{D24FCE67-B017-44B5-9BA9-3D46E062A385}" type="presOf" srcId="{D7F027E5-D69C-4DCC-BF1A-1FD726EF7093}" destId="{CB6DC77D-09C8-4586-993F-206DC3D4378F}" srcOrd="0" destOrd="0" presId="urn:microsoft.com/office/officeart/2005/8/layout/orgChart1"/>
-    <dgm:cxn modelId="{5BCDB548-49D0-4432-89D9-2D855319DBAA}" type="presOf" srcId="{32792A6F-7284-4035-B3FD-24CFF91B48A2}" destId="{A3B12017-9F85-4526-961E-ADF109F0CED6}" srcOrd="0" destOrd="0" presId="urn:microsoft.com/office/officeart/2005/8/layout/orgChart1"/>
-    <dgm:cxn modelId="{184A1E69-0274-4858-9C47-9DDC13F8764F}" type="presOf" srcId="{C5EA6440-56F2-4101-A41D-6E6EE3043A36}" destId="{265AD6F7-8596-4979-A89E-5FA55A6EBB23}" srcOrd="0" destOrd="0" presId="urn:microsoft.com/office/officeart/2005/8/layout/orgChart1"/>
-    <dgm:cxn modelId="{BC0E3D6B-1A37-4807-94FF-EB000B558D82}" srcId="{8A628068-0ECB-4ED7-BA29-8746D9D2F81D}" destId="{96454C7E-B8E5-4E0A-AA0B-BD5F52836F42}" srcOrd="4" destOrd="0" parTransId="{17A16FD0-5D4A-446E-B421-8AD369AEA392}" sibTransId="{2AE5B668-B785-4397-8D25-712B8F944EAB}"/>
-    <dgm:cxn modelId="{B155E54B-FACE-4B07-A151-73080BB8CF6D}" type="presOf" srcId="{2502729E-AC4F-4499-8496-F6B15C735EC4}" destId="{82E5BFDE-419F-4E65-87CE-733B0E6FE8E0}" srcOrd="0" destOrd="0" presId="urn:microsoft.com/office/officeart/2005/8/layout/orgChart1"/>
-    <dgm:cxn modelId="{AC5C424D-31BF-46D1-8C0E-E9CC507561C7}" type="presOf" srcId="{C34D05F6-25FA-47E7-8616-37A875B72D0D}" destId="{CC40E4C5-D8B1-4F73-9472-FEB63535EFAC}" srcOrd="0" destOrd="0" presId="urn:microsoft.com/office/officeart/2005/8/layout/orgChart1"/>
-    <dgm:cxn modelId="{DE33984D-58FA-4BCA-8F6D-93DA1A42BE1C}" type="presOf" srcId="{15C395F8-32CA-4BE8-B128-B1DA8051A431}" destId="{F137D733-0CD5-4810-9929-B90004CF4F9C}" srcOrd="1" destOrd="0" presId="urn:microsoft.com/office/officeart/2005/8/layout/orgChart1"/>
-    <dgm:cxn modelId="{8538A24D-BE9A-4E59-A108-5C26D6778645}" srcId="{8A628068-0ECB-4ED7-BA29-8746D9D2F81D}" destId="{FC5B9627-665B-4380-8C95-8314186F2862}" srcOrd="2" destOrd="0" parTransId="{62D3B21F-351C-4D76-B9EC-30CFCA583F85}" sibTransId="{D74D6F2E-316C-4F9D-AAB8-6CBCC7F3E7F9}"/>
-    <dgm:cxn modelId="{F4F6BA4E-6656-47E5-8C78-007373EA918D}" type="presOf" srcId="{52631312-7B1D-4F91-B090-293530408274}" destId="{A7C67F5F-221F-46F5-920A-B3D909F355D9}" srcOrd="1" destOrd="0" presId="urn:microsoft.com/office/officeart/2005/8/layout/orgChart1"/>
-    <dgm:cxn modelId="{1D9A9E6F-A34C-4BE3-8994-DCFAB5C53F31}" srcId="{834E560E-FFD1-43CF-B302-A9AC81A2EC3B}" destId="{6DD2131F-0218-434D-A2A4-DD59B369DC88}" srcOrd="6" destOrd="0" parTransId="{0727309F-2729-4342-A487-956A8BE0C240}" sibTransId="{8D9611D9-E7B8-4503-BC7E-18E9FC1E7A4B}"/>
-    <dgm:cxn modelId="{D6484A52-6A70-477A-BA58-3D49793C8EFD}" type="presOf" srcId="{AAC6AC95-25E0-466A-A456-9201FDD2F472}" destId="{3B65A171-BC88-4A6E-8B3C-153E7F953459}" srcOrd="0" destOrd="0" presId="urn:microsoft.com/office/officeart/2005/8/layout/orgChart1"/>
-    <dgm:cxn modelId="{5F2EB152-CD39-4330-B25B-5D844C6E0A73}" srcId="{8A628068-0ECB-4ED7-BA29-8746D9D2F81D}" destId="{003BDF6E-56EE-4038-9C6A-58040A69B70B}" srcOrd="3" destOrd="0" parTransId="{54BE8DE1-BCE1-49F5-8F5C-EABCB6E833AA}" sibTransId="{A3D8BE6C-3199-424E-B4FA-006B109A8987}"/>
-    <dgm:cxn modelId="{6746C352-CCB4-478F-B7AD-C3471445B5B0}" type="presOf" srcId="{777DCA18-9FFF-40BB-9A9E-660928C25156}" destId="{08A9E364-C414-4738-81BF-5B442D082BE3}" srcOrd="0" destOrd="0" presId="urn:microsoft.com/office/officeart/2005/8/layout/orgChart1"/>
-    <dgm:cxn modelId="{CEB9C852-7ADA-49CC-B89C-680D8161FD8E}" srcId="{E447A9B8-D47D-4221-BAFE-F211A8CAD95F}" destId="{C0BB3CDF-69C2-46C9-BAED-ECB56D5AA323}" srcOrd="1" destOrd="0" parTransId="{04813E26-E84D-428D-BF14-F0D9276F301E}" sibTransId="{26B4E8C6-7506-462D-9A75-BFF1603C40A7}"/>
-    <dgm:cxn modelId="{70777273-80CC-434B-B7C2-C222252AECFF}" type="presOf" srcId="{3072DD14-5E74-4066-8437-A732DC3F3CBA}" destId="{1B0E28D7-1E0F-4FB8-A4B6-EBC37AB396E1}" srcOrd="1" destOrd="0" presId="urn:microsoft.com/office/officeart/2005/8/layout/orgChart1"/>
-    <dgm:cxn modelId="{7E37F673-0096-457F-ABAF-18153F4B9C02}" type="presOf" srcId="{96454C7E-B8E5-4E0A-AA0B-BD5F52836F42}" destId="{185467A1-0821-4434-A352-0BAAF2072A71}" srcOrd="0" destOrd="0" presId="urn:microsoft.com/office/officeart/2005/8/layout/orgChart1"/>
-    <dgm:cxn modelId="{296D2374-A405-4120-AFEC-D2DAC58294FF}" type="presOf" srcId="{85BCC5D8-0193-4798-AE65-44879CC3CADE}" destId="{EBCAFDC2-0F25-4BF0-9380-FE1339A5F62C}" srcOrd="1" destOrd="0" presId="urn:microsoft.com/office/officeart/2005/8/layout/orgChart1"/>
-    <dgm:cxn modelId="{AF875274-170C-4089-AEA1-FC20D73AF738}" type="presOf" srcId="{003BDF6E-56EE-4038-9C6A-58040A69B70B}" destId="{AD787034-B3B0-4679-899E-FAB89FB7A316}" srcOrd="0" destOrd="0" presId="urn:microsoft.com/office/officeart/2005/8/layout/orgChart1"/>
-    <dgm:cxn modelId="{A6228B74-AB1F-4F98-9DE1-9B2931109DFD}" type="presOf" srcId="{66E1F3CA-61E7-4C0C-92B2-6F326993E0AE}" destId="{CCC9ED6D-D549-4AFC-BCFC-2D5399705263}" srcOrd="0" destOrd="0" presId="urn:microsoft.com/office/officeart/2005/8/layout/orgChart1"/>
-    <dgm:cxn modelId="{1A8F9155-AD70-43EB-8DD9-6E026F4170C9}" srcId="{834E560E-FFD1-43CF-B302-A9AC81A2EC3B}" destId="{7519D05E-C1AC-4219-8FE9-6E0BCA921413}" srcOrd="2" destOrd="0" parTransId="{AA1A01CA-E2DC-406F-A2D9-385D6CFDAE17}" sibTransId="{25D84D2A-4BC8-468A-9FE8-232A8D91AD18}"/>
-    <dgm:cxn modelId="{4CE06956-8656-484C-93F7-5ED166D688EF}" type="presOf" srcId="{2502729E-AC4F-4499-8496-F6B15C735EC4}" destId="{AB57F1A4-698E-4FC9-ACB3-41D72B652A8A}" srcOrd="1" destOrd="0" presId="urn:microsoft.com/office/officeart/2005/8/layout/orgChart1"/>
-    <dgm:cxn modelId="{271BBF56-B8D0-41FC-A110-DEFCD23EC75B}" type="presOf" srcId="{1E7A9792-9A3E-48B7-A0B7-85FA86318D62}" destId="{D2B77B63-397E-43EA-9F64-9C0E74CB5EF6}" srcOrd="0" destOrd="0" presId="urn:microsoft.com/office/officeart/2005/8/layout/orgChart1"/>
-    <dgm:cxn modelId="{27AB5457-F6A4-459F-9E19-67A6BBB45A43}" type="presOf" srcId="{0F587EAD-4D9B-4066-B83F-BC4168F1229C}" destId="{D050AEDD-ED8F-4C11-90D5-E830F82AC78A}" srcOrd="0" destOrd="0" presId="urn:microsoft.com/office/officeart/2005/8/layout/orgChart1"/>
-    <dgm:cxn modelId="{6BDAE977-ED7B-4CAE-BD4E-4FBD3743D990}" type="presOf" srcId="{5FA3EFBF-A856-4291-A97F-6943C0DF824C}" destId="{620D8DF7-784F-4840-903D-F7FEC22F9F13}" srcOrd="0" destOrd="0" presId="urn:microsoft.com/office/officeart/2005/8/layout/orgChart1"/>
-    <dgm:cxn modelId="{3B563A78-CBEF-4CC6-8745-43448D17E326}" type="presOf" srcId="{F0D2A585-45B4-4D5F-918F-602F711458C7}" destId="{0903679A-60C3-4C7C-809C-AD4F80D5AC71}" srcOrd="1" destOrd="0" presId="urn:microsoft.com/office/officeart/2005/8/layout/orgChart1"/>
-    <dgm:cxn modelId="{F452FB58-CCE7-4C11-A986-CFDDD92441A7}" type="presOf" srcId="{DEA1339C-24D4-48CD-A133-1740C909BF70}" destId="{2F063D94-C93F-4E99-AAC0-4929CB317607}" srcOrd="0" destOrd="0" presId="urn:microsoft.com/office/officeart/2005/8/layout/orgChart1"/>
-    <dgm:cxn modelId="{50651259-6334-4720-A9C2-B03ADEFE0BF8}" srcId="{32792A6F-7284-4035-B3FD-24CFF91B48A2}" destId="{BE80F3BC-20C5-4BED-980A-178A4DA24436}" srcOrd="3" destOrd="0" parTransId="{446B61A9-9BE6-480D-AC5E-E8D7E16D7447}" sibTransId="{E440C23C-7ADC-469F-8F31-B4FF73C23C9D}"/>
-    <dgm:cxn modelId="{F02EA459-696A-49A0-8BB2-957B83D6157B}" srcId="{57CE7624-63B4-40FA-8703-DEE57137A166}" destId="{3072DD14-5E74-4066-8437-A732DC3F3CBA}" srcOrd="2" destOrd="0" parTransId="{A4D4C645-0819-4373-AE4F-149D0A0EBA5A}" sibTransId="{CD384DF0-77FB-44AF-BC40-ED83B4F20F67}"/>
-    <dgm:cxn modelId="{CAE8D459-EDF8-461D-9D87-2583FCB345F9}" type="presOf" srcId="{ACA45A43-0FA6-43CF-ABB7-19E521B9C111}" destId="{C71FD63B-AC61-423C-81BA-39689837D31B}" srcOrd="0" destOrd="0" presId="urn:microsoft.com/office/officeart/2005/8/layout/orgChart1"/>
-    <dgm:cxn modelId="{6EFCD859-C29D-472D-A4C1-A8E8EACE588E}" type="presOf" srcId="{2164B5DC-FB94-472B-8287-9B17570586D4}" destId="{C05FFAB0-F33F-448E-909E-8D55F589DA86}" srcOrd="1" destOrd="0" presId="urn:microsoft.com/office/officeart/2005/8/layout/orgChart1"/>
-    <dgm:cxn modelId="{4E3AF959-4B03-44A4-8126-998DEE5F7505}" type="presOf" srcId="{92502D6A-FFBF-4CCC-A593-2C32D4039CAF}" destId="{2C193676-C806-47B3-B8DD-808FB032B0DA}" srcOrd="0" destOrd="0" presId="urn:microsoft.com/office/officeart/2005/8/layout/orgChart1"/>
-    <dgm:cxn modelId="{CE4D125A-43DF-457D-BEDD-6BD8935113DE}" type="presOf" srcId="{57CE7624-63B4-40FA-8703-DEE57137A166}" destId="{8F3EBE99-55CD-4129-A925-4F0BBBC56202}" srcOrd="1" destOrd="0" presId="urn:microsoft.com/office/officeart/2005/8/layout/orgChart1"/>
-    <dgm:cxn modelId="{F0EBBF7A-ACDB-410A-919A-CCC893016A32}" type="presOf" srcId="{2A01F137-3BAA-4D42-8FC3-ABF20A546661}" destId="{A2C0CE9C-401D-41D0-8FEE-FEB56E0CAFB0}" srcOrd="0" destOrd="0" presId="urn:microsoft.com/office/officeart/2005/8/layout/orgChart1"/>
-    <dgm:cxn modelId="{5EB3A17B-4C6F-40BE-A681-B3870BAF06A9}" type="presOf" srcId="{52631312-7B1D-4F91-B090-293530408274}" destId="{F895056E-57A5-4B04-AE3E-3F9247DCD331}" srcOrd="0" destOrd="0" presId="urn:microsoft.com/office/officeart/2005/8/layout/orgChart1"/>
-    <dgm:cxn modelId="{14F5057C-8521-4B5C-810A-D45FDC7A96D6}" srcId="{32792A6F-7284-4035-B3FD-24CFF91B48A2}" destId="{FDEB0AA5-D992-4BE5-A0F8-F8B123FDCB15}" srcOrd="1" destOrd="0" parTransId="{C7EFAC29-0971-4B69-B735-CDBC5E1AB138}" sibTransId="{38B4EECE-A139-455A-B0BD-B48E291768DD}"/>
-    <dgm:cxn modelId="{1A98237E-8A6F-473E-8A09-28E9585CE57D}" type="presOf" srcId="{85BCC5D8-0193-4798-AE65-44879CC3CADE}" destId="{DF2A557B-065D-4C71-B593-443B0D67F6E5}" srcOrd="0" destOrd="0" presId="urn:microsoft.com/office/officeart/2005/8/layout/orgChart1"/>
-    <dgm:cxn modelId="{28500981-C9E1-4E8E-AC2D-19F63A723C63}" type="presOf" srcId="{FC5B9627-665B-4380-8C95-8314186F2862}" destId="{BEF2A2D9-C9E4-46A6-9F1F-80D8DB5771D3}" srcOrd="1" destOrd="0" presId="urn:microsoft.com/office/officeart/2005/8/layout/orgChart1"/>
-    <dgm:cxn modelId="{92542E82-98AB-46EC-9AC8-38CBEFC3EFAD}" srcId="{32792A6F-7284-4035-B3FD-24CFF91B48A2}" destId="{834E560E-FFD1-43CF-B302-A9AC81A2EC3B}" srcOrd="2" destOrd="0" parTransId="{D022AE53-1AA5-412D-AEFC-A01A77859487}" sibTransId="{457C701E-68CC-4672-A6D2-D73401314D53}"/>
-    <dgm:cxn modelId="{A0469783-7D25-49F0-96CB-9795ED7ECE2E}" type="presOf" srcId="{369062D7-8FB9-4E24-8A50-6FED77EEFEAE}" destId="{5FE6FC6E-5C33-4875-B7C6-BA76353DF611}" srcOrd="0" destOrd="0" presId="urn:microsoft.com/office/officeart/2005/8/layout/orgChart1"/>
-    <dgm:cxn modelId="{6CC2CB87-A786-4B80-B1CE-D9D4BFD480AE}" srcId="{FDEB0AA5-D992-4BE5-A0F8-F8B123FDCB15}" destId="{49F97EB3-A8DF-4262-8998-363260FE8A18}" srcOrd="1" destOrd="0" parTransId="{1173CAF1-958B-4814-8907-93803E9C7739}" sibTransId="{05235159-FF1C-4F09-B22F-12197E53ABE8}"/>
-    <dgm:cxn modelId="{C33C5689-2645-478E-8312-AA8488D68A07}" type="presOf" srcId="{E015C4FB-21F0-425F-822E-EA7ABD877ECF}" destId="{D525F49D-5EF1-465C-98F6-8EBE0C258B47}" srcOrd="0" destOrd="0" presId="urn:microsoft.com/office/officeart/2005/8/layout/orgChart1"/>
-    <dgm:cxn modelId="{123F648A-9937-477C-B3A4-BFFA132E78B6}" type="presOf" srcId="{21FB419C-0A36-46C2-9A99-93C2C680CF14}" destId="{EB4687FF-00DD-420C-9105-C1363B648C81}" srcOrd="0" destOrd="0" presId="urn:microsoft.com/office/officeart/2005/8/layout/orgChart1"/>
-    <dgm:cxn modelId="{A1D5F68D-AD3B-4275-ABBE-3FDC8CCEA980}" type="presOf" srcId="{FDEB0AA5-D992-4BE5-A0F8-F8B123FDCB15}" destId="{E5217AC2-B163-4A92-A47A-E5BC846400DA}" srcOrd="0" destOrd="0" presId="urn:microsoft.com/office/officeart/2005/8/layout/orgChart1"/>
-    <dgm:cxn modelId="{EF9B618E-FC69-499E-8295-C79F8E4E2F83}" type="presOf" srcId="{1D2A6175-A854-411F-8038-B755CDC5300E}" destId="{64682AA9-9ED4-49E9-B30F-D7C2387A47B1}" srcOrd="1" destOrd="0" presId="urn:microsoft.com/office/officeart/2005/8/layout/orgChart1"/>
-    <dgm:cxn modelId="{6F27738E-EFAA-497C-B462-BD8B12C87CF6}" srcId="{FDEB0AA5-D992-4BE5-A0F8-F8B123FDCB15}" destId="{2E19110F-44B5-4AF3-B25F-0B74EE18571E}" srcOrd="6" destOrd="0" parTransId="{7F684B75-5D44-4AB3-8E27-AE2D9C75CC4C}" sibTransId="{7D9B168E-BA0B-4D04-8462-5A49C1856FB1}"/>
-    <dgm:cxn modelId="{384E8790-EFD9-4703-BF9E-8CCAFF400D0C}" type="presOf" srcId="{1173CAF1-958B-4814-8907-93803E9C7739}" destId="{B1F6AEB2-F4E3-4DDF-904F-9DD2634D8317}" srcOrd="0" destOrd="0" presId="urn:microsoft.com/office/officeart/2005/8/layout/orgChart1"/>
-    <dgm:cxn modelId="{54258E93-4FEC-460B-A1C9-B65C924905AB}" type="presOf" srcId="{82F44F9D-9F7B-40C2-BDD8-D51501CFE355}" destId="{BAF0E810-BCB7-4401-A1D7-1F527D2280A7}" srcOrd="0" destOrd="0" presId="urn:microsoft.com/office/officeart/2005/8/layout/orgChart1"/>
-    <dgm:cxn modelId="{7947ED94-A3F8-47E9-8E1B-DFEAAF0DAB66}" srcId="{BE80F3BC-20C5-4BED-980A-178A4DA24436}" destId="{79AF64FC-ACF1-44D4-8C50-188C63378949}" srcOrd="6" destOrd="0" parTransId="{5469E9B2-8D4D-4E07-9E9D-39F682EF5AEA}" sibTransId="{856D91E8-7CCC-434A-A59E-2E75A37736DF}"/>
-    <dgm:cxn modelId="{C15C379A-CCF4-4C9E-B36F-6D9FC68E1D08}" type="presOf" srcId="{93876AA4-6A4B-4CE4-BBDF-A26F96F77C9D}" destId="{69131FDB-A119-48EE-A286-A1BF53F233DD}" srcOrd="0" destOrd="0" presId="urn:microsoft.com/office/officeart/2005/8/layout/orgChart1"/>
-    <dgm:cxn modelId="{DF3CCA9A-E624-4AFB-A1F3-6BA98A220BFD}" type="presOf" srcId="{C23F7837-BE96-424F-AF49-1DCCC6D0CBCA}" destId="{98A86FDE-CFB4-404C-A176-B199F5EBC44E}" srcOrd="0" destOrd="0" presId="urn:microsoft.com/office/officeart/2005/8/layout/orgChart1"/>
-    <dgm:cxn modelId="{9D4B209B-E849-4EA4-BE13-2EDA7BAAB074}" type="presOf" srcId="{ABE29392-0848-46DA-8A01-9F1B66A32482}" destId="{E3C4AC40-0753-443C-A810-F76548D1BA17}" srcOrd="0" destOrd="0" presId="urn:microsoft.com/office/officeart/2005/8/layout/orgChart1"/>
-    <dgm:cxn modelId="{80EEEE9B-5B1C-474A-8383-5513E92EEBA9}" type="presOf" srcId="{DEB11017-1AF5-4D90-993E-4F6EE9177021}" destId="{C5BFD3B6-66E6-4BCE-A5C2-E1AD3EBEEA98}" srcOrd="1" destOrd="0" presId="urn:microsoft.com/office/officeart/2005/8/layout/orgChart1"/>
-    <dgm:cxn modelId="{2CED5D9C-3449-43DB-806A-152CE0E8AFAD}" srcId="{834E560E-FFD1-43CF-B302-A9AC81A2EC3B}" destId="{BCFC48EE-C952-468F-8625-1BEFD525D84A}" srcOrd="5" destOrd="0" parTransId="{E015C4FB-21F0-425F-822E-EA7ABD877ECF}" sibTransId="{467A34B6-06FF-44E3-BB23-835CD44BCC3C}"/>
-    <dgm:cxn modelId="{EC4F3E9E-EDF4-4D7D-AB19-F0E5434AD190}" type="presOf" srcId="{834E560E-FFD1-43CF-B302-A9AC81A2EC3B}" destId="{97013180-AE09-429D-9F84-D68F682458FC}" srcOrd="0" destOrd="0" presId="urn:microsoft.com/office/officeart/2005/8/layout/orgChart1"/>
-    <dgm:cxn modelId="{7AF6F09F-BB00-4C12-AE35-30AC9AE0712F}" type="presOf" srcId="{D8B26F1A-7F6E-4098-BAD1-9B046376D5A9}" destId="{552314E2-3723-400F-BB8B-4B775A32FCA6}" srcOrd="1" destOrd="0" presId="urn:microsoft.com/office/officeart/2005/8/layout/orgChart1"/>
-    <dgm:cxn modelId="{475FB3A0-3533-40F1-8234-DC1966143173}" type="presOf" srcId="{6DD2131F-0218-434D-A2A4-DD59B369DC88}" destId="{73FF7C62-5A4A-48D6-875F-1E50EF5EF699}" srcOrd="1" destOrd="0" presId="urn:microsoft.com/office/officeart/2005/8/layout/orgChart1"/>
+    <dgm:cxn modelId="{DE698DE9-6919-415C-9A81-288D6B48B098}" type="presOf" srcId="{334350A4-32C2-468D-B1F5-BFB22EE0C379}" destId="{B8089074-A7C0-4544-A742-1E71DCDA9225}" srcOrd="0" destOrd="0" presId="urn:microsoft.com/office/officeart/2005/8/layout/orgChart1"/>
+    <dgm:cxn modelId="{8AAA2A52-C957-49EF-919F-EE65A1BDE46F}" type="presOf" srcId="{28EAC84E-1ED5-4931-98B1-5F205E242C0F}" destId="{27AC824B-63EB-48BE-8717-15F3328C72B1}" srcOrd="0" destOrd="0" presId="urn:microsoft.com/office/officeart/2005/8/layout/orgChart1"/>
+    <dgm:cxn modelId="{06B6D4B0-8B44-4946-AA3F-554AB9FB3A1C}" type="presOf" srcId="{42F20A5D-9FC5-49F6-A7C4-DEC77403BD58}" destId="{2B44E573-CD63-482F-B2B0-10959F6F02A1}" srcOrd="0" destOrd="0" presId="urn:microsoft.com/office/officeart/2005/8/layout/orgChart1"/>
+    <dgm:cxn modelId="{50CABEF7-7B3F-4143-B79B-66BAA0424277}" type="presOf" srcId="{3C7403A3-51A8-4676-8A5E-4BDE862B9EFB}" destId="{737FD8A2-5996-4384-941B-3B6C7E2EB66E}" srcOrd="0" destOrd="0" presId="urn:microsoft.com/office/officeart/2005/8/layout/orgChart1"/>
+    <dgm:cxn modelId="{4C642FB8-6DFE-4421-A753-DE9DB0E4F8FC}" type="presOf" srcId="{8A628068-0ECB-4ED7-BA29-8746D9D2F81D}" destId="{BDC4F135-A83D-460E-B6E2-07970F4D6CCE}" srcOrd="0" destOrd="0" presId="urn:microsoft.com/office/officeart/2005/8/layout/orgChart1"/>
+    <dgm:cxn modelId="{4CEC0086-5DD9-4FCC-B7B9-A69D5840F63B}" type="presOf" srcId="{6E9B6138-1F3A-4420-9476-24A78AB3F4C8}" destId="{B8969528-116C-4741-97B8-2565BC2A530B}" srcOrd="1" destOrd="0" presId="urn:microsoft.com/office/officeart/2005/8/layout/orgChart1"/>
+    <dgm:cxn modelId="{A289FAD3-E91A-40C2-9F1F-D029C1B69D67}" type="presOf" srcId="{6E9B6138-1F3A-4420-9476-24A78AB3F4C8}" destId="{5F5EDE12-B952-4D90-B667-8978364EB3C5}" srcOrd="0" destOrd="0" presId="urn:microsoft.com/office/officeart/2005/8/layout/orgChart1"/>
+    <dgm:cxn modelId="{0C85F0D7-FA26-4B2C-A0CA-0DDF66E6186A}" type="presOf" srcId="{93876AA4-6A4B-4CE4-BBDF-A26F96F77C9D}" destId="{386D2D6F-408D-4163-9873-CB329115E259}" srcOrd="1" destOrd="0" presId="urn:microsoft.com/office/officeart/2005/8/layout/orgChart1"/>
+    <dgm:cxn modelId="{060D37C9-338E-44E8-B963-F5655D7813C4}" type="presOf" srcId="{0176DB0B-6206-4E86-B9E6-4FF6BC6DC0A9}" destId="{D7AA598F-185D-4B00-A75F-8723B1AC3D7D}" srcOrd="0" destOrd="0" presId="urn:microsoft.com/office/officeart/2005/8/layout/orgChart1"/>
     <dgm:cxn modelId="{1D4796A1-9FC6-452D-A049-91DA72AA2106}" srcId="{8A628068-0ECB-4ED7-BA29-8746D9D2F81D}" destId="{DEB11017-1AF5-4D90-993E-4F6EE9177021}" srcOrd="1" destOrd="0" parTransId="{5427A058-F6F9-42D9-A237-ABCA1D1EB96F}" sibTransId="{8752477C-00C7-46F3-B1CE-241F4B1AA15F}"/>
-    <dgm:cxn modelId="{887947A2-7EF7-4FF6-85C9-326FB47199AF}" srcId="{93876AA4-6A4B-4CE4-BBDF-A26F96F77C9D}" destId="{57CE7624-63B4-40FA-8703-DEE57137A166}" srcOrd="0" destOrd="0" parTransId="{3F5ED477-FEF1-4078-84AE-D2EB1BCD4F40}" sibTransId="{0E902D9F-C8A1-455C-827B-2069119380CC}"/>
-    <dgm:cxn modelId="{8523C5A2-B576-495A-8394-9DACFA1F53D8}" type="presOf" srcId="{665E8CFF-466F-47DE-BD60-027782145524}" destId="{1ECC7ABC-B875-4780-A530-9C5DCB764375}" srcOrd="0" destOrd="0" presId="urn:microsoft.com/office/officeart/2005/8/layout/orgChart1"/>
-    <dgm:cxn modelId="{F02EB8A4-A138-45B4-A668-637AE131F4E1}" type="presOf" srcId="{1647F013-0BA5-49CE-BC1D-CC74DA8054A4}" destId="{BB123B0E-1AAA-4EC4-9C7C-9C8EB288C1D3}" srcOrd="1" destOrd="0" presId="urn:microsoft.com/office/officeart/2005/8/layout/orgChart1"/>
-    <dgm:cxn modelId="{A9FDB5A6-F7BD-4893-83A2-AC5DFC5C3D48}" srcId="{8A628068-0ECB-4ED7-BA29-8746D9D2F81D}" destId="{9128A950-2712-4B17-BEAE-1F2501E5D0E3}" srcOrd="0" destOrd="0" parTransId="{85FA563E-E157-45D9-9946-ACC94ACDA3E3}" sibTransId="{6D591239-2B6C-42F9-B03E-EB329C8F9664}"/>
-    <dgm:cxn modelId="{BF69E7A7-10D4-42FA-8C2E-979FFC7E798B}" srcId="{0176DB0B-6206-4E86-B9E6-4FF6BC6DC0A9}" destId="{6655B913-1075-4FFA-8F91-93A3828BCC3E}" srcOrd="0" destOrd="0" parTransId="{1E7A9792-9A3E-48B7-A0B7-85FA86318D62}" sibTransId="{E606B24F-B61A-48CA-927A-36A4B02827B7}"/>
-    <dgm:cxn modelId="{4B8951A8-7F6B-43F0-AD80-479B29C9DBD5}" srcId="{BE80F3BC-20C5-4BED-980A-178A4DA24436}" destId="{334350A4-32C2-468D-B1F5-BFB22EE0C379}" srcOrd="1" destOrd="0" parTransId="{0F587EAD-4D9B-4066-B83F-BC4168F1229C}" sibTransId="{604B2C26-E9E4-440A-9EC3-504DED10C361}"/>
-    <dgm:cxn modelId="{9737CAA8-F2E4-4A9F-9484-CD9F4BBE32D5}" type="presOf" srcId="{2798735A-0FE8-4DF9-A4B0-5CE5509190B7}" destId="{25E8BA96-DD6F-436B-B84B-2093D7ED7822}" srcOrd="0" destOrd="0" presId="urn:microsoft.com/office/officeart/2005/8/layout/orgChart1"/>
-    <dgm:cxn modelId="{8D7545AB-0164-492E-8E12-2F917548E668}" type="presOf" srcId="{777DCA18-9FFF-40BB-9A9E-660928C25156}" destId="{2787F602-F5AA-48C4-ADB3-A65CF59BA28D}" srcOrd="1" destOrd="0" presId="urn:microsoft.com/office/officeart/2005/8/layout/orgChart1"/>
-    <dgm:cxn modelId="{2A8B4AAF-A775-4442-8694-4A77E6F07C31}" type="presOf" srcId="{8089FEA9-2725-4B8F-974D-70688D88A65E}" destId="{5482BD8A-ABF4-4BE8-94C2-E0E3DAADFFF6}" srcOrd="0" destOrd="0" presId="urn:microsoft.com/office/officeart/2005/8/layout/orgChart1"/>
-    <dgm:cxn modelId="{A5FC3BB0-86B7-4E7E-A045-0A542EE9CC2A}" type="presOf" srcId="{56B36042-E5CB-496A-BCE6-9FF6ED1004F8}" destId="{F1D539B5-EE8F-42AE-8A09-592123E41576}" srcOrd="0" destOrd="0" presId="urn:microsoft.com/office/officeart/2005/8/layout/orgChart1"/>
-    <dgm:cxn modelId="{D6F3D0B0-6319-4C30-94A3-100DE3E2C299}" type="presOf" srcId="{2B8DB306-56B2-4FF0-A30C-7A6B4157FEEB}" destId="{563DEDFE-9490-438E-B5FD-7D5D1642523F}" srcOrd="1" destOrd="0" presId="urn:microsoft.com/office/officeart/2005/8/layout/orgChart1"/>
-    <dgm:cxn modelId="{EEE9B4B1-BC7C-497A-BA63-73DD459BCB70}" srcId="{FDEB0AA5-D992-4BE5-A0F8-F8B123FDCB15}" destId="{52631312-7B1D-4F91-B090-293530408274}" srcOrd="4" destOrd="0" parTransId="{369062D7-8FB9-4E24-8A50-6FED77EEFEAE}" sibTransId="{8F2BE0B0-F551-4ECC-97E5-3E553C3DC938}"/>
-    <dgm:cxn modelId="{9AD2C1B4-54AA-4E49-BE22-3E3A3135CD7B}" srcId="{BE80F3BC-20C5-4BED-980A-178A4DA24436}" destId="{FF0ABD66-B6F3-4170-84D2-CB84CE514910}" srcOrd="5" destOrd="0" parTransId="{C34D05F6-25FA-47E7-8616-37A875B72D0D}" sibTransId="{6105E081-9102-4D82-BF08-3453A14BFAE3}"/>
-    <dgm:cxn modelId="{6A6E2CB6-2B2E-4D64-A822-09578991AE51}" type="presOf" srcId="{2E19110F-44B5-4AF3-B25F-0B74EE18571E}" destId="{8D60CBC0-FC6A-478F-9AED-6367266BAD76}" srcOrd="0" destOrd="0" presId="urn:microsoft.com/office/officeart/2005/8/layout/orgChart1"/>
-    <dgm:cxn modelId="{5A8443B6-9032-45B8-BE93-4BB157F0361D}" srcId="{93876AA4-6A4B-4CE4-BBDF-A26F96F77C9D}" destId="{8A628068-0ECB-4ED7-BA29-8746D9D2F81D}" srcOrd="2" destOrd="0" parTransId="{AAC6AC95-25E0-466A-A456-9201FDD2F472}" sibTransId="{83D98AC8-A7A8-48E6-9DA0-B0F49BB5E7A5}"/>
-    <dgm:cxn modelId="{2635EFB6-F85B-4955-9D53-291C94279F35}" type="presOf" srcId="{3F5ED477-FEF1-4078-84AE-D2EB1BCD4F40}" destId="{46D79D96-4165-4259-8DA8-C0E3BE439EE7}" srcOrd="0" destOrd="0" presId="urn:microsoft.com/office/officeart/2005/8/layout/orgChart1"/>
-    <dgm:cxn modelId="{D802EEB8-19CF-4164-9A5B-C48DCF4020CE}" type="presOf" srcId="{17A16FD0-5D4A-446E-B421-8AD369AEA392}" destId="{456B135F-F191-4BEB-B961-FF6849D3CC97}" srcOrd="0" destOrd="0" presId="urn:microsoft.com/office/officeart/2005/8/layout/orgChart1"/>
-    <dgm:cxn modelId="{B5A7F2B9-A4A5-4ED6-A274-5F6395F5E118}" type="presOf" srcId="{F0D2A585-45B4-4D5F-918F-602F711458C7}" destId="{5EFF1DCD-B623-4078-A03C-ACDF5C335F7F}" srcOrd="0" destOrd="0" presId="urn:microsoft.com/office/officeart/2005/8/layout/orgChart1"/>
-    <dgm:cxn modelId="{C84974BE-71AB-4A5D-9345-912593C92E8D}" type="presOf" srcId="{003BDF6E-56EE-4038-9C6A-58040A69B70B}" destId="{6908AB01-553A-4A2A-97C6-7F5AB296983F}" srcOrd="1" destOrd="0" presId="urn:microsoft.com/office/officeart/2005/8/layout/orgChart1"/>
-    <dgm:cxn modelId="{19B107BF-9D53-4E54-B3E7-FD1567FA61A5}" srcId="{834E560E-FFD1-43CF-B302-A9AC81A2EC3B}" destId="{A59D6FC1-D07F-44AC-9F71-A670CDA823C5}" srcOrd="4" destOrd="0" parTransId="{96EF73B6-EDBF-40CD-97A5-638148CDDBF6}" sibTransId="{D825A459-5F66-46D1-905A-AFC9D4B8F89D}"/>
-    <dgm:cxn modelId="{92716FBF-C07B-4149-B58C-79971A672234}" srcId="{0176DB0B-6206-4E86-B9E6-4FF6BC6DC0A9}" destId="{B0D98F5A-4A7D-4C4B-8A31-7DF4CAC57F37}" srcOrd="6" destOrd="0" parTransId="{9F9CED08-22A9-47D9-BFCC-DFF0393C11E0}" sibTransId="{3D130B8D-5706-49E2-9331-3C5634D28249}"/>
-    <dgm:cxn modelId="{A6078FBF-03E9-4049-A1F5-99FF70A3A6E0}" srcId="{BE80F3BC-20C5-4BED-980A-178A4DA24436}" destId="{2164B5DC-FB94-472B-8287-9B17570586D4}" srcOrd="4" destOrd="0" parTransId="{71E3958B-BA13-43F4-8F68-1908857F5B67}" sibTransId="{6B95C2F0-C448-409E-A16D-40BCA63AE5DB}"/>
-    <dgm:cxn modelId="{D93011C0-5CA9-4E20-B590-BED5AAC1A2DD}" type="presOf" srcId="{575F0749-7EA6-4E25-8059-A64B597A7FA8}" destId="{338DA39C-B13D-4094-A079-A4B7308E52B8}" srcOrd="0" destOrd="0" presId="urn:microsoft.com/office/officeart/2005/8/layout/orgChart1"/>
-    <dgm:cxn modelId="{E51AB4C2-F589-4910-915F-97FD26E1501B}" type="presOf" srcId="{49F97EB3-A8DF-4262-8998-363260FE8A18}" destId="{CF943ECA-CFC7-4FDC-949E-7F2072190F82}" srcOrd="1" destOrd="0" presId="urn:microsoft.com/office/officeart/2005/8/layout/orgChart1"/>
-    <dgm:cxn modelId="{619F1AC3-B3A5-4660-96B4-36103520C16C}" type="presOf" srcId="{FF0ABD66-B6F3-4170-84D2-CB84CE514910}" destId="{82E336CA-967F-47A0-9474-9B8BB801AA67}" srcOrd="0" destOrd="0" presId="urn:microsoft.com/office/officeart/2005/8/layout/orgChart1"/>
-    <dgm:cxn modelId="{77A196C3-8E8F-4F53-AB6F-2878C590EE6E}" type="presOf" srcId="{C81472FA-E82E-4771-93AF-724A31F9D974}" destId="{CEE3C3CF-5536-4932-8CF4-D16233A680FB}" srcOrd="0" destOrd="0" presId="urn:microsoft.com/office/officeart/2005/8/layout/orgChart1"/>
-    <dgm:cxn modelId="{8AA809C4-0868-4429-8767-6DEB2D4B0146}" type="presOf" srcId="{FDEB0AA5-D992-4BE5-A0F8-F8B123FDCB15}" destId="{3D4BE463-B234-4845-9AC0-DFE7A9B68D4A}" srcOrd="1" destOrd="0" presId="urn:microsoft.com/office/officeart/2005/8/layout/orgChart1"/>
-    <dgm:cxn modelId="{78EBEDC5-8D62-4EE2-B77A-7A02A04E272A}" type="presOf" srcId="{01E81B47-FC77-4CEF-8C60-D54EB04E396E}" destId="{F8A5FD2D-3179-4558-B219-E0BCA7A331A2}" srcOrd="1" destOrd="0" presId="urn:microsoft.com/office/officeart/2005/8/layout/orgChart1"/>
-    <dgm:cxn modelId="{A6D231C6-F62A-422A-A67A-6A641D3CA7C1}" type="presOf" srcId="{FF0ABD66-B6F3-4170-84D2-CB84CE514910}" destId="{332D1846-15D7-4B57-987D-F2C5B3414188}" srcOrd="1" destOrd="0" presId="urn:microsoft.com/office/officeart/2005/8/layout/orgChart1"/>
-    <dgm:cxn modelId="{ED8D65CA-B165-4472-96E4-42BA5DA1A245}" srcId="{0176DB0B-6206-4E86-B9E6-4FF6BC6DC0A9}" destId="{6E9B6138-1F3A-4420-9476-24A78AB3F4C8}" srcOrd="2" destOrd="0" parTransId="{65F44011-0B37-4603-86DE-FAA46089D015}" sibTransId="{463DA2B1-8428-4BE3-97DA-82993FA2F16F}"/>
-    <dgm:cxn modelId="{510D2ECB-2AC4-497A-A8C0-CC148D2EABDC}" srcId="{BE80F3BC-20C5-4BED-980A-178A4DA24436}" destId="{777DCA18-9FFF-40BB-9A9E-660928C25156}" srcOrd="2" destOrd="0" parTransId="{8089FEA9-2725-4B8F-974D-70688D88A65E}" sibTransId="{2D621FF4-88E6-427C-A11D-781E6A09D44F}"/>
-    <dgm:cxn modelId="{0188BBD0-709E-48AC-9FD1-C5D77C86EA98}" type="presOf" srcId="{C0BB3CDF-69C2-46C9-BAED-ECB56D5AA323}" destId="{951AFA51-09F0-4666-9E48-08DB440361F1}" srcOrd="0" destOrd="0" presId="urn:microsoft.com/office/officeart/2005/8/layout/orgChart1"/>
-    <dgm:cxn modelId="{5F07DBD0-F9EC-421C-AD5D-1A6BFD091492}" type="presOf" srcId="{2E19110F-44B5-4AF3-B25F-0B74EE18571E}" destId="{DF0E8638-3E19-43E1-B6F4-C7103963051D}" srcOrd="1" destOrd="0" presId="urn:microsoft.com/office/officeart/2005/8/layout/orgChart1"/>
-    <dgm:cxn modelId="{2F6349D2-96D8-4AA9-99D3-75211353C34D}" type="presOf" srcId="{BCFC48EE-C952-468F-8625-1BEFD525D84A}" destId="{FFEB5CCD-C012-40F2-8638-329021B1CB6A}" srcOrd="1" destOrd="0" presId="urn:microsoft.com/office/officeart/2005/8/layout/orgChart1"/>
-    <dgm:cxn modelId="{6AE0DED3-DB54-46E2-8C5F-397BD4709501}" type="presOf" srcId="{8267D0F3-5679-41B1-8363-2F19BBB6FEF3}" destId="{41A302CA-9AEA-457A-A7A5-98E940CB245B}" srcOrd="1" destOrd="0" presId="urn:microsoft.com/office/officeart/2005/8/layout/orgChart1"/>
-    <dgm:cxn modelId="{45AB86D4-7820-454C-9607-E7E8505BF83F}" type="presOf" srcId="{5FA3EFBF-A856-4291-A97F-6943C0DF824C}" destId="{A036AAB0-41C3-4DEF-8EC1-366BD670EFF6}" srcOrd="1" destOrd="0" presId="urn:microsoft.com/office/officeart/2005/8/layout/orgChart1"/>
-    <dgm:cxn modelId="{1A86F0D7-12C2-4957-BBC3-D5E6CDC195A0}" type="presOf" srcId="{8A628068-0ECB-4ED7-BA29-8746D9D2F81D}" destId="{BDC4F135-A83D-460E-B6E2-07970F4D6CCE}" srcOrd="0" destOrd="0" presId="urn:microsoft.com/office/officeart/2005/8/layout/orgChart1"/>
-    <dgm:cxn modelId="{97A5B4D8-E2E8-4756-A961-3B471835273E}" type="presOf" srcId="{0727309F-2729-4342-A487-956A8BE0C240}" destId="{0E509012-E19E-4591-BAD9-B2742D3783AA}" srcOrd="0" destOrd="0" presId="urn:microsoft.com/office/officeart/2005/8/layout/orgChart1"/>
-    <dgm:cxn modelId="{12B8BDD8-A754-4185-B4B2-26390BFAC81D}" srcId="{0176DB0B-6206-4E86-B9E6-4FF6BC6DC0A9}" destId="{8267D0F3-5679-41B1-8363-2F19BBB6FEF3}" srcOrd="1" destOrd="0" parTransId="{69C01AAD-3544-42F1-84FE-BCE1D9128991}" sibTransId="{8F634C88-9FF2-4450-AC38-355F7F40D69E}"/>
-    <dgm:cxn modelId="{558927D9-88A7-4C4E-B381-5568D75D80D1}" srcId="{E447A9B8-D47D-4221-BAFE-F211A8CAD95F}" destId="{85BCC5D8-0193-4798-AE65-44879CC3CADE}" srcOrd="0" destOrd="0" parTransId="{665E8CFF-466F-47DE-BD60-027782145524}" sibTransId="{C889EAC4-976B-4597-B7D8-E416883B6A6B}"/>
-    <dgm:cxn modelId="{ECA51CDA-81DD-46F4-A147-5DB86C918EC6}" type="presOf" srcId="{AA1A01CA-E2DC-406F-A2D9-385D6CFDAE17}" destId="{445D7393-626B-40F7-80AB-AFD290DAC820}" srcOrd="0" destOrd="0" presId="urn:microsoft.com/office/officeart/2005/8/layout/orgChart1"/>
-    <dgm:cxn modelId="{31BC19DB-9FFC-40D6-A4EB-773EAA95708B}" type="presOf" srcId="{0176DB0B-6206-4E86-B9E6-4FF6BC6DC0A9}" destId="{669EA53E-D625-47D5-9A65-546DDC0F7A68}" srcOrd="1" destOrd="0" presId="urn:microsoft.com/office/officeart/2005/8/layout/orgChart1"/>
-    <dgm:cxn modelId="{81803CDB-DAB4-40B8-98D0-61CCD535459B}" type="presOf" srcId="{54BE8DE1-BCE1-49F5-8F5C-EABCB6E833AA}" destId="{F18C76B9-4633-4B92-8423-E0250F87B23E}" srcOrd="0" destOrd="0" presId="urn:microsoft.com/office/officeart/2005/8/layout/orgChart1"/>
-    <dgm:cxn modelId="{705BBADB-A068-492E-AB8B-F2DC475468D1}" type="presOf" srcId="{8D6842DB-F7F8-4A37-B65C-A2844E9CFE8E}" destId="{D0CAD6ED-C7BC-4E2B-B11C-329C774EEB91}" srcOrd="0" destOrd="0" presId="urn:microsoft.com/office/officeart/2005/8/layout/orgChart1"/>
-    <dgm:cxn modelId="{2C0537DC-DCFB-45B8-96BA-DC6CDE19A5F3}" type="presOf" srcId="{71E3958B-BA13-43F4-8F68-1908857F5B67}" destId="{D21CA8CB-D7F1-4184-94FE-08445C7FFEAF}" srcOrd="0" destOrd="0" presId="urn:microsoft.com/office/officeart/2005/8/layout/orgChart1"/>
-    <dgm:cxn modelId="{123A81DD-FEED-4009-92A9-9C0E107A7B15}" type="presOf" srcId="{28EAC84E-1ED5-4931-98B1-5F205E242C0F}" destId="{7FD4439D-2AB8-4DF5-AEA5-5B06DB3AA6B3}" srcOrd="1" destOrd="0" presId="urn:microsoft.com/office/officeart/2005/8/layout/orgChart1"/>
-    <dgm:cxn modelId="{2743A2DE-A6D7-418C-A193-0CDD4EE20A79}" type="presOf" srcId="{6E9B6138-1F3A-4420-9476-24A78AB3F4C8}" destId="{B8969528-116C-4741-97B8-2565BC2A530B}" srcOrd="1" destOrd="0" presId="urn:microsoft.com/office/officeart/2005/8/layout/orgChart1"/>
-    <dgm:cxn modelId="{5E12B9DE-31F4-47CF-9DC2-D7B2F412EEDA}" type="presOf" srcId="{6DD2131F-0218-434D-A2A4-DD59B369DC88}" destId="{97D605B1-DC61-43D4-AA81-AF7828F5539F}" srcOrd="0" destOrd="0" presId="urn:microsoft.com/office/officeart/2005/8/layout/orgChart1"/>
-    <dgm:cxn modelId="{868ED7E0-17EA-4075-AB9F-50EF6417120D}" srcId="{FDEB0AA5-D992-4BE5-A0F8-F8B123FDCB15}" destId="{2A01F137-3BAA-4D42-8FC3-ABF20A546661}" srcOrd="5" destOrd="0" parTransId="{731B947E-53F6-41AC-84D4-235B690065A4}" sibTransId="{A650C7D7-8916-4540-89F2-99B2D4D0A775}"/>
-    <dgm:cxn modelId="{E07EB7E1-AF1F-4FF7-AA63-754189BFBA37}" srcId="{834E560E-FFD1-43CF-B302-A9AC81A2EC3B}" destId="{D7F027E5-D69C-4DCC-BF1A-1FD726EF7093}" srcOrd="1" destOrd="0" parTransId="{C5EA6440-56F2-4101-A41D-6E6EE3043A36}" sibTransId="{24E74286-C113-4C77-8844-DAEEF2771576}"/>
-    <dgm:cxn modelId="{8A3FBDE1-E792-4519-8182-E61E54411EE9}" type="presOf" srcId="{446B61A9-9BE6-480D-AC5E-E8D7E16D7447}" destId="{817D2247-0B83-4E44-BAF2-C555D83B3FDE}" srcOrd="0" destOrd="0" presId="urn:microsoft.com/office/officeart/2005/8/layout/orgChart1"/>
-    <dgm:cxn modelId="{2C9AE4E1-2718-4BA0-8DAB-969607BA7648}" srcId="{BE80F3BC-20C5-4BED-980A-178A4DA24436}" destId="{D8B26F1A-7F6E-4098-BAD1-9B046376D5A9}" srcOrd="3" destOrd="0" parTransId="{E1974B8E-D570-485F-A033-4CADFD6D5394}" sibTransId="{12715DE5-988D-4E91-B859-4379134121E3}"/>
-    <dgm:cxn modelId="{ACCEF7E4-AC0D-4AA0-8492-9E9560E7212C}" type="presOf" srcId="{6655B913-1075-4FFA-8F91-93A3828BCC3E}" destId="{333149E3-E46F-46C9-BA67-AA7AF669B583}" srcOrd="0" destOrd="0" presId="urn:microsoft.com/office/officeart/2005/8/layout/orgChart1"/>
-    <dgm:cxn modelId="{4E1E68E5-7883-4928-962A-0B1AF64F6F2D}" srcId="{0176DB0B-6206-4E86-B9E6-4FF6BC6DC0A9}" destId="{2B8DB306-56B2-4FF0-A30C-7A6B4157FEEB}" srcOrd="5" destOrd="0" parTransId="{F9AB69EA-3A38-4DF7-A385-2A5389E15B91}" sibTransId="{1387366F-4A4C-4E52-B6BA-3F6BA9713192}"/>
-    <dgm:cxn modelId="{A0583DE6-6B99-4BDE-8CC1-A2B51B9E7839}" type="presOf" srcId="{E1974B8E-D570-485F-A033-4CADFD6D5394}" destId="{82221747-50F4-4E46-A14F-096DCF1DC608}" srcOrd="0" destOrd="0" presId="urn:microsoft.com/office/officeart/2005/8/layout/orgChart1"/>
-    <dgm:cxn modelId="{4C6265E6-7CFC-45A2-ACF1-594B2C5A1221}" srcId="{FDEB0AA5-D992-4BE5-A0F8-F8B123FDCB15}" destId="{01E81B47-FC77-4CEF-8C60-D54EB04E396E}" srcOrd="0" destOrd="0" parTransId="{56B36042-E5CB-496A-BCE6-9FF6ED1004F8}" sibTransId="{37EA8977-F2AD-4EEF-A569-AFC4F76F5BE0}"/>
-    <dgm:cxn modelId="{8AF9D3E9-B24B-47CD-AE46-A97096F128FD}" type="presOf" srcId="{1D2A6175-A854-411F-8038-B755CDC5300E}" destId="{DBA73DAD-CE62-436A-86DB-427B4E67CE91}" srcOrd="0" destOrd="0" presId="urn:microsoft.com/office/officeart/2005/8/layout/orgChart1"/>
-    <dgm:cxn modelId="{31A3F2E9-6DD3-45E7-B66A-C1EA0A91D799}" srcId="{57CE7624-63B4-40FA-8703-DEE57137A166}" destId="{8D6842DB-F7F8-4A37-B65C-A2844E9CFE8E}" srcOrd="0" destOrd="0" parTransId="{9C36C5F3-F439-4F36-BDD4-46536D5F3C15}" sibTransId="{8C6D9B21-67E2-4C0E-889E-699D8374DD55}"/>
-    <dgm:cxn modelId="{A7A85EEA-69F5-4D1D-94D9-4E6DE8F23DC5}" type="presOf" srcId="{96EF73B6-EDBF-40CD-97A5-638148CDDBF6}" destId="{816B919E-17A5-40BA-8811-FAF2C230A14A}" srcOrd="0" destOrd="0" presId="urn:microsoft.com/office/officeart/2005/8/layout/orgChart1"/>
-    <dgm:cxn modelId="{84EA59EA-A08D-4A9A-8602-1EC34D6E575A}" srcId="{834E560E-FFD1-43CF-B302-A9AC81A2EC3B}" destId="{45B8C36A-C5BB-47A0-9045-5D0406EE1895}" srcOrd="3" destOrd="0" parTransId="{1778C37C-795B-4EDD-BA01-EE9C3351901C}" sibTransId="{3316082D-7480-4CE0-934B-5C3E56355D38}"/>
-    <dgm:cxn modelId="{B3F0F1EA-D327-4554-A65E-E88779874464}" type="presOf" srcId="{A199E67B-9AD8-4FBC-BE1E-C84E2F35303E}" destId="{A157A2FB-D011-4958-895D-ED09ECB60C8F}" srcOrd="0" destOrd="0" presId="urn:microsoft.com/office/officeart/2005/8/layout/orgChart1"/>
-    <dgm:cxn modelId="{BAA87AEB-259A-42B3-AFD8-4844C4508039}" type="presOf" srcId="{62D3B21F-351C-4D76-B9EC-30CFCA583F85}" destId="{065EE648-60A7-429F-9AB2-520A0D437784}" srcOrd="0" destOrd="0" presId="urn:microsoft.com/office/officeart/2005/8/layout/orgChart1"/>
-    <dgm:cxn modelId="{4F9871EC-DD2A-4719-8ADB-CB1A61C8FB4F}" type="presOf" srcId="{96454C7E-B8E5-4E0A-AA0B-BD5F52836F42}" destId="{200DFE94-1FAC-4907-8F0D-E40FB0FBDE11}" srcOrd="1" destOrd="0" presId="urn:microsoft.com/office/officeart/2005/8/layout/orgChart1"/>
-    <dgm:cxn modelId="{112D2CEF-8881-4786-B2DB-5EAE14037157}" type="presOf" srcId="{334350A4-32C2-468D-B1F5-BFB22EE0C379}" destId="{0787115D-468F-4507-B97E-8FBE2E073551}" srcOrd="1" destOrd="0" presId="urn:microsoft.com/office/officeart/2005/8/layout/orgChart1"/>
-    <dgm:cxn modelId="{2AC842F1-D98D-448B-812B-65B53EA2CCFB}" type="presOf" srcId="{BCFC48EE-C952-468F-8625-1BEFD525D84A}" destId="{BB4F1018-04AF-47D3-A9A8-E7FA1B75550F}" srcOrd="0" destOrd="0" presId="urn:microsoft.com/office/officeart/2005/8/layout/orgChart1"/>
-    <dgm:cxn modelId="{59B533F2-5804-4283-AA47-20F97663604D}" srcId="{FDEB0AA5-D992-4BE5-A0F8-F8B123FDCB15}" destId="{5FA3EFBF-A856-4291-A97F-6943C0DF824C}" srcOrd="3" destOrd="0" parTransId="{3C7403A3-51A8-4676-8A5E-4BDE862B9EFB}" sibTransId="{41F8F367-9857-44BF-AFD4-A131BADA5F72}"/>
-    <dgm:cxn modelId="{4A9E6AF3-59A1-415A-9018-D0642BF5D794}" type="presOf" srcId="{49F97EB3-A8DF-4262-8998-363260FE8A18}" destId="{598608ED-7D55-4FA5-A327-73F829142D93}" srcOrd="0" destOrd="0" presId="urn:microsoft.com/office/officeart/2005/8/layout/orgChart1"/>
-    <dgm:cxn modelId="{8CEC25F8-9926-4F79-9356-532EEA38E420}" type="presOf" srcId="{731B947E-53F6-41AC-84D4-235B690065A4}" destId="{1DC0FFAD-D0B1-4118-B202-0E7CB9D59CE9}" srcOrd="0" destOrd="0" presId="urn:microsoft.com/office/officeart/2005/8/layout/orgChart1"/>
-    <dgm:cxn modelId="{67738AF8-66F8-43BA-8534-42A997579314}" type="presOf" srcId="{32792A6F-7284-4035-B3FD-24CFF91B48A2}" destId="{CAA0C0DD-BD28-46A3-B19E-B24F9B58F75B}" srcOrd="1" destOrd="0" presId="urn:microsoft.com/office/officeart/2005/8/layout/orgChart1"/>
-    <dgm:cxn modelId="{3DE037F9-449E-4A38-8C5B-740F83434D7D}" type="presOf" srcId="{E447A9B8-D47D-4221-BAFE-F211A8CAD95F}" destId="{2EA34B21-7DE5-4BFC-B5C0-FF25F677426C}" srcOrd="1" destOrd="0" presId="urn:microsoft.com/office/officeart/2005/8/layout/orgChart1"/>
-    <dgm:cxn modelId="{EA2F78F9-2BD8-47C7-96C1-BA1E00C74A41}" type="presOf" srcId="{79AF64FC-ACF1-44D4-8C50-188C63378949}" destId="{497ECA5B-17D9-4864-A227-F6975450B57F}" srcOrd="1" destOrd="0" presId="urn:microsoft.com/office/officeart/2005/8/layout/orgChart1"/>
-    <dgm:cxn modelId="{1BDF87FB-9E17-42D2-A296-73F20284EB11}" type="presOf" srcId="{9F9CED08-22A9-47D9-BFCC-DFF0393C11E0}" destId="{8760AD6B-E796-415F-9A17-9378E0F3580B}" srcOrd="0" destOrd="0" presId="urn:microsoft.com/office/officeart/2005/8/layout/orgChart1"/>
-    <dgm:cxn modelId="{4744AFFD-AFC2-4561-8BDA-5EA18545DA5A}" type="presOf" srcId="{15C395F8-32CA-4BE8-B128-B1DA8051A431}" destId="{F5D9B505-6A0C-42EC-AD05-D9FAD7BE1646}" srcOrd="0" destOrd="0" presId="urn:microsoft.com/office/officeart/2005/8/layout/orgChart1"/>
-    <dgm:cxn modelId="{CE6C1EFE-5DAF-437C-8313-6ED0740F42F1}" type="presOf" srcId="{01E81B47-FC77-4CEF-8C60-D54EB04E396E}" destId="{A2238284-5F22-4AF9-8097-78C859A8451C}" srcOrd="0" destOrd="0" presId="urn:microsoft.com/office/officeart/2005/8/layout/orgChart1"/>
-    <dgm:cxn modelId="{A5AE28FE-F085-4292-B166-B3AECCAC57F4}" type="presOf" srcId="{2164B5DC-FB94-472B-8287-9B17570586D4}" destId="{6F859535-D686-4BA9-B4EC-57D9C83BD5B1}" srcOrd="0" destOrd="0" presId="urn:microsoft.com/office/officeart/2005/8/layout/orgChart1"/>
-    <dgm:cxn modelId="{47514BFE-263D-43FB-B535-A99064925B0E}" type="presOf" srcId="{85FA563E-E157-45D9-9946-ACC94ACDA3E3}" destId="{4E9A8AEC-36E2-4E76-9585-B75224107347}" srcOrd="0" destOrd="0" presId="urn:microsoft.com/office/officeart/2005/8/layout/orgChart1"/>
-    <dgm:cxn modelId="{B212F2A1-82CA-4EA0-B203-87C2F55AABE3}" type="presParOf" srcId="{2B44E573-CD63-482F-B2B0-10959F6F02A1}" destId="{7F212928-45BB-44B6-A0CE-A540121B8CB3}" srcOrd="0" destOrd="0" presId="urn:microsoft.com/office/officeart/2005/8/layout/orgChart1"/>
-    <dgm:cxn modelId="{1F1D4283-6A92-43F3-BEAB-B54992506781}" type="presParOf" srcId="{7F212928-45BB-44B6-A0CE-A540121B8CB3}" destId="{6B5FCFE2-AC4F-455D-BB91-4A473A7246AD}" srcOrd="0" destOrd="0" presId="urn:microsoft.com/office/officeart/2005/8/layout/orgChart1"/>
-    <dgm:cxn modelId="{E81AFFEA-DAD9-499C-B068-638EC49F8987}" type="presParOf" srcId="{6B5FCFE2-AC4F-455D-BB91-4A473A7246AD}" destId="{69131FDB-A119-48EE-A286-A1BF53F233DD}" srcOrd="0" destOrd="0" presId="urn:microsoft.com/office/officeart/2005/8/layout/orgChart1"/>
-    <dgm:cxn modelId="{00CB42D2-C43A-481D-AC0A-3E8F951B55E2}" type="presParOf" srcId="{6B5FCFE2-AC4F-455D-BB91-4A473A7246AD}" destId="{386D2D6F-408D-4163-9873-CB329115E259}" srcOrd="1" destOrd="0" presId="urn:microsoft.com/office/officeart/2005/8/layout/orgChart1"/>
-    <dgm:cxn modelId="{CE91F2DB-8A2F-4D4B-97EE-336806748183}" type="presParOf" srcId="{7F212928-45BB-44B6-A0CE-A540121B8CB3}" destId="{ED335E9D-B85B-49EF-B520-0BCB31BEC41A}" srcOrd="1" destOrd="0" presId="urn:microsoft.com/office/officeart/2005/8/layout/orgChart1"/>
-    <dgm:cxn modelId="{9FC4369C-91CC-4A1A-8E73-12A03C8AA1CC}" type="presParOf" srcId="{ED335E9D-B85B-49EF-B520-0BCB31BEC41A}" destId="{46D79D96-4165-4259-8DA8-C0E3BE439EE7}" srcOrd="0" destOrd="0" presId="urn:microsoft.com/office/officeart/2005/8/layout/orgChart1"/>
-    <dgm:cxn modelId="{27AA72CA-9E77-4399-830B-C0BC6FB0B3EE}" type="presParOf" srcId="{ED335E9D-B85B-49EF-B520-0BCB31BEC41A}" destId="{5B356F11-7EED-487B-96BD-DEFF03D97F75}" srcOrd="1" destOrd="0" presId="urn:microsoft.com/office/officeart/2005/8/layout/orgChart1"/>
-    <dgm:cxn modelId="{1FCFA521-37AC-4D69-A2B2-711C24F0A6AC}" type="presParOf" srcId="{5B356F11-7EED-487B-96BD-DEFF03D97F75}" destId="{5CA6308A-7120-462D-8064-E922F2E9ACA7}" srcOrd="0" destOrd="0" presId="urn:microsoft.com/office/officeart/2005/8/layout/orgChart1"/>
-    <dgm:cxn modelId="{FBB31F88-FEFA-49D3-BD3F-121332D1BF2F}" type="presParOf" srcId="{5CA6308A-7120-462D-8064-E922F2E9ACA7}" destId="{B5CBEA04-9F34-4AFE-A914-507E4A3266BC}" srcOrd="0" destOrd="0" presId="urn:microsoft.com/office/officeart/2005/8/layout/orgChart1"/>
-    <dgm:cxn modelId="{FB3974FB-9046-42FC-9D7A-2738FA71BBD5}" type="presParOf" srcId="{5CA6308A-7120-462D-8064-E922F2E9ACA7}" destId="{8F3EBE99-55CD-4129-A925-4F0BBBC56202}" srcOrd="1" destOrd="0" presId="urn:microsoft.com/office/officeart/2005/8/layout/orgChart1"/>
-    <dgm:cxn modelId="{39CE67EA-BE3D-44CF-B6D0-50EBEC4E6FB7}" type="presParOf" srcId="{5B356F11-7EED-487B-96BD-DEFF03D97F75}" destId="{AAE4CBA2-A256-42B8-B921-378104FACBA5}" srcOrd="1" destOrd="0" presId="urn:microsoft.com/office/officeart/2005/8/layout/orgChart1"/>
-    <dgm:cxn modelId="{DBC54F95-7DCC-4A06-B5A8-7E5C963ED893}" type="presParOf" srcId="{AAE4CBA2-A256-42B8-B921-378104FACBA5}" destId="{807538CE-EBEF-44B1-AE78-137D053C7C6F}" srcOrd="0" destOrd="0" presId="urn:microsoft.com/office/officeart/2005/8/layout/orgChart1"/>
-    <dgm:cxn modelId="{164A08F0-E6AD-4D0B-817A-5D5B4766B096}" type="presParOf" srcId="{AAE4CBA2-A256-42B8-B921-378104FACBA5}" destId="{01621040-7313-4A1B-82EE-BCF2B245B6B3}" srcOrd="1" destOrd="0" presId="urn:microsoft.com/office/officeart/2005/8/layout/orgChart1"/>
-    <dgm:cxn modelId="{192F459A-D52A-49D4-A62F-E994D88F42A7}" type="presParOf" srcId="{01621040-7313-4A1B-82EE-BCF2B245B6B3}" destId="{3805B035-8E45-4D00-A381-F8EEF1389969}" srcOrd="0" destOrd="0" presId="urn:microsoft.com/office/officeart/2005/8/layout/orgChart1"/>
-    <dgm:cxn modelId="{B9DEA9CF-3A30-4EEF-A252-46B8E9F736C3}" type="presParOf" srcId="{3805B035-8E45-4D00-A381-F8EEF1389969}" destId="{D0CAD6ED-C7BC-4E2B-B11C-329C774EEB91}" srcOrd="0" destOrd="0" presId="urn:microsoft.com/office/officeart/2005/8/layout/orgChart1"/>
-    <dgm:cxn modelId="{DF3DC0D3-C9DE-4BA6-AB1A-CE8AE46CC628}" type="presParOf" srcId="{3805B035-8E45-4D00-A381-F8EEF1389969}" destId="{4FD61A35-7424-460E-9F6A-FDA1578AB4B6}" srcOrd="1" destOrd="0" presId="urn:microsoft.com/office/officeart/2005/8/layout/orgChart1"/>
-    <dgm:cxn modelId="{29F14989-F051-46D1-A6BF-12DB8A83C452}" type="presParOf" srcId="{01621040-7313-4A1B-82EE-BCF2B245B6B3}" destId="{59D6B305-14B6-423F-857E-3313F4FC640F}" srcOrd="1" destOrd="0" presId="urn:microsoft.com/office/officeart/2005/8/layout/orgChart1"/>
-    <dgm:cxn modelId="{FE99FAAC-F0EB-4CDF-8006-C84CBF1EE155}" type="presParOf" srcId="{01621040-7313-4A1B-82EE-BCF2B245B6B3}" destId="{93143011-1A5A-45D7-ACE3-1307B93E4406}" srcOrd="2" destOrd="0" presId="urn:microsoft.com/office/officeart/2005/8/layout/orgChart1"/>
-    <dgm:cxn modelId="{E7FDE859-0C73-4898-9E63-9C6828EE5374}" type="presParOf" srcId="{AAE4CBA2-A256-42B8-B921-378104FACBA5}" destId="{BAF0E810-BCB7-4401-A1D7-1F527D2280A7}" srcOrd="2" destOrd="0" presId="urn:microsoft.com/office/officeart/2005/8/layout/orgChart1"/>
-    <dgm:cxn modelId="{A9E8593D-88A3-4198-8EC4-379C3C42E846}" type="presParOf" srcId="{AAE4CBA2-A256-42B8-B921-378104FACBA5}" destId="{D5F8C5C8-1E47-4660-9E0B-95D352333CFF}" srcOrd="3" destOrd="0" presId="urn:microsoft.com/office/officeart/2005/8/layout/orgChart1"/>
-    <dgm:cxn modelId="{C3FFAEA3-FF45-4058-92AE-C5E154DCFDC8}" type="presParOf" srcId="{D5F8C5C8-1E47-4660-9E0B-95D352333CFF}" destId="{8390CD3E-2AF3-4CFB-9030-A99D4361C94B}" srcOrd="0" destOrd="0" presId="urn:microsoft.com/office/officeart/2005/8/layout/orgChart1"/>
-    <dgm:cxn modelId="{F739CA0C-6F39-4412-8FB7-109908E1D3BB}" type="presParOf" srcId="{8390CD3E-2AF3-4CFB-9030-A99D4361C94B}" destId="{FB874682-1F91-40ED-95EC-C520B5E6C657}" srcOrd="0" destOrd="0" presId="urn:microsoft.com/office/officeart/2005/8/layout/orgChart1"/>
-    <dgm:cxn modelId="{B388BA04-AF1D-483D-8ACE-C927104DBC5C}" type="presParOf" srcId="{8390CD3E-2AF3-4CFB-9030-A99D4361C94B}" destId="{BB123B0E-1AAA-4EC4-9C7C-9C8EB288C1D3}" srcOrd="1" destOrd="0" presId="urn:microsoft.com/office/officeart/2005/8/layout/orgChart1"/>
-    <dgm:cxn modelId="{19080BF7-58DE-41E5-A7E8-68ADD2C4DAA3}" type="presParOf" srcId="{D5F8C5C8-1E47-4660-9E0B-95D352333CFF}" destId="{655DDEB7-AD3D-4B3D-A30C-C0BB85440A34}" srcOrd="1" destOrd="0" presId="urn:microsoft.com/office/officeart/2005/8/layout/orgChart1"/>
-    <dgm:cxn modelId="{3C42DCFB-F817-4ECE-AE89-31F6EBFA3DA4}" type="presParOf" srcId="{D5F8C5C8-1E47-4660-9E0B-95D352333CFF}" destId="{2F4F88B3-2097-4FB3-8DBE-694CAF0B8BB2}" srcOrd="2" destOrd="0" presId="urn:microsoft.com/office/officeart/2005/8/layout/orgChart1"/>
-    <dgm:cxn modelId="{D0DD1343-5700-412E-A863-3EA18D2ECC2E}" type="presParOf" srcId="{AAE4CBA2-A256-42B8-B921-378104FACBA5}" destId="{384422A5-2643-4A08-A8D9-1365EC07811F}" srcOrd="4" destOrd="0" presId="urn:microsoft.com/office/officeart/2005/8/layout/orgChart1"/>
-    <dgm:cxn modelId="{9A9DB246-8ECB-4D66-BBE7-8F4F4EC6FB27}" type="presParOf" srcId="{AAE4CBA2-A256-42B8-B921-378104FACBA5}" destId="{19919369-8C6E-4306-B70B-3409671DF388}" srcOrd="5" destOrd="0" presId="urn:microsoft.com/office/officeart/2005/8/layout/orgChart1"/>
-    <dgm:cxn modelId="{D2F93D38-2C23-4A6A-B183-00E18C0438B8}" type="presParOf" srcId="{19919369-8C6E-4306-B70B-3409671DF388}" destId="{DFD7D1BC-9014-4C35-9305-6C8DC26BEF17}" srcOrd="0" destOrd="0" presId="urn:microsoft.com/office/officeart/2005/8/layout/orgChart1"/>
-    <dgm:cxn modelId="{F37ACF73-6343-4CA7-B741-9B419544F8B6}" type="presParOf" srcId="{DFD7D1BC-9014-4C35-9305-6C8DC26BEF17}" destId="{1B730D94-A510-4BD4-975A-A3D0F9346485}" srcOrd="0" destOrd="0" presId="urn:microsoft.com/office/officeart/2005/8/layout/orgChart1"/>
-    <dgm:cxn modelId="{ADEAFD31-C869-4E84-8501-4185B7F549AB}" type="presParOf" srcId="{DFD7D1BC-9014-4C35-9305-6C8DC26BEF17}" destId="{1B0E28D7-1E0F-4FB8-A4B6-EBC37AB396E1}" srcOrd="1" destOrd="0" presId="urn:microsoft.com/office/officeart/2005/8/layout/orgChart1"/>
-    <dgm:cxn modelId="{0DFC47BB-D1BD-470D-9885-4DE875CC0522}" type="presParOf" srcId="{19919369-8C6E-4306-B70B-3409671DF388}" destId="{97193C0A-3915-49FA-BAF3-6B87A4FDA331}" srcOrd="1" destOrd="0" presId="urn:microsoft.com/office/officeart/2005/8/layout/orgChart1"/>
-    <dgm:cxn modelId="{FF918A2A-C39E-41CB-AA8B-3FE77BF2B655}" type="presParOf" srcId="{19919369-8C6E-4306-B70B-3409671DF388}" destId="{E5CBEDB9-F37C-4493-8892-5EF5F38DF362}" srcOrd="2" destOrd="0" presId="urn:microsoft.com/office/officeart/2005/8/layout/orgChart1"/>
-    <dgm:cxn modelId="{30C67B93-9970-44CE-ADBF-723B1A5ED90E}" type="presParOf" srcId="{AAE4CBA2-A256-42B8-B921-378104FACBA5}" destId="{2C193676-C806-47B3-B8DD-808FB032B0DA}" srcOrd="6" destOrd="0" presId="urn:microsoft.com/office/officeart/2005/8/layout/orgChart1"/>
-    <dgm:cxn modelId="{6AFAED85-E93A-43E1-B047-58783B353C6D}" type="presParOf" srcId="{AAE4CBA2-A256-42B8-B921-378104FACBA5}" destId="{AC48636D-B920-44E1-A3BF-CD939D08DDA3}" srcOrd="7" destOrd="0" presId="urn:microsoft.com/office/officeart/2005/8/layout/orgChart1"/>
-    <dgm:cxn modelId="{66386624-33D8-450A-B042-62C759C0ABB2}" type="presParOf" srcId="{AC48636D-B920-44E1-A3BF-CD939D08DDA3}" destId="{4C22223A-BF69-438F-9470-F67F6817A3BC}" srcOrd="0" destOrd="0" presId="urn:microsoft.com/office/officeart/2005/8/layout/orgChart1"/>
-    <dgm:cxn modelId="{9F21C61A-3EBD-44AD-80DD-F5713D19AF1C}" type="presParOf" srcId="{4C22223A-BF69-438F-9470-F67F6817A3BC}" destId="{A157A2FB-D011-4958-895D-ED09ECB60C8F}" srcOrd="0" destOrd="0" presId="urn:microsoft.com/office/officeart/2005/8/layout/orgChart1"/>
-    <dgm:cxn modelId="{BA644E52-DE3C-473A-B3D3-BC2F8E6A910F}" type="presParOf" srcId="{4C22223A-BF69-438F-9470-F67F6817A3BC}" destId="{791A0161-9321-41DA-9E21-7DA6EE3909AA}" srcOrd="1" destOrd="0" presId="urn:microsoft.com/office/officeart/2005/8/layout/orgChart1"/>
-    <dgm:cxn modelId="{448A08A0-319F-41E6-9652-3388ACB0DCFD}" type="presParOf" srcId="{AC48636D-B920-44E1-A3BF-CD939D08DDA3}" destId="{89C156BC-BD25-4972-849A-BCD0D04CFC4A}" srcOrd="1" destOrd="0" presId="urn:microsoft.com/office/officeart/2005/8/layout/orgChart1"/>
-    <dgm:cxn modelId="{AC73EFD8-C780-4D6D-81E0-FC061262B719}" type="presParOf" srcId="{AC48636D-B920-44E1-A3BF-CD939D08DDA3}" destId="{37FB3727-D265-403B-B400-8B0C3125B029}" srcOrd="2" destOrd="0" presId="urn:microsoft.com/office/officeart/2005/8/layout/orgChart1"/>
-    <dgm:cxn modelId="{6415C489-EBF6-403C-89B3-EF144C1AD6A6}" type="presParOf" srcId="{5B356F11-7EED-487B-96BD-DEFF03D97F75}" destId="{BD5CDAE0-A89A-4422-B1A8-3FCB44BBEBCE}" srcOrd="2" destOrd="0" presId="urn:microsoft.com/office/officeart/2005/8/layout/orgChart1"/>
-    <dgm:cxn modelId="{4B11C496-66DF-429D-8D0C-F4D3AEB826FC}" type="presParOf" srcId="{ED335E9D-B85B-49EF-B520-0BCB31BEC41A}" destId="{2F063D94-C93F-4E99-AAC0-4929CB317607}" srcOrd="2" destOrd="0" presId="urn:microsoft.com/office/officeart/2005/8/layout/orgChart1"/>
-    <dgm:cxn modelId="{060BC572-0C3C-4E82-AD3C-075E631FC44E}" type="presParOf" srcId="{ED335E9D-B85B-49EF-B520-0BCB31BEC41A}" destId="{054ED10C-F711-42DB-ACA0-D92851FC0A68}" srcOrd="3" destOrd="0" presId="urn:microsoft.com/office/officeart/2005/8/layout/orgChart1"/>
-    <dgm:cxn modelId="{D905203A-494C-45C6-93C9-E52E972169FA}" type="presParOf" srcId="{054ED10C-F711-42DB-ACA0-D92851FC0A68}" destId="{E8BAD44A-6EC6-42C0-9A0F-849351E6B44E}" srcOrd="0" destOrd="0" presId="urn:microsoft.com/office/officeart/2005/8/layout/orgChart1"/>
-    <dgm:cxn modelId="{5C336111-01AE-46C7-A657-8DA94B4575A0}" type="presParOf" srcId="{E8BAD44A-6EC6-42C0-9A0F-849351E6B44E}" destId="{C729120A-7417-4CB5-878D-0052AC10903B}" srcOrd="0" destOrd="0" presId="urn:microsoft.com/office/officeart/2005/8/layout/orgChart1"/>
-    <dgm:cxn modelId="{011293DF-21EC-48B1-A33A-E075428A1944}" type="presParOf" srcId="{E8BAD44A-6EC6-42C0-9A0F-849351E6B44E}" destId="{2EA34B21-7DE5-4BFC-B5C0-FF25F677426C}" srcOrd="1" destOrd="0" presId="urn:microsoft.com/office/officeart/2005/8/layout/orgChart1"/>
-    <dgm:cxn modelId="{A12F5A14-7A8E-4C6D-A5BB-3546B43D59C2}" type="presParOf" srcId="{054ED10C-F711-42DB-ACA0-D92851FC0A68}" destId="{F3964F77-8FF8-41BC-8259-1E7C6FF40C3E}" srcOrd="1" destOrd="0" presId="urn:microsoft.com/office/officeart/2005/8/layout/orgChart1"/>
-    <dgm:cxn modelId="{49C596DC-0BA1-4B59-8016-1AB830A61606}" type="presParOf" srcId="{F3964F77-8FF8-41BC-8259-1E7C6FF40C3E}" destId="{1ECC7ABC-B875-4780-A530-9C5DCB764375}" srcOrd="0" destOrd="0" presId="urn:microsoft.com/office/officeart/2005/8/layout/orgChart1"/>
-    <dgm:cxn modelId="{6F2BB16B-307C-4106-8D76-84163104AE70}" type="presParOf" srcId="{F3964F77-8FF8-41BC-8259-1E7C6FF40C3E}" destId="{8BFE46FC-7EC3-4757-A1E2-E2F6CA42423B}" srcOrd="1" destOrd="0" presId="urn:microsoft.com/office/officeart/2005/8/layout/orgChart1"/>
-    <dgm:cxn modelId="{6E8A615F-B7B5-4869-AA56-8A6BA48F2021}" type="presParOf" srcId="{8BFE46FC-7EC3-4757-A1E2-E2F6CA42423B}" destId="{2243ACD5-3A12-4B03-8BD1-2F98E8CE22C6}" srcOrd="0" destOrd="0" presId="urn:microsoft.com/office/officeart/2005/8/layout/orgChart1"/>
-    <dgm:cxn modelId="{B6765538-EC4A-42EF-BC2B-5D3A4ADE9FB7}" type="presParOf" srcId="{2243ACD5-3A12-4B03-8BD1-2F98E8CE22C6}" destId="{DF2A557B-065D-4C71-B593-443B0D67F6E5}" srcOrd="0" destOrd="0" presId="urn:microsoft.com/office/officeart/2005/8/layout/orgChart1"/>
-    <dgm:cxn modelId="{5BCFA3D0-27CC-4437-B8AF-920A14A02EF4}" type="presParOf" srcId="{2243ACD5-3A12-4B03-8BD1-2F98E8CE22C6}" destId="{EBCAFDC2-0F25-4BF0-9380-FE1339A5F62C}" srcOrd="1" destOrd="0" presId="urn:microsoft.com/office/officeart/2005/8/layout/orgChart1"/>
-    <dgm:cxn modelId="{503839F1-1AF5-41CC-BC6F-793540155D68}" type="presParOf" srcId="{8BFE46FC-7EC3-4757-A1E2-E2F6CA42423B}" destId="{9F39D0DB-4B57-4118-8E8F-E440DDF3E0DF}" srcOrd="1" destOrd="0" presId="urn:microsoft.com/office/officeart/2005/8/layout/orgChart1"/>
-    <dgm:cxn modelId="{990B9E22-80F2-4F28-90B7-3C69278E8598}" type="presParOf" srcId="{8BFE46FC-7EC3-4757-A1E2-E2F6CA42423B}" destId="{13E3085B-31EA-4CE7-A0B6-41DDB39F976C}" srcOrd="2" destOrd="0" presId="urn:microsoft.com/office/officeart/2005/8/layout/orgChart1"/>
-    <dgm:cxn modelId="{17E6D6EA-B0CD-4AD2-8FCA-9773D81C7ADD}" type="presParOf" srcId="{F3964F77-8FF8-41BC-8259-1E7C6FF40C3E}" destId="{C9C17B0F-5E78-4D13-98A2-E131CA6B65BB}" srcOrd="2" destOrd="0" presId="urn:microsoft.com/office/officeart/2005/8/layout/orgChart1"/>
-    <dgm:cxn modelId="{669F22B0-8846-464D-954A-3081CAED75BA}" type="presParOf" srcId="{F3964F77-8FF8-41BC-8259-1E7C6FF40C3E}" destId="{9054605D-86BC-409D-B8DA-1AF7C3450840}" srcOrd="3" destOrd="0" presId="urn:microsoft.com/office/officeart/2005/8/layout/orgChart1"/>
-    <dgm:cxn modelId="{782CAD09-31F2-4662-9D93-8EA4A88BF5B9}" type="presParOf" srcId="{9054605D-86BC-409D-B8DA-1AF7C3450840}" destId="{05F7D959-66B8-492A-AED0-D44CA45C36B7}" srcOrd="0" destOrd="0" presId="urn:microsoft.com/office/officeart/2005/8/layout/orgChart1"/>
-    <dgm:cxn modelId="{DF3C5F8E-417A-43DE-A4E7-9F81535D31FF}" type="presParOf" srcId="{05F7D959-66B8-492A-AED0-D44CA45C36B7}" destId="{951AFA51-09F0-4666-9E48-08DB440361F1}" srcOrd="0" destOrd="0" presId="urn:microsoft.com/office/officeart/2005/8/layout/orgChart1"/>
-    <dgm:cxn modelId="{3A7972C7-9494-48A9-B02C-188078E62BD8}" type="presParOf" srcId="{05F7D959-66B8-492A-AED0-D44CA45C36B7}" destId="{A589DC77-E8DC-4CC6-A4CB-E8E3D13A0A07}" srcOrd="1" destOrd="0" presId="urn:microsoft.com/office/officeart/2005/8/layout/orgChart1"/>
-    <dgm:cxn modelId="{EA38CD37-724D-4D54-B6A7-20BE132C3D91}" type="presParOf" srcId="{9054605D-86BC-409D-B8DA-1AF7C3450840}" destId="{74C52D82-1C3E-411A-AB1D-4CB26E4FD94C}" srcOrd="1" destOrd="0" presId="urn:microsoft.com/office/officeart/2005/8/layout/orgChart1"/>
-    <dgm:cxn modelId="{200DC20F-8194-4878-8236-434BE2369D3F}" type="presParOf" srcId="{9054605D-86BC-409D-B8DA-1AF7C3450840}" destId="{59759AEF-4753-4B76-AB0F-702497E2CD80}" srcOrd="2" destOrd="0" presId="urn:microsoft.com/office/officeart/2005/8/layout/orgChart1"/>
-    <dgm:cxn modelId="{E4583816-382B-4899-AD0D-EA88BC0E17B5}" type="presParOf" srcId="{F3964F77-8FF8-41BC-8259-1E7C6FF40C3E}" destId="{338DA39C-B13D-4094-A079-A4B7308E52B8}" srcOrd="4" destOrd="0" presId="urn:microsoft.com/office/officeart/2005/8/layout/orgChart1"/>
-    <dgm:cxn modelId="{87B159ED-7953-447A-B516-A70DA05AD1A4}" type="presParOf" srcId="{F3964F77-8FF8-41BC-8259-1E7C6FF40C3E}" destId="{4A0FCD18-EBB4-406B-A160-9D849E25AC85}" srcOrd="5" destOrd="0" presId="urn:microsoft.com/office/officeart/2005/8/layout/orgChart1"/>
-    <dgm:cxn modelId="{B72B54B2-1C2A-4720-B30A-B6C259079FAF}" type="presParOf" srcId="{4A0FCD18-EBB4-406B-A160-9D849E25AC85}" destId="{7BF672C3-8895-4994-B946-227C20C2D384}" srcOrd="0" destOrd="0" presId="urn:microsoft.com/office/officeart/2005/8/layout/orgChart1"/>
-    <dgm:cxn modelId="{40254857-DA36-48C5-BD23-61FF7A5DD3DA}" type="presParOf" srcId="{7BF672C3-8895-4994-B946-227C20C2D384}" destId="{27AC824B-63EB-48BE-8717-15F3328C72B1}" srcOrd="0" destOrd="0" presId="urn:microsoft.com/office/officeart/2005/8/layout/orgChart1"/>
-    <dgm:cxn modelId="{52B2F97E-8B43-4B07-B34A-B95606B1F2A2}" type="presParOf" srcId="{7BF672C3-8895-4994-B946-227C20C2D384}" destId="{7FD4439D-2AB8-4DF5-AEA5-5B06DB3AA6B3}" srcOrd="1" destOrd="0" presId="urn:microsoft.com/office/officeart/2005/8/layout/orgChart1"/>
-    <dgm:cxn modelId="{79900382-8FBC-4263-A241-E29D6827041E}" type="presParOf" srcId="{4A0FCD18-EBB4-406B-A160-9D849E25AC85}" destId="{F06AD704-630F-4BD7-BE3B-4B50B7DF905C}" srcOrd="1" destOrd="0" presId="urn:microsoft.com/office/officeart/2005/8/layout/orgChart1"/>
-    <dgm:cxn modelId="{B34DF572-3B40-464D-97A8-D0200E8A5781}" type="presParOf" srcId="{4A0FCD18-EBB4-406B-A160-9D849E25AC85}" destId="{A64D4CB1-8908-4243-9AAB-F448238A4888}" srcOrd="2" destOrd="0" presId="urn:microsoft.com/office/officeart/2005/8/layout/orgChart1"/>
-    <dgm:cxn modelId="{365EF4C8-B931-415B-AFA7-CDFF7022784A}" type="presParOf" srcId="{F3964F77-8FF8-41BC-8259-1E7C6FF40C3E}" destId="{EB4687FF-00DD-420C-9105-C1363B648C81}" srcOrd="6" destOrd="0" presId="urn:microsoft.com/office/officeart/2005/8/layout/orgChart1"/>
-    <dgm:cxn modelId="{79AFD102-5DED-4352-A7FA-F1DA55B97041}" type="presParOf" srcId="{F3964F77-8FF8-41BC-8259-1E7C6FF40C3E}" destId="{CD7D24F8-2F1C-4A1D-8DA0-1FAD5567C84E}" srcOrd="7" destOrd="0" presId="urn:microsoft.com/office/officeart/2005/8/layout/orgChart1"/>
-    <dgm:cxn modelId="{96DEFA47-605E-45D2-AA87-53A54757262A}" type="presParOf" srcId="{CD7D24F8-2F1C-4A1D-8DA0-1FAD5567C84E}" destId="{363EF874-A555-477C-A4AC-F77418F8898C}" srcOrd="0" destOrd="0" presId="urn:microsoft.com/office/officeart/2005/8/layout/orgChart1"/>
-    <dgm:cxn modelId="{DEC98DC3-18BD-4961-8416-A06E8E443F07}" type="presParOf" srcId="{363EF874-A555-477C-A4AC-F77418F8898C}" destId="{DBA73DAD-CE62-436A-86DB-427B4E67CE91}" srcOrd="0" destOrd="0" presId="urn:microsoft.com/office/officeart/2005/8/layout/orgChart1"/>
-    <dgm:cxn modelId="{8299E84A-DED5-4C6B-97A4-3DBFF92B8E84}" type="presParOf" srcId="{363EF874-A555-477C-A4AC-F77418F8898C}" destId="{64682AA9-9ED4-49E9-B30F-D7C2387A47B1}" srcOrd="1" destOrd="0" presId="urn:microsoft.com/office/officeart/2005/8/layout/orgChart1"/>
-    <dgm:cxn modelId="{3E4570C0-6857-419A-9E73-3F8DEBAC0648}" type="presParOf" srcId="{CD7D24F8-2F1C-4A1D-8DA0-1FAD5567C84E}" destId="{1AF047AC-C2E3-4FF9-82AE-5CD1686E0875}" srcOrd="1" destOrd="0" presId="urn:microsoft.com/office/officeart/2005/8/layout/orgChart1"/>
-    <dgm:cxn modelId="{464AC5C5-941B-4630-BE09-0EC88128DEB4}" type="presParOf" srcId="{CD7D24F8-2F1C-4A1D-8DA0-1FAD5567C84E}" destId="{1211C71A-884A-4B04-AC23-E71BECAD0911}" srcOrd="2" destOrd="0" presId="urn:microsoft.com/office/officeart/2005/8/layout/orgChart1"/>
-    <dgm:cxn modelId="{35A8A432-5C4A-4E4F-B33A-11EE26F0D1F7}" type="presParOf" srcId="{054ED10C-F711-42DB-ACA0-D92851FC0A68}" destId="{6DC63F54-324F-4B11-AE87-7E55AF6CC3FA}" srcOrd="2" destOrd="0" presId="urn:microsoft.com/office/officeart/2005/8/layout/orgChart1"/>
-    <dgm:cxn modelId="{B7507247-FE45-4B85-9553-9D28B3DB12DE}" type="presParOf" srcId="{ED335E9D-B85B-49EF-B520-0BCB31BEC41A}" destId="{3B65A171-BC88-4A6E-8B3C-153E7F953459}" srcOrd="4" destOrd="0" presId="urn:microsoft.com/office/officeart/2005/8/layout/orgChart1"/>
-    <dgm:cxn modelId="{F2976A27-89BC-4A1E-8F52-58B6C35233DD}" type="presParOf" srcId="{ED335E9D-B85B-49EF-B520-0BCB31BEC41A}" destId="{3F984C15-DDBF-40DC-BB4B-70D1B7F9FE7C}" srcOrd="5" destOrd="0" presId="urn:microsoft.com/office/officeart/2005/8/layout/orgChart1"/>
-    <dgm:cxn modelId="{AD440A2C-9761-4845-8E20-93A2D676B89D}" type="presParOf" srcId="{3F984C15-DDBF-40DC-BB4B-70D1B7F9FE7C}" destId="{BACAF054-B970-4DAC-B1F8-EDF377A1295A}" srcOrd="0" destOrd="0" presId="urn:microsoft.com/office/officeart/2005/8/layout/orgChart1"/>
-    <dgm:cxn modelId="{0953E0C7-E49A-4DE9-A3BF-CD00D1DD185A}" type="presParOf" srcId="{BACAF054-B970-4DAC-B1F8-EDF377A1295A}" destId="{BDC4F135-A83D-460E-B6E2-07970F4D6CCE}" srcOrd="0" destOrd="0" presId="urn:microsoft.com/office/officeart/2005/8/layout/orgChart1"/>
-    <dgm:cxn modelId="{18D43484-4BF3-495F-9D32-E7A426DA0DC5}" type="presParOf" srcId="{BACAF054-B970-4DAC-B1F8-EDF377A1295A}" destId="{F72A66E0-DC24-4320-BBAE-8BB6148DA199}" srcOrd="1" destOrd="0" presId="urn:microsoft.com/office/officeart/2005/8/layout/orgChart1"/>
-    <dgm:cxn modelId="{6CD59C7A-76E5-49FD-920F-844BBD43AA4B}" type="presParOf" srcId="{3F984C15-DDBF-40DC-BB4B-70D1B7F9FE7C}" destId="{D3BC14FF-E2E6-4CF6-9EEA-5B192FC3F306}" srcOrd="1" destOrd="0" presId="urn:microsoft.com/office/officeart/2005/8/layout/orgChart1"/>
-    <dgm:cxn modelId="{C6F7C9C2-DD5E-4C5E-8652-3BEF98641466}" type="presParOf" srcId="{D3BC14FF-E2E6-4CF6-9EEA-5B192FC3F306}" destId="{4E9A8AEC-36E2-4E76-9585-B75224107347}" srcOrd="0" destOrd="0" presId="urn:microsoft.com/office/officeart/2005/8/layout/orgChart1"/>
-    <dgm:cxn modelId="{A227E731-6560-412B-A742-FBAFD2066764}" type="presParOf" srcId="{D3BC14FF-E2E6-4CF6-9EEA-5B192FC3F306}" destId="{C1B2781E-DC7B-4B3F-BB97-9F118591DD44}" srcOrd="1" destOrd="0" presId="urn:microsoft.com/office/officeart/2005/8/layout/orgChart1"/>
-    <dgm:cxn modelId="{8AB0CF0A-D842-4412-A304-A74CA2DE1F5A}" type="presParOf" srcId="{C1B2781E-DC7B-4B3F-BB97-9F118591DD44}" destId="{D6D06039-25F3-40AC-94C6-0CFEAAE36179}" srcOrd="0" destOrd="0" presId="urn:microsoft.com/office/officeart/2005/8/layout/orgChart1"/>
-    <dgm:cxn modelId="{DCA15B4D-39FF-4C9D-BCA8-19685D587CBE}" type="presParOf" srcId="{D6D06039-25F3-40AC-94C6-0CFEAAE36179}" destId="{544BDF6B-984B-4C3C-802E-65ED9EF5FC0A}" srcOrd="0" destOrd="0" presId="urn:microsoft.com/office/officeart/2005/8/layout/orgChart1"/>
-    <dgm:cxn modelId="{A16C0859-5956-42D0-8369-BEF7E6D249CF}" type="presParOf" srcId="{D6D06039-25F3-40AC-94C6-0CFEAAE36179}" destId="{7BC76E50-A882-4447-A02A-19C628E29F69}" srcOrd="1" destOrd="0" presId="urn:microsoft.com/office/officeart/2005/8/layout/orgChart1"/>
-    <dgm:cxn modelId="{7F340F98-948F-46FE-A43D-FCD4A3B87964}" type="presParOf" srcId="{C1B2781E-DC7B-4B3F-BB97-9F118591DD44}" destId="{1F1237BC-5B9F-4EE5-AF37-B29091D7B225}" srcOrd="1" destOrd="0" presId="urn:microsoft.com/office/officeart/2005/8/layout/orgChart1"/>
-    <dgm:cxn modelId="{E6BD586D-FF9C-46EB-91B6-806C5232B156}" type="presParOf" srcId="{C1B2781E-DC7B-4B3F-BB97-9F118591DD44}" destId="{80D648BD-961A-434C-9595-90EC96ECAFC1}" srcOrd="2" destOrd="0" presId="urn:microsoft.com/office/officeart/2005/8/layout/orgChart1"/>
-    <dgm:cxn modelId="{6AB6E084-8C85-4661-B46C-F09F36A9F311}" type="presParOf" srcId="{D3BC14FF-E2E6-4CF6-9EEA-5B192FC3F306}" destId="{C6BE100F-0B97-42B4-BF4B-9D6854DBEC5B}" srcOrd="2" destOrd="0" presId="urn:microsoft.com/office/officeart/2005/8/layout/orgChart1"/>
-    <dgm:cxn modelId="{7ADC18C7-DD04-4E5A-861B-247FB77383CE}" type="presParOf" srcId="{D3BC14FF-E2E6-4CF6-9EEA-5B192FC3F306}" destId="{B80D7E25-769C-4398-BE22-E54095B2E91A}" srcOrd="3" destOrd="0" presId="urn:microsoft.com/office/officeart/2005/8/layout/orgChart1"/>
-    <dgm:cxn modelId="{A47BFE02-53E1-4FA2-AD13-3BF965EC895C}" type="presParOf" srcId="{B80D7E25-769C-4398-BE22-E54095B2E91A}" destId="{12DA776D-63D8-4BB0-8F7D-235889AC00C2}" srcOrd="0" destOrd="0" presId="urn:microsoft.com/office/officeart/2005/8/layout/orgChart1"/>
-    <dgm:cxn modelId="{ACB5256E-2914-42A7-9A4D-F23F0AAF0AA4}" type="presParOf" srcId="{12DA776D-63D8-4BB0-8F7D-235889AC00C2}" destId="{4A74FB39-45D0-45ED-A425-95C48DFB5B46}" srcOrd="0" destOrd="0" presId="urn:microsoft.com/office/officeart/2005/8/layout/orgChart1"/>
-    <dgm:cxn modelId="{586A9AF4-1370-414B-B71A-CCD3DBE10437}" type="presParOf" srcId="{12DA776D-63D8-4BB0-8F7D-235889AC00C2}" destId="{C5BFD3B6-66E6-4BCE-A5C2-E1AD3EBEEA98}" srcOrd="1" destOrd="0" presId="urn:microsoft.com/office/officeart/2005/8/layout/orgChart1"/>
-    <dgm:cxn modelId="{2887D814-8125-42C8-A485-6AABD8C16D16}" type="presParOf" srcId="{B80D7E25-769C-4398-BE22-E54095B2E91A}" destId="{4868F5D6-68D7-41DE-9742-A5BD1D1C050D}" srcOrd="1" destOrd="0" presId="urn:microsoft.com/office/officeart/2005/8/layout/orgChart1"/>
-    <dgm:cxn modelId="{6EA39D15-05A6-4983-B077-34C101293A35}" type="presParOf" srcId="{B80D7E25-769C-4398-BE22-E54095B2E91A}" destId="{1257EC4C-CEF1-486F-A99A-FA6A3A3F6B2A}" srcOrd="2" destOrd="0" presId="urn:microsoft.com/office/officeart/2005/8/layout/orgChart1"/>
-    <dgm:cxn modelId="{4E90A53C-AD85-49A8-8ED0-DDD50FCEB556}" type="presParOf" srcId="{D3BC14FF-E2E6-4CF6-9EEA-5B192FC3F306}" destId="{065EE648-60A7-429F-9AB2-520A0D437784}" srcOrd="4" destOrd="0" presId="urn:microsoft.com/office/officeart/2005/8/layout/orgChart1"/>
-    <dgm:cxn modelId="{F2B8B68E-F275-401E-A923-0A670E7D5AE9}" type="presParOf" srcId="{D3BC14FF-E2E6-4CF6-9EEA-5B192FC3F306}" destId="{D29167BA-00F8-4375-9036-2E69C26747DA}" srcOrd="5" destOrd="0" presId="urn:microsoft.com/office/officeart/2005/8/layout/orgChart1"/>
-    <dgm:cxn modelId="{8E86AC9B-CD22-467E-83E7-6B9AA757ECCB}" type="presParOf" srcId="{D29167BA-00F8-4375-9036-2E69C26747DA}" destId="{DE89FE35-7D14-4B9A-8A58-2EB085A519BF}" srcOrd="0" destOrd="0" presId="urn:microsoft.com/office/officeart/2005/8/layout/orgChart1"/>
-    <dgm:cxn modelId="{0D5C9B84-5E52-4634-B6B1-BE49B4AB9EF6}" type="presParOf" srcId="{DE89FE35-7D14-4B9A-8A58-2EB085A519BF}" destId="{3BD25525-7FDB-49B5-96B6-0E0CF4DF2E6F}" srcOrd="0" destOrd="0" presId="urn:microsoft.com/office/officeart/2005/8/layout/orgChart1"/>
-    <dgm:cxn modelId="{AE8BBAC0-6B2D-4A24-BABF-A01F81DEEC1E}" type="presParOf" srcId="{DE89FE35-7D14-4B9A-8A58-2EB085A519BF}" destId="{BEF2A2D9-C9E4-46A6-9F1F-80D8DB5771D3}" srcOrd="1" destOrd="0" presId="urn:microsoft.com/office/officeart/2005/8/layout/orgChart1"/>
-    <dgm:cxn modelId="{F3EF6828-458D-4FBE-88D3-C154E4C3991C}" type="presParOf" srcId="{D29167BA-00F8-4375-9036-2E69C26747DA}" destId="{98FCE332-C90D-4D7E-9851-2C25DDC7B9D6}" srcOrd="1" destOrd="0" presId="urn:microsoft.com/office/officeart/2005/8/layout/orgChart1"/>
-    <dgm:cxn modelId="{D47F22B7-EAAC-4252-874C-34EFB508D012}" type="presParOf" srcId="{D29167BA-00F8-4375-9036-2E69C26747DA}" destId="{8136581D-8689-4681-92FC-12C293B8B277}" srcOrd="2" destOrd="0" presId="urn:microsoft.com/office/officeart/2005/8/layout/orgChart1"/>
-    <dgm:cxn modelId="{F9538E55-5572-40FB-AB53-9D73EF213627}" type="presParOf" srcId="{D3BC14FF-E2E6-4CF6-9EEA-5B192FC3F306}" destId="{F18C76B9-4633-4B92-8423-E0250F87B23E}" srcOrd="6" destOrd="0" presId="urn:microsoft.com/office/officeart/2005/8/layout/orgChart1"/>
-    <dgm:cxn modelId="{F2BB1627-58D7-4A96-973C-F926767EA529}" type="presParOf" srcId="{D3BC14FF-E2E6-4CF6-9EEA-5B192FC3F306}" destId="{DB752B4E-6A88-4F71-A36F-B31496D3C1D8}" srcOrd="7" destOrd="0" presId="urn:microsoft.com/office/officeart/2005/8/layout/orgChart1"/>
-    <dgm:cxn modelId="{F7523DA9-32DD-4994-9892-08F222C93484}" type="presParOf" srcId="{DB752B4E-6A88-4F71-A36F-B31496D3C1D8}" destId="{627FD7BE-0CC3-492F-8E3A-385279E10B12}" srcOrd="0" destOrd="0" presId="urn:microsoft.com/office/officeart/2005/8/layout/orgChart1"/>
-    <dgm:cxn modelId="{7095B0D6-9610-4BA9-A050-7CF11A0AF745}" type="presParOf" srcId="{627FD7BE-0CC3-492F-8E3A-385279E10B12}" destId="{AD787034-B3B0-4679-899E-FAB89FB7A316}" srcOrd="0" destOrd="0" presId="urn:microsoft.com/office/officeart/2005/8/layout/orgChart1"/>
-    <dgm:cxn modelId="{D79EE1DE-AEDB-4761-A6F5-80F9E7DDED78}" type="presParOf" srcId="{627FD7BE-0CC3-492F-8E3A-385279E10B12}" destId="{6908AB01-553A-4A2A-97C6-7F5AB296983F}" srcOrd="1" destOrd="0" presId="urn:microsoft.com/office/officeart/2005/8/layout/orgChart1"/>
-    <dgm:cxn modelId="{579B533F-E81F-4E1F-9FB0-0A61F1010A2D}" type="presParOf" srcId="{DB752B4E-6A88-4F71-A36F-B31496D3C1D8}" destId="{DDF706D5-35F4-4E3B-A321-B223E128FD43}" srcOrd="1" destOrd="0" presId="urn:microsoft.com/office/officeart/2005/8/layout/orgChart1"/>
-    <dgm:cxn modelId="{70800E7E-9EED-41CB-8C20-474EE6D9CAD5}" type="presParOf" srcId="{DB752B4E-6A88-4F71-A36F-B31496D3C1D8}" destId="{414973F6-C00B-4D1B-93C3-D45F5BBB5D03}" srcOrd="2" destOrd="0" presId="urn:microsoft.com/office/officeart/2005/8/layout/orgChart1"/>
-    <dgm:cxn modelId="{5EEA8E77-F7AD-4FB4-9CE8-8F9BE50E71F2}" type="presParOf" srcId="{D3BC14FF-E2E6-4CF6-9EEA-5B192FC3F306}" destId="{456B135F-F191-4BEB-B961-FF6849D3CC97}" srcOrd="8" destOrd="0" presId="urn:microsoft.com/office/officeart/2005/8/layout/orgChart1"/>
-    <dgm:cxn modelId="{B0809D0A-580E-4543-B5D6-71964B55A3A8}" type="presParOf" srcId="{D3BC14FF-E2E6-4CF6-9EEA-5B192FC3F306}" destId="{80D34C4D-0528-4065-BC60-9684305C80D0}" srcOrd="9" destOrd="0" presId="urn:microsoft.com/office/officeart/2005/8/layout/orgChart1"/>
-    <dgm:cxn modelId="{6DBF9F08-E25D-4867-A930-F8BF1461E929}" type="presParOf" srcId="{80D34C4D-0528-4065-BC60-9684305C80D0}" destId="{FE0DBE44-8914-499A-9E10-A327614A379F}" srcOrd="0" destOrd="0" presId="urn:microsoft.com/office/officeart/2005/8/layout/orgChart1"/>
-    <dgm:cxn modelId="{367D87F2-69F3-4A01-92D6-45EA73E71AAB}" type="presParOf" srcId="{FE0DBE44-8914-499A-9E10-A327614A379F}" destId="{185467A1-0821-4434-A352-0BAAF2072A71}" srcOrd="0" destOrd="0" presId="urn:microsoft.com/office/officeart/2005/8/layout/orgChart1"/>
-    <dgm:cxn modelId="{B596C8CD-4513-498A-A3A1-D501716301EE}" type="presParOf" srcId="{FE0DBE44-8914-499A-9E10-A327614A379F}" destId="{200DFE94-1FAC-4907-8F0D-E40FB0FBDE11}" srcOrd="1" destOrd="0" presId="urn:microsoft.com/office/officeart/2005/8/layout/orgChart1"/>
-    <dgm:cxn modelId="{E113C900-9275-41A1-BD0F-6B20B1E3EF4D}" type="presParOf" srcId="{80D34C4D-0528-4065-BC60-9684305C80D0}" destId="{FF3782FE-B35D-488C-B3C0-797FB4C8AD48}" srcOrd="1" destOrd="0" presId="urn:microsoft.com/office/officeart/2005/8/layout/orgChart1"/>
-    <dgm:cxn modelId="{A54386A8-7E61-4BB7-9FA6-1954E3A9DDE3}" type="presParOf" srcId="{80D34C4D-0528-4065-BC60-9684305C80D0}" destId="{2D97F545-DBBD-43E3-B1C7-C121A257CE48}" srcOrd="2" destOrd="0" presId="urn:microsoft.com/office/officeart/2005/8/layout/orgChart1"/>
-    <dgm:cxn modelId="{F92F419C-39D6-485D-A2F8-86A9C1AF4A64}" type="presParOf" srcId="{3F984C15-DDBF-40DC-BB4B-70D1B7F9FE7C}" destId="{DA290A07-7989-407D-9419-CD59234E669D}" srcOrd="2" destOrd="0" presId="urn:microsoft.com/office/officeart/2005/8/layout/orgChart1"/>
-    <dgm:cxn modelId="{FD201C21-7A89-4D72-9A1D-8998B95CEE0F}" type="presParOf" srcId="{ED335E9D-B85B-49EF-B520-0BCB31BEC41A}" destId="{CDE315F7-0512-46D3-9A9E-D39C37F0D4A9}" srcOrd="6" destOrd="0" presId="urn:microsoft.com/office/officeart/2005/8/layout/orgChart1"/>
-    <dgm:cxn modelId="{8659FF58-DCAB-47FC-BD30-D943B49EA0BE}" type="presParOf" srcId="{ED335E9D-B85B-49EF-B520-0BCB31BEC41A}" destId="{D694F543-489B-4999-BEE6-B367C4154B47}" srcOrd="7" destOrd="0" presId="urn:microsoft.com/office/officeart/2005/8/layout/orgChart1"/>
-    <dgm:cxn modelId="{63B6B9DD-A1C7-4E5F-B137-A17DC1D41D6D}" type="presParOf" srcId="{D694F543-489B-4999-BEE6-B367C4154B47}" destId="{EAE3026B-FE53-4A9E-B0B0-1B774D77A8B6}" srcOrd="0" destOrd="0" presId="urn:microsoft.com/office/officeart/2005/8/layout/orgChart1"/>
-    <dgm:cxn modelId="{B3A682B7-1A0F-4081-B67F-9FC731EF6830}" type="presParOf" srcId="{EAE3026B-FE53-4A9E-B0B0-1B774D77A8B6}" destId="{A3B12017-9F85-4526-961E-ADF109F0CED6}" srcOrd="0" destOrd="0" presId="urn:microsoft.com/office/officeart/2005/8/layout/orgChart1"/>
-    <dgm:cxn modelId="{F53842D6-DAD9-42C2-B50B-444A9F9CC282}" type="presParOf" srcId="{EAE3026B-FE53-4A9E-B0B0-1B774D77A8B6}" destId="{CAA0C0DD-BD28-46A3-B19E-B24F9B58F75B}" srcOrd="1" destOrd="0" presId="urn:microsoft.com/office/officeart/2005/8/layout/orgChart1"/>
-    <dgm:cxn modelId="{717E480B-54EB-4361-B5C0-2EC6B550D881}" type="presParOf" srcId="{D694F543-489B-4999-BEE6-B367C4154B47}" destId="{EAA16D5C-7B59-42D5-B704-97169CEA879A}" srcOrd="1" destOrd="0" presId="urn:microsoft.com/office/officeart/2005/8/layout/orgChart1"/>
-    <dgm:cxn modelId="{BDB4B687-AE13-4F2A-8D56-E8BD8A33CC67}" type="presParOf" srcId="{EAA16D5C-7B59-42D5-B704-97169CEA879A}" destId="{91E6CA4A-6BEA-4314-9778-B65554FEF15E}" srcOrd="0" destOrd="0" presId="urn:microsoft.com/office/officeart/2005/8/layout/orgChart1"/>
-    <dgm:cxn modelId="{1C4B70D1-9258-48B5-AC21-36076E1FBCA9}" type="presParOf" srcId="{EAA16D5C-7B59-42D5-B704-97169CEA879A}" destId="{028622E6-8381-44F3-9103-8EA030D8A2AD}" srcOrd="1" destOrd="0" presId="urn:microsoft.com/office/officeart/2005/8/layout/orgChart1"/>
-    <dgm:cxn modelId="{6337BB80-60DA-48C4-93DA-CFA962E0421E}" type="presParOf" srcId="{028622E6-8381-44F3-9103-8EA030D8A2AD}" destId="{04A91E4F-7309-4213-B736-C211F845AAF6}" srcOrd="0" destOrd="0" presId="urn:microsoft.com/office/officeart/2005/8/layout/orgChart1"/>
-    <dgm:cxn modelId="{728D4CF3-4F22-42C4-9B5C-72C7AEA9B1D5}" type="presParOf" srcId="{04A91E4F-7309-4213-B736-C211F845AAF6}" destId="{D7AA598F-185D-4B00-A75F-8723B1AC3D7D}" srcOrd="0" destOrd="0" presId="urn:microsoft.com/office/officeart/2005/8/layout/orgChart1"/>
-    <dgm:cxn modelId="{0D4CAEDD-9F4A-4F4B-B81E-8D8472149460}" type="presParOf" srcId="{04A91E4F-7309-4213-B736-C211F845AAF6}" destId="{669EA53E-D625-47D5-9A65-546DDC0F7A68}" srcOrd="1" destOrd="0" presId="urn:microsoft.com/office/officeart/2005/8/layout/orgChart1"/>
-    <dgm:cxn modelId="{2ED08DA4-3CE5-4AF2-880F-347345D41C3E}" type="presParOf" srcId="{028622E6-8381-44F3-9103-8EA030D8A2AD}" destId="{0E27F48F-9BB3-4599-87C0-7E45E66163D4}" srcOrd="1" destOrd="0" presId="urn:microsoft.com/office/officeart/2005/8/layout/orgChart1"/>
-    <dgm:cxn modelId="{1CFB92CF-DA8E-4D1E-991E-C66A5FA6473C}" type="presParOf" srcId="{0E27F48F-9BB3-4599-87C0-7E45E66163D4}" destId="{D2B77B63-397E-43EA-9F64-9C0E74CB5EF6}" srcOrd="0" destOrd="0" presId="urn:microsoft.com/office/officeart/2005/8/layout/orgChart1"/>
-    <dgm:cxn modelId="{65B4A82E-05D9-48F2-A4B7-F5B378427AC5}" type="presParOf" srcId="{0E27F48F-9BB3-4599-87C0-7E45E66163D4}" destId="{D00DF17C-ACE9-4495-9087-B47B397000CA}" srcOrd="1" destOrd="0" presId="urn:microsoft.com/office/officeart/2005/8/layout/orgChart1"/>
-    <dgm:cxn modelId="{1D2A225B-AED2-45DC-8132-A7CE440E625C}" type="presParOf" srcId="{D00DF17C-ACE9-4495-9087-B47B397000CA}" destId="{2B07E5D8-2AA2-4496-9429-51071128CCF7}" srcOrd="0" destOrd="0" presId="urn:microsoft.com/office/officeart/2005/8/layout/orgChart1"/>
-    <dgm:cxn modelId="{5A039241-1192-4923-B234-EF6D8A41D843}" type="presParOf" srcId="{2B07E5D8-2AA2-4496-9429-51071128CCF7}" destId="{333149E3-E46F-46C9-BA67-AA7AF669B583}" srcOrd="0" destOrd="0" presId="urn:microsoft.com/office/officeart/2005/8/layout/orgChart1"/>
-    <dgm:cxn modelId="{617E3DDD-0FFD-4441-A56E-0BE8B20BF7E9}" type="presParOf" srcId="{2B07E5D8-2AA2-4496-9429-51071128CCF7}" destId="{6CAAF356-EC84-4EB9-BAE5-5EB9F97621A6}" srcOrd="1" destOrd="0" presId="urn:microsoft.com/office/officeart/2005/8/layout/orgChart1"/>
-    <dgm:cxn modelId="{FBD0D5D7-44B7-4D1F-946B-D76E6B756C47}" type="presParOf" srcId="{D00DF17C-ACE9-4495-9087-B47B397000CA}" destId="{BC24DEA6-B073-420F-A8C1-5EEE8E2728C2}" srcOrd="1" destOrd="0" presId="urn:microsoft.com/office/officeart/2005/8/layout/orgChart1"/>
-    <dgm:cxn modelId="{50C41488-C3A2-4824-A68A-DBFABE45FCD3}" type="presParOf" srcId="{D00DF17C-ACE9-4495-9087-B47B397000CA}" destId="{426AB5EE-AFC1-49C9-99B3-B777346D4DA9}" srcOrd="2" destOrd="0" presId="urn:microsoft.com/office/officeart/2005/8/layout/orgChart1"/>
-    <dgm:cxn modelId="{46E67495-95DF-4C33-816C-27646AD10613}" type="presParOf" srcId="{0E27F48F-9BB3-4599-87C0-7E45E66163D4}" destId="{2C0B508F-2C19-424D-A156-83CA5370B67A}" srcOrd="2" destOrd="0" presId="urn:microsoft.com/office/officeart/2005/8/layout/orgChart1"/>
-    <dgm:cxn modelId="{F1BC0032-6B9E-454D-A5FA-3355829E5C1F}" type="presParOf" srcId="{0E27F48F-9BB3-4599-87C0-7E45E66163D4}" destId="{D081FCD6-35D7-444E-AECC-6D7266484DB7}" srcOrd="3" destOrd="0" presId="urn:microsoft.com/office/officeart/2005/8/layout/orgChart1"/>
-    <dgm:cxn modelId="{4827EEAB-8043-458E-849F-DAA8DBF12D9B}" type="presParOf" srcId="{D081FCD6-35D7-444E-AECC-6D7266484DB7}" destId="{CA1146F9-3FA7-4C40-9A08-B8BF13EAED61}" srcOrd="0" destOrd="0" presId="urn:microsoft.com/office/officeart/2005/8/layout/orgChart1"/>
-    <dgm:cxn modelId="{8F8BEF6C-F8BE-4F69-A083-8DB0FF095278}" type="presParOf" srcId="{CA1146F9-3FA7-4C40-9A08-B8BF13EAED61}" destId="{831BB9F0-7D72-4658-8098-116894C48D3E}" srcOrd="0" destOrd="0" presId="urn:microsoft.com/office/officeart/2005/8/layout/orgChart1"/>
-    <dgm:cxn modelId="{380A23D4-B275-43CE-87F3-BD3479B2E8D4}" type="presParOf" srcId="{CA1146F9-3FA7-4C40-9A08-B8BF13EAED61}" destId="{41A302CA-9AEA-457A-A7A5-98E940CB245B}" srcOrd="1" destOrd="0" presId="urn:microsoft.com/office/officeart/2005/8/layout/orgChart1"/>
-    <dgm:cxn modelId="{E16D857C-FBB7-4103-8CC0-A61EB536B94A}" type="presParOf" srcId="{D081FCD6-35D7-444E-AECC-6D7266484DB7}" destId="{ED3AE7AC-A1F2-41E4-9B4A-5D1562DB7BA2}" srcOrd="1" destOrd="0" presId="urn:microsoft.com/office/officeart/2005/8/layout/orgChart1"/>
-    <dgm:cxn modelId="{0EAE8134-DC40-4304-89C1-32E626F40DAB}" type="presParOf" srcId="{D081FCD6-35D7-444E-AECC-6D7266484DB7}" destId="{0F613619-7F56-452F-B0A2-4518FAF045A7}" srcOrd="2" destOrd="0" presId="urn:microsoft.com/office/officeart/2005/8/layout/orgChart1"/>
-    <dgm:cxn modelId="{6A3DE96B-67BC-4A0F-AFE0-CD735E934304}" type="presParOf" srcId="{0E27F48F-9BB3-4599-87C0-7E45E66163D4}" destId="{C49D2596-75EC-4A8E-AF25-80160FCC75FC}" srcOrd="4" destOrd="0" presId="urn:microsoft.com/office/officeart/2005/8/layout/orgChart1"/>
-    <dgm:cxn modelId="{CCA0A433-3720-443E-A45B-48DD3FE2915E}" type="presParOf" srcId="{0E27F48F-9BB3-4599-87C0-7E45E66163D4}" destId="{3D363E29-099B-46BD-92D0-6E7ADDEFDC83}" srcOrd="5" destOrd="0" presId="urn:microsoft.com/office/officeart/2005/8/layout/orgChart1"/>
-    <dgm:cxn modelId="{C67F1E47-80A6-40A9-BE95-94ED408FD875}" type="presParOf" srcId="{3D363E29-099B-46BD-92D0-6E7ADDEFDC83}" destId="{917C840A-D9CF-488E-B40B-189951E5D253}" srcOrd="0" destOrd="0" presId="urn:microsoft.com/office/officeart/2005/8/layout/orgChart1"/>
-    <dgm:cxn modelId="{0D4213DD-E411-4B89-891E-2F030865FE5D}" type="presParOf" srcId="{917C840A-D9CF-488E-B40B-189951E5D253}" destId="{5F5EDE12-B952-4D90-B667-8978364EB3C5}" srcOrd="0" destOrd="0" presId="urn:microsoft.com/office/officeart/2005/8/layout/orgChart1"/>
-    <dgm:cxn modelId="{6855F7B8-871E-42CB-B4C3-FD2177D32FAC}" type="presParOf" srcId="{917C840A-D9CF-488E-B40B-189951E5D253}" destId="{B8969528-116C-4741-97B8-2565BC2A530B}" srcOrd="1" destOrd="0" presId="urn:microsoft.com/office/officeart/2005/8/layout/orgChart1"/>
-    <dgm:cxn modelId="{B95BD62C-AAE0-49D8-A871-8376F0848150}" type="presParOf" srcId="{3D363E29-099B-46BD-92D0-6E7ADDEFDC83}" destId="{2DDCFF8A-509B-4FEC-9D4E-5CC74817C17F}" srcOrd="1" destOrd="0" presId="urn:microsoft.com/office/officeart/2005/8/layout/orgChart1"/>
-    <dgm:cxn modelId="{6D22123D-E0BA-4FED-BC87-8F5C11A361E2}" type="presParOf" srcId="{3D363E29-099B-46BD-92D0-6E7ADDEFDC83}" destId="{5B94C11B-7318-471D-BC68-CAAED877C6EC}" srcOrd="2" destOrd="0" presId="urn:microsoft.com/office/officeart/2005/8/layout/orgChart1"/>
-    <dgm:cxn modelId="{56FFCAF6-0A94-441E-934B-F40FEDFC75B9}" type="presParOf" srcId="{0E27F48F-9BB3-4599-87C0-7E45E66163D4}" destId="{5918DA68-AD60-454C-A90A-9C1FEF608F1B}" srcOrd="6" destOrd="0" presId="urn:microsoft.com/office/officeart/2005/8/layout/orgChart1"/>
-    <dgm:cxn modelId="{8DED6E0F-5DAE-44D3-8688-09075FFA1A0C}" type="presParOf" srcId="{0E27F48F-9BB3-4599-87C0-7E45E66163D4}" destId="{CE5C6B68-D715-42C5-8B84-640F15342A5F}" srcOrd="7" destOrd="0" presId="urn:microsoft.com/office/officeart/2005/8/layout/orgChart1"/>
-    <dgm:cxn modelId="{3E5CDA32-D57E-427D-92EF-F2BF3116283B}" type="presParOf" srcId="{CE5C6B68-D715-42C5-8B84-640F15342A5F}" destId="{FB6EB438-8EE6-4670-B6FD-E684EEB1E61D}" srcOrd="0" destOrd="0" presId="urn:microsoft.com/office/officeart/2005/8/layout/orgChart1"/>
-    <dgm:cxn modelId="{6C3D6962-71E6-4344-B0BE-7970B568B29C}" type="presParOf" srcId="{FB6EB438-8EE6-4670-B6FD-E684EEB1E61D}" destId="{CEE3C3CF-5536-4932-8CF4-D16233A680FB}" srcOrd="0" destOrd="0" presId="urn:microsoft.com/office/officeart/2005/8/layout/orgChart1"/>
-    <dgm:cxn modelId="{E754851E-7504-43AF-A378-AB76BD9E892A}" type="presParOf" srcId="{FB6EB438-8EE6-4670-B6FD-E684EEB1E61D}" destId="{2CAB2F45-9747-4D85-8136-BEF40BC850AE}" srcOrd="1" destOrd="0" presId="urn:microsoft.com/office/officeart/2005/8/layout/orgChart1"/>
-    <dgm:cxn modelId="{F2FB2C1F-DFA0-4049-804E-F62843A8557D}" type="presParOf" srcId="{CE5C6B68-D715-42C5-8B84-640F15342A5F}" destId="{86494606-ED07-4A15-AF7F-94FC54D780E7}" srcOrd="1" destOrd="0" presId="urn:microsoft.com/office/officeart/2005/8/layout/orgChart1"/>
-    <dgm:cxn modelId="{44D86E0F-BC82-4C22-A388-099B61929592}" type="presParOf" srcId="{CE5C6B68-D715-42C5-8B84-640F15342A5F}" destId="{01B45BBD-06FC-46D9-86F0-BE48F6A658A7}" srcOrd="2" destOrd="0" presId="urn:microsoft.com/office/officeart/2005/8/layout/orgChart1"/>
-    <dgm:cxn modelId="{C1971688-DA11-4BE5-B363-F2001DB66DDA}" type="presParOf" srcId="{0E27F48F-9BB3-4599-87C0-7E45E66163D4}" destId="{98A86FDE-CFB4-404C-A176-B199F5EBC44E}" srcOrd="8" destOrd="0" presId="urn:microsoft.com/office/officeart/2005/8/layout/orgChart1"/>
-    <dgm:cxn modelId="{CB4B178F-E2C7-4978-BDD2-B5463BFC8607}" type="presParOf" srcId="{0E27F48F-9BB3-4599-87C0-7E45E66163D4}" destId="{3EB7A3A1-015D-4219-8D77-1E79C3962A14}" srcOrd="9" destOrd="0" presId="urn:microsoft.com/office/officeart/2005/8/layout/orgChart1"/>
-    <dgm:cxn modelId="{E8789C08-0981-4824-8480-408DF2EF32E3}" type="presParOf" srcId="{3EB7A3A1-015D-4219-8D77-1E79C3962A14}" destId="{3DCB2444-A6A1-4EA6-A542-91D5F20C2B15}" srcOrd="0" destOrd="0" presId="urn:microsoft.com/office/officeart/2005/8/layout/orgChart1"/>
-    <dgm:cxn modelId="{FAF6EFC1-75B0-4719-BF75-41FAE01B02C2}" type="presParOf" srcId="{3DCB2444-A6A1-4EA6-A542-91D5F20C2B15}" destId="{F5D9B505-6A0C-42EC-AD05-D9FAD7BE1646}" srcOrd="0" destOrd="0" presId="urn:microsoft.com/office/officeart/2005/8/layout/orgChart1"/>
-    <dgm:cxn modelId="{441C068B-82F7-439D-B880-0DD71A097BF7}" type="presParOf" srcId="{3DCB2444-A6A1-4EA6-A542-91D5F20C2B15}" destId="{F137D733-0CD5-4810-9929-B90004CF4F9C}" srcOrd="1" destOrd="0" presId="urn:microsoft.com/office/officeart/2005/8/layout/orgChart1"/>
-    <dgm:cxn modelId="{16CBBEA9-F4C3-472B-B22E-192046188C2A}" type="presParOf" srcId="{3EB7A3A1-015D-4219-8D77-1E79C3962A14}" destId="{E15D2C0B-627F-4EAA-889E-0DAA572DAA86}" srcOrd="1" destOrd="0" presId="urn:microsoft.com/office/officeart/2005/8/layout/orgChart1"/>
-    <dgm:cxn modelId="{64594BD8-5523-442A-AC77-B742F09001B7}" type="presParOf" srcId="{3EB7A3A1-015D-4219-8D77-1E79C3962A14}" destId="{7940B034-0563-4E6E-8983-9939A3A8478B}" srcOrd="2" destOrd="0" presId="urn:microsoft.com/office/officeart/2005/8/layout/orgChart1"/>
-    <dgm:cxn modelId="{81A49389-2A3A-460E-AB8D-873189DDB747}" type="presParOf" srcId="{0E27F48F-9BB3-4599-87C0-7E45E66163D4}" destId="{E119AA21-952A-4901-BBD7-57D60AEAD8A6}" srcOrd="10" destOrd="0" presId="urn:microsoft.com/office/officeart/2005/8/layout/orgChart1"/>
-    <dgm:cxn modelId="{A4C2D98A-C7C5-41AD-B54F-9F1FC88C46C1}" type="presParOf" srcId="{0E27F48F-9BB3-4599-87C0-7E45E66163D4}" destId="{E1CBE150-A53F-4E96-B3B0-08E95E9E6283}" srcOrd="11" destOrd="0" presId="urn:microsoft.com/office/officeart/2005/8/layout/orgChart1"/>
-    <dgm:cxn modelId="{B0DF2419-E62B-4AA8-A322-F4B3015B95E3}" type="presParOf" srcId="{E1CBE150-A53F-4E96-B3B0-08E95E9E6283}" destId="{65A41B21-A73C-4473-83FD-5785BC38E326}" srcOrd="0" destOrd="0" presId="urn:microsoft.com/office/officeart/2005/8/layout/orgChart1"/>
-    <dgm:cxn modelId="{BA1A467E-C8DC-4C94-8465-1097F91E560E}" type="presParOf" srcId="{65A41B21-A73C-4473-83FD-5785BC38E326}" destId="{C9B1C858-A9A7-4D78-9395-CCBE1C5D0AC0}" srcOrd="0" destOrd="0" presId="urn:microsoft.com/office/officeart/2005/8/layout/orgChart1"/>
-    <dgm:cxn modelId="{ECEBF2BB-F667-4EAD-9C21-20860026ACB4}" type="presParOf" srcId="{65A41B21-A73C-4473-83FD-5785BC38E326}" destId="{563DEDFE-9490-438E-B5FD-7D5D1642523F}" srcOrd="1" destOrd="0" presId="urn:microsoft.com/office/officeart/2005/8/layout/orgChart1"/>
-    <dgm:cxn modelId="{BC3EC2FD-0F1F-4780-83C7-3A5CF90A823A}" type="presParOf" srcId="{E1CBE150-A53F-4E96-B3B0-08E95E9E6283}" destId="{07759BE4-BF94-415D-B1BC-0DE41F5DF1A4}" srcOrd="1" destOrd="0" presId="urn:microsoft.com/office/officeart/2005/8/layout/orgChart1"/>
-    <dgm:cxn modelId="{85EBF75D-53FB-402F-9798-5E7E40990379}" type="presParOf" srcId="{E1CBE150-A53F-4E96-B3B0-08E95E9E6283}" destId="{2ED7EEE1-E611-4CAB-B53B-CCFE65A8A3C6}" srcOrd="2" destOrd="0" presId="urn:microsoft.com/office/officeart/2005/8/layout/orgChart1"/>
-    <dgm:cxn modelId="{6EBB601B-92FD-4BCD-B56B-2A17CA31CFF2}" type="presParOf" srcId="{0E27F48F-9BB3-4599-87C0-7E45E66163D4}" destId="{8760AD6B-E796-415F-9A17-9378E0F3580B}" srcOrd="12" destOrd="0" presId="urn:microsoft.com/office/officeart/2005/8/layout/orgChart1"/>
-    <dgm:cxn modelId="{CC637F43-6D56-44E9-A491-674DAC5DB020}" type="presParOf" srcId="{0E27F48F-9BB3-4599-87C0-7E45E66163D4}" destId="{B7CBAE5E-0F6E-4D80-9A81-27DA350C502F}" srcOrd="13" destOrd="0" presId="urn:microsoft.com/office/officeart/2005/8/layout/orgChart1"/>
-    <dgm:cxn modelId="{D089CD34-7C65-4E0E-8057-650ABB02B730}" type="presParOf" srcId="{B7CBAE5E-0F6E-4D80-9A81-27DA350C502F}" destId="{19DACB6E-DE2E-4B46-8C20-32F90A9A2B7A}" srcOrd="0" destOrd="0" presId="urn:microsoft.com/office/officeart/2005/8/layout/orgChart1"/>
-    <dgm:cxn modelId="{6B79509D-4D27-460B-9265-D6FF323971DD}" type="presParOf" srcId="{19DACB6E-DE2E-4B46-8C20-32F90A9A2B7A}" destId="{BCB8C99E-C33F-4820-85D0-38DEC2BE367E}" srcOrd="0" destOrd="0" presId="urn:microsoft.com/office/officeart/2005/8/layout/orgChart1"/>
-    <dgm:cxn modelId="{2CE5ACF0-B0B5-421F-BF63-9ED403EC8EE7}" type="presParOf" srcId="{19DACB6E-DE2E-4B46-8C20-32F90A9A2B7A}" destId="{E05E06AD-8680-4DA2-BCE8-DC0D9F23D934}" srcOrd="1" destOrd="0" presId="urn:microsoft.com/office/officeart/2005/8/layout/orgChart1"/>
-    <dgm:cxn modelId="{21AA0AA4-A280-4EB7-8952-26145819D061}" type="presParOf" srcId="{B7CBAE5E-0F6E-4D80-9A81-27DA350C502F}" destId="{D93C5DE0-71C4-4AF6-8641-81FA9CDCE848}" srcOrd="1" destOrd="0" presId="urn:microsoft.com/office/officeart/2005/8/layout/orgChart1"/>
-    <dgm:cxn modelId="{EFEE6DB2-7833-4878-AEFB-9B5FA7F1A178}" type="presParOf" srcId="{B7CBAE5E-0F6E-4D80-9A81-27DA350C502F}" destId="{78267EC6-E47B-4551-B7BA-1907F2C0F952}" srcOrd="2" destOrd="0" presId="urn:microsoft.com/office/officeart/2005/8/layout/orgChart1"/>
-    <dgm:cxn modelId="{29564C7B-C3DA-44B8-AAEF-F1ABAC23ECCE}" type="presParOf" srcId="{028622E6-8381-44F3-9103-8EA030D8A2AD}" destId="{352F7CB6-28AC-4D2C-A1D3-06105C693A5B}" srcOrd="2" destOrd="0" presId="urn:microsoft.com/office/officeart/2005/8/layout/orgChart1"/>
-    <dgm:cxn modelId="{9A7FE621-5D01-40D6-A179-26CF586431B4}" type="presParOf" srcId="{EAA16D5C-7B59-42D5-B704-97169CEA879A}" destId="{EB2D89AA-32CD-4DDA-AAEF-09FA0111FF19}" srcOrd="2" destOrd="0" presId="urn:microsoft.com/office/officeart/2005/8/layout/orgChart1"/>
-    <dgm:cxn modelId="{3DC99CF4-B955-4F3D-B37F-43AAD0CE8401}" type="presParOf" srcId="{EAA16D5C-7B59-42D5-B704-97169CEA879A}" destId="{BEB899F1-6A0F-4BD7-8F37-3C7DD4FAF2DE}" srcOrd="3" destOrd="0" presId="urn:microsoft.com/office/officeart/2005/8/layout/orgChart1"/>
-    <dgm:cxn modelId="{73F47632-C1E4-41B9-8DEB-DFC606E3DE81}" type="presParOf" srcId="{BEB899F1-6A0F-4BD7-8F37-3C7DD4FAF2DE}" destId="{BEBC74D8-81FC-41ED-83CA-BFBFD3C5899D}" srcOrd="0" destOrd="0" presId="urn:microsoft.com/office/officeart/2005/8/layout/orgChart1"/>
-    <dgm:cxn modelId="{CF82C925-030A-45B5-B689-7B8BC5743C86}" type="presParOf" srcId="{BEBC74D8-81FC-41ED-83CA-BFBFD3C5899D}" destId="{E5217AC2-B163-4A92-A47A-E5BC846400DA}" srcOrd="0" destOrd="0" presId="urn:microsoft.com/office/officeart/2005/8/layout/orgChart1"/>
-    <dgm:cxn modelId="{8350C6B9-8C01-4A22-AF96-B99B634F2E1C}" type="presParOf" srcId="{BEBC74D8-81FC-41ED-83CA-BFBFD3C5899D}" destId="{3D4BE463-B234-4845-9AC0-DFE7A9B68D4A}" srcOrd="1" destOrd="0" presId="urn:microsoft.com/office/officeart/2005/8/layout/orgChart1"/>
-    <dgm:cxn modelId="{E610E8DD-4A00-4F05-AF61-B90A94E30DBA}" type="presParOf" srcId="{BEB899F1-6A0F-4BD7-8F37-3C7DD4FAF2DE}" destId="{B77CD210-2ACE-49E7-91A0-4F8A8E26137F}" srcOrd="1" destOrd="0" presId="urn:microsoft.com/office/officeart/2005/8/layout/orgChart1"/>
-    <dgm:cxn modelId="{9780BAAC-DF04-43C5-968B-193EA0EF8FAB}" type="presParOf" srcId="{B77CD210-2ACE-49E7-91A0-4F8A8E26137F}" destId="{F1D539B5-EE8F-42AE-8A09-592123E41576}" srcOrd="0" destOrd="0" presId="urn:microsoft.com/office/officeart/2005/8/layout/orgChart1"/>
-    <dgm:cxn modelId="{82C3E298-5FCC-44D5-8A3F-2F349B2EE4E2}" type="presParOf" srcId="{B77CD210-2ACE-49E7-91A0-4F8A8E26137F}" destId="{5460CA45-E9F7-4EE8-BEB0-874466C45618}" srcOrd="1" destOrd="0" presId="urn:microsoft.com/office/officeart/2005/8/layout/orgChart1"/>
-    <dgm:cxn modelId="{98BFEDA7-9518-4BE5-A17D-E1E077E15FDE}" type="presParOf" srcId="{5460CA45-E9F7-4EE8-BEB0-874466C45618}" destId="{8B39112F-5F05-424C-B7AE-E5B428FB5996}" srcOrd="0" destOrd="0" presId="urn:microsoft.com/office/officeart/2005/8/layout/orgChart1"/>
-    <dgm:cxn modelId="{CAA0617D-5926-49CE-8BFD-25C278BA1E64}" type="presParOf" srcId="{8B39112F-5F05-424C-B7AE-E5B428FB5996}" destId="{A2238284-5F22-4AF9-8097-78C859A8451C}" srcOrd="0" destOrd="0" presId="urn:microsoft.com/office/officeart/2005/8/layout/orgChart1"/>
-    <dgm:cxn modelId="{92659CF8-6428-4EDE-9885-48BE19CEB01B}" type="presParOf" srcId="{8B39112F-5F05-424C-B7AE-E5B428FB5996}" destId="{F8A5FD2D-3179-4558-B219-E0BCA7A331A2}" srcOrd="1" destOrd="0" presId="urn:microsoft.com/office/officeart/2005/8/layout/orgChart1"/>
-    <dgm:cxn modelId="{11E55119-6F36-4F49-B988-0A41FFCFABBE}" type="presParOf" srcId="{5460CA45-E9F7-4EE8-BEB0-874466C45618}" destId="{CFA81330-6721-4E40-BA8D-D5BE3972E88C}" srcOrd="1" destOrd="0" presId="urn:microsoft.com/office/officeart/2005/8/layout/orgChart1"/>
-    <dgm:cxn modelId="{0D0DD8C5-7508-45AA-BE33-D37388D2F0A1}" type="presParOf" srcId="{5460CA45-E9F7-4EE8-BEB0-874466C45618}" destId="{71225CEF-9A6E-4BE1-9B80-F6B2A4A150DE}" srcOrd="2" destOrd="0" presId="urn:microsoft.com/office/officeart/2005/8/layout/orgChart1"/>
-    <dgm:cxn modelId="{BD421D03-65D5-40F0-807F-D6EC562FDCF4}" type="presParOf" srcId="{B77CD210-2ACE-49E7-91A0-4F8A8E26137F}" destId="{B1F6AEB2-F4E3-4DDF-904F-9DD2634D8317}" srcOrd="2" destOrd="0" presId="urn:microsoft.com/office/officeart/2005/8/layout/orgChart1"/>
-    <dgm:cxn modelId="{6DABEC40-6108-4E40-82CB-E8B91C318D63}" type="presParOf" srcId="{B77CD210-2ACE-49E7-91A0-4F8A8E26137F}" destId="{515748AD-94B3-4B35-8FC1-E6E9BB392B52}" srcOrd="3" destOrd="0" presId="urn:microsoft.com/office/officeart/2005/8/layout/orgChart1"/>
-    <dgm:cxn modelId="{5E9AD35C-CB75-4299-93E5-D2E4243DE642}" type="presParOf" srcId="{515748AD-94B3-4B35-8FC1-E6E9BB392B52}" destId="{9BDF792E-7C8F-4553-B41A-ABA791A04616}" srcOrd="0" destOrd="0" presId="urn:microsoft.com/office/officeart/2005/8/layout/orgChart1"/>
-    <dgm:cxn modelId="{95EA78C8-1B09-4D18-8D96-3A98992C8A7A}" type="presParOf" srcId="{9BDF792E-7C8F-4553-B41A-ABA791A04616}" destId="{598608ED-7D55-4FA5-A327-73F829142D93}" srcOrd="0" destOrd="0" presId="urn:microsoft.com/office/officeart/2005/8/layout/orgChart1"/>
-    <dgm:cxn modelId="{A042F147-86B3-4E1D-8D23-74028EEDC0CA}" type="presParOf" srcId="{9BDF792E-7C8F-4553-B41A-ABA791A04616}" destId="{CF943ECA-CFC7-4FDC-949E-7F2072190F82}" srcOrd="1" destOrd="0" presId="urn:microsoft.com/office/officeart/2005/8/layout/orgChart1"/>
-    <dgm:cxn modelId="{A841FB83-D2A9-4B9A-85D4-7D140D59F339}" type="presParOf" srcId="{515748AD-94B3-4B35-8FC1-E6E9BB392B52}" destId="{AD322A11-B06F-4A81-853E-549DCA713BE7}" srcOrd="1" destOrd="0" presId="urn:microsoft.com/office/officeart/2005/8/layout/orgChart1"/>
-    <dgm:cxn modelId="{9FCFC72C-1ACE-452A-9BB8-1D3665BA39C4}" type="presParOf" srcId="{515748AD-94B3-4B35-8FC1-E6E9BB392B52}" destId="{BB14446E-CC26-45F4-BC4E-6E409AC9D703}" srcOrd="2" destOrd="0" presId="urn:microsoft.com/office/officeart/2005/8/layout/orgChart1"/>
-    <dgm:cxn modelId="{E72CBE27-3CC3-4868-B61E-F9F5C0B32F7F}" type="presParOf" srcId="{B77CD210-2ACE-49E7-91A0-4F8A8E26137F}" destId="{E3C4AC40-0753-443C-A810-F76548D1BA17}" srcOrd="4" destOrd="0" presId="urn:microsoft.com/office/officeart/2005/8/layout/orgChart1"/>
-    <dgm:cxn modelId="{D32CEF66-62E3-4F91-9FC4-1E328D999AFD}" type="presParOf" srcId="{B77CD210-2ACE-49E7-91A0-4F8A8E26137F}" destId="{0E58EB68-2C4F-4540-9765-C7F1123BCE4C}" srcOrd="5" destOrd="0" presId="urn:microsoft.com/office/officeart/2005/8/layout/orgChart1"/>
-    <dgm:cxn modelId="{9238A152-6EB4-4887-9E85-D60BF88EAF0F}" type="presParOf" srcId="{0E58EB68-2C4F-4540-9765-C7F1123BCE4C}" destId="{FC2DF6F4-08BF-4EC2-83D7-55FCCF221148}" srcOrd="0" destOrd="0" presId="urn:microsoft.com/office/officeart/2005/8/layout/orgChart1"/>
-    <dgm:cxn modelId="{DE9B6AA7-6FA6-4279-A10A-042906877250}" type="presParOf" srcId="{FC2DF6F4-08BF-4EC2-83D7-55FCCF221148}" destId="{25E8BA96-DD6F-436B-B84B-2093D7ED7822}" srcOrd="0" destOrd="0" presId="urn:microsoft.com/office/officeart/2005/8/layout/orgChart1"/>
-    <dgm:cxn modelId="{77C1FF7F-243A-463D-8245-2C4021DB98EC}" type="presParOf" srcId="{FC2DF6F4-08BF-4EC2-83D7-55FCCF221148}" destId="{FF2858C6-FE39-404D-84C6-30FA64627EFB}" srcOrd="1" destOrd="0" presId="urn:microsoft.com/office/officeart/2005/8/layout/orgChart1"/>
-    <dgm:cxn modelId="{F7017A65-F2AF-41D3-9D74-82B41BFFC51C}" type="presParOf" srcId="{0E58EB68-2C4F-4540-9765-C7F1123BCE4C}" destId="{C416034D-B475-48D8-BE9F-A860604ED56B}" srcOrd="1" destOrd="0" presId="urn:microsoft.com/office/officeart/2005/8/layout/orgChart1"/>
-    <dgm:cxn modelId="{6C6BBC6F-1CA4-4E5B-9391-C9D1D1C3263F}" type="presParOf" srcId="{0E58EB68-2C4F-4540-9765-C7F1123BCE4C}" destId="{12C3C958-CEA6-4AFE-8A0A-35E7E793486B}" srcOrd="2" destOrd="0" presId="urn:microsoft.com/office/officeart/2005/8/layout/orgChart1"/>
-    <dgm:cxn modelId="{FD0070DA-B64B-42FB-A5CD-99FAA7E8E385}" type="presParOf" srcId="{B77CD210-2ACE-49E7-91A0-4F8A8E26137F}" destId="{737FD8A2-5996-4384-941B-3B6C7E2EB66E}" srcOrd="6" destOrd="0" presId="urn:microsoft.com/office/officeart/2005/8/layout/orgChart1"/>
-    <dgm:cxn modelId="{ECA2760A-F6A9-44AA-8FC4-66F9837FAB92}" type="presParOf" srcId="{B77CD210-2ACE-49E7-91A0-4F8A8E26137F}" destId="{F90C9DD5-CCBE-4F12-9B92-4ED1F953ACE6}" srcOrd="7" destOrd="0" presId="urn:microsoft.com/office/officeart/2005/8/layout/orgChart1"/>
-    <dgm:cxn modelId="{C11C55BD-DE10-4C0C-8A57-5EC3F362B808}" type="presParOf" srcId="{F90C9DD5-CCBE-4F12-9B92-4ED1F953ACE6}" destId="{D986B0DD-24FA-4D1E-BB0C-0BFEC8A13953}" srcOrd="0" destOrd="0" presId="urn:microsoft.com/office/officeart/2005/8/layout/orgChart1"/>
-    <dgm:cxn modelId="{51B2D8C3-956A-4BA4-AF3A-8FFEEB1D22B5}" type="presParOf" srcId="{D986B0DD-24FA-4D1E-BB0C-0BFEC8A13953}" destId="{620D8DF7-784F-4840-903D-F7FEC22F9F13}" srcOrd="0" destOrd="0" presId="urn:microsoft.com/office/officeart/2005/8/layout/orgChart1"/>
-    <dgm:cxn modelId="{981A88F5-D0F4-4FBC-ACE9-5145ED2CA589}" type="presParOf" srcId="{D986B0DD-24FA-4D1E-BB0C-0BFEC8A13953}" destId="{A036AAB0-41C3-4DEF-8EC1-366BD670EFF6}" srcOrd="1" destOrd="0" presId="urn:microsoft.com/office/officeart/2005/8/layout/orgChart1"/>
-    <dgm:cxn modelId="{67306D06-D0DA-4F9E-A311-1585CB69FEA1}" type="presParOf" srcId="{F90C9DD5-CCBE-4F12-9B92-4ED1F953ACE6}" destId="{4C965B3E-9ECE-44F6-AE30-B2122DF2CC93}" srcOrd="1" destOrd="0" presId="urn:microsoft.com/office/officeart/2005/8/layout/orgChart1"/>
-    <dgm:cxn modelId="{AEEE95D4-4FDE-4A63-8BB2-E5029F28DF6E}" type="presParOf" srcId="{F90C9DD5-CCBE-4F12-9B92-4ED1F953ACE6}" destId="{B6918787-3610-4156-9F91-480527FDA380}" srcOrd="2" destOrd="0" presId="urn:microsoft.com/office/officeart/2005/8/layout/orgChart1"/>
-    <dgm:cxn modelId="{0B9191EC-40D8-4E5A-A048-CDE5194BCA7F}" type="presParOf" srcId="{B77CD210-2ACE-49E7-91A0-4F8A8E26137F}" destId="{5FE6FC6E-5C33-4875-B7C6-BA76353DF611}" srcOrd="8" destOrd="0" presId="urn:microsoft.com/office/officeart/2005/8/layout/orgChart1"/>
-    <dgm:cxn modelId="{5B4CA091-9664-4AD0-8A78-8216F80469E1}" type="presParOf" srcId="{B77CD210-2ACE-49E7-91A0-4F8A8E26137F}" destId="{747A17B3-11A8-45CC-B753-BE44482B991A}" srcOrd="9" destOrd="0" presId="urn:microsoft.com/office/officeart/2005/8/layout/orgChart1"/>
-    <dgm:cxn modelId="{191D0D69-84DF-4E94-98AB-A7F57F2BAED3}" type="presParOf" srcId="{747A17B3-11A8-45CC-B753-BE44482B991A}" destId="{F9C2DE29-3DF4-40A1-BD89-8C1AA4CC28A3}" srcOrd="0" destOrd="0" presId="urn:microsoft.com/office/officeart/2005/8/layout/orgChart1"/>
-    <dgm:cxn modelId="{AC4E4859-905F-417A-8564-83DEB714F914}" type="presParOf" srcId="{F9C2DE29-3DF4-40A1-BD89-8C1AA4CC28A3}" destId="{F895056E-57A5-4B04-AE3E-3F9247DCD331}" srcOrd="0" destOrd="0" presId="urn:microsoft.com/office/officeart/2005/8/layout/orgChart1"/>
-    <dgm:cxn modelId="{605445EC-B854-4FA4-9469-F1AD38157BEF}" type="presParOf" srcId="{F9C2DE29-3DF4-40A1-BD89-8C1AA4CC28A3}" destId="{A7C67F5F-221F-46F5-920A-B3D909F355D9}" srcOrd="1" destOrd="0" presId="urn:microsoft.com/office/officeart/2005/8/layout/orgChart1"/>
-    <dgm:cxn modelId="{4A3D67D6-B381-41B4-8C6D-CFFC941E8C29}" type="presParOf" srcId="{747A17B3-11A8-45CC-B753-BE44482B991A}" destId="{B20A7CF8-7CE0-4A0B-8B93-D81C4E1D84C6}" srcOrd="1" destOrd="0" presId="urn:microsoft.com/office/officeart/2005/8/layout/orgChart1"/>
-    <dgm:cxn modelId="{798CA33F-99BB-4DC7-9A2D-C0321B9A7482}" type="presParOf" srcId="{747A17B3-11A8-45CC-B753-BE44482B991A}" destId="{5D77EDA1-965A-4AB7-932D-C02ACA8C7D18}" srcOrd="2" destOrd="0" presId="urn:microsoft.com/office/officeart/2005/8/layout/orgChart1"/>
-    <dgm:cxn modelId="{30BCFFCB-526E-4287-BD3B-A4FA3B31E506}" type="presParOf" srcId="{B77CD210-2ACE-49E7-91A0-4F8A8E26137F}" destId="{1DC0FFAD-D0B1-4118-B202-0E7CB9D59CE9}" srcOrd="10" destOrd="0" presId="urn:microsoft.com/office/officeart/2005/8/layout/orgChart1"/>
-    <dgm:cxn modelId="{E12D57EB-DCF0-4CBE-8316-28AE7F60F4FC}" type="presParOf" srcId="{B77CD210-2ACE-49E7-91A0-4F8A8E26137F}" destId="{129948D9-2AEB-4C07-9F6C-9EB236539E3A}" srcOrd="11" destOrd="0" presId="urn:microsoft.com/office/officeart/2005/8/layout/orgChart1"/>
-    <dgm:cxn modelId="{AA401FAF-6E20-48AD-AE70-52E81B2548EF}" type="presParOf" srcId="{129948D9-2AEB-4C07-9F6C-9EB236539E3A}" destId="{E7A6C14E-22CC-4726-9402-8305E6001877}" srcOrd="0" destOrd="0" presId="urn:microsoft.com/office/officeart/2005/8/layout/orgChart1"/>
-    <dgm:cxn modelId="{BBB065C4-A5E8-42CF-A5C9-CE20617FCEF4}" type="presParOf" srcId="{E7A6C14E-22CC-4726-9402-8305E6001877}" destId="{A2C0CE9C-401D-41D0-8FEE-FEB56E0CAFB0}" srcOrd="0" destOrd="0" presId="urn:microsoft.com/office/officeart/2005/8/layout/orgChart1"/>
-    <dgm:cxn modelId="{5F7E8C41-2B9E-45A0-924F-4B30C414CBF7}" type="presParOf" srcId="{E7A6C14E-22CC-4726-9402-8305E6001877}" destId="{1518F05C-33C8-4E72-8B4E-4E9FBCC3F3B4}" srcOrd="1" destOrd="0" presId="urn:microsoft.com/office/officeart/2005/8/layout/orgChart1"/>
-    <dgm:cxn modelId="{37BB13DB-A04B-43A0-8F86-418437F19128}" type="presParOf" srcId="{129948D9-2AEB-4C07-9F6C-9EB236539E3A}" destId="{051A9DAD-4C4F-4DBE-8359-19625CC5B332}" srcOrd="1" destOrd="0" presId="urn:microsoft.com/office/officeart/2005/8/layout/orgChart1"/>
-    <dgm:cxn modelId="{836A8398-BDBA-4C51-A1BC-FDB10AB3CE30}" type="presParOf" srcId="{129948D9-2AEB-4C07-9F6C-9EB236539E3A}" destId="{97E67EC8-540D-4675-80D4-070E01C47233}" srcOrd="2" destOrd="0" presId="urn:microsoft.com/office/officeart/2005/8/layout/orgChart1"/>
-    <dgm:cxn modelId="{2983D144-93FE-4B06-97C1-EE048B33AEA0}" type="presParOf" srcId="{B77CD210-2ACE-49E7-91A0-4F8A8E26137F}" destId="{AC3DDF0F-0F01-4647-BEAB-D5B271C2CFD2}" srcOrd="12" destOrd="0" presId="urn:microsoft.com/office/officeart/2005/8/layout/orgChart1"/>
-    <dgm:cxn modelId="{99956318-F0AB-440B-AD0E-236958A72DC0}" type="presParOf" srcId="{B77CD210-2ACE-49E7-91A0-4F8A8E26137F}" destId="{3BCE3EDA-86C6-4AFF-82D7-9FF6AD826FD6}" srcOrd="13" destOrd="0" presId="urn:microsoft.com/office/officeart/2005/8/layout/orgChart1"/>
-    <dgm:cxn modelId="{4DC0D930-5B67-4726-91D5-D4B012B29405}" type="presParOf" srcId="{3BCE3EDA-86C6-4AFF-82D7-9FF6AD826FD6}" destId="{4FC87F6F-5489-450C-A221-554992FED505}" srcOrd="0" destOrd="0" presId="urn:microsoft.com/office/officeart/2005/8/layout/orgChart1"/>
-    <dgm:cxn modelId="{68E61637-0F5B-4B43-AA31-B9436E5E338F}" type="presParOf" srcId="{4FC87F6F-5489-450C-A221-554992FED505}" destId="{8D60CBC0-FC6A-478F-9AED-6367266BAD76}" srcOrd="0" destOrd="0" presId="urn:microsoft.com/office/officeart/2005/8/layout/orgChart1"/>
-    <dgm:cxn modelId="{7F4CDE73-7DBA-4857-90AD-AC6A5EF4278F}" type="presParOf" srcId="{4FC87F6F-5489-450C-A221-554992FED505}" destId="{DF0E8638-3E19-43E1-B6F4-C7103963051D}" srcOrd="1" destOrd="0" presId="urn:microsoft.com/office/officeart/2005/8/layout/orgChart1"/>
-    <dgm:cxn modelId="{F4BF0C2E-5D24-4380-ABD6-D30E343905DD}" type="presParOf" srcId="{3BCE3EDA-86C6-4AFF-82D7-9FF6AD826FD6}" destId="{C29951A5-2FDB-48F7-AB21-A35197F61B55}" srcOrd="1" destOrd="0" presId="urn:microsoft.com/office/officeart/2005/8/layout/orgChart1"/>
-    <dgm:cxn modelId="{5BA57435-A32B-429C-AB9F-DAB67EED816E}" type="presParOf" srcId="{3BCE3EDA-86C6-4AFF-82D7-9FF6AD826FD6}" destId="{4AA90A14-3FE5-4320-AED3-5A962FC090DC}" srcOrd="2" destOrd="0" presId="urn:microsoft.com/office/officeart/2005/8/layout/orgChart1"/>
-    <dgm:cxn modelId="{7BA5EE0C-4FEA-4AD0-B573-AC02A70C3218}" type="presParOf" srcId="{BEB899F1-6A0F-4BD7-8F37-3C7DD4FAF2DE}" destId="{7C959B14-5CB0-49DE-A940-A6EB66C77195}" srcOrd="2" destOrd="0" presId="urn:microsoft.com/office/officeart/2005/8/layout/orgChart1"/>
-    <dgm:cxn modelId="{0BCE6639-81AE-4159-B0E9-395D50EFC5EF}" type="presParOf" srcId="{EAA16D5C-7B59-42D5-B704-97169CEA879A}" destId="{1BC5E23F-7A30-4E05-BF72-22FE200AD604}" srcOrd="4" destOrd="0" presId="urn:microsoft.com/office/officeart/2005/8/layout/orgChart1"/>
-    <dgm:cxn modelId="{E1C6AA04-93FF-4A0D-88FD-31F31F515282}" type="presParOf" srcId="{EAA16D5C-7B59-42D5-B704-97169CEA879A}" destId="{5101022B-C7A9-4E35-95E5-58ADE3BCD331}" srcOrd="5" destOrd="0" presId="urn:microsoft.com/office/officeart/2005/8/layout/orgChart1"/>
-    <dgm:cxn modelId="{1ADA5CD7-683C-483C-8431-2E47A2E30439}" type="presParOf" srcId="{5101022B-C7A9-4E35-95E5-58ADE3BCD331}" destId="{8F559552-91AB-4241-8995-8CE0D3C614AA}" srcOrd="0" destOrd="0" presId="urn:microsoft.com/office/officeart/2005/8/layout/orgChart1"/>
-    <dgm:cxn modelId="{731E63F6-761A-4649-94D5-FD69089A6FAC}" type="presParOf" srcId="{8F559552-91AB-4241-8995-8CE0D3C614AA}" destId="{97013180-AE09-429D-9F84-D68F682458FC}" srcOrd="0" destOrd="0" presId="urn:microsoft.com/office/officeart/2005/8/layout/orgChart1"/>
-    <dgm:cxn modelId="{B2068C49-882F-4173-B8FA-4CE2B02CE405}" type="presParOf" srcId="{8F559552-91AB-4241-8995-8CE0D3C614AA}" destId="{FB936A47-1C67-4FEF-B4FF-738A79CAE352}" srcOrd="1" destOrd="0" presId="urn:microsoft.com/office/officeart/2005/8/layout/orgChart1"/>
-    <dgm:cxn modelId="{D5287934-7A0E-45C1-A88D-FFAEF51D1DF3}" type="presParOf" srcId="{5101022B-C7A9-4E35-95E5-58ADE3BCD331}" destId="{27EBD05A-D6A5-4BF2-A249-25988E7FE57B}" srcOrd="1" destOrd="0" presId="urn:microsoft.com/office/officeart/2005/8/layout/orgChart1"/>
-    <dgm:cxn modelId="{C2DB2DB0-56DE-498D-84E4-6479AC251A85}" type="presParOf" srcId="{27EBD05A-D6A5-4BF2-A249-25988E7FE57B}" destId="{CCC9ED6D-D549-4AFC-BCFC-2D5399705263}" srcOrd="0" destOrd="0" presId="urn:microsoft.com/office/officeart/2005/8/layout/orgChart1"/>
-    <dgm:cxn modelId="{C6722C17-F5FF-4291-9B8A-4156A611BE19}" type="presParOf" srcId="{27EBD05A-D6A5-4BF2-A249-25988E7FE57B}" destId="{1434DE79-4A12-4046-A8CA-F68734683DB0}" srcOrd="1" destOrd="0" presId="urn:microsoft.com/office/officeart/2005/8/layout/orgChart1"/>
-    <dgm:cxn modelId="{D72E2075-F894-4D0E-A997-0119A44FDF82}" type="presParOf" srcId="{1434DE79-4A12-4046-A8CA-F68734683DB0}" destId="{4C882FA2-2753-4249-914D-B318B33D7846}" srcOrd="0" destOrd="0" presId="urn:microsoft.com/office/officeart/2005/8/layout/orgChart1"/>
-    <dgm:cxn modelId="{EED4D31F-4FE6-4C14-AC33-93D48290AD8B}" type="presParOf" srcId="{4C882FA2-2753-4249-914D-B318B33D7846}" destId="{82E5BFDE-419F-4E65-87CE-733B0E6FE8E0}" srcOrd="0" destOrd="0" presId="urn:microsoft.com/office/officeart/2005/8/layout/orgChart1"/>
-    <dgm:cxn modelId="{A57154F2-CF72-4F6E-964D-E41F3882FC6F}" type="presParOf" srcId="{4C882FA2-2753-4249-914D-B318B33D7846}" destId="{AB57F1A4-698E-4FC9-ACB3-41D72B652A8A}" srcOrd="1" destOrd="0" presId="urn:microsoft.com/office/officeart/2005/8/layout/orgChart1"/>
-    <dgm:cxn modelId="{2C77C403-A7D6-4E04-8FD4-81B4D01EF3C5}" type="presParOf" srcId="{1434DE79-4A12-4046-A8CA-F68734683DB0}" destId="{8D1C7B9A-6049-4E3F-BE6C-1F4A4863983D}" srcOrd="1" destOrd="0" presId="urn:microsoft.com/office/officeart/2005/8/layout/orgChart1"/>
-    <dgm:cxn modelId="{7D8E911E-EDC0-491A-BF1F-55D71DC40B5A}" type="presParOf" srcId="{1434DE79-4A12-4046-A8CA-F68734683DB0}" destId="{825410DF-ADA4-4B22-AA48-9059038145E1}" srcOrd="2" destOrd="0" presId="urn:microsoft.com/office/officeart/2005/8/layout/orgChart1"/>
-    <dgm:cxn modelId="{1429911F-888E-4625-BB21-C99A637A567E}" type="presParOf" srcId="{27EBD05A-D6A5-4BF2-A249-25988E7FE57B}" destId="{265AD6F7-8596-4979-A89E-5FA55A6EBB23}" srcOrd="2" destOrd="0" presId="urn:microsoft.com/office/officeart/2005/8/layout/orgChart1"/>
-    <dgm:cxn modelId="{53E31F5A-286F-4E9C-B6D6-5F54A6E3E3D2}" type="presParOf" srcId="{27EBD05A-D6A5-4BF2-A249-25988E7FE57B}" destId="{CA93CA31-C725-4225-A9BC-96D6E7966666}" srcOrd="3" destOrd="0" presId="urn:microsoft.com/office/officeart/2005/8/layout/orgChart1"/>
-    <dgm:cxn modelId="{EF1F48AA-515B-4A29-86DC-3E9F3157D066}" type="presParOf" srcId="{CA93CA31-C725-4225-A9BC-96D6E7966666}" destId="{D598A230-086B-4C66-B3A9-FDD9793CAD0E}" srcOrd="0" destOrd="0" presId="urn:microsoft.com/office/officeart/2005/8/layout/orgChart1"/>
-    <dgm:cxn modelId="{D7A38183-2AB2-43DE-BE49-59B3D558B564}" type="presParOf" srcId="{D598A230-086B-4C66-B3A9-FDD9793CAD0E}" destId="{CB6DC77D-09C8-4586-993F-206DC3D4378F}" srcOrd="0" destOrd="0" presId="urn:microsoft.com/office/officeart/2005/8/layout/orgChart1"/>
-    <dgm:cxn modelId="{D9B52320-6F04-40B3-8556-2A97FC4BBE40}" type="presParOf" srcId="{D598A230-086B-4C66-B3A9-FDD9793CAD0E}" destId="{8F74E8B7-BCCD-404D-ABD1-B34C74350F8E}" srcOrd="1" destOrd="0" presId="urn:microsoft.com/office/officeart/2005/8/layout/orgChart1"/>
-    <dgm:cxn modelId="{DFD1894C-80C4-4906-84B3-7AE543E0FFED}" type="presParOf" srcId="{CA93CA31-C725-4225-A9BC-96D6E7966666}" destId="{97E3F7E0-435B-40B8-B80D-F7B1E1B9DD99}" srcOrd="1" destOrd="0" presId="urn:microsoft.com/office/officeart/2005/8/layout/orgChart1"/>
-    <dgm:cxn modelId="{F2F77AB8-2004-4DEE-86B9-C4CEFABF6974}" type="presParOf" srcId="{CA93CA31-C725-4225-A9BC-96D6E7966666}" destId="{71E32976-BBBA-4D0B-A397-6B4D5C3ED161}" srcOrd="2" destOrd="0" presId="urn:microsoft.com/office/officeart/2005/8/layout/orgChart1"/>
-    <dgm:cxn modelId="{30AC25DB-04A0-488D-AFCE-AE4F492C4C7A}" type="presParOf" srcId="{27EBD05A-D6A5-4BF2-A249-25988E7FE57B}" destId="{445D7393-626B-40F7-80AB-AFD290DAC820}" srcOrd="4" destOrd="0" presId="urn:microsoft.com/office/officeart/2005/8/layout/orgChart1"/>
-    <dgm:cxn modelId="{E125DC3B-EC1A-4360-A06E-25E46356DD2F}" type="presParOf" srcId="{27EBD05A-D6A5-4BF2-A249-25988E7FE57B}" destId="{B5FC8843-5444-4C22-BEB1-5A8C57DDDD5A}" srcOrd="5" destOrd="0" presId="urn:microsoft.com/office/officeart/2005/8/layout/orgChart1"/>
-    <dgm:cxn modelId="{2E83587B-E07D-4EA8-B349-84FAEB25ECB1}" type="presParOf" srcId="{B5FC8843-5444-4C22-BEB1-5A8C57DDDD5A}" destId="{532FED5C-B12C-448C-954F-0D1EA46254CB}" srcOrd="0" destOrd="0" presId="urn:microsoft.com/office/officeart/2005/8/layout/orgChart1"/>
-    <dgm:cxn modelId="{EF1B56A5-5D9A-4F47-BD30-40028CAE6172}" type="presParOf" srcId="{532FED5C-B12C-448C-954F-0D1EA46254CB}" destId="{55FA293C-DC9D-4E3A-A64C-A4C2CB0EAED4}" srcOrd="0" destOrd="0" presId="urn:microsoft.com/office/officeart/2005/8/layout/orgChart1"/>
-    <dgm:cxn modelId="{C6316029-0E05-4407-A3B2-0DD1C561F8D9}" type="presParOf" srcId="{532FED5C-B12C-448C-954F-0D1EA46254CB}" destId="{B5C9CE98-7D02-4F2E-B172-9639E8C4F13B}" srcOrd="1" destOrd="0" presId="urn:microsoft.com/office/officeart/2005/8/layout/orgChart1"/>
-    <dgm:cxn modelId="{7321A394-FE71-4ABE-BFD5-F1704B70D64B}" type="presParOf" srcId="{B5FC8843-5444-4C22-BEB1-5A8C57DDDD5A}" destId="{22B6E26C-FFFC-4234-95E2-7B9C8A634076}" srcOrd="1" destOrd="0" presId="urn:microsoft.com/office/officeart/2005/8/layout/orgChart1"/>
-    <dgm:cxn modelId="{2A023116-2CE4-4B25-9484-796485367438}" type="presParOf" srcId="{B5FC8843-5444-4C22-BEB1-5A8C57DDDD5A}" destId="{F086B4D6-CB93-46DF-B223-50DEC7A7925C}" srcOrd="2" destOrd="0" presId="urn:microsoft.com/office/officeart/2005/8/layout/orgChart1"/>
-    <dgm:cxn modelId="{2BA196FE-5893-40E3-9788-B93F7C08B3A1}" type="presParOf" srcId="{27EBD05A-D6A5-4BF2-A249-25988E7FE57B}" destId="{204868CC-4789-4207-A07B-4C8B44CB2977}" srcOrd="6" destOrd="0" presId="urn:microsoft.com/office/officeart/2005/8/layout/orgChart1"/>
-    <dgm:cxn modelId="{2C43B525-3855-4BDF-9F98-C68969CAEA29}" type="presParOf" srcId="{27EBD05A-D6A5-4BF2-A249-25988E7FE57B}" destId="{B4DFC271-78EF-4516-A529-F2E2C6840302}" srcOrd="7" destOrd="0" presId="urn:microsoft.com/office/officeart/2005/8/layout/orgChart1"/>
-    <dgm:cxn modelId="{E19110D9-C18B-4439-9C03-5C28B2759687}" type="presParOf" srcId="{B4DFC271-78EF-4516-A529-F2E2C6840302}" destId="{0B167140-9E72-4F12-B1B2-BCF8DE3C0F6E}" srcOrd="0" destOrd="0" presId="urn:microsoft.com/office/officeart/2005/8/layout/orgChart1"/>
-    <dgm:cxn modelId="{2CCFD8A0-D70A-4A2E-AE9A-8C2A7B9F4F04}" type="presParOf" srcId="{0B167140-9E72-4F12-B1B2-BCF8DE3C0F6E}" destId="{E23CC305-C8F0-4038-B857-C1932CBD0353}" srcOrd="0" destOrd="0" presId="urn:microsoft.com/office/officeart/2005/8/layout/orgChart1"/>
-    <dgm:cxn modelId="{6DA9CB88-67A3-4B1B-9B46-8C42E13B3D53}" type="presParOf" srcId="{0B167140-9E72-4F12-B1B2-BCF8DE3C0F6E}" destId="{8B03550F-6A70-4879-BCB2-E3A8128FEE63}" srcOrd="1" destOrd="0" presId="urn:microsoft.com/office/officeart/2005/8/layout/orgChart1"/>
-    <dgm:cxn modelId="{83DF4E8D-9249-4604-8F3B-CFCB95A1DB55}" type="presParOf" srcId="{B4DFC271-78EF-4516-A529-F2E2C6840302}" destId="{6AE713BC-09BD-4B67-A9D9-F8FCC1A95D39}" srcOrd="1" destOrd="0" presId="urn:microsoft.com/office/officeart/2005/8/layout/orgChart1"/>
-    <dgm:cxn modelId="{05A0EA69-D9BA-4A95-875E-6D918B1F432C}" type="presParOf" srcId="{B4DFC271-78EF-4516-A529-F2E2C6840302}" destId="{F8F47089-43FB-4AA8-9AD2-15821425A43E}" srcOrd="2" destOrd="0" presId="urn:microsoft.com/office/officeart/2005/8/layout/orgChart1"/>
-    <dgm:cxn modelId="{4EC8E1FD-16E7-4FB2-AFE5-1EB0389B918C}" type="presParOf" srcId="{27EBD05A-D6A5-4BF2-A249-25988E7FE57B}" destId="{816B919E-17A5-40BA-8811-FAF2C230A14A}" srcOrd="8" destOrd="0" presId="urn:microsoft.com/office/officeart/2005/8/layout/orgChart1"/>
-    <dgm:cxn modelId="{C38658B7-E331-4111-96A2-42A8690AFB87}" type="presParOf" srcId="{27EBD05A-D6A5-4BF2-A249-25988E7FE57B}" destId="{3B357FF9-F252-45CC-9BB8-0814060F537B}" srcOrd="9" destOrd="0" presId="urn:microsoft.com/office/officeart/2005/8/layout/orgChart1"/>
-    <dgm:cxn modelId="{01C01AF5-D5A3-41F9-851B-F63659677C6F}" type="presParOf" srcId="{3B357FF9-F252-45CC-9BB8-0814060F537B}" destId="{CF604EAE-D04F-4591-8B8A-7A7EC6DC91BC}" srcOrd="0" destOrd="0" presId="urn:microsoft.com/office/officeart/2005/8/layout/orgChart1"/>
-    <dgm:cxn modelId="{F23E7D45-9751-4AF6-91B1-5907E98F1299}" type="presParOf" srcId="{CF604EAE-D04F-4591-8B8A-7A7EC6DC91BC}" destId="{B545330E-970A-4795-9CAB-8A20988BAE91}" srcOrd="0" destOrd="0" presId="urn:microsoft.com/office/officeart/2005/8/layout/orgChart1"/>
-    <dgm:cxn modelId="{9A33A3AE-C523-4C2F-A09B-BBE74CD2B251}" type="presParOf" srcId="{CF604EAE-D04F-4591-8B8A-7A7EC6DC91BC}" destId="{7C1C6961-E7AA-41F4-9AF7-0B30A94FFDB2}" srcOrd="1" destOrd="0" presId="urn:microsoft.com/office/officeart/2005/8/layout/orgChart1"/>
-    <dgm:cxn modelId="{7DD6E16F-C726-4FF4-86AD-418889FB4F17}" type="presParOf" srcId="{3B357FF9-F252-45CC-9BB8-0814060F537B}" destId="{EED314E3-8AA0-4C5B-B3D6-1600B92EDAEB}" srcOrd="1" destOrd="0" presId="urn:microsoft.com/office/officeart/2005/8/layout/orgChart1"/>
-    <dgm:cxn modelId="{6BB1E65F-EA35-46DC-B83F-33153E2B3D6D}" type="presParOf" srcId="{3B357FF9-F252-45CC-9BB8-0814060F537B}" destId="{9426FC0A-FFB0-4F26-9162-E61CD7D8A924}" srcOrd="2" destOrd="0" presId="urn:microsoft.com/office/officeart/2005/8/layout/orgChart1"/>
-    <dgm:cxn modelId="{813A0EF4-F704-4E8D-8AC3-3EB27BD74FF1}" type="presParOf" srcId="{27EBD05A-D6A5-4BF2-A249-25988E7FE57B}" destId="{D525F49D-5EF1-465C-98F6-8EBE0C258B47}" srcOrd="10" destOrd="0" presId="urn:microsoft.com/office/officeart/2005/8/layout/orgChart1"/>
-    <dgm:cxn modelId="{6A056272-60B2-44A1-B890-7DB7CDD16F2B}" type="presParOf" srcId="{27EBD05A-D6A5-4BF2-A249-25988E7FE57B}" destId="{CD9A86F7-55DA-486D-852D-08CC350FBEAC}" srcOrd="11" destOrd="0" presId="urn:microsoft.com/office/officeart/2005/8/layout/orgChart1"/>
-    <dgm:cxn modelId="{2024180E-282F-4873-8C3D-A70B741B888F}" type="presParOf" srcId="{CD9A86F7-55DA-486D-852D-08CC350FBEAC}" destId="{70ECCEED-B7F1-4D59-ADC1-53C68A34E302}" srcOrd="0" destOrd="0" presId="urn:microsoft.com/office/officeart/2005/8/layout/orgChart1"/>
-    <dgm:cxn modelId="{9A6101A2-7363-4E81-AE6E-FBC5EE48A860}" type="presParOf" srcId="{70ECCEED-B7F1-4D59-ADC1-53C68A34E302}" destId="{BB4F1018-04AF-47D3-A9A8-E7FA1B75550F}" srcOrd="0" destOrd="0" presId="urn:microsoft.com/office/officeart/2005/8/layout/orgChart1"/>
-    <dgm:cxn modelId="{4A86858E-0EDD-462E-A5A6-56C407B22A0D}" type="presParOf" srcId="{70ECCEED-B7F1-4D59-ADC1-53C68A34E302}" destId="{FFEB5CCD-C012-40F2-8638-329021B1CB6A}" srcOrd="1" destOrd="0" presId="urn:microsoft.com/office/officeart/2005/8/layout/orgChart1"/>
-    <dgm:cxn modelId="{8DD578D2-FBD1-4A4C-9E1A-ACE2D25E7C72}" type="presParOf" srcId="{CD9A86F7-55DA-486D-852D-08CC350FBEAC}" destId="{586B2E8C-98FC-49EA-9C30-0E8265981FE1}" srcOrd="1" destOrd="0" presId="urn:microsoft.com/office/officeart/2005/8/layout/orgChart1"/>
-    <dgm:cxn modelId="{6CA1F279-0091-40E9-A076-F4E97734911C}" type="presParOf" srcId="{CD9A86F7-55DA-486D-852D-08CC350FBEAC}" destId="{D2B01D33-E2B4-43B9-B0C3-CEE3412364AF}" srcOrd="2" destOrd="0" presId="urn:microsoft.com/office/officeart/2005/8/layout/orgChart1"/>
-    <dgm:cxn modelId="{CA0B414E-2588-4FBF-8780-3A8DBDD7DA9D}" type="presParOf" srcId="{27EBD05A-D6A5-4BF2-A249-25988E7FE57B}" destId="{0E509012-E19E-4591-BAD9-B2742D3783AA}" srcOrd="12" destOrd="0" presId="urn:microsoft.com/office/officeart/2005/8/layout/orgChart1"/>
-    <dgm:cxn modelId="{AEC5FC9F-76FE-4D9C-98D9-911EBE5FE26C}" type="presParOf" srcId="{27EBD05A-D6A5-4BF2-A249-25988E7FE57B}" destId="{F5CA66AC-ADD2-448D-B91A-BD694C314BB4}" srcOrd="13" destOrd="0" presId="urn:microsoft.com/office/officeart/2005/8/layout/orgChart1"/>
-    <dgm:cxn modelId="{19A57D64-8D77-4475-AF5C-8CFC154CD852}" type="presParOf" srcId="{F5CA66AC-ADD2-448D-B91A-BD694C314BB4}" destId="{E239761C-6A54-48DD-B16D-CF1AEEDDF218}" srcOrd="0" destOrd="0" presId="urn:microsoft.com/office/officeart/2005/8/layout/orgChart1"/>
-    <dgm:cxn modelId="{8038C740-178F-4D18-A97C-76989582DCD7}" type="presParOf" srcId="{E239761C-6A54-48DD-B16D-CF1AEEDDF218}" destId="{97D605B1-DC61-43D4-AA81-AF7828F5539F}" srcOrd="0" destOrd="0" presId="urn:microsoft.com/office/officeart/2005/8/layout/orgChart1"/>
-    <dgm:cxn modelId="{BA2C4187-96F9-4E89-83BC-C8D686314725}" type="presParOf" srcId="{E239761C-6A54-48DD-B16D-CF1AEEDDF218}" destId="{73FF7C62-5A4A-48D6-875F-1E50EF5EF699}" srcOrd="1" destOrd="0" presId="urn:microsoft.com/office/officeart/2005/8/layout/orgChart1"/>
-    <dgm:cxn modelId="{AF3B9D60-DFDC-46DD-A3AF-10A4BD2B11BB}" type="presParOf" srcId="{F5CA66AC-ADD2-448D-B91A-BD694C314BB4}" destId="{8C14C123-2C6B-464F-BE27-975E4202D7EF}" srcOrd="1" destOrd="0" presId="urn:microsoft.com/office/officeart/2005/8/layout/orgChart1"/>
-    <dgm:cxn modelId="{F39CA892-4517-470D-A8EB-2792F178C95A}" type="presParOf" srcId="{F5CA66AC-ADD2-448D-B91A-BD694C314BB4}" destId="{DB21385E-E65E-4DC2-B616-AE8D55F6D825}" srcOrd="2" destOrd="0" presId="urn:microsoft.com/office/officeart/2005/8/layout/orgChart1"/>
-    <dgm:cxn modelId="{D14F3CA9-E4A1-46BB-B158-72D607E02288}" type="presParOf" srcId="{5101022B-C7A9-4E35-95E5-58ADE3BCD331}" destId="{0C6C9D4C-38B8-4B09-B538-C4350972655D}" srcOrd="2" destOrd="0" presId="urn:microsoft.com/office/officeart/2005/8/layout/orgChart1"/>
-    <dgm:cxn modelId="{5DE1A2EF-E61C-4655-9B5E-D9BDD7A16C49}" type="presParOf" srcId="{EAA16D5C-7B59-42D5-B704-97169CEA879A}" destId="{817D2247-0B83-4E44-BAF2-C555D83B3FDE}" srcOrd="6" destOrd="0" presId="urn:microsoft.com/office/officeart/2005/8/layout/orgChart1"/>
-    <dgm:cxn modelId="{37969622-D58B-42F2-B322-BD7626AEEBF8}" type="presParOf" srcId="{EAA16D5C-7B59-42D5-B704-97169CEA879A}" destId="{9E9C372E-8451-4FFF-86A5-C32B156C1AD7}" srcOrd="7" destOrd="0" presId="urn:microsoft.com/office/officeart/2005/8/layout/orgChart1"/>
-    <dgm:cxn modelId="{C97828E0-3ECF-4F19-9C4B-BADF9C315E04}" type="presParOf" srcId="{9E9C372E-8451-4FFF-86A5-C32B156C1AD7}" destId="{EC69E370-EF2B-4AB3-8D1F-2DE42845066E}" srcOrd="0" destOrd="0" presId="urn:microsoft.com/office/officeart/2005/8/layout/orgChart1"/>
-    <dgm:cxn modelId="{A307435E-0B6D-4ABD-B2C9-07CCE6953C91}" type="presParOf" srcId="{EC69E370-EF2B-4AB3-8D1F-2DE42845066E}" destId="{BFC62A83-4EFE-4D6B-ACC6-97E93CF09E8A}" srcOrd="0" destOrd="0" presId="urn:microsoft.com/office/officeart/2005/8/layout/orgChart1"/>
-    <dgm:cxn modelId="{853E85A7-730A-4964-A95D-466FD5D07B1F}" type="presParOf" srcId="{EC69E370-EF2B-4AB3-8D1F-2DE42845066E}" destId="{BFD9C260-9C66-4910-B61F-962795AFECBD}" srcOrd="1" destOrd="0" presId="urn:microsoft.com/office/officeart/2005/8/layout/orgChart1"/>
-    <dgm:cxn modelId="{A4809B83-F440-4972-A8D3-E0B3592FDCAC}" type="presParOf" srcId="{9E9C372E-8451-4FFF-86A5-C32B156C1AD7}" destId="{E2138659-FB52-42CD-BFAE-F6A28A1BCA65}" srcOrd="1" destOrd="0" presId="urn:microsoft.com/office/officeart/2005/8/layout/orgChart1"/>
-    <dgm:cxn modelId="{3098A79F-8C23-40A7-8597-27FF3BD4C359}" type="presParOf" srcId="{E2138659-FB52-42CD-BFAE-F6A28A1BCA65}" destId="{C71FD63B-AC61-423C-81BA-39689837D31B}" srcOrd="0" destOrd="0" presId="urn:microsoft.com/office/officeart/2005/8/layout/orgChart1"/>
-    <dgm:cxn modelId="{75C5F600-CC1B-48CC-9B6F-2A8F5AB20AC2}" type="presParOf" srcId="{E2138659-FB52-42CD-BFAE-F6A28A1BCA65}" destId="{F24EF24B-98AD-40B7-9B0D-7198836D0BF9}" srcOrd="1" destOrd="0" presId="urn:microsoft.com/office/officeart/2005/8/layout/orgChart1"/>
-    <dgm:cxn modelId="{D0BB6F88-B17C-401D-90A0-4444E435FAF5}" type="presParOf" srcId="{F24EF24B-98AD-40B7-9B0D-7198836D0BF9}" destId="{BC3D64E8-D41C-478A-AA79-E52C5DA8B138}" srcOrd="0" destOrd="0" presId="urn:microsoft.com/office/officeart/2005/8/layout/orgChart1"/>
-    <dgm:cxn modelId="{D493ADAB-12C8-42B0-AB53-A871C1DD8DD1}" type="presParOf" srcId="{BC3D64E8-D41C-478A-AA79-E52C5DA8B138}" destId="{5EFF1DCD-B623-4078-A03C-ACDF5C335F7F}" srcOrd="0" destOrd="0" presId="urn:microsoft.com/office/officeart/2005/8/layout/orgChart1"/>
-    <dgm:cxn modelId="{D5047877-5FA7-4FFA-A847-F57EB9ADF6AB}" type="presParOf" srcId="{BC3D64E8-D41C-478A-AA79-E52C5DA8B138}" destId="{0903679A-60C3-4C7C-809C-AD4F80D5AC71}" srcOrd="1" destOrd="0" presId="urn:microsoft.com/office/officeart/2005/8/layout/orgChart1"/>
-    <dgm:cxn modelId="{ECAAB218-3589-4738-908D-054A0D3F62C4}" type="presParOf" srcId="{F24EF24B-98AD-40B7-9B0D-7198836D0BF9}" destId="{1FF8292B-66DC-4174-924B-B09C8A7EA476}" srcOrd="1" destOrd="0" presId="urn:microsoft.com/office/officeart/2005/8/layout/orgChart1"/>
-    <dgm:cxn modelId="{B3406694-580A-4F68-B01B-37DCB8299A67}" type="presParOf" srcId="{F24EF24B-98AD-40B7-9B0D-7198836D0BF9}" destId="{2DD5872F-F321-4B75-ABCA-557CF44518CF}" srcOrd="2" destOrd="0" presId="urn:microsoft.com/office/officeart/2005/8/layout/orgChart1"/>
-    <dgm:cxn modelId="{B545BE16-2875-4E20-812D-1210901F4A3C}" type="presParOf" srcId="{E2138659-FB52-42CD-BFAE-F6A28A1BCA65}" destId="{D050AEDD-ED8F-4C11-90D5-E830F82AC78A}" srcOrd="2" destOrd="0" presId="urn:microsoft.com/office/officeart/2005/8/layout/orgChart1"/>
-    <dgm:cxn modelId="{8B592E89-CF49-4707-9013-8A23D5E10176}" type="presParOf" srcId="{E2138659-FB52-42CD-BFAE-F6A28A1BCA65}" destId="{4A46EB41-478F-4EE6-83C6-014EF82565C0}" srcOrd="3" destOrd="0" presId="urn:microsoft.com/office/officeart/2005/8/layout/orgChart1"/>
-    <dgm:cxn modelId="{436880AC-6FF2-4886-A264-371FD1DD5CDB}" type="presParOf" srcId="{4A46EB41-478F-4EE6-83C6-014EF82565C0}" destId="{D8C047FF-2713-4D26-B485-50F26FBAD8E5}" srcOrd="0" destOrd="0" presId="urn:microsoft.com/office/officeart/2005/8/layout/orgChart1"/>
-    <dgm:cxn modelId="{655BF4E5-2BF8-45AE-9801-E0F3750462CC}" type="presParOf" srcId="{D8C047FF-2713-4D26-B485-50F26FBAD8E5}" destId="{B8089074-A7C0-4544-A742-1E71DCDA9225}" srcOrd="0" destOrd="0" presId="urn:microsoft.com/office/officeart/2005/8/layout/orgChart1"/>
-    <dgm:cxn modelId="{CB522DC7-B0B8-4DE3-95D9-E05E47D85766}" type="presParOf" srcId="{D8C047FF-2713-4D26-B485-50F26FBAD8E5}" destId="{0787115D-468F-4507-B97E-8FBE2E073551}" srcOrd="1" destOrd="0" presId="urn:microsoft.com/office/officeart/2005/8/layout/orgChart1"/>
-    <dgm:cxn modelId="{77E2F845-DA81-4363-BD98-73716B81AC71}" type="presParOf" srcId="{4A46EB41-478F-4EE6-83C6-014EF82565C0}" destId="{70F0554F-2688-4A0B-A6EE-5A2DA7647FE3}" srcOrd="1" destOrd="0" presId="urn:microsoft.com/office/officeart/2005/8/layout/orgChart1"/>
-    <dgm:cxn modelId="{69274500-5EAC-431D-AB59-F64089342226}" type="presParOf" srcId="{4A46EB41-478F-4EE6-83C6-014EF82565C0}" destId="{46EA1DF3-874C-4FAC-B6FC-F1F2AC447A15}" srcOrd="2" destOrd="0" presId="urn:microsoft.com/office/officeart/2005/8/layout/orgChart1"/>
-    <dgm:cxn modelId="{D4F796FC-5AF2-4A75-8B7C-7095E001D34A}" type="presParOf" srcId="{E2138659-FB52-42CD-BFAE-F6A28A1BCA65}" destId="{5482BD8A-ABF4-4BE8-94C2-E0E3DAADFFF6}" srcOrd="4" destOrd="0" presId="urn:microsoft.com/office/officeart/2005/8/layout/orgChart1"/>
-    <dgm:cxn modelId="{232EE92E-799A-4E2C-A766-22EAE3DA4467}" type="presParOf" srcId="{E2138659-FB52-42CD-BFAE-F6A28A1BCA65}" destId="{73BC5B71-45C3-44E6-B6AE-CB79E4C9F17E}" srcOrd="5" destOrd="0" presId="urn:microsoft.com/office/officeart/2005/8/layout/orgChart1"/>
-    <dgm:cxn modelId="{52C10BAA-A0AB-4628-9DD2-E8F1CAB06A6D}" type="presParOf" srcId="{73BC5B71-45C3-44E6-B6AE-CB79E4C9F17E}" destId="{29BA3C39-48CA-4E09-BB51-761381CC55BD}" srcOrd="0" destOrd="0" presId="urn:microsoft.com/office/officeart/2005/8/layout/orgChart1"/>
-    <dgm:cxn modelId="{80BF279A-D830-4A15-A6D0-5466B58C6B97}" type="presParOf" srcId="{29BA3C39-48CA-4E09-BB51-761381CC55BD}" destId="{08A9E364-C414-4738-81BF-5B442D082BE3}" srcOrd="0" destOrd="0" presId="urn:microsoft.com/office/officeart/2005/8/layout/orgChart1"/>
-    <dgm:cxn modelId="{88F329BE-774B-4ECC-8F61-55FEB7875CCC}" type="presParOf" srcId="{29BA3C39-48CA-4E09-BB51-761381CC55BD}" destId="{2787F602-F5AA-48C4-ADB3-A65CF59BA28D}" srcOrd="1" destOrd="0" presId="urn:microsoft.com/office/officeart/2005/8/layout/orgChart1"/>
-    <dgm:cxn modelId="{6E14BBC4-656B-4A91-8F50-99DCF9AB2E9B}" type="presParOf" srcId="{73BC5B71-45C3-44E6-B6AE-CB79E4C9F17E}" destId="{25DF4E0C-14AA-4F59-8E83-1A0C82660A28}" srcOrd="1" destOrd="0" presId="urn:microsoft.com/office/officeart/2005/8/layout/orgChart1"/>
-    <dgm:cxn modelId="{3D9548F6-9E26-4E37-A3FB-1FC901A88AD7}" type="presParOf" srcId="{73BC5B71-45C3-44E6-B6AE-CB79E4C9F17E}" destId="{14BCCC87-BE5F-4F56-9F9E-416E37C41B5C}" srcOrd="2" destOrd="0" presId="urn:microsoft.com/office/officeart/2005/8/layout/orgChart1"/>
-    <dgm:cxn modelId="{64FB6721-3533-4A67-83D3-96D9D4A504EA}" type="presParOf" srcId="{E2138659-FB52-42CD-BFAE-F6A28A1BCA65}" destId="{82221747-50F4-4E46-A14F-096DCF1DC608}" srcOrd="6" destOrd="0" presId="urn:microsoft.com/office/officeart/2005/8/layout/orgChart1"/>
-    <dgm:cxn modelId="{79310E84-F396-407A-8B55-6D28A0BB56F8}" type="presParOf" srcId="{E2138659-FB52-42CD-BFAE-F6A28A1BCA65}" destId="{B66AD04F-31FF-4242-A7F5-3676DC3FF92E}" srcOrd="7" destOrd="0" presId="urn:microsoft.com/office/officeart/2005/8/layout/orgChart1"/>
-    <dgm:cxn modelId="{5F2738B0-65A2-4222-815D-20BAD93F7BBE}" type="presParOf" srcId="{B66AD04F-31FF-4242-A7F5-3676DC3FF92E}" destId="{88D2CCE3-A159-4969-A386-8CE00C567CBA}" srcOrd="0" destOrd="0" presId="urn:microsoft.com/office/officeart/2005/8/layout/orgChart1"/>
-    <dgm:cxn modelId="{D5364EBE-A2CF-4282-BF65-C7E1C0C6F2DC}" type="presParOf" srcId="{88D2CCE3-A159-4969-A386-8CE00C567CBA}" destId="{1E32BCBF-F023-4B4D-850E-0A6CCB633841}" srcOrd="0" destOrd="0" presId="urn:microsoft.com/office/officeart/2005/8/layout/orgChart1"/>
-    <dgm:cxn modelId="{7667F2A8-1BC3-4C78-A3DB-B4AAD7F03DDA}" type="presParOf" srcId="{88D2CCE3-A159-4969-A386-8CE00C567CBA}" destId="{552314E2-3723-400F-BB8B-4B775A32FCA6}" srcOrd="1" destOrd="0" presId="urn:microsoft.com/office/officeart/2005/8/layout/orgChart1"/>
-    <dgm:cxn modelId="{D30DE7D2-17F9-454B-B7FE-34AEBADF9D6C}" type="presParOf" srcId="{B66AD04F-31FF-4242-A7F5-3676DC3FF92E}" destId="{8C8A6562-9C17-41A6-A5A1-E64B6E6E5C97}" srcOrd="1" destOrd="0" presId="urn:microsoft.com/office/officeart/2005/8/layout/orgChart1"/>
-    <dgm:cxn modelId="{09C6B9BF-1B4A-405D-82E1-DD268C0A2AFB}" type="presParOf" srcId="{B66AD04F-31FF-4242-A7F5-3676DC3FF92E}" destId="{EEEA699A-510B-43AE-91FC-9F5B5F82E3C1}" srcOrd="2" destOrd="0" presId="urn:microsoft.com/office/officeart/2005/8/layout/orgChart1"/>
-    <dgm:cxn modelId="{B3225BE9-7FD9-4AEA-A4C7-07310079D915}" type="presParOf" srcId="{E2138659-FB52-42CD-BFAE-F6A28A1BCA65}" destId="{D21CA8CB-D7F1-4184-94FE-08445C7FFEAF}" srcOrd="8" destOrd="0" presId="urn:microsoft.com/office/officeart/2005/8/layout/orgChart1"/>
-    <dgm:cxn modelId="{4A30C380-B019-4704-84B1-6B0CA4067B82}" type="presParOf" srcId="{E2138659-FB52-42CD-BFAE-F6A28A1BCA65}" destId="{CDC91548-163F-465C-A85E-6EA279EDA8F2}" srcOrd="9" destOrd="0" presId="urn:microsoft.com/office/officeart/2005/8/layout/orgChart1"/>
-    <dgm:cxn modelId="{571F6AE9-62B2-4D71-8060-5D38CAED7064}" type="presParOf" srcId="{CDC91548-163F-465C-A85E-6EA279EDA8F2}" destId="{D454CA8D-E8E9-43AE-A0B6-BBECAC1BE86C}" srcOrd="0" destOrd="0" presId="urn:microsoft.com/office/officeart/2005/8/layout/orgChart1"/>
-    <dgm:cxn modelId="{272779D0-CCE2-421C-88B8-6BDFF15AB61E}" type="presParOf" srcId="{D454CA8D-E8E9-43AE-A0B6-BBECAC1BE86C}" destId="{6F859535-D686-4BA9-B4EC-57D9C83BD5B1}" srcOrd="0" destOrd="0" presId="urn:microsoft.com/office/officeart/2005/8/layout/orgChart1"/>
-    <dgm:cxn modelId="{37E01EED-2ACE-4C57-B9BA-E355A3036CBD}" type="presParOf" srcId="{D454CA8D-E8E9-43AE-A0B6-BBECAC1BE86C}" destId="{C05FFAB0-F33F-448E-909E-8D55F589DA86}" srcOrd="1" destOrd="0" presId="urn:microsoft.com/office/officeart/2005/8/layout/orgChart1"/>
-    <dgm:cxn modelId="{C4EDA71D-95DC-490A-9243-0CC283DB03AE}" type="presParOf" srcId="{CDC91548-163F-465C-A85E-6EA279EDA8F2}" destId="{9FEDEF3B-5B2F-433D-99B6-2A7A0979EDA8}" srcOrd="1" destOrd="0" presId="urn:microsoft.com/office/officeart/2005/8/layout/orgChart1"/>
-    <dgm:cxn modelId="{D8B23716-C6ED-4267-8B7B-203E68D4381E}" type="presParOf" srcId="{CDC91548-163F-465C-A85E-6EA279EDA8F2}" destId="{D42C2CA3-A154-40E8-A485-13120B5D7ABA}" srcOrd="2" destOrd="0" presId="urn:microsoft.com/office/officeart/2005/8/layout/orgChart1"/>
-    <dgm:cxn modelId="{CE52A914-77E6-471F-9204-925337980E33}" type="presParOf" srcId="{E2138659-FB52-42CD-BFAE-F6A28A1BCA65}" destId="{CC40E4C5-D8B1-4F73-9472-FEB63535EFAC}" srcOrd="10" destOrd="0" presId="urn:microsoft.com/office/officeart/2005/8/layout/orgChart1"/>
-    <dgm:cxn modelId="{DCBB3458-3758-4779-8D24-3D5E113CBC49}" type="presParOf" srcId="{E2138659-FB52-42CD-BFAE-F6A28A1BCA65}" destId="{70DB7641-3DBE-40B6-A031-A627DDAC7360}" srcOrd="11" destOrd="0" presId="urn:microsoft.com/office/officeart/2005/8/layout/orgChart1"/>
-    <dgm:cxn modelId="{63B8A13E-3C34-40CE-91EF-B6570DE5D2C7}" type="presParOf" srcId="{70DB7641-3DBE-40B6-A031-A627DDAC7360}" destId="{37F5263C-45C6-4A58-BDEA-78546FD4B589}" srcOrd="0" destOrd="0" presId="urn:microsoft.com/office/officeart/2005/8/layout/orgChart1"/>
-    <dgm:cxn modelId="{4D2F0567-6857-4290-9990-53B38D5828FB}" type="presParOf" srcId="{37F5263C-45C6-4A58-BDEA-78546FD4B589}" destId="{82E336CA-967F-47A0-9474-9B8BB801AA67}" srcOrd="0" destOrd="0" presId="urn:microsoft.com/office/officeart/2005/8/layout/orgChart1"/>
-    <dgm:cxn modelId="{FE50957D-CD0D-4B9F-8A4A-4355178C88B9}" type="presParOf" srcId="{37F5263C-45C6-4A58-BDEA-78546FD4B589}" destId="{332D1846-15D7-4B57-987D-F2C5B3414188}" srcOrd="1" destOrd="0" presId="urn:microsoft.com/office/officeart/2005/8/layout/orgChart1"/>
-    <dgm:cxn modelId="{5003D5DD-D20A-49CB-B2C4-BB8496E52136}" type="presParOf" srcId="{70DB7641-3DBE-40B6-A031-A627DDAC7360}" destId="{B70A1C78-E03D-4317-AD3D-144929491D86}" srcOrd="1" destOrd="0" presId="urn:microsoft.com/office/officeart/2005/8/layout/orgChart1"/>
-    <dgm:cxn modelId="{EDCC9D23-CD9C-458E-90EB-8E70DEA0596D}" type="presParOf" srcId="{70DB7641-3DBE-40B6-A031-A627DDAC7360}" destId="{58B90E56-7C03-4373-8F32-58376CE9DF5A}" srcOrd="2" destOrd="0" presId="urn:microsoft.com/office/officeart/2005/8/layout/orgChart1"/>
-    <dgm:cxn modelId="{A3865E3F-5CDB-44E1-878B-42D5E85318DB}" type="presParOf" srcId="{E2138659-FB52-42CD-BFAE-F6A28A1BCA65}" destId="{12F1B791-F4E7-476C-BC7C-34679BB15410}" srcOrd="12" destOrd="0" presId="urn:microsoft.com/office/officeart/2005/8/layout/orgChart1"/>
-    <dgm:cxn modelId="{0474867B-0EB9-4052-87FE-78B1E4411182}" type="presParOf" srcId="{E2138659-FB52-42CD-BFAE-F6A28A1BCA65}" destId="{8142BBFD-6487-455C-8A7F-642D763FC415}" srcOrd="13" destOrd="0" presId="urn:microsoft.com/office/officeart/2005/8/layout/orgChart1"/>
-    <dgm:cxn modelId="{93A59F39-BE98-4967-BA7C-86C98AD025B0}" type="presParOf" srcId="{8142BBFD-6487-455C-8A7F-642D763FC415}" destId="{DDB0279B-957D-4028-AB21-98C1C8C33F03}" srcOrd="0" destOrd="0" presId="urn:microsoft.com/office/officeart/2005/8/layout/orgChart1"/>
-    <dgm:cxn modelId="{96EA4BD1-ECC1-46B7-A86D-D180D7724285}" type="presParOf" srcId="{DDB0279B-957D-4028-AB21-98C1C8C33F03}" destId="{9530BA4E-D470-457B-B20B-0A2F92C63786}" srcOrd="0" destOrd="0" presId="urn:microsoft.com/office/officeart/2005/8/layout/orgChart1"/>
-    <dgm:cxn modelId="{25A66D90-38E7-42E4-B100-D66AD308EAE6}" type="presParOf" srcId="{DDB0279B-957D-4028-AB21-98C1C8C33F03}" destId="{497ECA5B-17D9-4864-A227-F6975450B57F}" srcOrd="1" destOrd="0" presId="urn:microsoft.com/office/officeart/2005/8/layout/orgChart1"/>
-    <dgm:cxn modelId="{AB822417-5808-4BB8-9E69-2B0A7F9A94C8}" type="presParOf" srcId="{8142BBFD-6487-455C-8A7F-642D763FC415}" destId="{1004E7FF-EC72-40C9-A4B7-F70A7F97CCD2}" srcOrd="1" destOrd="0" presId="urn:microsoft.com/office/officeart/2005/8/layout/orgChart1"/>
-    <dgm:cxn modelId="{321B2875-3FD3-4AB9-8382-860C58C36600}" type="presParOf" srcId="{8142BBFD-6487-455C-8A7F-642D763FC415}" destId="{D20516C1-0F3D-4476-92E5-34D926769548}" srcOrd="2" destOrd="0" presId="urn:microsoft.com/office/officeart/2005/8/layout/orgChart1"/>
-    <dgm:cxn modelId="{FC7DF86C-1AD9-4C46-93FE-50098DAB2AD5}" type="presParOf" srcId="{9E9C372E-8451-4FFF-86A5-C32B156C1AD7}" destId="{56B82444-DFD4-4962-9B52-DCC7658F840E}" srcOrd="2" destOrd="0" presId="urn:microsoft.com/office/officeart/2005/8/layout/orgChart1"/>
-    <dgm:cxn modelId="{65B56A4A-4F1B-4358-A54C-AE8A3A373624}" type="presParOf" srcId="{D694F543-489B-4999-BEE6-B367C4154B47}" destId="{CA12EFCC-27F3-4D69-BDEF-75E8C3201149}" srcOrd="2" destOrd="0" presId="urn:microsoft.com/office/officeart/2005/8/layout/orgChart1"/>
-    <dgm:cxn modelId="{910BFF1A-145A-4972-B27E-4258F568815C}" type="presParOf" srcId="{7F212928-45BB-44B6-A0CE-A540121B8CB3}" destId="{C1CC7FED-EF0A-4B80-B68E-B34023E11740}" srcOrd="2" destOrd="0" presId="urn:microsoft.com/office/officeart/2005/8/layout/orgChart1"/>
+    <dgm:cxn modelId="{7029420A-7B23-43B8-AC42-14647CE91FCA}" type="presOf" srcId="{79AF64FC-ACF1-44D4-8C50-188C63378949}" destId="{497ECA5B-17D9-4864-A227-F6975450B57F}" srcOrd="1" destOrd="0" presId="urn:microsoft.com/office/officeart/2005/8/layout/orgChart1"/>
+    <dgm:cxn modelId="{6049EA77-FE83-4C78-9896-3C55E1550F40}" type="presOf" srcId="{777DCA18-9FFF-40BB-9A9E-660928C25156}" destId="{08A9E364-C414-4738-81BF-5B442D082BE3}" srcOrd="0" destOrd="0" presId="urn:microsoft.com/office/officeart/2005/8/layout/orgChart1"/>
+    <dgm:cxn modelId="{CC2A2C76-78C0-4196-9EFF-4E2E6DB51C16}" type="presOf" srcId="{49F97EB3-A8DF-4262-8998-363260FE8A18}" destId="{598608ED-7D55-4FA5-A327-73F829142D93}" srcOrd="0" destOrd="0" presId="urn:microsoft.com/office/officeart/2005/8/layout/orgChart1"/>
+    <dgm:cxn modelId="{4C64241F-F18D-4747-9A64-EB012C22D7F1}" type="presOf" srcId="{1173CAF1-958B-4814-8907-93803E9C7739}" destId="{B1F6AEB2-F4E3-4DDF-904F-9DD2634D8317}" srcOrd="0" destOrd="0" presId="urn:microsoft.com/office/officeart/2005/8/layout/orgChart1"/>
+    <dgm:cxn modelId="{8C9995C2-ABB3-4FAB-9059-4F76E816BADE}" type="presOf" srcId="{2164B5DC-FB94-472B-8287-9B17570586D4}" destId="{6F859535-D686-4BA9-B4EC-57D9C83BD5B1}" srcOrd="0" destOrd="0" presId="urn:microsoft.com/office/officeart/2005/8/layout/orgChart1"/>
+    <dgm:cxn modelId="{7F97759B-8BA9-44A7-BACF-8B4C8157F1A2}" type="presParOf" srcId="{2B44E573-CD63-482F-B2B0-10959F6F02A1}" destId="{7F212928-45BB-44B6-A0CE-A540121B8CB3}" srcOrd="0" destOrd="0" presId="urn:microsoft.com/office/officeart/2005/8/layout/orgChart1"/>
+    <dgm:cxn modelId="{A9A584EE-D6ED-4BEF-907C-86BA9CBF0199}" type="presParOf" srcId="{7F212928-45BB-44B6-A0CE-A540121B8CB3}" destId="{6B5FCFE2-AC4F-455D-BB91-4A473A7246AD}" srcOrd="0" destOrd="0" presId="urn:microsoft.com/office/officeart/2005/8/layout/orgChart1"/>
+    <dgm:cxn modelId="{B193AE14-8AB5-41E7-9163-5D25B64B550C}" type="presParOf" srcId="{6B5FCFE2-AC4F-455D-BB91-4A473A7246AD}" destId="{69131FDB-A119-48EE-A286-A1BF53F233DD}" srcOrd="0" destOrd="0" presId="urn:microsoft.com/office/officeart/2005/8/layout/orgChart1"/>
+    <dgm:cxn modelId="{2C7006B8-FE13-4ED1-A06D-55F13B6E5789}" type="presParOf" srcId="{6B5FCFE2-AC4F-455D-BB91-4A473A7246AD}" destId="{386D2D6F-408D-4163-9873-CB329115E259}" srcOrd="1" destOrd="0" presId="urn:microsoft.com/office/officeart/2005/8/layout/orgChart1"/>
+    <dgm:cxn modelId="{E39E598B-E347-4862-86C6-0A9EC8A7C5D9}" type="presParOf" srcId="{7F212928-45BB-44B6-A0CE-A540121B8CB3}" destId="{ED335E9D-B85B-49EF-B520-0BCB31BEC41A}" srcOrd="1" destOrd="0" presId="urn:microsoft.com/office/officeart/2005/8/layout/orgChart1"/>
+    <dgm:cxn modelId="{9ECD847C-B9F8-4118-BD72-AC375ADC922B}" type="presParOf" srcId="{ED335E9D-B85B-49EF-B520-0BCB31BEC41A}" destId="{46D79D96-4165-4259-8DA8-C0E3BE439EE7}" srcOrd="0" destOrd="0" presId="urn:microsoft.com/office/officeart/2005/8/layout/orgChart1"/>
+    <dgm:cxn modelId="{EC5356BA-9BEF-45CC-AD5F-5549076AFE6C}" type="presParOf" srcId="{ED335E9D-B85B-49EF-B520-0BCB31BEC41A}" destId="{5B356F11-7EED-487B-96BD-DEFF03D97F75}" srcOrd="1" destOrd="0" presId="urn:microsoft.com/office/officeart/2005/8/layout/orgChart1"/>
+    <dgm:cxn modelId="{19F18D63-F354-421A-8B95-4E1483C80F75}" type="presParOf" srcId="{5B356F11-7EED-487B-96BD-DEFF03D97F75}" destId="{5CA6308A-7120-462D-8064-E922F2E9ACA7}" srcOrd="0" destOrd="0" presId="urn:microsoft.com/office/officeart/2005/8/layout/orgChart1"/>
+    <dgm:cxn modelId="{E4CF5205-1447-4CBA-9729-BBB6A1BB8045}" type="presParOf" srcId="{5CA6308A-7120-462D-8064-E922F2E9ACA7}" destId="{B5CBEA04-9F34-4AFE-A914-507E4A3266BC}" srcOrd="0" destOrd="0" presId="urn:microsoft.com/office/officeart/2005/8/layout/orgChart1"/>
+    <dgm:cxn modelId="{AF3B6728-A769-4759-8273-925C8085B8A8}" type="presParOf" srcId="{5CA6308A-7120-462D-8064-E922F2E9ACA7}" destId="{8F3EBE99-55CD-4129-A925-4F0BBBC56202}" srcOrd="1" destOrd="0" presId="urn:microsoft.com/office/officeart/2005/8/layout/orgChart1"/>
+    <dgm:cxn modelId="{9CD3FDC7-7CDA-46E7-9432-A791A4B20C3E}" type="presParOf" srcId="{5B356F11-7EED-487B-96BD-DEFF03D97F75}" destId="{AAE4CBA2-A256-42B8-B921-378104FACBA5}" srcOrd="1" destOrd="0" presId="urn:microsoft.com/office/officeart/2005/8/layout/orgChart1"/>
+    <dgm:cxn modelId="{2B6E595F-B960-45D6-B800-77BF295906E5}" type="presParOf" srcId="{AAE4CBA2-A256-42B8-B921-378104FACBA5}" destId="{807538CE-EBEF-44B1-AE78-137D053C7C6F}" srcOrd="0" destOrd="0" presId="urn:microsoft.com/office/officeart/2005/8/layout/orgChart1"/>
+    <dgm:cxn modelId="{61A5EF8B-E78A-4D2A-83B5-584B4B317BE7}" type="presParOf" srcId="{AAE4CBA2-A256-42B8-B921-378104FACBA5}" destId="{01621040-7313-4A1B-82EE-BCF2B245B6B3}" srcOrd="1" destOrd="0" presId="urn:microsoft.com/office/officeart/2005/8/layout/orgChart1"/>
+    <dgm:cxn modelId="{5B34A527-D877-456E-8872-09C5B077B56D}" type="presParOf" srcId="{01621040-7313-4A1B-82EE-BCF2B245B6B3}" destId="{3805B035-8E45-4D00-A381-F8EEF1389969}" srcOrd="0" destOrd="0" presId="urn:microsoft.com/office/officeart/2005/8/layout/orgChart1"/>
+    <dgm:cxn modelId="{A4E98DDD-E595-4641-A3D5-04876A85E14D}" type="presParOf" srcId="{3805B035-8E45-4D00-A381-F8EEF1389969}" destId="{D0CAD6ED-C7BC-4E2B-B11C-329C774EEB91}" srcOrd="0" destOrd="0" presId="urn:microsoft.com/office/officeart/2005/8/layout/orgChart1"/>
+    <dgm:cxn modelId="{F52A1BCA-5F56-45E0-AA5E-860D50531A59}" type="presParOf" srcId="{3805B035-8E45-4D00-A381-F8EEF1389969}" destId="{4FD61A35-7424-460E-9F6A-FDA1578AB4B6}" srcOrd="1" destOrd="0" presId="urn:microsoft.com/office/officeart/2005/8/layout/orgChart1"/>
+    <dgm:cxn modelId="{948A0C28-D8E0-4161-9D8F-4356D5573427}" type="presParOf" srcId="{01621040-7313-4A1B-82EE-BCF2B245B6B3}" destId="{59D6B305-14B6-423F-857E-3313F4FC640F}" srcOrd="1" destOrd="0" presId="urn:microsoft.com/office/officeart/2005/8/layout/orgChart1"/>
+    <dgm:cxn modelId="{87B9AC71-90C3-4DE5-9794-B4C13EF65CBC}" type="presParOf" srcId="{01621040-7313-4A1B-82EE-BCF2B245B6B3}" destId="{93143011-1A5A-45D7-ACE3-1307B93E4406}" srcOrd="2" destOrd="0" presId="urn:microsoft.com/office/officeart/2005/8/layout/orgChart1"/>
+    <dgm:cxn modelId="{BC3D5932-EE71-4381-BF57-1CC97393FE6D}" type="presParOf" srcId="{AAE4CBA2-A256-42B8-B921-378104FACBA5}" destId="{BAF0E810-BCB7-4401-A1D7-1F527D2280A7}" srcOrd="2" destOrd="0" presId="urn:microsoft.com/office/officeart/2005/8/layout/orgChart1"/>
+    <dgm:cxn modelId="{CC8B033A-E835-49E3-BB0D-73E64B61D8F5}" type="presParOf" srcId="{AAE4CBA2-A256-42B8-B921-378104FACBA5}" destId="{D5F8C5C8-1E47-4660-9E0B-95D352333CFF}" srcOrd="3" destOrd="0" presId="urn:microsoft.com/office/officeart/2005/8/layout/orgChart1"/>
+    <dgm:cxn modelId="{3E4F13C2-1D31-43A4-B124-D68C8BBD1B7A}" type="presParOf" srcId="{D5F8C5C8-1E47-4660-9E0B-95D352333CFF}" destId="{8390CD3E-2AF3-4CFB-9030-A99D4361C94B}" srcOrd="0" destOrd="0" presId="urn:microsoft.com/office/officeart/2005/8/layout/orgChart1"/>
+    <dgm:cxn modelId="{8FC3AF39-3F51-4BF3-8ED6-764FF48CC69B}" type="presParOf" srcId="{8390CD3E-2AF3-4CFB-9030-A99D4361C94B}" destId="{FB874682-1F91-40ED-95EC-C520B5E6C657}" srcOrd="0" destOrd="0" presId="urn:microsoft.com/office/officeart/2005/8/layout/orgChart1"/>
+    <dgm:cxn modelId="{904DAD68-D3FE-4A89-9E66-97B627773C33}" type="presParOf" srcId="{8390CD3E-2AF3-4CFB-9030-A99D4361C94B}" destId="{BB123B0E-1AAA-4EC4-9C7C-9C8EB288C1D3}" srcOrd="1" destOrd="0" presId="urn:microsoft.com/office/officeart/2005/8/layout/orgChart1"/>
+    <dgm:cxn modelId="{CF6C2E5A-98BC-430A-9254-035CC771B88B}" type="presParOf" srcId="{D5F8C5C8-1E47-4660-9E0B-95D352333CFF}" destId="{655DDEB7-AD3D-4B3D-A30C-C0BB85440A34}" srcOrd="1" destOrd="0" presId="urn:microsoft.com/office/officeart/2005/8/layout/orgChart1"/>
+    <dgm:cxn modelId="{300862D1-E173-4C9F-BCE6-A6D0DB2352C0}" type="presParOf" srcId="{D5F8C5C8-1E47-4660-9E0B-95D352333CFF}" destId="{2F4F88B3-2097-4FB3-8DBE-694CAF0B8BB2}" srcOrd="2" destOrd="0" presId="urn:microsoft.com/office/officeart/2005/8/layout/orgChart1"/>
+    <dgm:cxn modelId="{C40AD1EA-2027-4537-9E41-DB0A4F4427D2}" type="presParOf" srcId="{AAE4CBA2-A256-42B8-B921-378104FACBA5}" destId="{384422A5-2643-4A08-A8D9-1365EC07811F}" srcOrd="4" destOrd="0" presId="urn:microsoft.com/office/officeart/2005/8/layout/orgChart1"/>
+    <dgm:cxn modelId="{63746E96-E930-4247-99F0-4CE521A65169}" type="presParOf" srcId="{AAE4CBA2-A256-42B8-B921-378104FACBA5}" destId="{19919369-8C6E-4306-B70B-3409671DF388}" srcOrd="5" destOrd="0" presId="urn:microsoft.com/office/officeart/2005/8/layout/orgChart1"/>
+    <dgm:cxn modelId="{23FF7D63-6C77-4A9A-B18C-14C648F1CD54}" type="presParOf" srcId="{19919369-8C6E-4306-B70B-3409671DF388}" destId="{DFD7D1BC-9014-4C35-9305-6C8DC26BEF17}" srcOrd="0" destOrd="0" presId="urn:microsoft.com/office/officeart/2005/8/layout/orgChart1"/>
+    <dgm:cxn modelId="{CF95F32C-A486-4DB1-A83F-98FF5D6091F8}" type="presParOf" srcId="{DFD7D1BC-9014-4C35-9305-6C8DC26BEF17}" destId="{1B730D94-A510-4BD4-975A-A3D0F9346485}" srcOrd="0" destOrd="0" presId="urn:microsoft.com/office/officeart/2005/8/layout/orgChart1"/>
+    <dgm:cxn modelId="{8990EF9F-C4C6-43ED-965E-9303378CF9CC}" type="presParOf" srcId="{DFD7D1BC-9014-4C35-9305-6C8DC26BEF17}" destId="{1B0E28D7-1E0F-4FB8-A4B6-EBC37AB396E1}" srcOrd="1" destOrd="0" presId="urn:microsoft.com/office/officeart/2005/8/layout/orgChart1"/>
+    <dgm:cxn modelId="{CBCEBC5A-42C1-490B-9AE3-C9E95E3ADB1D}" type="presParOf" srcId="{19919369-8C6E-4306-B70B-3409671DF388}" destId="{97193C0A-3915-49FA-BAF3-6B87A4FDA331}" srcOrd="1" destOrd="0" presId="urn:microsoft.com/office/officeart/2005/8/layout/orgChart1"/>
+    <dgm:cxn modelId="{E434D4A0-1386-4967-B686-6C6816F5C119}" type="presParOf" srcId="{19919369-8C6E-4306-B70B-3409671DF388}" destId="{E5CBEDB9-F37C-4493-8892-5EF5F38DF362}" srcOrd="2" destOrd="0" presId="urn:microsoft.com/office/officeart/2005/8/layout/orgChart1"/>
+    <dgm:cxn modelId="{3A62C5B8-33AE-4827-BF96-5F8FFB2AF6D3}" type="presParOf" srcId="{AAE4CBA2-A256-42B8-B921-378104FACBA5}" destId="{2C193676-C806-47B3-B8DD-808FB032B0DA}" srcOrd="6" destOrd="0" presId="urn:microsoft.com/office/officeart/2005/8/layout/orgChart1"/>
+    <dgm:cxn modelId="{07F32ADD-A81F-448A-A743-A875F7A7CC8F}" type="presParOf" srcId="{AAE4CBA2-A256-42B8-B921-378104FACBA5}" destId="{AC48636D-B920-44E1-A3BF-CD939D08DDA3}" srcOrd="7" destOrd="0" presId="urn:microsoft.com/office/officeart/2005/8/layout/orgChart1"/>
+    <dgm:cxn modelId="{133E166C-2314-4E51-A6B1-E63E6EE3B8F5}" type="presParOf" srcId="{AC48636D-B920-44E1-A3BF-CD939D08DDA3}" destId="{4C22223A-BF69-438F-9470-F67F6817A3BC}" srcOrd="0" destOrd="0" presId="urn:microsoft.com/office/officeart/2005/8/layout/orgChart1"/>
+    <dgm:cxn modelId="{35A2F124-63F0-46C8-99F5-FA3E91F151E8}" type="presParOf" srcId="{4C22223A-BF69-438F-9470-F67F6817A3BC}" destId="{A157A2FB-D011-4958-895D-ED09ECB60C8F}" srcOrd="0" destOrd="0" presId="urn:microsoft.com/office/officeart/2005/8/layout/orgChart1"/>
+    <dgm:cxn modelId="{E7E43140-2DF9-4C5D-939F-927F97E6D6EB}" type="presParOf" srcId="{4C22223A-BF69-438F-9470-F67F6817A3BC}" destId="{791A0161-9321-41DA-9E21-7DA6EE3909AA}" srcOrd="1" destOrd="0" presId="urn:microsoft.com/office/officeart/2005/8/layout/orgChart1"/>
+    <dgm:cxn modelId="{0DC439AA-68FD-46CF-9D3C-F78807D3E908}" type="presParOf" srcId="{AC48636D-B920-44E1-A3BF-CD939D08DDA3}" destId="{89C156BC-BD25-4972-849A-BCD0D04CFC4A}" srcOrd="1" destOrd="0" presId="urn:microsoft.com/office/officeart/2005/8/layout/orgChart1"/>
+    <dgm:cxn modelId="{EFE24287-6F10-45AF-99C5-E4854F8DE71F}" type="presParOf" srcId="{AC48636D-B920-44E1-A3BF-CD939D08DDA3}" destId="{37FB3727-D265-403B-B400-8B0C3125B029}" srcOrd="2" destOrd="0" presId="urn:microsoft.com/office/officeart/2005/8/layout/orgChart1"/>
+    <dgm:cxn modelId="{7E6B5C0F-2C84-44EC-91ED-1630192A27CA}" type="presParOf" srcId="{5B356F11-7EED-487B-96BD-DEFF03D97F75}" destId="{BD5CDAE0-A89A-4422-B1A8-3FCB44BBEBCE}" srcOrd="2" destOrd="0" presId="urn:microsoft.com/office/officeart/2005/8/layout/orgChart1"/>
+    <dgm:cxn modelId="{3B093B74-D42F-4E92-9B6A-5BEACBAF0040}" type="presParOf" srcId="{ED335E9D-B85B-49EF-B520-0BCB31BEC41A}" destId="{2F063D94-C93F-4E99-AAC0-4929CB317607}" srcOrd="2" destOrd="0" presId="urn:microsoft.com/office/officeart/2005/8/layout/orgChart1"/>
+    <dgm:cxn modelId="{5AB6CD23-98AA-44B0-AA13-44E41BB3BE96}" type="presParOf" srcId="{ED335E9D-B85B-49EF-B520-0BCB31BEC41A}" destId="{054ED10C-F711-42DB-ACA0-D92851FC0A68}" srcOrd="3" destOrd="0" presId="urn:microsoft.com/office/officeart/2005/8/layout/orgChart1"/>
+    <dgm:cxn modelId="{BBC5E7F1-41F6-450D-9ABC-849AC115B552}" type="presParOf" srcId="{054ED10C-F711-42DB-ACA0-D92851FC0A68}" destId="{E8BAD44A-6EC6-42C0-9A0F-849351E6B44E}" srcOrd="0" destOrd="0" presId="urn:microsoft.com/office/officeart/2005/8/layout/orgChart1"/>
+    <dgm:cxn modelId="{263BC7F3-4644-46C9-A62E-7B63545EA0D9}" type="presParOf" srcId="{E8BAD44A-6EC6-42C0-9A0F-849351E6B44E}" destId="{C729120A-7417-4CB5-878D-0052AC10903B}" srcOrd="0" destOrd="0" presId="urn:microsoft.com/office/officeart/2005/8/layout/orgChart1"/>
+    <dgm:cxn modelId="{082FE1FC-49D5-4F6B-85D6-B88CB272DAD0}" type="presParOf" srcId="{E8BAD44A-6EC6-42C0-9A0F-849351E6B44E}" destId="{2EA34B21-7DE5-4BFC-B5C0-FF25F677426C}" srcOrd="1" destOrd="0" presId="urn:microsoft.com/office/officeart/2005/8/layout/orgChart1"/>
+    <dgm:cxn modelId="{BB500E93-3D84-4E14-9570-55F47980FC72}" type="presParOf" srcId="{054ED10C-F711-42DB-ACA0-D92851FC0A68}" destId="{F3964F77-8FF8-41BC-8259-1E7C6FF40C3E}" srcOrd="1" destOrd="0" presId="urn:microsoft.com/office/officeart/2005/8/layout/orgChart1"/>
+    <dgm:cxn modelId="{938B4677-362D-4297-A933-28998FD2F6C7}" type="presParOf" srcId="{F3964F77-8FF8-41BC-8259-1E7C6FF40C3E}" destId="{1ECC7ABC-B875-4780-A530-9C5DCB764375}" srcOrd="0" destOrd="0" presId="urn:microsoft.com/office/officeart/2005/8/layout/orgChart1"/>
+    <dgm:cxn modelId="{376C189A-5CA2-4606-BAF0-F724B59B4A6F}" type="presParOf" srcId="{F3964F77-8FF8-41BC-8259-1E7C6FF40C3E}" destId="{8BFE46FC-7EC3-4757-A1E2-E2F6CA42423B}" srcOrd="1" destOrd="0" presId="urn:microsoft.com/office/officeart/2005/8/layout/orgChart1"/>
+    <dgm:cxn modelId="{BCF758B8-4657-46A8-B83E-0ADF83925CED}" type="presParOf" srcId="{8BFE46FC-7EC3-4757-A1E2-E2F6CA42423B}" destId="{2243ACD5-3A12-4B03-8BD1-2F98E8CE22C6}" srcOrd="0" destOrd="0" presId="urn:microsoft.com/office/officeart/2005/8/layout/orgChart1"/>
+    <dgm:cxn modelId="{143F8FD1-4C0B-4D5F-A92D-97E200C1343C}" type="presParOf" srcId="{2243ACD5-3A12-4B03-8BD1-2F98E8CE22C6}" destId="{DF2A557B-065D-4C71-B593-443B0D67F6E5}" srcOrd="0" destOrd="0" presId="urn:microsoft.com/office/officeart/2005/8/layout/orgChart1"/>
+    <dgm:cxn modelId="{3BA149BB-47CD-4D25-89C3-1EB8A542E4E0}" type="presParOf" srcId="{2243ACD5-3A12-4B03-8BD1-2F98E8CE22C6}" destId="{EBCAFDC2-0F25-4BF0-9380-FE1339A5F62C}" srcOrd="1" destOrd="0" presId="urn:microsoft.com/office/officeart/2005/8/layout/orgChart1"/>
+    <dgm:cxn modelId="{4A3D111E-E4B0-4809-A9A0-EC04C66248B6}" type="presParOf" srcId="{8BFE46FC-7EC3-4757-A1E2-E2F6CA42423B}" destId="{9F39D0DB-4B57-4118-8E8F-E440DDF3E0DF}" srcOrd="1" destOrd="0" presId="urn:microsoft.com/office/officeart/2005/8/layout/orgChart1"/>
+    <dgm:cxn modelId="{D5040E01-2534-480D-A805-BEDC063A301F}" type="presParOf" srcId="{8BFE46FC-7EC3-4757-A1E2-E2F6CA42423B}" destId="{13E3085B-31EA-4CE7-A0B6-41DDB39F976C}" srcOrd="2" destOrd="0" presId="urn:microsoft.com/office/officeart/2005/8/layout/orgChart1"/>
+    <dgm:cxn modelId="{6BAF642A-EA1E-456C-B7AD-069DE8FA8838}" type="presParOf" srcId="{F3964F77-8FF8-41BC-8259-1E7C6FF40C3E}" destId="{C9C17B0F-5E78-4D13-98A2-E131CA6B65BB}" srcOrd="2" destOrd="0" presId="urn:microsoft.com/office/officeart/2005/8/layout/orgChart1"/>
+    <dgm:cxn modelId="{28E1CD7E-36A5-4127-82C0-608A80CE2260}" type="presParOf" srcId="{F3964F77-8FF8-41BC-8259-1E7C6FF40C3E}" destId="{9054605D-86BC-409D-B8DA-1AF7C3450840}" srcOrd="3" destOrd="0" presId="urn:microsoft.com/office/officeart/2005/8/layout/orgChart1"/>
+    <dgm:cxn modelId="{9AD43BB7-3970-4488-A456-3D4076487FD1}" type="presParOf" srcId="{9054605D-86BC-409D-B8DA-1AF7C3450840}" destId="{05F7D959-66B8-492A-AED0-D44CA45C36B7}" srcOrd="0" destOrd="0" presId="urn:microsoft.com/office/officeart/2005/8/layout/orgChart1"/>
+    <dgm:cxn modelId="{3E414BA2-95F4-4F2B-AA0E-94285D0E6BE1}" type="presParOf" srcId="{05F7D959-66B8-492A-AED0-D44CA45C36B7}" destId="{951AFA51-09F0-4666-9E48-08DB440361F1}" srcOrd="0" destOrd="0" presId="urn:microsoft.com/office/officeart/2005/8/layout/orgChart1"/>
+    <dgm:cxn modelId="{38FD8E81-2438-48EF-AEDF-D8875D68FB66}" type="presParOf" srcId="{05F7D959-66B8-492A-AED0-D44CA45C36B7}" destId="{A589DC77-E8DC-4CC6-A4CB-E8E3D13A0A07}" srcOrd="1" destOrd="0" presId="urn:microsoft.com/office/officeart/2005/8/layout/orgChart1"/>
+    <dgm:cxn modelId="{2AAEE506-9D6B-4983-A780-39E47BF3E7DD}" type="presParOf" srcId="{9054605D-86BC-409D-B8DA-1AF7C3450840}" destId="{74C52D82-1C3E-411A-AB1D-4CB26E4FD94C}" srcOrd="1" destOrd="0" presId="urn:microsoft.com/office/officeart/2005/8/layout/orgChart1"/>
+    <dgm:cxn modelId="{5BFB90F1-D69F-4E96-A568-06438448FDEC}" type="presParOf" srcId="{9054605D-86BC-409D-B8DA-1AF7C3450840}" destId="{59759AEF-4753-4B76-AB0F-702497E2CD80}" srcOrd="2" destOrd="0" presId="urn:microsoft.com/office/officeart/2005/8/layout/orgChart1"/>
+    <dgm:cxn modelId="{36F05A7A-75E9-4CEE-BB14-6A4AE61FDB99}" type="presParOf" srcId="{F3964F77-8FF8-41BC-8259-1E7C6FF40C3E}" destId="{338DA39C-B13D-4094-A079-A4B7308E52B8}" srcOrd="4" destOrd="0" presId="urn:microsoft.com/office/officeart/2005/8/layout/orgChart1"/>
+    <dgm:cxn modelId="{F340CC37-EB04-4F13-BE7F-037E9DA49545}" type="presParOf" srcId="{F3964F77-8FF8-41BC-8259-1E7C6FF40C3E}" destId="{4A0FCD18-EBB4-406B-A160-9D849E25AC85}" srcOrd="5" destOrd="0" presId="urn:microsoft.com/office/officeart/2005/8/layout/orgChart1"/>
+    <dgm:cxn modelId="{A98D3738-CB28-42B8-AF05-1B9E3A2268F0}" type="presParOf" srcId="{4A0FCD18-EBB4-406B-A160-9D849E25AC85}" destId="{7BF672C3-8895-4994-B946-227C20C2D384}" srcOrd="0" destOrd="0" presId="urn:microsoft.com/office/officeart/2005/8/layout/orgChart1"/>
+    <dgm:cxn modelId="{325D0D7F-828E-4437-ABE6-9B590A1AD13B}" type="presParOf" srcId="{7BF672C3-8895-4994-B946-227C20C2D384}" destId="{27AC824B-63EB-48BE-8717-15F3328C72B1}" srcOrd="0" destOrd="0" presId="urn:microsoft.com/office/officeart/2005/8/layout/orgChart1"/>
+    <dgm:cxn modelId="{1BC4DA0B-0AD5-476C-9A26-1F3D323D77AE}" type="presParOf" srcId="{7BF672C3-8895-4994-B946-227C20C2D384}" destId="{7FD4439D-2AB8-4DF5-AEA5-5B06DB3AA6B3}" srcOrd="1" destOrd="0" presId="urn:microsoft.com/office/officeart/2005/8/layout/orgChart1"/>
+    <dgm:cxn modelId="{1C7F3311-E0ED-41B6-ABE2-19E451FDBCC6}" type="presParOf" srcId="{4A0FCD18-EBB4-406B-A160-9D849E25AC85}" destId="{F06AD704-630F-4BD7-BE3B-4B50B7DF905C}" srcOrd="1" destOrd="0" presId="urn:microsoft.com/office/officeart/2005/8/layout/orgChart1"/>
+    <dgm:cxn modelId="{CCC644C4-533F-4AC9-9ACB-AB4DBC09DE4E}" type="presParOf" srcId="{4A0FCD18-EBB4-406B-A160-9D849E25AC85}" destId="{A64D4CB1-8908-4243-9AAB-F448238A4888}" srcOrd="2" destOrd="0" presId="urn:microsoft.com/office/officeart/2005/8/layout/orgChart1"/>
+    <dgm:cxn modelId="{5487C212-4E02-482D-8D70-89D52D18BC9A}" type="presParOf" srcId="{F3964F77-8FF8-41BC-8259-1E7C6FF40C3E}" destId="{EB4687FF-00DD-420C-9105-C1363B648C81}" srcOrd="6" destOrd="0" presId="urn:microsoft.com/office/officeart/2005/8/layout/orgChart1"/>
+    <dgm:cxn modelId="{A4BEBC2E-6AC2-446D-BC82-8182363BDA57}" type="presParOf" srcId="{F3964F77-8FF8-41BC-8259-1E7C6FF40C3E}" destId="{CD7D24F8-2F1C-4A1D-8DA0-1FAD5567C84E}" srcOrd="7" destOrd="0" presId="urn:microsoft.com/office/officeart/2005/8/layout/orgChart1"/>
+    <dgm:cxn modelId="{D6F6F735-7A02-473E-95CF-3567EBEFA078}" type="presParOf" srcId="{CD7D24F8-2F1C-4A1D-8DA0-1FAD5567C84E}" destId="{363EF874-A555-477C-A4AC-F77418F8898C}" srcOrd="0" destOrd="0" presId="urn:microsoft.com/office/officeart/2005/8/layout/orgChart1"/>
+    <dgm:cxn modelId="{D2B84001-1997-442E-BECF-EEB271256DA5}" type="presParOf" srcId="{363EF874-A555-477C-A4AC-F77418F8898C}" destId="{DBA73DAD-CE62-436A-86DB-427B4E67CE91}" srcOrd="0" destOrd="0" presId="urn:microsoft.com/office/officeart/2005/8/layout/orgChart1"/>
+    <dgm:cxn modelId="{DBD33BCB-48AE-4EC7-801B-77398EFE0960}" type="presParOf" srcId="{363EF874-A555-477C-A4AC-F77418F8898C}" destId="{64682AA9-9ED4-49E9-B30F-D7C2387A47B1}" srcOrd="1" destOrd="0" presId="urn:microsoft.com/office/officeart/2005/8/layout/orgChart1"/>
+    <dgm:cxn modelId="{6B4BBEBA-152E-4FB6-97F8-02DD10606E43}" type="presParOf" srcId="{CD7D24F8-2F1C-4A1D-8DA0-1FAD5567C84E}" destId="{1AF047AC-C2E3-4FF9-82AE-5CD1686E0875}" srcOrd="1" destOrd="0" presId="urn:microsoft.com/office/officeart/2005/8/layout/orgChart1"/>
+    <dgm:cxn modelId="{F64C205A-B6D4-4DDD-A6A6-033E6B570A2D}" type="presParOf" srcId="{CD7D24F8-2F1C-4A1D-8DA0-1FAD5567C84E}" destId="{1211C71A-884A-4B04-AC23-E71BECAD0911}" srcOrd="2" destOrd="0" presId="urn:microsoft.com/office/officeart/2005/8/layout/orgChart1"/>
+    <dgm:cxn modelId="{6912CDF8-0F87-405E-AA42-FBEEA2D46D46}" type="presParOf" srcId="{054ED10C-F711-42DB-ACA0-D92851FC0A68}" destId="{6DC63F54-324F-4B11-AE87-7E55AF6CC3FA}" srcOrd="2" destOrd="0" presId="urn:microsoft.com/office/officeart/2005/8/layout/orgChart1"/>
+    <dgm:cxn modelId="{0DF1B2A1-3B3F-49A3-A52B-C14A027C0BDD}" type="presParOf" srcId="{ED335E9D-B85B-49EF-B520-0BCB31BEC41A}" destId="{3B65A171-BC88-4A6E-8B3C-153E7F953459}" srcOrd="4" destOrd="0" presId="urn:microsoft.com/office/officeart/2005/8/layout/orgChart1"/>
+    <dgm:cxn modelId="{C30C472D-BC79-4F7E-93AD-CE245473A84B}" type="presParOf" srcId="{ED335E9D-B85B-49EF-B520-0BCB31BEC41A}" destId="{3F984C15-DDBF-40DC-BB4B-70D1B7F9FE7C}" srcOrd="5" destOrd="0" presId="urn:microsoft.com/office/officeart/2005/8/layout/orgChart1"/>
+    <dgm:cxn modelId="{B6FD37A5-D062-4181-9972-9E7DF7AF524E}" type="presParOf" srcId="{3F984C15-DDBF-40DC-BB4B-70D1B7F9FE7C}" destId="{BACAF054-B970-4DAC-B1F8-EDF377A1295A}" srcOrd="0" destOrd="0" presId="urn:microsoft.com/office/officeart/2005/8/layout/orgChart1"/>
+    <dgm:cxn modelId="{525BE6A4-7A90-4189-B40B-AEEEE96C9947}" type="presParOf" srcId="{BACAF054-B970-4DAC-B1F8-EDF377A1295A}" destId="{BDC4F135-A83D-460E-B6E2-07970F4D6CCE}" srcOrd="0" destOrd="0" presId="urn:microsoft.com/office/officeart/2005/8/layout/orgChart1"/>
+    <dgm:cxn modelId="{B7935B50-DE8C-4AFC-833B-BB69DC4E9A79}" type="presParOf" srcId="{BACAF054-B970-4DAC-B1F8-EDF377A1295A}" destId="{F72A66E0-DC24-4320-BBAE-8BB6148DA199}" srcOrd="1" destOrd="0" presId="urn:microsoft.com/office/officeart/2005/8/layout/orgChart1"/>
+    <dgm:cxn modelId="{0B092760-2533-402F-86BA-8D047D0BC0D3}" type="presParOf" srcId="{3F984C15-DDBF-40DC-BB4B-70D1B7F9FE7C}" destId="{D3BC14FF-E2E6-4CF6-9EEA-5B192FC3F306}" srcOrd="1" destOrd="0" presId="urn:microsoft.com/office/officeart/2005/8/layout/orgChart1"/>
+    <dgm:cxn modelId="{F136ABBC-0B88-438A-8419-731FF2B27CBA}" type="presParOf" srcId="{D3BC14FF-E2E6-4CF6-9EEA-5B192FC3F306}" destId="{4E9A8AEC-36E2-4E76-9585-B75224107347}" srcOrd="0" destOrd="0" presId="urn:microsoft.com/office/officeart/2005/8/layout/orgChart1"/>
+    <dgm:cxn modelId="{C8977FD4-E525-406D-886F-CDCA6BEED0AC}" type="presParOf" srcId="{D3BC14FF-E2E6-4CF6-9EEA-5B192FC3F306}" destId="{C1B2781E-DC7B-4B3F-BB97-9F118591DD44}" srcOrd="1" destOrd="0" presId="urn:microsoft.com/office/officeart/2005/8/layout/orgChart1"/>
+    <dgm:cxn modelId="{518F679E-F258-424D-AB8F-5F21B61EE78F}" type="presParOf" srcId="{C1B2781E-DC7B-4B3F-BB97-9F118591DD44}" destId="{D6D06039-25F3-40AC-94C6-0CFEAAE36179}" srcOrd="0" destOrd="0" presId="urn:microsoft.com/office/officeart/2005/8/layout/orgChart1"/>
+    <dgm:cxn modelId="{677D5B52-9A61-4803-BB8C-D2A85183411E}" type="presParOf" srcId="{D6D06039-25F3-40AC-94C6-0CFEAAE36179}" destId="{544BDF6B-984B-4C3C-802E-65ED9EF5FC0A}" srcOrd="0" destOrd="0" presId="urn:microsoft.com/office/officeart/2005/8/layout/orgChart1"/>
+    <dgm:cxn modelId="{BD267996-05FA-4124-AEB8-A706383660E9}" type="presParOf" srcId="{D6D06039-25F3-40AC-94C6-0CFEAAE36179}" destId="{7BC76E50-A882-4447-A02A-19C628E29F69}" srcOrd="1" destOrd="0" presId="urn:microsoft.com/office/officeart/2005/8/layout/orgChart1"/>
+    <dgm:cxn modelId="{C45BE54A-CF08-4E2F-AD45-20751224A5E5}" type="presParOf" srcId="{C1B2781E-DC7B-4B3F-BB97-9F118591DD44}" destId="{1F1237BC-5B9F-4EE5-AF37-B29091D7B225}" srcOrd="1" destOrd="0" presId="urn:microsoft.com/office/officeart/2005/8/layout/orgChart1"/>
+    <dgm:cxn modelId="{9EF7E9B9-B5C8-40F5-9905-F2BBFA36767A}" type="presParOf" srcId="{C1B2781E-DC7B-4B3F-BB97-9F118591DD44}" destId="{80D648BD-961A-434C-9595-90EC96ECAFC1}" srcOrd="2" destOrd="0" presId="urn:microsoft.com/office/officeart/2005/8/layout/orgChart1"/>
+    <dgm:cxn modelId="{AB35C1FD-19D6-4C5C-9F52-3BE350B800F6}" type="presParOf" srcId="{D3BC14FF-E2E6-4CF6-9EEA-5B192FC3F306}" destId="{C6BE100F-0B97-42B4-BF4B-9D6854DBEC5B}" srcOrd="2" destOrd="0" presId="urn:microsoft.com/office/officeart/2005/8/layout/orgChart1"/>
+    <dgm:cxn modelId="{C6A35569-13EB-4C29-BCD3-BEE11221572B}" type="presParOf" srcId="{D3BC14FF-E2E6-4CF6-9EEA-5B192FC3F306}" destId="{B80D7E25-769C-4398-BE22-E54095B2E91A}" srcOrd="3" destOrd="0" presId="urn:microsoft.com/office/officeart/2005/8/layout/orgChart1"/>
+    <dgm:cxn modelId="{B07B9DBC-1640-4BB9-A8BC-0480F60FCE5C}" type="presParOf" srcId="{B80D7E25-769C-4398-BE22-E54095B2E91A}" destId="{12DA776D-63D8-4BB0-8F7D-235889AC00C2}" srcOrd="0" destOrd="0" presId="urn:microsoft.com/office/officeart/2005/8/layout/orgChart1"/>
+    <dgm:cxn modelId="{3B327BFE-89AA-4727-998D-9E9F4A7E5E26}" type="presParOf" srcId="{12DA776D-63D8-4BB0-8F7D-235889AC00C2}" destId="{4A74FB39-45D0-45ED-A425-95C48DFB5B46}" srcOrd="0" destOrd="0" presId="urn:microsoft.com/office/officeart/2005/8/layout/orgChart1"/>
+    <dgm:cxn modelId="{F11475E8-F53C-4A93-AD0C-4455E50859E5}" type="presParOf" srcId="{12DA776D-63D8-4BB0-8F7D-235889AC00C2}" destId="{C5BFD3B6-66E6-4BCE-A5C2-E1AD3EBEEA98}" srcOrd="1" destOrd="0" presId="urn:microsoft.com/office/officeart/2005/8/layout/orgChart1"/>
+    <dgm:cxn modelId="{0AA82C52-5C54-4CE6-99FD-4D1D0CCD4078}" type="presParOf" srcId="{B80D7E25-769C-4398-BE22-E54095B2E91A}" destId="{4868F5D6-68D7-41DE-9742-A5BD1D1C050D}" srcOrd="1" destOrd="0" presId="urn:microsoft.com/office/officeart/2005/8/layout/orgChart1"/>
+    <dgm:cxn modelId="{3E3F5165-D775-4E62-948B-1D2D6511753E}" type="presParOf" srcId="{B80D7E25-769C-4398-BE22-E54095B2E91A}" destId="{1257EC4C-CEF1-486F-A99A-FA6A3A3F6B2A}" srcOrd="2" destOrd="0" presId="urn:microsoft.com/office/officeart/2005/8/layout/orgChart1"/>
+    <dgm:cxn modelId="{DD55C78C-B507-4A27-B54A-6B580F90A49E}" type="presParOf" srcId="{D3BC14FF-E2E6-4CF6-9EEA-5B192FC3F306}" destId="{065EE648-60A7-429F-9AB2-520A0D437784}" srcOrd="4" destOrd="0" presId="urn:microsoft.com/office/officeart/2005/8/layout/orgChart1"/>
+    <dgm:cxn modelId="{3A6E4D18-A68B-4A6B-ADEF-70EA1D16CF7D}" type="presParOf" srcId="{D3BC14FF-E2E6-4CF6-9EEA-5B192FC3F306}" destId="{D29167BA-00F8-4375-9036-2E69C26747DA}" srcOrd="5" destOrd="0" presId="urn:microsoft.com/office/officeart/2005/8/layout/orgChart1"/>
+    <dgm:cxn modelId="{D34E694F-32D9-4021-A330-56854907F11F}" type="presParOf" srcId="{D29167BA-00F8-4375-9036-2E69C26747DA}" destId="{DE89FE35-7D14-4B9A-8A58-2EB085A519BF}" srcOrd="0" destOrd="0" presId="urn:microsoft.com/office/officeart/2005/8/layout/orgChart1"/>
+    <dgm:cxn modelId="{7CCB40F7-8A50-4460-B404-D6D13D2294E6}" type="presParOf" srcId="{DE89FE35-7D14-4B9A-8A58-2EB085A519BF}" destId="{3BD25525-7FDB-49B5-96B6-0E0CF4DF2E6F}" srcOrd="0" destOrd="0" presId="urn:microsoft.com/office/officeart/2005/8/layout/orgChart1"/>
+    <dgm:cxn modelId="{0A2FA4F2-540D-4330-919C-9190E0B5299A}" type="presParOf" srcId="{DE89FE35-7D14-4B9A-8A58-2EB085A519BF}" destId="{BEF2A2D9-C9E4-46A6-9F1F-80D8DB5771D3}" srcOrd="1" destOrd="0" presId="urn:microsoft.com/office/officeart/2005/8/layout/orgChart1"/>
+    <dgm:cxn modelId="{6BDF65BA-7C1C-4884-BE60-48A958AE9CEE}" type="presParOf" srcId="{D29167BA-00F8-4375-9036-2E69C26747DA}" destId="{98FCE332-C90D-4D7E-9851-2C25DDC7B9D6}" srcOrd="1" destOrd="0" presId="urn:microsoft.com/office/officeart/2005/8/layout/orgChart1"/>
+    <dgm:cxn modelId="{CBA05BCA-9B5A-4AA9-BF30-DBF17FE7DD96}" type="presParOf" srcId="{D29167BA-00F8-4375-9036-2E69C26747DA}" destId="{8136581D-8689-4681-92FC-12C293B8B277}" srcOrd="2" destOrd="0" presId="urn:microsoft.com/office/officeart/2005/8/layout/orgChart1"/>
+    <dgm:cxn modelId="{526665C7-B634-407C-BEC9-58DA23EDF810}" type="presParOf" srcId="{D3BC14FF-E2E6-4CF6-9EEA-5B192FC3F306}" destId="{F18C76B9-4633-4B92-8423-E0250F87B23E}" srcOrd="6" destOrd="0" presId="urn:microsoft.com/office/officeart/2005/8/layout/orgChart1"/>
+    <dgm:cxn modelId="{A34D70F0-DEFF-4F05-B8D3-5A68887A809F}" type="presParOf" srcId="{D3BC14FF-E2E6-4CF6-9EEA-5B192FC3F306}" destId="{DB752B4E-6A88-4F71-A36F-B31496D3C1D8}" srcOrd="7" destOrd="0" presId="urn:microsoft.com/office/officeart/2005/8/layout/orgChart1"/>
+    <dgm:cxn modelId="{0605FF49-16AD-4694-B9F2-C15507C895EF}" type="presParOf" srcId="{DB752B4E-6A88-4F71-A36F-B31496D3C1D8}" destId="{627FD7BE-0CC3-492F-8E3A-385279E10B12}" srcOrd="0" destOrd="0" presId="urn:microsoft.com/office/officeart/2005/8/layout/orgChart1"/>
+    <dgm:cxn modelId="{F9543599-E73F-48BD-BD90-3B378BC5226B}" type="presParOf" srcId="{627FD7BE-0CC3-492F-8E3A-385279E10B12}" destId="{AD787034-B3B0-4679-899E-FAB89FB7A316}" srcOrd="0" destOrd="0" presId="urn:microsoft.com/office/officeart/2005/8/layout/orgChart1"/>
+    <dgm:cxn modelId="{55D8BCAB-BDD2-4693-BD02-1B5C06B2396B}" type="presParOf" srcId="{627FD7BE-0CC3-492F-8E3A-385279E10B12}" destId="{6908AB01-553A-4A2A-97C6-7F5AB296983F}" srcOrd="1" destOrd="0" presId="urn:microsoft.com/office/officeart/2005/8/layout/orgChart1"/>
+    <dgm:cxn modelId="{616A6E29-4BC2-4BF6-93BA-9FE786D56AA3}" type="presParOf" srcId="{DB752B4E-6A88-4F71-A36F-B31496D3C1D8}" destId="{DDF706D5-35F4-4E3B-A321-B223E128FD43}" srcOrd="1" destOrd="0" presId="urn:microsoft.com/office/officeart/2005/8/layout/orgChart1"/>
+    <dgm:cxn modelId="{53DC51FE-3C5D-4134-9DB0-19B0C7C62458}" type="presParOf" srcId="{DB752B4E-6A88-4F71-A36F-B31496D3C1D8}" destId="{414973F6-C00B-4D1B-93C3-D45F5BBB5D03}" srcOrd="2" destOrd="0" presId="urn:microsoft.com/office/officeart/2005/8/layout/orgChart1"/>
+    <dgm:cxn modelId="{826B39FB-004B-48D3-8F63-2350BC72A2DB}" type="presParOf" srcId="{D3BC14FF-E2E6-4CF6-9EEA-5B192FC3F306}" destId="{456B135F-F191-4BEB-B961-FF6849D3CC97}" srcOrd="8" destOrd="0" presId="urn:microsoft.com/office/officeart/2005/8/layout/orgChart1"/>
+    <dgm:cxn modelId="{2CEC8A7B-47F1-4330-914A-57C007D02A2D}" type="presParOf" srcId="{D3BC14FF-E2E6-4CF6-9EEA-5B192FC3F306}" destId="{80D34C4D-0528-4065-BC60-9684305C80D0}" srcOrd="9" destOrd="0" presId="urn:microsoft.com/office/officeart/2005/8/layout/orgChart1"/>
+    <dgm:cxn modelId="{61D0022B-C406-4793-8082-6E5AA1EAC9C5}" type="presParOf" srcId="{80D34C4D-0528-4065-BC60-9684305C80D0}" destId="{FE0DBE44-8914-499A-9E10-A327614A379F}" srcOrd="0" destOrd="0" presId="urn:microsoft.com/office/officeart/2005/8/layout/orgChart1"/>
+    <dgm:cxn modelId="{6AB3020A-2618-4877-B0D5-0BA2223A9338}" type="presParOf" srcId="{FE0DBE44-8914-499A-9E10-A327614A379F}" destId="{185467A1-0821-4434-A352-0BAAF2072A71}" srcOrd="0" destOrd="0" presId="urn:microsoft.com/office/officeart/2005/8/layout/orgChart1"/>
+    <dgm:cxn modelId="{9D0981E1-3364-474A-B7C2-E385368BD014}" type="presParOf" srcId="{FE0DBE44-8914-499A-9E10-A327614A379F}" destId="{200DFE94-1FAC-4907-8F0D-E40FB0FBDE11}" srcOrd="1" destOrd="0" presId="urn:microsoft.com/office/officeart/2005/8/layout/orgChart1"/>
+    <dgm:cxn modelId="{A64BA156-D6D2-4C44-AF2D-F732424FBFDE}" type="presParOf" srcId="{80D34C4D-0528-4065-BC60-9684305C80D0}" destId="{FF3782FE-B35D-488C-B3C0-797FB4C8AD48}" srcOrd="1" destOrd="0" presId="urn:microsoft.com/office/officeart/2005/8/layout/orgChart1"/>
+    <dgm:cxn modelId="{4BF266B6-9162-48E0-A05D-D5E8BAC56A7D}" type="presParOf" srcId="{80D34C4D-0528-4065-BC60-9684305C80D0}" destId="{2D97F545-DBBD-43E3-B1C7-C121A257CE48}" srcOrd="2" destOrd="0" presId="urn:microsoft.com/office/officeart/2005/8/layout/orgChart1"/>
+    <dgm:cxn modelId="{E290C778-CFB8-4345-8607-0DD42C589A18}" type="presParOf" srcId="{3F984C15-DDBF-40DC-BB4B-70D1B7F9FE7C}" destId="{DA290A07-7989-407D-9419-CD59234E669D}" srcOrd="2" destOrd="0" presId="urn:microsoft.com/office/officeart/2005/8/layout/orgChart1"/>
+    <dgm:cxn modelId="{83B8EB7B-2377-4334-AD81-E39B7EF0C5D5}" type="presParOf" srcId="{ED335E9D-B85B-49EF-B520-0BCB31BEC41A}" destId="{CDE315F7-0512-46D3-9A9E-D39C37F0D4A9}" srcOrd="6" destOrd="0" presId="urn:microsoft.com/office/officeart/2005/8/layout/orgChart1"/>
+    <dgm:cxn modelId="{06B6E7A2-F218-47DF-9A09-B24797378319}" type="presParOf" srcId="{ED335E9D-B85B-49EF-B520-0BCB31BEC41A}" destId="{D694F543-489B-4999-BEE6-B367C4154B47}" srcOrd="7" destOrd="0" presId="urn:microsoft.com/office/officeart/2005/8/layout/orgChart1"/>
+    <dgm:cxn modelId="{840EE5E2-4F11-4175-BE5D-1A7E2B6DE817}" type="presParOf" srcId="{D694F543-489B-4999-BEE6-B367C4154B47}" destId="{EAE3026B-FE53-4A9E-B0B0-1B774D77A8B6}" srcOrd="0" destOrd="0" presId="urn:microsoft.com/office/officeart/2005/8/layout/orgChart1"/>
+    <dgm:cxn modelId="{6D5A9A72-34F4-4CBD-8145-D6428784ED12}" type="presParOf" srcId="{EAE3026B-FE53-4A9E-B0B0-1B774D77A8B6}" destId="{A3B12017-9F85-4526-961E-ADF109F0CED6}" srcOrd="0" destOrd="0" presId="urn:microsoft.com/office/officeart/2005/8/layout/orgChart1"/>
+    <dgm:cxn modelId="{03B3E246-0F28-4F49-97C5-80B247445E2D}" type="presParOf" srcId="{EAE3026B-FE53-4A9E-B0B0-1B774D77A8B6}" destId="{CAA0C0DD-BD28-46A3-B19E-B24F9B58F75B}" srcOrd="1" destOrd="0" presId="urn:microsoft.com/office/officeart/2005/8/layout/orgChart1"/>
+    <dgm:cxn modelId="{164E27DE-D8A3-404A-9EC2-58EA9F7619BC}" type="presParOf" srcId="{D694F543-489B-4999-BEE6-B367C4154B47}" destId="{EAA16D5C-7B59-42D5-B704-97169CEA879A}" srcOrd="1" destOrd="0" presId="urn:microsoft.com/office/officeart/2005/8/layout/orgChart1"/>
+    <dgm:cxn modelId="{27E53DB9-04BB-4383-B826-4719DFF9AAD7}" type="presParOf" srcId="{EAA16D5C-7B59-42D5-B704-97169CEA879A}" destId="{91E6CA4A-6BEA-4314-9778-B65554FEF15E}" srcOrd="0" destOrd="0" presId="urn:microsoft.com/office/officeart/2005/8/layout/orgChart1"/>
+    <dgm:cxn modelId="{5A9F2BEA-7931-41C6-8A62-01956AF2C848}" type="presParOf" srcId="{EAA16D5C-7B59-42D5-B704-97169CEA879A}" destId="{028622E6-8381-44F3-9103-8EA030D8A2AD}" srcOrd="1" destOrd="0" presId="urn:microsoft.com/office/officeart/2005/8/layout/orgChart1"/>
+    <dgm:cxn modelId="{0110361E-4F42-4C87-BB6D-E9045D940160}" type="presParOf" srcId="{028622E6-8381-44F3-9103-8EA030D8A2AD}" destId="{04A91E4F-7309-4213-B736-C211F845AAF6}" srcOrd="0" destOrd="0" presId="urn:microsoft.com/office/officeart/2005/8/layout/orgChart1"/>
+    <dgm:cxn modelId="{09D3E32E-6041-4074-ABA5-CBD63410C47C}" type="presParOf" srcId="{04A91E4F-7309-4213-B736-C211F845AAF6}" destId="{D7AA598F-185D-4B00-A75F-8723B1AC3D7D}" srcOrd="0" destOrd="0" presId="urn:microsoft.com/office/officeart/2005/8/layout/orgChart1"/>
+    <dgm:cxn modelId="{4809EF0E-9555-4155-AF4B-066DE019B930}" type="presParOf" srcId="{04A91E4F-7309-4213-B736-C211F845AAF6}" destId="{669EA53E-D625-47D5-9A65-546DDC0F7A68}" srcOrd="1" destOrd="0" presId="urn:microsoft.com/office/officeart/2005/8/layout/orgChart1"/>
+    <dgm:cxn modelId="{CAF8B101-7518-4177-9737-2AB2EC7349B5}" type="presParOf" srcId="{028622E6-8381-44F3-9103-8EA030D8A2AD}" destId="{0E27F48F-9BB3-4599-87C0-7E45E66163D4}" srcOrd="1" destOrd="0" presId="urn:microsoft.com/office/officeart/2005/8/layout/orgChart1"/>
+    <dgm:cxn modelId="{6A9EAA75-E519-4DD4-AD1E-7508A6511906}" type="presParOf" srcId="{0E27F48F-9BB3-4599-87C0-7E45E66163D4}" destId="{D2B77B63-397E-43EA-9F64-9C0E74CB5EF6}" srcOrd="0" destOrd="0" presId="urn:microsoft.com/office/officeart/2005/8/layout/orgChart1"/>
+    <dgm:cxn modelId="{E62CD0A9-E3CD-423F-87C4-FDD833D2C51C}" type="presParOf" srcId="{0E27F48F-9BB3-4599-87C0-7E45E66163D4}" destId="{D00DF17C-ACE9-4495-9087-B47B397000CA}" srcOrd="1" destOrd="0" presId="urn:microsoft.com/office/officeart/2005/8/layout/orgChart1"/>
+    <dgm:cxn modelId="{95AC30A0-CB6F-47B4-B4F8-D223866A6D94}" type="presParOf" srcId="{D00DF17C-ACE9-4495-9087-B47B397000CA}" destId="{2B07E5D8-2AA2-4496-9429-51071128CCF7}" srcOrd="0" destOrd="0" presId="urn:microsoft.com/office/officeart/2005/8/layout/orgChart1"/>
+    <dgm:cxn modelId="{4860EEDC-9584-40D3-ADCA-AB4D58E338E4}" type="presParOf" srcId="{2B07E5D8-2AA2-4496-9429-51071128CCF7}" destId="{333149E3-E46F-46C9-BA67-AA7AF669B583}" srcOrd="0" destOrd="0" presId="urn:microsoft.com/office/officeart/2005/8/layout/orgChart1"/>
+    <dgm:cxn modelId="{4BE5FF8C-04C2-44F9-B5F1-B1C23BDC11F3}" type="presParOf" srcId="{2B07E5D8-2AA2-4496-9429-51071128CCF7}" destId="{6CAAF356-EC84-4EB9-BAE5-5EB9F97621A6}" srcOrd="1" destOrd="0" presId="urn:microsoft.com/office/officeart/2005/8/layout/orgChart1"/>
+    <dgm:cxn modelId="{8800B46A-7B50-414E-B0FB-DB86E7C032D3}" type="presParOf" srcId="{D00DF17C-ACE9-4495-9087-B47B397000CA}" destId="{BC24DEA6-B073-420F-A8C1-5EEE8E2728C2}" srcOrd="1" destOrd="0" presId="urn:microsoft.com/office/officeart/2005/8/layout/orgChart1"/>
+    <dgm:cxn modelId="{573987C1-CEB3-4594-9BFC-CC977539D06A}" type="presParOf" srcId="{D00DF17C-ACE9-4495-9087-B47B397000CA}" destId="{426AB5EE-AFC1-49C9-99B3-B777346D4DA9}" srcOrd="2" destOrd="0" presId="urn:microsoft.com/office/officeart/2005/8/layout/orgChart1"/>
+    <dgm:cxn modelId="{48DCE12F-6A4B-4720-9C92-FC95CA942C28}" type="presParOf" srcId="{0E27F48F-9BB3-4599-87C0-7E45E66163D4}" destId="{2C0B508F-2C19-424D-A156-83CA5370B67A}" srcOrd="2" destOrd="0" presId="urn:microsoft.com/office/officeart/2005/8/layout/orgChart1"/>
+    <dgm:cxn modelId="{94950ADF-7932-4725-8EC7-BFEF5F1BB0C8}" type="presParOf" srcId="{0E27F48F-9BB3-4599-87C0-7E45E66163D4}" destId="{D081FCD6-35D7-444E-AECC-6D7266484DB7}" srcOrd="3" destOrd="0" presId="urn:microsoft.com/office/officeart/2005/8/layout/orgChart1"/>
+    <dgm:cxn modelId="{97D39D1C-FE19-426A-889B-4ED86022D635}" type="presParOf" srcId="{D081FCD6-35D7-444E-AECC-6D7266484DB7}" destId="{CA1146F9-3FA7-4C40-9A08-B8BF13EAED61}" srcOrd="0" destOrd="0" presId="urn:microsoft.com/office/officeart/2005/8/layout/orgChart1"/>
+    <dgm:cxn modelId="{39A8F7BE-640B-4602-8959-7AF548501898}" type="presParOf" srcId="{CA1146F9-3FA7-4C40-9A08-B8BF13EAED61}" destId="{831BB9F0-7D72-4658-8098-116894C48D3E}" srcOrd="0" destOrd="0" presId="urn:microsoft.com/office/officeart/2005/8/layout/orgChart1"/>
+    <dgm:cxn modelId="{F2BEF171-5C16-4E36-9A5D-40F818FF86BD}" type="presParOf" srcId="{CA1146F9-3FA7-4C40-9A08-B8BF13EAED61}" destId="{41A302CA-9AEA-457A-A7A5-98E940CB245B}" srcOrd="1" destOrd="0" presId="urn:microsoft.com/office/officeart/2005/8/layout/orgChart1"/>
+    <dgm:cxn modelId="{522B88AD-FB46-4D69-8B5D-D69A9DA5030A}" type="presParOf" srcId="{D081FCD6-35D7-444E-AECC-6D7266484DB7}" destId="{ED3AE7AC-A1F2-41E4-9B4A-5D1562DB7BA2}" srcOrd="1" destOrd="0" presId="urn:microsoft.com/office/officeart/2005/8/layout/orgChart1"/>
+    <dgm:cxn modelId="{BDCFB88A-C28C-48D0-8BE8-0706B02488C2}" type="presParOf" srcId="{D081FCD6-35D7-444E-AECC-6D7266484DB7}" destId="{0F613619-7F56-452F-B0A2-4518FAF045A7}" srcOrd="2" destOrd="0" presId="urn:microsoft.com/office/officeart/2005/8/layout/orgChart1"/>
+    <dgm:cxn modelId="{CDA4E5BC-D121-496B-A6FF-922D4F91CBCF}" type="presParOf" srcId="{0E27F48F-9BB3-4599-87C0-7E45E66163D4}" destId="{C49D2596-75EC-4A8E-AF25-80160FCC75FC}" srcOrd="4" destOrd="0" presId="urn:microsoft.com/office/officeart/2005/8/layout/orgChart1"/>
+    <dgm:cxn modelId="{306C58A1-6ACE-46C8-9B3C-AB476654D0F6}" type="presParOf" srcId="{0E27F48F-9BB3-4599-87C0-7E45E66163D4}" destId="{3D363E29-099B-46BD-92D0-6E7ADDEFDC83}" srcOrd="5" destOrd="0" presId="urn:microsoft.com/office/officeart/2005/8/layout/orgChart1"/>
+    <dgm:cxn modelId="{7E18090A-13FB-4CBD-8D56-AE7D0A313825}" type="presParOf" srcId="{3D363E29-099B-46BD-92D0-6E7ADDEFDC83}" destId="{917C840A-D9CF-488E-B40B-189951E5D253}" srcOrd="0" destOrd="0" presId="urn:microsoft.com/office/officeart/2005/8/layout/orgChart1"/>
+    <dgm:cxn modelId="{150B1B8F-8FDC-4DAD-8B8F-1FB35343D0BC}" type="presParOf" srcId="{917C840A-D9CF-488E-B40B-189951E5D253}" destId="{5F5EDE12-B952-4D90-B667-8978364EB3C5}" srcOrd="0" destOrd="0" presId="urn:microsoft.com/office/officeart/2005/8/layout/orgChart1"/>
+    <dgm:cxn modelId="{BD1F7A70-AEAF-47F7-900E-505448CA2F63}" type="presParOf" srcId="{917C840A-D9CF-488E-B40B-189951E5D253}" destId="{B8969528-116C-4741-97B8-2565BC2A530B}" srcOrd="1" destOrd="0" presId="urn:microsoft.com/office/officeart/2005/8/layout/orgChart1"/>
+    <dgm:cxn modelId="{40B65CE9-2B3B-4BF7-98A2-D332618F84DE}" type="presParOf" srcId="{3D363E29-099B-46BD-92D0-6E7ADDEFDC83}" destId="{2DDCFF8A-509B-4FEC-9D4E-5CC74817C17F}" srcOrd="1" destOrd="0" presId="urn:microsoft.com/office/officeart/2005/8/layout/orgChart1"/>
+    <dgm:cxn modelId="{26D524B1-34AB-425B-A65A-CD5AC571F8D2}" type="presParOf" srcId="{3D363E29-099B-46BD-92D0-6E7ADDEFDC83}" destId="{5B94C11B-7318-471D-BC68-CAAED877C6EC}" srcOrd="2" destOrd="0" presId="urn:microsoft.com/office/officeart/2005/8/layout/orgChart1"/>
+    <dgm:cxn modelId="{DF4A0D28-C04D-499C-83FD-8801570F263C}" type="presParOf" srcId="{0E27F48F-9BB3-4599-87C0-7E45E66163D4}" destId="{5918DA68-AD60-454C-A90A-9C1FEF608F1B}" srcOrd="6" destOrd="0" presId="urn:microsoft.com/office/officeart/2005/8/layout/orgChart1"/>
+    <dgm:cxn modelId="{266ED039-215C-4E65-B46B-B5F47E3EEB96}" type="presParOf" srcId="{0E27F48F-9BB3-4599-87C0-7E45E66163D4}" destId="{CE5C6B68-D715-42C5-8B84-640F15342A5F}" srcOrd="7" destOrd="0" presId="urn:microsoft.com/office/officeart/2005/8/layout/orgChart1"/>
+    <dgm:cxn modelId="{03403C5B-0C7C-48CA-A15E-466FED10AF1E}" type="presParOf" srcId="{CE5C6B68-D715-42C5-8B84-640F15342A5F}" destId="{FB6EB438-8EE6-4670-B6FD-E684EEB1E61D}" srcOrd="0" destOrd="0" presId="urn:microsoft.com/office/officeart/2005/8/layout/orgChart1"/>
+    <dgm:cxn modelId="{86FAF2A1-B516-473C-AA1D-C5D752277E22}" type="presParOf" srcId="{FB6EB438-8EE6-4670-B6FD-E684EEB1E61D}" destId="{CEE3C3CF-5536-4932-8CF4-D16233A680FB}" srcOrd="0" destOrd="0" presId="urn:microsoft.com/office/officeart/2005/8/layout/orgChart1"/>
+    <dgm:cxn modelId="{DCD8A29B-CC04-4B51-9C24-EF6C0E698A9E}" type="presParOf" srcId="{FB6EB438-8EE6-4670-B6FD-E684EEB1E61D}" destId="{2CAB2F45-9747-4D85-8136-BEF40BC850AE}" srcOrd="1" destOrd="0" presId="urn:microsoft.com/office/officeart/2005/8/layout/orgChart1"/>
+    <dgm:cxn modelId="{49212CA8-3409-42DD-BABC-0C8100B5BDF8}" type="presParOf" srcId="{CE5C6B68-D715-42C5-8B84-640F15342A5F}" destId="{86494606-ED07-4A15-AF7F-94FC54D780E7}" srcOrd="1" destOrd="0" presId="urn:microsoft.com/office/officeart/2005/8/layout/orgChart1"/>
+    <dgm:cxn modelId="{079FD61F-0D27-4401-B297-285A5B9BB0D7}" type="presParOf" srcId="{CE5C6B68-D715-42C5-8B84-640F15342A5F}" destId="{01B45BBD-06FC-46D9-86F0-BE48F6A658A7}" srcOrd="2" destOrd="0" presId="urn:microsoft.com/office/officeart/2005/8/layout/orgChart1"/>
+    <dgm:cxn modelId="{7625544B-C169-4B90-BB15-3CF29B4E0E9A}" type="presParOf" srcId="{0E27F48F-9BB3-4599-87C0-7E45E66163D4}" destId="{98A86FDE-CFB4-404C-A176-B199F5EBC44E}" srcOrd="8" destOrd="0" presId="urn:microsoft.com/office/officeart/2005/8/layout/orgChart1"/>
+    <dgm:cxn modelId="{414BAE11-6CC3-42A5-9F04-5A9F6C7FC47A}" type="presParOf" srcId="{0E27F48F-9BB3-4599-87C0-7E45E66163D4}" destId="{3EB7A3A1-015D-4219-8D77-1E79C3962A14}" srcOrd="9" destOrd="0" presId="urn:microsoft.com/office/officeart/2005/8/layout/orgChart1"/>
+    <dgm:cxn modelId="{855FC5FC-74A7-4810-8908-7F0F94BF0DF2}" type="presParOf" srcId="{3EB7A3A1-015D-4219-8D77-1E79C3962A14}" destId="{3DCB2444-A6A1-4EA6-A542-91D5F20C2B15}" srcOrd="0" destOrd="0" presId="urn:microsoft.com/office/officeart/2005/8/layout/orgChart1"/>
+    <dgm:cxn modelId="{D3148B82-27EB-494A-8FCB-D3F1B04681B6}" type="presParOf" srcId="{3DCB2444-A6A1-4EA6-A542-91D5F20C2B15}" destId="{F5D9B505-6A0C-42EC-AD05-D9FAD7BE1646}" srcOrd="0" destOrd="0" presId="urn:microsoft.com/office/officeart/2005/8/layout/orgChart1"/>
+    <dgm:cxn modelId="{A8CD892E-A45A-44DD-8B92-B5A83D026F76}" type="presParOf" srcId="{3DCB2444-A6A1-4EA6-A542-91D5F20C2B15}" destId="{F137D733-0CD5-4810-9929-B90004CF4F9C}" srcOrd="1" destOrd="0" presId="urn:microsoft.com/office/officeart/2005/8/layout/orgChart1"/>
+    <dgm:cxn modelId="{FFF87253-1A50-4721-9015-3115B42DE383}" type="presParOf" srcId="{3EB7A3A1-015D-4219-8D77-1E79C3962A14}" destId="{E15D2C0B-627F-4EAA-889E-0DAA572DAA86}" srcOrd="1" destOrd="0" presId="urn:microsoft.com/office/officeart/2005/8/layout/orgChart1"/>
+    <dgm:cxn modelId="{2EDC2100-2D1A-4AD2-990A-CE8F0E058F42}" type="presParOf" srcId="{3EB7A3A1-015D-4219-8D77-1E79C3962A14}" destId="{7940B034-0563-4E6E-8983-9939A3A8478B}" srcOrd="2" destOrd="0" presId="urn:microsoft.com/office/officeart/2005/8/layout/orgChart1"/>
+    <dgm:cxn modelId="{5494A783-6882-4210-A935-E47939314BB4}" type="presParOf" srcId="{0E27F48F-9BB3-4599-87C0-7E45E66163D4}" destId="{E119AA21-952A-4901-BBD7-57D60AEAD8A6}" srcOrd="10" destOrd="0" presId="urn:microsoft.com/office/officeart/2005/8/layout/orgChart1"/>
+    <dgm:cxn modelId="{235E3FEE-63DF-4C39-AEC7-BCA8EF86B7A5}" type="presParOf" srcId="{0E27F48F-9BB3-4599-87C0-7E45E66163D4}" destId="{E1CBE150-A53F-4E96-B3B0-08E95E9E6283}" srcOrd="11" destOrd="0" presId="urn:microsoft.com/office/officeart/2005/8/layout/orgChart1"/>
+    <dgm:cxn modelId="{D8E2F7DF-18CD-4E31-A8B2-CD4777BC4E9F}" type="presParOf" srcId="{E1CBE150-A53F-4E96-B3B0-08E95E9E6283}" destId="{65A41B21-A73C-4473-83FD-5785BC38E326}" srcOrd="0" destOrd="0" presId="urn:microsoft.com/office/officeart/2005/8/layout/orgChart1"/>
+    <dgm:cxn modelId="{F9FF8515-2B32-411C-A8E6-328CEABFE687}" type="presParOf" srcId="{65A41B21-A73C-4473-83FD-5785BC38E326}" destId="{C9B1C858-A9A7-4D78-9395-CCBE1C5D0AC0}" srcOrd="0" destOrd="0" presId="urn:microsoft.com/office/officeart/2005/8/layout/orgChart1"/>
+    <dgm:cxn modelId="{353D9923-3025-4E01-9357-1E2A92808A4E}" type="presParOf" srcId="{65A41B21-A73C-4473-83FD-5785BC38E326}" destId="{563DEDFE-9490-438E-B5FD-7D5D1642523F}" srcOrd="1" destOrd="0" presId="urn:microsoft.com/office/officeart/2005/8/layout/orgChart1"/>
+    <dgm:cxn modelId="{D5598565-83D6-4A49-9B95-FB68D862EEE6}" type="presParOf" srcId="{E1CBE150-A53F-4E96-B3B0-08E95E9E6283}" destId="{07759BE4-BF94-415D-B1BC-0DE41F5DF1A4}" srcOrd="1" destOrd="0" presId="urn:microsoft.com/office/officeart/2005/8/layout/orgChart1"/>
+    <dgm:cxn modelId="{EB1D9B5E-32E0-4273-9D72-9E8B059F07F0}" type="presParOf" srcId="{E1CBE150-A53F-4E96-B3B0-08E95E9E6283}" destId="{2ED7EEE1-E611-4CAB-B53B-CCFE65A8A3C6}" srcOrd="2" destOrd="0" presId="urn:microsoft.com/office/officeart/2005/8/layout/orgChart1"/>
+    <dgm:cxn modelId="{EA9B8B09-8F75-41D6-915E-53F8951BDE0E}" type="presParOf" srcId="{0E27F48F-9BB3-4599-87C0-7E45E66163D4}" destId="{8760AD6B-E796-415F-9A17-9378E0F3580B}" srcOrd="12" destOrd="0" presId="urn:microsoft.com/office/officeart/2005/8/layout/orgChart1"/>
+    <dgm:cxn modelId="{166A1AF4-2F6A-4565-8838-E34EB0ADF38B}" type="presParOf" srcId="{0E27F48F-9BB3-4599-87C0-7E45E66163D4}" destId="{B7CBAE5E-0F6E-4D80-9A81-27DA350C502F}" srcOrd="13" destOrd="0" presId="urn:microsoft.com/office/officeart/2005/8/layout/orgChart1"/>
+    <dgm:cxn modelId="{020D51B6-2615-437F-8A4F-7E81DA211216}" type="presParOf" srcId="{B7CBAE5E-0F6E-4D80-9A81-27DA350C502F}" destId="{19DACB6E-DE2E-4B46-8C20-32F90A9A2B7A}" srcOrd="0" destOrd="0" presId="urn:microsoft.com/office/officeart/2005/8/layout/orgChart1"/>
+    <dgm:cxn modelId="{82B87655-D230-4946-9AEA-CBF7EFC7D721}" type="presParOf" srcId="{19DACB6E-DE2E-4B46-8C20-32F90A9A2B7A}" destId="{BCB8C99E-C33F-4820-85D0-38DEC2BE367E}" srcOrd="0" destOrd="0" presId="urn:microsoft.com/office/officeart/2005/8/layout/orgChart1"/>
+    <dgm:cxn modelId="{0AD7D203-7749-4B48-B197-2CB531711B62}" type="presParOf" srcId="{19DACB6E-DE2E-4B46-8C20-32F90A9A2B7A}" destId="{E05E06AD-8680-4DA2-BCE8-DC0D9F23D934}" srcOrd="1" destOrd="0" presId="urn:microsoft.com/office/officeart/2005/8/layout/orgChart1"/>
+    <dgm:cxn modelId="{52E963B2-DBF4-4208-98EF-C0EA3FA1FB7F}" type="presParOf" srcId="{B7CBAE5E-0F6E-4D80-9A81-27DA350C502F}" destId="{D93C5DE0-71C4-4AF6-8641-81FA9CDCE848}" srcOrd="1" destOrd="0" presId="urn:microsoft.com/office/officeart/2005/8/layout/orgChart1"/>
+    <dgm:cxn modelId="{2FB5DE9A-C785-4505-9385-13166F3B6C89}" type="presParOf" srcId="{B7CBAE5E-0F6E-4D80-9A81-27DA350C502F}" destId="{78267EC6-E47B-4551-B7BA-1907F2C0F952}" srcOrd="2" destOrd="0" presId="urn:microsoft.com/office/officeart/2005/8/layout/orgChart1"/>
+    <dgm:cxn modelId="{7E1C9953-AB6C-4DB8-B39A-378564A19B12}" type="presParOf" srcId="{028622E6-8381-44F3-9103-8EA030D8A2AD}" destId="{352F7CB6-28AC-4D2C-A1D3-06105C693A5B}" srcOrd="2" destOrd="0" presId="urn:microsoft.com/office/officeart/2005/8/layout/orgChart1"/>
+    <dgm:cxn modelId="{6E7761DF-2F5B-41F2-BACC-8318B3393030}" type="presParOf" srcId="{EAA16D5C-7B59-42D5-B704-97169CEA879A}" destId="{EB2D89AA-32CD-4DDA-AAEF-09FA0111FF19}" srcOrd="2" destOrd="0" presId="urn:microsoft.com/office/officeart/2005/8/layout/orgChart1"/>
+    <dgm:cxn modelId="{B9F2D0C0-64C0-407F-B45E-9AE953AD9D57}" type="presParOf" srcId="{EAA16D5C-7B59-42D5-B704-97169CEA879A}" destId="{BEB899F1-6A0F-4BD7-8F37-3C7DD4FAF2DE}" srcOrd="3" destOrd="0" presId="urn:microsoft.com/office/officeart/2005/8/layout/orgChart1"/>
+    <dgm:cxn modelId="{5D0AFB7B-5B72-4BB8-A83B-1539C99FFB17}" type="presParOf" srcId="{BEB899F1-6A0F-4BD7-8F37-3C7DD4FAF2DE}" destId="{BEBC74D8-81FC-41ED-83CA-BFBFD3C5899D}" srcOrd="0" destOrd="0" presId="urn:microsoft.com/office/officeart/2005/8/layout/orgChart1"/>
+    <dgm:cxn modelId="{57ED5698-1950-4889-8171-B727338BFE9A}" type="presParOf" srcId="{BEBC74D8-81FC-41ED-83CA-BFBFD3C5899D}" destId="{E5217AC2-B163-4A92-A47A-E5BC846400DA}" srcOrd="0" destOrd="0" presId="urn:microsoft.com/office/officeart/2005/8/layout/orgChart1"/>
+    <dgm:cxn modelId="{86FA5FB8-7E6E-43A9-AE3E-BFB197960018}" type="presParOf" srcId="{BEBC74D8-81FC-41ED-83CA-BFBFD3C5899D}" destId="{3D4BE463-B234-4845-9AC0-DFE7A9B68D4A}" srcOrd="1" destOrd="0" presId="urn:microsoft.com/office/officeart/2005/8/layout/orgChart1"/>
+    <dgm:cxn modelId="{63823E6C-F99B-48AA-A413-92EB5486F253}" type="presParOf" srcId="{BEB899F1-6A0F-4BD7-8F37-3C7DD4FAF2DE}" destId="{B77CD210-2ACE-49E7-91A0-4F8A8E26137F}" srcOrd="1" destOrd="0" presId="urn:microsoft.com/office/officeart/2005/8/layout/orgChart1"/>
+    <dgm:cxn modelId="{78E8578A-2735-4D28-8ADD-E2C153980092}" type="presParOf" srcId="{B77CD210-2ACE-49E7-91A0-4F8A8E26137F}" destId="{F1D539B5-EE8F-42AE-8A09-592123E41576}" srcOrd="0" destOrd="0" presId="urn:microsoft.com/office/officeart/2005/8/layout/orgChart1"/>
+    <dgm:cxn modelId="{CC466B6B-2FD1-464C-9F0A-7E6473C30C50}" type="presParOf" srcId="{B77CD210-2ACE-49E7-91A0-4F8A8E26137F}" destId="{5460CA45-E9F7-4EE8-BEB0-874466C45618}" srcOrd="1" destOrd="0" presId="urn:microsoft.com/office/officeart/2005/8/layout/orgChart1"/>
+    <dgm:cxn modelId="{11E4FD9E-5332-4DDA-8AD6-DBB79E42DA92}" type="presParOf" srcId="{5460CA45-E9F7-4EE8-BEB0-874466C45618}" destId="{8B39112F-5F05-424C-B7AE-E5B428FB5996}" srcOrd="0" destOrd="0" presId="urn:microsoft.com/office/officeart/2005/8/layout/orgChart1"/>
+    <dgm:cxn modelId="{E1ADDB45-3BE2-499E-A503-0EFB1C916754}" type="presParOf" srcId="{8B39112F-5F05-424C-B7AE-E5B428FB5996}" destId="{A2238284-5F22-4AF9-8097-78C859A8451C}" srcOrd="0" destOrd="0" presId="urn:microsoft.com/office/officeart/2005/8/layout/orgChart1"/>
+    <dgm:cxn modelId="{1B8B3D2A-44AD-4C03-90B1-9700DFCDFD2F}" type="presParOf" srcId="{8B39112F-5F05-424C-B7AE-E5B428FB5996}" destId="{F8A5FD2D-3179-4558-B219-E0BCA7A331A2}" srcOrd="1" destOrd="0" presId="urn:microsoft.com/office/officeart/2005/8/layout/orgChart1"/>
+    <dgm:cxn modelId="{295D4421-D0F5-4CD3-B156-3E373C05BA5C}" type="presParOf" srcId="{5460CA45-E9F7-4EE8-BEB0-874466C45618}" destId="{CFA81330-6721-4E40-BA8D-D5BE3972E88C}" srcOrd="1" destOrd="0" presId="urn:microsoft.com/office/officeart/2005/8/layout/orgChart1"/>
+    <dgm:cxn modelId="{F43B295A-38E4-437B-9044-AA0B5938FDD5}" type="presParOf" srcId="{5460CA45-E9F7-4EE8-BEB0-874466C45618}" destId="{71225CEF-9A6E-4BE1-9B80-F6B2A4A150DE}" srcOrd="2" destOrd="0" presId="urn:microsoft.com/office/officeart/2005/8/layout/orgChart1"/>
+    <dgm:cxn modelId="{09714E97-8967-4DD1-9EC3-A796C58B1833}" type="presParOf" srcId="{B77CD210-2ACE-49E7-91A0-4F8A8E26137F}" destId="{B1F6AEB2-F4E3-4DDF-904F-9DD2634D8317}" srcOrd="2" destOrd="0" presId="urn:microsoft.com/office/officeart/2005/8/layout/orgChart1"/>
+    <dgm:cxn modelId="{01D1B57A-A9A7-4DB8-8F2F-6CEB851756DE}" type="presParOf" srcId="{B77CD210-2ACE-49E7-91A0-4F8A8E26137F}" destId="{515748AD-94B3-4B35-8FC1-E6E9BB392B52}" srcOrd="3" destOrd="0" presId="urn:microsoft.com/office/officeart/2005/8/layout/orgChart1"/>
+    <dgm:cxn modelId="{24BD0C4E-42EC-4246-BA2B-246400CE10DD}" type="presParOf" srcId="{515748AD-94B3-4B35-8FC1-E6E9BB392B52}" destId="{9BDF792E-7C8F-4553-B41A-ABA791A04616}" srcOrd="0" destOrd="0" presId="urn:microsoft.com/office/officeart/2005/8/layout/orgChart1"/>
+    <dgm:cxn modelId="{E1D6EBD5-7F4B-4B4F-99E0-7DA612319854}" type="presParOf" srcId="{9BDF792E-7C8F-4553-B41A-ABA791A04616}" destId="{598608ED-7D55-4FA5-A327-73F829142D93}" srcOrd="0" destOrd="0" presId="urn:microsoft.com/office/officeart/2005/8/layout/orgChart1"/>
+    <dgm:cxn modelId="{9288EF99-D546-4EF7-8A1D-811401B0EB81}" type="presParOf" srcId="{9BDF792E-7C8F-4553-B41A-ABA791A04616}" destId="{CF943ECA-CFC7-4FDC-949E-7F2072190F82}" srcOrd="1" destOrd="0" presId="urn:microsoft.com/office/officeart/2005/8/layout/orgChart1"/>
+    <dgm:cxn modelId="{7767D3EC-B7C2-4023-B0AE-CED0644FC2F3}" type="presParOf" srcId="{515748AD-94B3-4B35-8FC1-E6E9BB392B52}" destId="{AD322A11-B06F-4A81-853E-549DCA713BE7}" srcOrd="1" destOrd="0" presId="urn:microsoft.com/office/officeart/2005/8/layout/orgChart1"/>
+    <dgm:cxn modelId="{07886D7D-892C-4BDB-8175-D10B77CAA04B}" type="presParOf" srcId="{515748AD-94B3-4B35-8FC1-E6E9BB392B52}" destId="{BB14446E-CC26-45F4-BC4E-6E409AC9D703}" srcOrd="2" destOrd="0" presId="urn:microsoft.com/office/officeart/2005/8/layout/orgChart1"/>
+    <dgm:cxn modelId="{D8C23203-951D-4B3B-8D77-9DF9C66C091B}" type="presParOf" srcId="{B77CD210-2ACE-49E7-91A0-4F8A8E26137F}" destId="{E3C4AC40-0753-443C-A810-F76548D1BA17}" srcOrd="4" destOrd="0" presId="urn:microsoft.com/office/officeart/2005/8/layout/orgChart1"/>
+    <dgm:cxn modelId="{2864B92C-5FBD-4DAE-9C03-853B3CC2BE52}" type="presParOf" srcId="{B77CD210-2ACE-49E7-91A0-4F8A8E26137F}" destId="{0E58EB68-2C4F-4540-9765-C7F1123BCE4C}" srcOrd="5" destOrd="0" presId="urn:microsoft.com/office/officeart/2005/8/layout/orgChart1"/>
+    <dgm:cxn modelId="{3EB16BE1-62A2-4D23-AF87-DECBC80E7C02}" type="presParOf" srcId="{0E58EB68-2C4F-4540-9765-C7F1123BCE4C}" destId="{FC2DF6F4-08BF-4EC2-83D7-55FCCF221148}" srcOrd="0" destOrd="0" presId="urn:microsoft.com/office/officeart/2005/8/layout/orgChart1"/>
+    <dgm:cxn modelId="{4AA6A8FA-BF94-4DBE-AC52-030072B718E7}" type="presParOf" srcId="{FC2DF6F4-08BF-4EC2-83D7-55FCCF221148}" destId="{25E8BA96-DD6F-436B-B84B-2093D7ED7822}" srcOrd="0" destOrd="0" presId="urn:microsoft.com/office/officeart/2005/8/layout/orgChart1"/>
+    <dgm:cxn modelId="{0A25E682-0857-4FA2-A480-D1E1C79AFB53}" type="presParOf" srcId="{FC2DF6F4-08BF-4EC2-83D7-55FCCF221148}" destId="{FF2858C6-FE39-404D-84C6-30FA64627EFB}" srcOrd="1" destOrd="0" presId="urn:microsoft.com/office/officeart/2005/8/layout/orgChart1"/>
+    <dgm:cxn modelId="{DE6BABEA-15A6-4BD4-A3B5-240E10A05189}" type="presParOf" srcId="{0E58EB68-2C4F-4540-9765-C7F1123BCE4C}" destId="{C416034D-B475-48D8-BE9F-A860604ED56B}" srcOrd="1" destOrd="0" presId="urn:microsoft.com/office/officeart/2005/8/layout/orgChart1"/>
+    <dgm:cxn modelId="{13477A32-CC83-4A95-8C2B-00C680C26C40}" type="presParOf" srcId="{0E58EB68-2C4F-4540-9765-C7F1123BCE4C}" destId="{12C3C958-CEA6-4AFE-8A0A-35E7E793486B}" srcOrd="2" destOrd="0" presId="urn:microsoft.com/office/officeart/2005/8/layout/orgChart1"/>
+    <dgm:cxn modelId="{96221316-8C64-4FF2-9C9F-F47BAF46613F}" type="presParOf" srcId="{B77CD210-2ACE-49E7-91A0-4F8A8E26137F}" destId="{737FD8A2-5996-4384-941B-3B6C7E2EB66E}" srcOrd="6" destOrd="0" presId="urn:microsoft.com/office/officeart/2005/8/layout/orgChart1"/>
+    <dgm:cxn modelId="{571BF07B-CF66-40A1-9799-11C71F44FC89}" type="presParOf" srcId="{B77CD210-2ACE-49E7-91A0-4F8A8E26137F}" destId="{F90C9DD5-CCBE-4F12-9B92-4ED1F953ACE6}" srcOrd="7" destOrd="0" presId="urn:microsoft.com/office/officeart/2005/8/layout/orgChart1"/>
+    <dgm:cxn modelId="{0F751497-53E7-4A21-BAB0-BD02EC1CF2AA}" type="presParOf" srcId="{F90C9DD5-CCBE-4F12-9B92-4ED1F953ACE6}" destId="{D986B0DD-24FA-4D1E-BB0C-0BFEC8A13953}" srcOrd="0" destOrd="0" presId="urn:microsoft.com/office/officeart/2005/8/layout/orgChart1"/>
+    <dgm:cxn modelId="{A74BFBA5-9008-436C-8228-12E5A86AAFFB}" type="presParOf" srcId="{D986B0DD-24FA-4D1E-BB0C-0BFEC8A13953}" destId="{620D8DF7-784F-4840-903D-F7FEC22F9F13}" srcOrd="0" destOrd="0" presId="urn:microsoft.com/office/officeart/2005/8/layout/orgChart1"/>
+    <dgm:cxn modelId="{FF0686DB-9123-46DE-831D-D0C1016FC296}" type="presParOf" srcId="{D986B0DD-24FA-4D1E-BB0C-0BFEC8A13953}" destId="{A036AAB0-41C3-4DEF-8EC1-366BD670EFF6}" srcOrd="1" destOrd="0" presId="urn:microsoft.com/office/officeart/2005/8/layout/orgChart1"/>
+    <dgm:cxn modelId="{D406B312-1D17-49E5-87A0-F9509B72EDE0}" type="presParOf" srcId="{F90C9DD5-CCBE-4F12-9B92-4ED1F953ACE6}" destId="{4C965B3E-9ECE-44F6-AE30-B2122DF2CC93}" srcOrd="1" destOrd="0" presId="urn:microsoft.com/office/officeart/2005/8/layout/orgChart1"/>
+    <dgm:cxn modelId="{880A97EE-DF6C-401B-91DD-4EE71E750806}" type="presParOf" srcId="{F90C9DD5-CCBE-4F12-9B92-4ED1F953ACE6}" destId="{B6918787-3610-4156-9F91-480527FDA380}" srcOrd="2" destOrd="0" presId="urn:microsoft.com/office/officeart/2005/8/layout/orgChart1"/>
+    <dgm:cxn modelId="{BC4E44C1-04A7-4CC9-B56E-6EE9B5B21304}" type="presParOf" srcId="{B77CD210-2ACE-49E7-91A0-4F8A8E26137F}" destId="{5FE6FC6E-5C33-4875-B7C6-BA76353DF611}" srcOrd="8" destOrd="0" presId="urn:microsoft.com/office/officeart/2005/8/layout/orgChart1"/>
+    <dgm:cxn modelId="{2F6333A4-52CC-40C6-B6EE-81CE1508CDA2}" type="presParOf" srcId="{B77CD210-2ACE-49E7-91A0-4F8A8E26137F}" destId="{747A17B3-11A8-45CC-B753-BE44482B991A}" srcOrd="9" destOrd="0" presId="urn:microsoft.com/office/officeart/2005/8/layout/orgChart1"/>
+    <dgm:cxn modelId="{1FF55508-7A6B-4C70-8950-82741D3816CE}" type="presParOf" srcId="{747A17B3-11A8-45CC-B753-BE44482B991A}" destId="{F9C2DE29-3DF4-40A1-BD89-8C1AA4CC28A3}" srcOrd="0" destOrd="0" presId="urn:microsoft.com/office/officeart/2005/8/layout/orgChart1"/>
+    <dgm:cxn modelId="{02D141E9-6CC8-4386-8669-2FB891A4982C}" type="presParOf" srcId="{F9C2DE29-3DF4-40A1-BD89-8C1AA4CC28A3}" destId="{F895056E-57A5-4B04-AE3E-3F9247DCD331}" srcOrd="0" destOrd="0" presId="urn:microsoft.com/office/officeart/2005/8/layout/orgChart1"/>
+    <dgm:cxn modelId="{17772A34-13F4-4478-A080-C1DB6F4F5C6B}" type="presParOf" srcId="{F9C2DE29-3DF4-40A1-BD89-8C1AA4CC28A3}" destId="{A7C67F5F-221F-46F5-920A-B3D909F355D9}" srcOrd="1" destOrd="0" presId="urn:microsoft.com/office/officeart/2005/8/layout/orgChart1"/>
+    <dgm:cxn modelId="{EAEA1B42-2429-41A8-A677-B66A6EFA823E}" type="presParOf" srcId="{747A17B3-11A8-45CC-B753-BE44482B991A}" destId="{B20A7CF8-7CE0-4A0B-8B93-D81C4E1D84C6}" srcOrd="1" destOrd="0" presId="urn:microsoft.com/office/officeart/2005/8/layout/orgChart1"/>
+    <dgm:cxn modelId="{7624226D-DB47-4FE4-8211-F52B53578922}" type="presParOf" srcId="{747A17B3-11A8-45CC-B753-BE44482B991A}" destId="{5D77EDA1-965A-4AB7-932D-C02ACA8C7D18}" srcOrd="2" destOrd="0" presId="urn:microsoft.com/office/officeart/2005/8/layout/orgChart1"/>
+    <dgm:cxn modelId="{36C1C244-A7D6-4EB9-BD88-F972DF05BA4E}" type="presParOf" srcId="{B77CD210-2ACE-49E7-91A0-4F8A8E26137F}" destId="{1DC0FFAD-D0B1-4118-B202-0E7CB9D59CE9}" srcOrd="10" destOrd="0" presId="urn:microsoft.com/office/officeart/2005/8/layout/orgChart1"/>
+    <dgm:cxn modelId="{992A67CC-17D7-47A0-BDB0-A69B87DDF2FD}" type="presParOf" srcId="{B77CD210-2ACE-49E7-91A0-4F8A8E26137F}" destId="{129948D9-2AEB-4C07-9F6C-9EB236539E3A}" srcOrd="11" destOrd="0" presId="urn:microsoft.com/office/officeart/2005/8/layout/orgChart1"/>
+    <dgm:cxn modelId="{BC88514D-A3B1-40CD-997F-63BB236ECC59}" type="presParOf" srcId="{129948D9-2AEB-4C07-9F6C-9EB236539E3A}" destId="{E7A6C14E-22CC-4726-9402-8305E6001877}" srcOrd="0" destOrd="0" presId="urn:microsoft.com/office/officeart/2005/8/layout/orgChart1"/>
+    <dgm:cxn modelId="{2808C3EB-C8C9-41A1-A0E8-69F192B19A4A}" type="presParOf" srcId="{E7A6C14E-22CC-4726-9402-8305E6001877}" destId="{A2C0CE9C-401D-41D0-8FEE-FEB56E0CAFB0}" srcOrd="0" destOrd="0" presId="urn:microsoft.com/office/officeart/2005/8/layout/orgChart1"/>
+    <dgm:cxn modelId="{3788F993-B103-401F-935C-5B08ECFC8870}" type="presParOf" srcId="{E7A6C14E-22CC-4726-9402-8305E6001877}" destId="{1518F05C-33C8-4E72-8B4E-4E9FBCC3F3B4}" srcOrd="1" destOrd="0" presId="urn:microsoft.com/office/officeart/2005/8/layout/orgChart1"/>
+    <dgm:cxn modelId="{688779E3-EA55-4026-9022-2321C95A13AD}" type="presParOf" srcId="{129948D9-2AEB-4C07-9F6C-9EB236539E3A}" destId="{051A9DAD-4C4F-4DBE-8359-19625CC5B332}" srcOrd="1" destOrd="0" presId="urn:microsoft.com/office/officeart/2005/8/layout/orgChart1"/>
+    <dgm:cxn modelId="{B72AEEA2-8A71-4DBB-A62D-30C54362C2CD}" type="presParOf" srcId="{129948D9-2AEB-4C07-9F6C-9EB236539E3A}" destId="{97E67EC8-540D-4675-80D4-070E01C47233}" srcOrd="2" destOrd="0" presId="urn:microsoft.com/office/officeart/2005/8/layout/orgChart1"/>
+    <dgm:cxn modelId="{A8A75181-7280-4587-9B88-5DA44E679CC6}" type="presParOf" srcId="{B77CD210-2ACE-49E7-91A0-4F8A8E26137F}" destId="{AC3DDF0F-0F01-4647-BEAB-D5B271C2CFD2}" srcOrd="12" destOrd="0" presId="urn:microsoft.com/office/officeart/2005/8/layout/orgChart1"/>
+    <dgm:cxn modelId="{68941C76-BD97-4FC0-9F13-5EEA004F8619}" type="presParOf" srcId="{B77CD210-2ACE-49E7-91A0-4F8A8E26137F}" destId="{3BCE3EDA-86C6-4AFF-82D7-9FF6AD826FD6}" srcOrd="13" destOrd="0" presId="urn:microsoft.com/office/officeart/2005/8/layout/orgChart1"/>
+    <dgm:cxn modelId="{B6F6C86D-2788-4795-86A5-688F96A6DBBA}" type="presParOf" srcId="{3BCE3EDA-86C6-4AFF-82D7-9FF6AD826FD6}" destId="{4FC87F6F-5489-450C-A221-554992FED505}" srcOrd="0" destOrd="0" presId="urn:microsoft.com/office/officeart/2005/8/layout/orgChart1"/>
+    <dgm:cxn modelId="{6BE8A947-95B8-47DE-A12B-CD16A3F633AF}" type="presParOf" srcId="{4FC87F6F-5489-450C-A221-554992FED505}" destId="{8D60CBC0-FC6A-478F-9AED-6367266BAD76}" srcOrd="0" destOrd="0" presId="urn:microsoft.com/office/officeart/2005/8/layout/orgChart1"/>
+    <dgm:cxn modelId="{ED7853F6-CD3A-4A8B-A353-5B362DD5E1D8}" type="presParOf" srcId="{4FC87F6F-5489-450C-A221-554992FED505}" destId="{DF0E8638-3E19-43E1-B6F4-C7103963051D}" srcOrd="1" destOrd="0" presId="urn:microsoft.com/office/officeart/2005/8/layout/orgChart1"/>
+    <dgm:cxn modelId="{FA806F0A-F9E4-4811-8106-BF3492EF1A85}" type="presParOf" srcId="{3BCE3EDA-86C6-4AFF-82D7-9FF6AD826FD6}" destId="{C29951A5-2FDB-48F7-AB21-A35197F61B55}" srcOrd="1" destOrd="0" presId="urn:microsoft.com/office/officeart/2005/8/layout/orgChart1"/>
+    <dgm:cxn modelId="{945B5C98-39E1-46CC-BB49-70BC2DC50F2B}" type="presParOf" srcId="{3BCE3EDA-86C6-4AFF-82D7-9FF6AD826FD6}" destId="{4AA90A14-3FE5-4320-AED3-5A962FC090DC}" srcOrd="2" destOrd="0" presId="urn:microsoft.com/office/officeart/2005/8/layout/orgChart1"/>
+    <dgm:cxn modelId="{ACEAD3A2-10C5-45A6-A419-963EE1078F01}" type="presParOf" srcId="{BEB899F1-6A0F-4BD7-8F37-3C7DD4FAF2DE}" destId="{7C959B14-5CB0-49DE-A940-A6EB66C77195}" srcOrd="2" destOrd="0" presId="urn:microsoft.com/office/officeart/2005/8/layout/orgChart1"/>
+    <dgm:cxn modelId="{DDC1FF06-6A2A-4F84-AE93-99518AE78588}" type="presParOf" srcId="{EAA16D5C-7B59-42D5-B704-97169CEA879A}" destId="{1BC5E23F-7A30-4E05-BF72-22FE200AD604}" srcOrd="4" destOrd="0" presId="urn:microsoft.com/office/officeart/2005/8/layout/orgChart1"/>
+    <dgm:cxn modelId="{E1DE6D18-C99F-4D90-AECD-A45360B2ACBA}" type="presParOf" srcId="{EAA16D5C-7B59-42D5-B704-97169CEA879A}" destId="{5101022B-C7A9-4E35-95E5-58ADE3BCD331}" srcOrd="5" destOrd="0" presId="urn:microsoft.com/office/officeart/2005/8/layout/orgChart1"/>
+    <dgm:cxn modelId="{C7BB6F2F-2D76-4C2C-ACAC-D1204E9EEA88}" type="presParOf" srcId="{5101022B-C7A9-4E35-95E5-58ADE3BCD331}" destId="{8F559552-91AB-4241-8995-8CE0D3C614AA}" srcOrd="0" destOrd="0" presId="urn:microsoft.com/office/officeart/2005/8/layout/orgChart1"/>
+    <dgm:cxn modelId="{735BD586-0C8E-4CF0-BEE2-7235CE010D86}" type="presParOf" srcId="{8F559552-91AB-4241-8995-8CE0D3C614AA}" destId="{97013180-AE09-429D-9F84-D68F682458FC}" srcOrd="0" destOrd="0" presId="urn:microsoft.com/office/officeart/2005/8/layout/orgChart1"/>
+    <dgm:cxn modelId="{42FEBF49-D7FE-4939-8672-D97326638F48}" type="presParOf" srcId="{8F559552-91AB-4241-8995-8CE0D3C614AA}" destId="{FB936A47-1C67-4FEF-B4FF-738A79CAE352}" srcOrd="1" destOrd="0" presId="urn:microsoft.com/office/officeart/2005/8/layout/orgChart1"/>
+    <dgm:cxn modelId="{FB481FB9-2890-4F25-93D1-17F7D025F84C}" type="presParOf" srcId="{5101022B-C7A9-4E35-95E5-58ADE3BCD331}" destId="{27EBD05A-D6A5-4BF2-A249-25988E7FE57B}" srcOrd="1" destOrd="0" presId="urn:microsoft.com/office/officeart/2005/8/layout/orgChart1"/>
+    <dgm:cxn modelId="{D0B95EC1-5058-4524-AEBD-2E8F72D793AC}" type="presParOf" srcId="{27EBD05A-D6A5-4BF2-A249-25988E7FE57B}" destId="{CCC9ED6D-D549-4AFC-BCFC-2D5399705263}" srcOrd="0" destOrd="0" presId="urn:microsoft.com/office/officeart/2005/8/layout/orgChart1"/>
+    <dgm:cxn modelId="{577235FA-4E32-4368-B2DE-46806753177B}" type="presParOf" srcId="{27EBD05A-D6A5-4BF2-A249-25988E7FE57B}" destId="{1434DE79-4A12-4046-A8CA-F68734683DB0}" srcOrd="1" destOrd="0" presId="urn:microsoft.com/office/officeart/2005/8/layout/orgChart1"/>
+    <dgm:cxn modelId="{2708626F-DD7C-432F-A80A-12B99F6C7130}" type="presParOf" srcId="{1434DE79-4A12-4046-A8CA-F68734683DB0}" destId="{4C882FA2-2753-4249-914D-B318B33D7846}" srcOrd="0" destOrd="0" presId="urn:microsoft.com/office/officeart/2005/8/layout/orgChart1"/>
+    <dgm:cxn modelId="{4991BF3A-9612-4FAC-B9C3-3043FFD31EF1}" type="presParOf" srcId="{4C882FA2-2753-4249-914D-B318B33D7846}" destId="{82E5BFDE-419F-4E65-87CE-733B0E6FE8E0}" srcOrd="0" destOrd="0" presId="urn:microsoft.com/office/officeart/2005/8/layout/orgChart1"/>
+    <dgm:cxn modelId="{4FCC54F9-D5E0-46AD-B574-7C72AA7C40BF}" type="presParOf" srcId="{4C882FA2-2753-4249-914D-B318B33D7846}" destId="{AB57F1A4-698E-4FC9-ACB3-41D72B652A8A}" srcOrd="1" destOrd="0" presId="urn:microsoft.com/office/officeart/2005/8/layout/orgChart1"/>
+    <dgm:cxn modelId="{0F01DD83-2BB2-4534-8D0D-FE887223B4AE}" type="presParOf" srcId="{1434DE79-4A12-4046-A8CA-F68734683DB0}" destId="{8D1C7B9A-6049-4E3F-BE6C-1F4A4863983D}" srcOrd="1" destOrd="0" presId="urn:microsoft.com/office/officeart/2005/8/layout/orgChart1"/>
+    <dgm:cxn modelId="{03D0E434-850B-47C5-BECA-57E2ECAF2BE9}" type="presParOf" srcId="{1434DE79-4A12-4046-A8CA-F68734683DB0}" destId="{825410DF-ADA4-4B22-AA48-9059038145E1}" srcOrd="2" destOrd="0" presId="urn:microsoft.com/office/officeart/2005/8/layout/orgChart1"/>
+    <dgm:cxn modelId="{50B2F879-8C6C-4178-A0F5-883CF980BB50}" type="presParOf" srcId="{27EBD05A-D6A5-4BF2-A249-25988E7FE57B}" destId="{265AD6F7-8596-4979-A89E-5FA55A6EBB23}" srcOrd="2" destOrd="0" presId="urn:microsoft.com/office/officeart/2005/8/layout/orgChart1"/>
+    <dgm:cxn modelId="{A3A8F6C7-B7FA-4EC8-B582-B86CB989B2ED}" type="presParOf" srcId="{27EBD05A-D6A5-4BF2-A249-25988E7FE57B}" destId="{CA93CA31-C725-4225-A9BC-96D6E7966666}" srcOrd="3" destOrd="0" presId="urn:microsoft.com/office/officeart/2005/8/layout/orgChart1"/>
+    <dgm:cxn modelId="{4EDD5582-2DC1-4124-BDB5-9215DD16D38A}" type="presParOf" srcId="{CA93CA31-C725-4225-A9BC-96D6E7966666}" destId="{D598A230-086B-4C66-B3A9-FDD9793CAD0E}" srcOrd="0" destOrd="0" presId="urn:microsoft.com/office/officeart/2005/8/layout/orgChart1"/>
+    <dgm:cxn modelId="{1423B19A-7C19-42B2-BA27-A5F02F548E52}" type="presParOf" srcId="{D598A230-086B-4C66-B3A9-FDD9793CAD0E}" destId="{CB6DC77D-09C8-4586-993F-206DC3D4378F}" srcOrd="0" destOrd="0" presId="urn:microsoft.com/office/officeart/2005/8/layout/orgChart1"/>
+    <dgm:cxn modelId="{AD4F1A5E-F802-4754-B890-9DE165F4CB5E}" type="presParOf" srcId="{D598A230-086B-4C66-B3A9-FDD9793CAD0E}" destId="{8F74E8B7-BCCD-404D-ABD1-B34C74350F8E}" srcOrd="1" destOrd="0" presId="urn:microsoft.com/office/officeart/2005/8/layout/orgChart1"/>
+    <dgm:cxn modelId="{BBCF4B53-C39C-4C38-99C3-4CD850B8BBCC}" type="presParOf" srcId="{CA93CA31-C725-4225-A9BC-96D6E7966666}" destId="{97E3F7E0-435B-40B8-B80D-F7B1E1B9DD99}" srcOrd="1" destOrd="0" presId="urn:microsoft.com/office/officeart/2005/8/layout/orgChart1"/>
+    <dgm:cxn modelId="{59943C9F-BEC7-4622-A6B4-0A2C64A5C2F4}" type="presParOf" srcId="{CA93CA31-C725-4225-A9BC-96D6E7966666}" destId="{71E32976-BBBA-4D0B-A397-6B4D5C3ED161}" srcOrd="2" destOrd="0" presId="urn:microsoft.com/office/officeart/2005/8/layout/orgChart1"/>
+    <dgm:cxn modelId="{C8A341A4-6AC6-468F-A225-F304EC477E91}" type="presParOf" srcId="{27EBD05A-D6A5-4BF2-A249-25988E7FE57B}" destId="{445D7393-626B-40F7-80AB-AFD290DAC820}" srcOrd="4" destOrd="0" presId="urn:microsoft.com/office/officeart/2005/8/layout/orgChart1"/>
+    <dgm:cxn modelId="{18B62C8D-3637-4C9B-81B3-EB77E15D05B4}" type="presParOf" srcId="{27EBD05A-D6A5-4BF2-A249-25988E7FE57B}" destId="{B5FC8843-5444-4C22-BEB1-5A8C57DDDD5A}" srcOrd="5" destOrd="0" presId="urn:microsoft.com/office/officeart/2005/8/layout/orgChart1"/>
+    <dgm:cxn modelId="{A480F047-9BC3-4B86-A0BD-4B5082B2132E}" type="presParOf" srcId="{B5FC8843-5444-4C22-BEB1-5A8C57DDDD5A}" destId="{532FED5C-B12C-448C-954F-0D1EA46254CB}" srcOrd="0" destOrd="0" presId="urn:microsoft.com/office/officeart/2005/8/layout/orgChart1"/>
+    <dgm:cxn modelId="{FF311DE2-7120-4D98-A2EA-017224B967AE}" type="presParOf" srcId="{532FED5C-B12C-448C-954F-0D1EA46254CB}" destId="{55FA293C-DC9D-4E3A-A64C-A4C2CB0EAED4}" srcOrd="0" destOrd="0" presId="urn:microsoft.com/office/officeart/2005/8/layout/orgChart1"/>
+    <dgm:cxn modelId="{440378EC-C0CD-407C-91DC-8ED547BFC2A3}" type="presParOf" srcId="{532FED5C-B12C-448C-954F-0D1EA46254CB}" destId="{B5C9CE98-7D02-4F2E-B172-9639E8C4F13B}" srcOrd="1" destOrd="0" presId="urn:microsoft.com/office/officeart/2005/8/layout/orgChart1"/>
+    <dgm:cxn modelId="{E76C39F5-784A-4E2F-B2DF-C14DD35FA442}" type="presParOf" srcId="{B5FC8843-5444-4C22-BEB1-5A8C57DDDD5A}" destId="{22B6E26C-FFFC-4234-95E2-7B9C8A634076}" srcOrd="1" destOrd="0" presId="urn:microsoft.com/office/officeart/2005/8/layout/orgChart1"/>
+    <dgm:cxn modelId="{5267BC6B-278C-4E52-AA07-AA96BC605844}" type="presParOf" srcId="{B5FC8843-5444-4C22-BEB1-5A8C57DDDD5A}" destId="{F086B4D6-CB93-46DF-B223-50DEC7A7925C}" srcOrd="2" destOrd="0" presId="urn:microsoft.com/office/officeart/2005/8/layout/orgChart1"/>
+    <dgm:cxn modelId="{FB20A121-DDC1-4C32-8BF2-E7A69C606F2A}" type="presParOf" srcId="{27EBD05A-D6A5-4BF2-A249-25988E7FE57B}" destId="{204868CC-4789-4207-A07B-4C8B44CB2977}" srcOrd="6" destOrd="0" presId="urn:microsoft.com/office/officeart/2005/8/layout/orgChart1"/>
+    <dgm:cxn modelId="{C408390E-A391-4AFF-8B5D-9A278976E557}" type="presParOf" srcId="{27EBD05A-D6A5-4BF2-A249-25988E7FE57B}" destId="{B4DFC271-78EF-4516-A529-F2E2C6840302}" srcOrd="7" destOrd="0" presId="urn:microsoft.com/office/officeart/2005/8/layout/orgChart1"/>
+    <dgm:cxn modelId="{14AEFDA6-6C5F-4506-BFE7-501352C4F5FB}" type="presParOf" srcId="{B4DFC271-78EF-4516-A529-F2E2C6840302}" destId="{0B167140-9E72-4F12-B1B2-BCF8DE3C0F6E}" srcOrd="0" destOrd="0" presId="urn:microsoft.com/office/officeart/2005/8/layout/orgChart1"/>
+    <dgm:cxn modelId="{FD12FAE2-4118-4596-B69E-BA08ABEE0FF0}" type="presParOf" srcId="{0B167140-9E72-4F12-B1B2-BCF8DE3C0F6E}" destId="{E23CC305-C8F0-4038-B857-C1932CBD0353}" srcOrd="0" destOrd="0" presId="urn:microsoft.com/office/officeart/2005/8/layout/orgChart1"/>
+    <dgm:cxn modelId="{13A88934-90E4-49F5-9824-C1F1157C477B}" type="presParOf" srcId="{0B167140-9E72-4F12-B1B2-BCF8DE3C0F6E}" destId="{8B03550F-6A70-4879-BCB2-E3A8128FEE63}" srcOrd="1" destOrd="0" presId="urn:microsoft.com/office/officeart/2005/8/layout/orgChart1"/>
+    <dgm:cxn modelId="{99D755B6-484A-44E2-B367-87602070C8EF}" type="presParOf" srcId="{B4DFC271-78EF-4516-A529-F2E2C6840302}" destId="{6AE713BC-09BD-4B67-A9D9-F8FCC1A95D39}" srcOrd="1" destOrd="0" presId="urn:microsoft.com/office/officeart/2005/8/layout/orgChart1"/>
+    <dgm:cxn modelId="{E5494C71-4945-4E86-81EB-118B96E0542E}" type="presParOf" srcId="{B4DFC271-78EF-4516-A529-F2E2C6840302}" destId="{F8F47089-43FB-4AA8-9AD2-15821425A43E}" srcOrd="2" destOrd="0" presId="urn:microsoft.com/office/officeart/2005/8/layout/orgChart1"/>
+    <dgm:cxn modelId="{A420EC57-3392-45E4-BA09-3F00DDBADC33}" type="presParOf" srcId="{27EBD05A-D6A5-4BF2-A249-25988E7FE57B}" destId="{816B919E-17A5-40BA-8811-FAF2C230A14A}" srcOrd="8" destOrd="0" presId="urn:microsoft.com/office/officeart/2005/8/layout/orgChart1"/>
+    <dgm:cxn modelId="{29C42C36-6A00-4422-8783-3EC6F4CC49AE}" type="presParOf" srcId="{27EBD05A-D6A5-4BF2-A249-25988E7FE57B}" destId="{3B357FF9-F252-45CC-9BB8-0814060F537B}" srcOrd="9" destOrd="0" presId="urn:microsoft.com/office/officeart/2005/8/layout/orgChart1"/>
+    <dgm:cxn modelId="{65A12A65-3424-469E-9366-6DDEFA87006F}" type="presParOf" srcId="{3B357FF9-F252-45CC-9BB8-0814060F537B}" destId="{CF604EAE-D04F-4591-8B8A-7A7EC6DC91BC}" srcOrd="0" destOrd="0" presId="urn:microsoft.com/office/officeart/2005/8/layout/orgChart1"/>
+    <dgm:cxn modelId="{10651DF3-68A8-4099-8F4E-75B83DCAD62A}" type="presParOf" srcId="{CF604EAE-D04F-4591-8B8A-7A7EC6DC91BC}" destId="{B545330E-970A-4795-9CAB-8A20988BAE91}" srcOrd="0" destOrd="0" presId="urn:microsoft.com/office/officeart/2005/8/layout/orgChart1"/>
+    <dgm:cxn modelId="{077F5D32-B89A-40B0-B685-7F60C43C9C61}" type="presParOf" srcId="{CF604EAE-D04F-4591-8B8A-7A7EC6DC91BC}" destId="{7C1C6961-E7AA-41F4-9AF7-0B30A94FFDB2}" srcOrd="1" destOrd="0" presId="urn:microsoft.com/office/officeart/2005/8/layout/orgChart1"/>
+    <dgm:cxn modelId="{91502A07-D64A-4CDE-B428-9A5E1B5CA23F}" type="presParOf" srcId="{3B357FF9-F252-45CC-9BB8-0814060F537B}" destId="{EED314E3-8AA0-4C5B-B3D6-1600B92EDAEB}" srcOrd="1" destOrd="0" presId="urn:microsoft.com/office/officeart/2005/8/layout/orgChart1"/>
+    <dgm:cxn modelId="{8587F12E-22DC-4217-A635-41E66338C336}" type="presParOf" srcId="{3B357FF9-F252-45CC-9BB8-0814060F537B}" destId="{9426FC0A-FFB0-4F26-9162-E61CD7D8A924}" srcOrd="2" destOrd="0" presId="urn:microsoft.com/office/officeart/2005/8/layout/orgChart1"/>
+    <dgm:cxn modelId="{442F5BEB-E0DC-40FE-9FDA-0E68591EA9FD}" type="presParOf" srcId="{27EBD05A-D6A5-4BF2-A249-25988E7FE57B}" destId="{D525F49D-5EF1-465C-98F6-8EBE0C258B47}" srcOrd="10" destOrd="0" presId="urn:microsoft.com/office/officeart/2005/8/layout/orgChart1"/>
+    <dgm:cxn modelId="{C7DAC090-1305-4376-AF38-F01159AA7B8F}" type="presParOf" srcId="{27EBD05A-D6A5-4BF2-A249-25988E7FE57B}" destId="{CD9A86F7-55DA-486D-852D-08CC350FBEAC}" srcOrd="11" destOrd="0" presId="urn:microsoft.com/office/officeart/2005/8/layout/orgChart1"/>
+    <dgm:cxn modelId="{4F045839-60A5-41AF-B8A8-3B43E2E427D9}" type="presParOf" srcId="{CD9A86F7-55DA-486D-852D-08CC350FBEAC}" destId="{70ECCEED-B7F1-4D59-ADC1-53C68A34E302}" srcOrd="0" destOrd="0" presId="urn:microsoft.com/office/officeart/2005/8/layout/orgChart1"/>
+    <dgm:cxn modelId="{18B04809-FF27-48E0-B5B5-DD690A1E3EDE}" type="presParOf" srcId="{70ECCEED-B7F1-4D59-ADC1-53C68A34E302}" destId="{BB4F1018-04AF-47D3-A9A8-E7FA1B75550F}" srcOrd="0" destOrd="0" presId="urn:microsoft.com/office/officeart/2005/8/layout/orgChart1"/>
+    <dgm:cxn modelId="{062CA78A-F2B1-4C38-9C5B-D048DBD01784}" type="presParOf" srcId="{70ECCEED-B7F1-4D59-ADC1-53C68A34E302}" destId="{FFEB5CCD-C012-40F2-8638-329021B1CB6A}" srcOrd="1" destOrd="0" presId="urn:microsoft.com/office/officeart/2005/8/layout/orgChart1"/>
+    <dgm:cxn modelId="{77A75BE8-1004-49B4-ABF4-5AF78919C57C}" type="presParOf" srcId="{CD9A86F7-55DA-486D-852D-08CC350FBEAC}" destId="{586B2E8C-98FC-49EA-9C30-0E8265981FE1}" srcOrd="1" destOrd="0" presId="urn:microsoft.com/office/officeart/2005/8/layout/orgChart1"/>
+    <dgm:cxn modelId="{B0FD3847-827C-44E6-A5FC-8E1691E972F3}" type="presParOf" srcId="{CD9A86F7-55DA-486D-852D-08CC350FBEAC}" destId="{D2B01D33-E2B4-43B9-B0C3-CEE3412364AF}" srcOrd="2" destOrd="0" presId="urn:microsoft.com/office/officeart/2005/8/layout/orgChart1"/>
+    <dgm:cxn modelId="{74510235-9BEF-49E2-8D19-DD2EF52DE287}" type="presParOf" srcId="{27EBD05A-D6A5-4BF2-A249-25988E7FE57B}" destId="{0E509012-E19E-4591-BAD9-B2742D3783AA}" srcOrd="12" destOrd="0" presId="urn:microsoft.com/office/officeart/2005/8/layout/orgChart1"/>
+    <dgm:cxn modelId="{57CBBED4-8423-41BD-A703-9CE721DF8B7E}" type="presParOf" srcId="{27EBD05A-D6A5-4BF2-A249-25988E7FE57B}" destId="{F5CA66AC-ADD2-448D-B91A-BD694C314BB4}" srcOrd="13" destOrd="0" presId="urn:microsoft.com/office/officeart/2005/8/layout/orgChart1"/>
+    <dgm:cxn modelId="{76E0AF39-61FA-4A50-A535-912AA173189C}" type="presParOf" srcId="{F5CA66AC-ADD2-448D-B91A-BD694C314BB4}" destId="{E239761C-6A54-48DD-B16D-CF1AEEDDF218}" srcOrd="0" destOrd="0" presId="urn:microsoft.com/office/officeart/2005/8/layout/orgChart1"/>
+    <dgm:cxn modelId="{F8E906F6-615A-4B10-B6FD-6FE3DB10C6B1}" type="presParOf" srcId="{E239761C-6A54-48DD-B16D-CF1AEEDDF218}" destId="{97D605B1-DC61-43D4-AA81-AF7828F5539F}" srcOrd="0" destOrd="0" presId="urn:microsoft.com/office/officeart/2005/8/layout/orgChart1"/>
+    <dgm:cxn modelId="{267E27A7-5302-4089-92D6-E9070EA1838B}" type="presParOf" srcId="{E239761C-6A54-48DD-B16D-CF1AEEDDF218}" destId="{73FF7C62-5A4A-48D6-875F-1E50EF5EF699}" srcOrd="1" destOrd="0" presId="urn:microsoft.com/office/officeart/2005/8/layout/orgChart1"/>
+    <dgm:cxn modelId="{D300050D-D84F-4ACD-89A1-1059267AFA72}" type="presParOf" srcId="{F5CA66AC-ADD2-448D-B91A-BD694C314BB4}" destId="{8C14C123-2C6B-464F-BE27-975E4202D7EF}" srcOrd="1" destOrd="0" presId="urn:microsoft.com/office/officeart/2005/8/layout/orgChart1"/>
+    <dgm:cxn modelId="{109E7166-F447-497D-948F-FD871547B8DE}" type="presParOf" srcId="{F5CA66AC-ADD2-448D-B91A-BD694C314BB4}" destId="{DB21385E-E65E-4DC2-B616-AE8D55F6D825}" srcOrd="2" destOrd="0" presId="urn:microsoft.com/office/officeart/2005/8/layout/orgChart1"/>
+    <dgm:cxn modelId="{4A0998E9-0180-4ADA-9701-48DB410E8DA1}" type="presParOf" srcId="{5101022B-C7A9-4E35-95E5-58ADE3BCD331}" destId="{0C6C9D4C-38B8-4B09-B538-C4350972655D}" srcOrd="2" destOrd="0" presId="urn:microsoft.com/office/officeart/2005/8/layout/orgChart1"/>
+    <dgm:cxn modelId="{3F742DA5-94FE-4BDF-BC46-78D0090CB698}" type="presParOf" srcId="{EAA16D5C-7B59-42D5-B704-97169CEA879A}" destId="{817D2247-0B83-4E44-BAF2-C555D83B3FDE}" srcOrd="6" destOrd="0" presId="urn:microsoft.com/office/officeart/2005/8/layout/orgChart1"/>
+    <dgm:cxn modelId="{96EDDAB9-E27B-4C94-ADC4-F3C3CC7C8294}" type="presParOf" srcId="{EAA16D5C-7B59-42D5-B704-97169CEA879A}" destId="{9E9C372E-8451-4FFF-86A5-C32B156C1AD7}" srcOrd="7" destOrd="0" presId="urn:microsoft.com/office/officeart/2005/8/layout/orgChart1"/>
+    <dgm:cxn modelId="{7143EF21-4BDD-4470-AC42-706FAF7B81A4}" type="presParOf" srcId="{9E9C372E-8451-4FFF-86A5-C32B156C1AD7}" destId="{EC69E370-EF2B-4AB3-8D1F-2DE42845066E}" srcOrd="0" destOrd="0" presId="urn:microsoft.com/office/officeart/2005/8/layout/orgChart1"/>
+    <dgm:cxn modelId="{7A7397F1-AEE5-4D1F-88E2-404C5C2A5915}" type="presParOf" srcId="{EC69E370-EF2B-4AB3-8D1F-2DE42845066E}" destId="{BFC62A83-4EFE-4D6B-ACC6-97E93CF09E8A}" srcOrd="0" destOrd="0" presId="urn:microsoft.com/office/officeart/2005/8/layout/orgChart1"/>
+    <dgm:cxn modelId="{41E8C9C3-BFA1-400B-9988-2CBF76832930}" type="presParOf" srcId="{EC69E370-EF2B-4AB3-8D1F-2DE42845066E}" destId="{BFD9C260-9C66-4910-B61F-962795AFECBD}" srcOrd="1" destOrd="0" presId="urn:microsoft.com/office/officeart/2005/8/layout/orgChart1"/>
+    <dgm:cxn modelId="{5805ABC9-6894-4FCF-AE95-442F6301DA0B}" type="presParOf" srcId="{9E9C372E-8451-4FFF-86A5-C32B156C1AD7}" destId="{E2138659-FB52-42CD-BFAE-F6A28A1BCA65}" srcOrd="1" destOrd="0" presId="urn:microsoft.com/office/officeart/2005/8/layout/orgChart1"/>
+    <dgm:cxn modelId="{12BF60B7-FF47-4428-92DD-474606F073E1}" type="presParOf" srcId="{E2138659-FB52-42CD-BFAE-F6A28A1BCA65}" destId="{C71FD63B-AC61-423C-81BA-39689837D31B}" srcOrd="0" destOrd="0" presId="urn:microsoft.com/office/officeart/2005/8/layout/orgChart1"/>
+    <dgm:cxn modelId="{E7C055A1-0322-452F-8D21-8719976A7F17}" type="presParOf" srcId="{E2138659-FB52-42CD-BFAE-F6A28A1BCA65}" destId="{F24EF24B-98AD-40B7-9B0D-7198836D0BF9}" srcOrd="1" destOrd="0" presId="urn:microsoft.com/office/officeart/2005/8/layout/orgChart1"/>
+    <dgm:cxn modelId="{587FCEE5-8A37-42E3-A94E-6321A1FDE6AC}" type="presParOf" srcId="{F24EF24B-98AD-40B7-9B0D-7198836D0BF9}" destId="{BC3D64E8-D41C-478A-AA79-E52C5DA8B138}" srcOrd="0" destOrd="0" presId="urn:microsoft.com/office/officeart/2005/8/layout/orgChart1"/>
+    <dgm:cxn modelId="{73DDBF5D-B700-46B7-8793-11EA5D04903B}" type="presParOf" srcId="{BC3D64E8-D41C-478A-AA79-E52C5DA8B138}" destId="{5EFF1DCD-B623-4078-A03C-ACDF5C335F7F}" srcOrd="0" destOrd="0" presId="urn:microsoft.com/office/officeart/2005/8/layout/orgChart1"/>
+    <dgm:cxn modelId="{936310B3-C535-4074-B038-045937695E53}" type="presParOf" srcId="{BC3D64E8-D41C-478A-AA79-E52C5DA8B138}" destId="{0903679A-60C3-4C7C-809C-AD4F80D5AC71}" srcOrd="1" destOrd="0" presId="urn:microsoft.com/office/officeart/2005/8/layout/orgChart1"/>
+    <dgm:cxn modelId="{32508268-1040-4A6E-96D9-658D591DF9C3}" type="presParOf" srcId="{F24EF24B-98AD-40B7-9B0D-7198836D0BF9}" destId="{1FF8292B-66DC-4174-924B-B09C8A7EA476}" srcOrd="1" destOrd="0" presId="urn:microsoft.com/office/officeart/2005/8/layout/orgChart1"/>
+    <dgm:cxn modelId="{6ECD7EB1-807D-4F71-A3B9-DB0B258344F6}" type="presParOf" srcId="{F24EF24B-98AD-40B7-9B0D-7198836D0BF9}" destId="{2DD5872F-F321-4B75-ABCA-557CF44518CF}" srcOrd="2" destOrd="0" presId="urn:microsoft.com/office/officeart/2005/8/layout/orgChart1"/>
+    <dgm:cxn modelId="{DE660E97-8F76-45CA-8514-21907ACFCCB0}" type="presParOf" srcId="{E2138659-FB52-42CD-BFAE-F6A28A1BCA65}" destId="{D050AEDD-ED8F-4C11-90D5-E830F82AC78A}" srcOrd="2" destOrd="0" presId="urn:microsoft.com/office/officeart/2005/8/layout/orgChart1"/>
+    <dgm:cxn modelId="{7B8A94E2-A935-47C4-8732-07971EBACD4B}" type="presParOf" srcId="{E2138659-FB52-42CD-BFAE-F6A28A1BCA65}" destId="{4A46EB41-478F-4EE6-83C6-014EF82565C0}" srcOrd="3" destOrd="0" presId="urn:microsoft.com/office/officeart/2005/8/layout/orgChart1"/>
+    <dgm:cxn modelId="{C6114A4A-1036-4E9B-B9E4-4F8D1995612E}" type="presParOf" srcId="{4A46EB41-478F-4EE6-83C6-014EF82565C0}" destId="{D8C047FF-2713-4D26-B485-50F26FBAD8E5}" srcOrd="0" destOrd="0" presId="urn:microsoft.com/office/officeart/2005/8/layout/orgChart1"/>
+    <dgm:cxn modelId="{3AB71D31-B9BF-484D-BB70-73B704252EE2}" type="presParOf" srcId="{D8C047FF-2713-4D26-B485-50F26FBAD8E5}" destId="{B8089074-A7C0-4544-A742-1E71DCDA9225}" srcOrd="0" destOrd="0" presId="urn:microsoft.com/office/officeart/2005/8/layout/orgChart1"/>
+    <dgm:cxn modelId="{0550EB5F-7D5A-4EFF-8716-4F2753967AF1}" type="presParOf" srcId="{D8C047FF-2713-4D26-B485-50F26FBAD8E5}" destId="{0787115D-468F-4507-B97E-8FBE2E073551}" srcOrd="1" destOrd="0" presId="urn:microsoft.com/office/officeart/2005/8/layout/orgChart1"/>
+    <dgm:cxn modelId="{C71736C4-B751-4156-A530-DE185AF3CA38}" type="presParOf" srcId="{4A46EB41-478F-4EE6-83C6-014EF82565C0}" destId="{70F0554F-2688-4A0B-A6EE-5A2DA7647FE3}" srcOrd="1" destOrd="0" presId="urn:microsoft.com/office/officeart/2005/8/layout/orgChart1"/>
+    <dgm:cxn modelId="{A48FE2CB-7E18-4FF1-8643-34FC79FDA59E}" type="presParOf" srcId="{4A46EB41-478F-4EE6-83C6-014EF82565C0}" destId="{46EA1DF3-874C-4FAC-B6FC-F1F2AC447A15}" srcOrd="2" destOrd="0" presId="urn:microsoft.com/office/officeart/2005/8/layout/orgChart1"/>
+    <dgm:cxn modelId="{6E926F35-8054-4A72-8562-95305DB8E624}" type="presParOf" srcId="{E2138659-FB52-42CD-BFAE-F6A28A1BCA65}" destId="{5482BD8A-ABF4-4BE8-94C2-E0E3DAADFFF6}" srcOrd="4" destOrd="0" presId="urn:microsoft.com/office/officeart/2005/8/layout/orgChart1"/>
+    <dgm:cxn modelId="{ACE93A9F-844A-431A-901D-F3E6553B0A83}" type="presParOf" srcId="{E2138659-FB52-42CD-BFAE-F6A28A1BCA65}" destId="{73BC5B71-45C3-44E6-B6AE-CB79E4C9F17E}" srcOrd="5" destOrd="0" presId="urn:microsoft.com/office/officeart/2005/8/layout/orgChart1"/>
+    <dgm:cxn modelId="{392D4970-BB33-4CA0-82A2-3F01693F9FE1}" type="presParOf" srcId="{73BC5B71-45C3-44E6-B6AE-CB79E4C9F17E}" destId="{29BA3C39-48CA-4E09-BB51-761381CC55BD}" srcOrd="0" destOrd="0" presId="urn:microsoft.com/office/officeart/2005/8/layout/orgChart1"/>
+    <dgm:cxn modelId="{5E42BA8F-A198-4FB5-ADC5-7B07CD1C0705}" type="presParOf" srcId="{29BA3C39-48CA-4E09-BB51-761381CC55BD}" destId="{08A9E364-C414-4738-81BF-5B442D082BE3}" srcOrd="0" destOrd="0" presId="urn:microsoft.com/office/officeart/2005/8/layout/orgChart1"/>
+    <dgm:cxn modelId="{16A49F88-8830-497F-8152-861C37BBC4A7}" type="presParOf" srcId="{29BA3C39-48CA-4E09-BB51-761381CC55BD}" destId="{2787F602-F5AA-48C4-ADB3-A65CF59BA28D}" srcOrd="1" destOrd="0" presId="urn:microsoft.com/office/officeart/2005/8/layout/orgChart1"/>
+    <dgm:cxn modelId="{BC276800-0EEC-4A9B-A9E8-86267CEB75A3}" type="presParOf" srcId="{73BC5B71-45C3-44E6-B6AE-CB79E4C9F17E}" destId="{25DF4E0C-14AA-4F59-8E83-1A0C82660A28}" srcOrd="1" destOrd="0" presId="urn:microsoft.com/office/officeart/2005/8/layout/orgChart1"/>
+    <dgm:cxn modelId="{FF160F3D-2270-4FB0-8331-3CFA5DCE4D5A}" type="presParOf" srcId="{73BC5B71-45C3-44E6-B6AE-CB79E4C9F17E}" destId="{14BCCC87-BE5F-4F56-9F9E-416E37C41B5C}" srcOrd="2" destOrd="0" presId="urn:microsoft.com/office/officeart/2005/8/layout/orgChart1"/>
+    <dgm:cxn modelId="{E300AF70-AEB5-4236-B2C8-842EF95F79CF}" type="presParOf" srcId="{E2138659-FB52-42CD-BFAE-F6A28A1BCA65}" destId="{82221747-50F4-4E46-A14F-096DCF1DC608}" srcOrd="6" destOrd="0" presId="urn:microsoft.com/office/officeart/2005/8/layout/orgChart1"/>
+    <dgm:cxn modelId="{CB6B875B-4D56-49CC-ADA8-F93F305E6443}" type="presParOf" srcId="{E2138659-FB52-42CD-BFAE-F6A28A1BCA65}" destId="{B66AD04F-31FF-4242-A7F5-3676DC3FF92E}" srcOrd="7" destOrd="0" presId="urn:microsoft.com/office/officeart/2005/8/layout/orgChart1"/>
+    <dgm:cxn modelId="{CE8CB6F0-7E14-4031-A4DE-846AF1C01D7A}" type="presParOf" srcId="{B66AD04F-31FF-4242-A7F5-3676DC3FF92E}" destId="{88D2CCE3-A159-4969-A386-8CE00C567CBA}" srcOrd="0" destOrd="0" presId="urn:microsoft.com/office/officeart/2005/8/layout/orgChart1"/>
+    <dgm:cxn modelId="{9684602D-0722-4CBE-94AE-AC2CB32756A4}" type="presParOf" srcId="{88D2CCE3-A159-4969-A386-8CE00C567CBA}" destId="{1E32BCBF-F023-4B4D-850E-0A6CCB633841}" srcOrd="0" destOrd="0" presId="urn:microsoft.com/office/officeart/2005/8/layout/orgChart1"/>
+    <dgm:cxn modelId="{5154440D-4708-47D8-BC52-0EAC569959BF}" type="presParOf" srcId="{88D2CCE3-A159-4969-A386-8CE00C567CBA}" destId="{552314E2-3723-400F-BB8B-4B775A32FCA6}" srcOrd="1" destOrd="0" presId="urn:microsoft.com/office/officeart/2005/8/layout/orgChart1"/>
+    <dgm:cxn modelId="{0BCD661D-2AAE-476A-802C-7E69BFEB864F}" type="presParOf" srcId="{B66AD04F-31FF-4242-A7F5-3676DC3FF92E}" destId="{8C8A6562-9C17-41A6-A5A1-E64B6E6E5C97}" srcOrd="1" destOrd="0" presId="urn:microsoft.com/office/officeart/2005/8/layout/orgChart1"/>
+    <dgm:cxn modelId="{C6C491FC-B8D1-4DED-AC11-13DCF865ED2C}" type="presParOf" srcId="{B66AD04F-31FF-4242-A7F5-3676DC3FF92E}" destId="{EEEA699A-510B-43AE-91FC-9F5B5F82E3C1}" srcOrd="2" destOrd="0" presId="urn:microsoft.com/office/officeart/2005/8/layout/orgChart1"/>
+    <dgm:cxn modelId="{5F831CB9-BD6F-4651-B18C-0BE85ED0815B}" type="presParOf" srcId="{E2138659-FB52-42CD-BFAE-F6A28A1BCA65}" destId="{D21CA8CB-D7F1-4184-94FE-08445C7FFEAF}" srcOrd="8" destOrd="0" presId="urn:microsoft.com/office/officeart/2005/8/layout/orgChart1"/>
+    <dgm:cxn modelId="{64D28C41-29FB-4A96-9602-67AC8B130144}" type="presParOf" srcId="{E2138659-FB52-42CD-BFAE-F6A28A1BCA65}" destId="{CDC91548-163F-465C-A85E-6EA279EDA8F2}" srcOrd="9" destOrd="0" presId="urn:microsoft.com/office/officeart/2005/8/layout/orgChart1"/>
+    <dgm:cxn modelId="{54D3D8F6-6C3F-49BB-B9E2-79535FCB4344}" type="presParOf" srcId="{CDC91548-163F-465C-A85E-6EA279EDA8F2}" destId="{D454CA8D-E8E9-43AE-A0B6-BBECAC1BE86C}" srcOrd="0" destOrd="0" presId="urn:microsoft.com/office/officeart/2005/8/layout/orgChart1"/>
+    <dgm:cxn modelId="{B8FC04BB-14B2-41AE-A5E4-4B4763C1FE0D}" type="presParOf" srcId="{D454CA8D-E8E9-43AE-A0B6-BBECAC1BE86C}" destId="{6F859535-D686-4BA9-B4EC-57D9C83BD5B1}" srcOrd="0" destOrd="0" presId="urn:microsoft.com/office/officeart/2005/8/layout/orgChart1"/>
+    <dgm:cxn modelId="{3D08C640-D8FC-4944-817C-EAD2676B9352}" type="presParOf" srcId="{D454CA8D-E8E9-43AE-A0B6-BBECAC1BE86C}" destId="{C05FFAB0-F33F-448E-909E-8D55F589DA86}" srcOrd="1" destOrd="0" presId="urn:microsoft.com/office/officeart/2005/8/layout/orgChart1"/>
+    <dgm:cxn modelId="{FC61C7CD-0338-4084-BDD7-DDC08C5201E9}" type="presParOf" srcId="{CDC91548-163F-465C-A85E-6EA279EDA8F2}" destId="{9FEDEF3B-5B2F-433D-99B6-2A7A0979EDA8}" srcOrd="1" destOrd="0" presId="urn:microsoft.com/office/officeart/2005/8/layout/orgChart1"/>
+    <dgm:cxn modelId="{6553085C-473E-46D8-B5A7-CD64B4A07BC8}" type="presParOf" srcId="{CDC91548-163F-465C-A85E-6EA279EDA8F2}" destId="{D42C2CA3-A154-40E8-A485-13120B5D7ABA}" srcOrd="2" destOrd="0" presId="urn:microsoft.com/office/officeart/2005/8/layout/orgChart1"/>
+    <dgm:cxn modelId="{CEA49D5A-64A8-4831-B566-6A25225B35AB}" type="presParOf" srcId="{E2138659-FB52-42CD-BFAE-F6A28A1BCA65}" destId="{CC40E4C5-D8B1-4F73-9472-FEB63535EFAC}" srcOrd="10" destOrd="0" presId="urn:microsoft.com/office/officeart/2005/8/layout/orgChart1"/>
+    <dgm:cxn modelId="{1D7371E0-EF52-45F7-8078-4EAF89337F0A}" type="presParOf" srcId="{E2138659-FB52-42CD-BFAE-F6A28A1BCA65}" destId="{70DB7641-3DBE-40B6-A031-A627DDAC7360}" srcOrd="11" destOrd="0" presId="urn:microsoft.com/office/officeart/2005/8/layout/orgChart1"/>
+    <dgm:cxn modelId="{723D5F14-EEDF-4A88-8ADA-8CE05880238F}" type="presParOf" srcId="{70DB7641-3DBE-40B6-A031-A627DDAC7360}" destId="{37F5263C-45C6-4A58-BDEA-78546FD4B589}" srcOrd="0" destOrd="0" presId="urn:microsoft.com/office/officeart/2005/8/layout/orgChart1"/>
+    <dgm:cxn modelId="{BA699B22-BD90-4DB2-9EAB-F7E256720C41}" type="presParOf" srcId="{37F5263C-45C6-4A58-BDEA-78546FD4B589}" destId="{82E336CA-967F-47A0-9474-9B8BB801AA67}" srcOrd="0" destOrd="0" presId="urn:microsoft.com/office/officeart/2005/8/layout/orgChart1"/>
+    <dgm:cxn modelId="{1070620D-C210-4EA1-8A97-D7E14825DD9F}" type="presParOf" srcId="{37F5263C-45C6-4A58-BDEA-78546FD4B589}" destId="{332D1846-15D7-4B57-987D-F2C5B3414188}" srcOrd="1" destOrd="0" presId="urn:microsoft.com/office/officeart/2005/8/layout/orgChart1"/>
+    <dgm:cxn modelId="{5666D757-D7E2-4F57-AA33-7012EB243635}" type="presParOf" srcId="{70DB7641-3DBE-40B6-A031-A627DDAC7360}" destId="{B70A1C78-E03D-4317-AD3D-144929491D86}" srcOrd="1" destOrd="0" presId="urn:microsoft.com/office/officeart/2005/8/layout/orgChart1"/>
+    <dgm:cxn modelId="{63EA581B-29FF-4188-8C48-D455AD525FF9}" type="presParOf" srcId="{70DB7641-3DBE-40B6-A031-A627DDAC7360}" destId="{58B90E56-7C03-4373-8F32-58376CE9DF5A}" srcOrd="2" destOrd="0" presId="urn:microsoft.com/office/officeart/2005/8/layout/orgChart1"/>
+    <dgm:cxn modelId="{0E4A7C27-A486-4A87-BA3E-303A74209B69}" type="presParOf" srcId="{E2138659-FB52-42CD-BFAE-F6A28A1BCA65}" destId="{12F1B791-F4E7-476C-BC7C-34679BB15410}" srcOrd="12" destOrd="0" presId="urn:microsoft.com/office/officeart/2005/8/layout/orgChart1"/>
+    <dgm:cxn modelId="{9706586E-2550-4BC4-8CF3-3C99C484FC23}" type="presParOf" srcId="{E2138659-FB52-42CD-BFAE-F6A28A1BCA65}" destId="{8142BBFD-6487-455C-8A7F-642D763FC415}" srcOrd="13" destOrd="0" presId="urn:microsoft.com/office/officeart/2005/8/layout/orgChart1"/>
+    <dgm:cxn modelId="{38A66A2C-EBA5-4C9C-A357-09A0C267B16F}" type="presParOf" srcId="{8142BBFD-6487-455C-8A7F-642D763FC415}" destId="{DDB0279B-957D-4028-AB21-98C1C8C33F03}" srcOrd="0" destOrd="0" presId="urn:microsoft.com/office/officeart/2005/8/layout/orgChart1"/>
+    <dgm:cxn modelId="{882425F5-64C3-4C4B-82EE-9B8A397AB753}" type="presParOf" srcId="{DDB0279B-957D-4028-AB21-98C1C8C33F03}" destId="{9530BA4E-D470-457B-B20B-0A2F92C63786}" srcOrd="0" destOrd="0" presId="urn:microsoft.com/office/officeart/2005/8/layout/orgChart1"/>
+    <dgm:cxn modelId="{CFBE623D-646C-443F-A06D-4C8A96058365}" type="presParOf" srcId="{DDB0279B-957D-4028-AB21-98C1C8C33F03}" destId="{497ECA5B-17D9-4864-A227-F6975450B57F}" srcOrd="1" destOrd="0" presId="urn:microsoft.com/office/officeart/2005/8/layout/orgChart1"/>
+    <dgm:cxn modelId="{0D1E4DFC-A443-4BE6-9774-287C9585831F}" type="presParOf" srcId="{8142BBFD-6487-455C-8A7F-642D763FC415}" destId="{1004E7FF-EC72-40C9-A4B7-F70A7F97CCD2}" srcOrd="1" destOrd="0" presId="urn:microsoft.com/office/officeart/2005/8/layout/orgChart1"/>
+    <dgm:cxn modelId="{B61C1CB6-70AA-4A8C-805B-88A89F91B586}" type="presParOf" srcId="{8142BBFD-6487-455C-8A7F-642D763FC415}" destId="{D20516C1-0F3D-4476-92E5-34D926769548}" srcOrd="2" destOrd="0" presId="urn:microsoft.com/office/officeart/2005/8/layout/orgChart1"/>
+    <dgm:cxn modelId="{98136A5D-F440-4804-A928-A2E6EE5C5F31}" type="presParOf" srcId="{9E9C372E-8451-4FFF-86A5-C32B156C1AD7}" destId="{56B82444-DFD4-4962-9B52-DCC7658F840E}" srcOrd="2" destOrd="0" presId="urn:microsoft.com/office/officeart/2005/8/layout/orgChart1"/>
+    <dgm:cxn modelId="{872F48E1-D687-4C37-BF24-36A1DF9397B0}" type="presParOf" srcId="{D694F543-489B-4999-BEE6-B367C4154B47}" destId="{CA12EFCC-27F3-4D69-BDEF-75E8C3201149}" srcOrd="2" destOrd="0" presId="urn:microsoft.com/office/officeart/2005/8/layout/orgChart1"/>
+    <dgm:cxn modelId="{4939AF87-4F97-4C88-BC6E-8964138E163D}" type="presParOf" srcId="{7F212928-45BB-44B6-A0CE-A540121B8CB3}" destId="{C1CC7FED-EF0A-4B80-B68E-B34023E11740}" srcOrd="2" destOrd="0" presId="urn:microsoft.com/office/officeart/2005/8/layout/orgChart1"/>
   </dgm:cxnLst>
   <dgm:bg/>
   <dgm:whole/>
@@ -28539,7 +29617,7 @@
         </a:bodyPr>
         <a:lstStyle/>
         <a:p>
-          <a:pPr marL="0" lvl="0" indent="0" algn="ctr" defTabSz="266700">
+          <a:pPr lvl="0" algn="ctr" defTabSz="266700">
             <a:lnSpc>
               <a:spcPct val="90000"/>
             </a:lnSpc>
@@ -28549,7 +29627,6 @@
             <a:spcAft>
               <a:spcPct val="35000"/>
             </a:spcAft>
-            <a:buNone/>
           </a:pPr>
           <a:r>
             <a:rPr lang="es-PE" sz="600" kern="1200"/>
@@ -28617,7 +29694,7 @@
         </a:bodyPr>
         <a:lstStyle/>
         <a:p>
-          <a:pPr marL="0" lvl="0" indent="0" algn="ctr" defTabSz="266700">
+          <a:pPr lvl="0" algn="ctr" defTabSz="266700">
             <a:lnSpc>
               <a:spcPct val="90000"/>
             </a:lnSpc>
@@ -28627,7 +29704,6 @@
             <a:spcAft>
               <a:spcPct val="35000"/>
             </a:spcAft>
-            <a:buNone/>
           </a:pPr>
           <a:r>
             <a:rPr lang="es-PE" sz="600" kern="1200"/>
@@ -28695,7 +29771,7 @@
         </a:bodyPr>
         <a:lstStyle/>
         <a:p>
-          <a:pPr marL="0" lvl="0" indent="0" algn="ctr" defTabSz="266700">
+          <a:pPr lvl="0" algn="ctr" defTabSz="266700">
             <a:lnSpc>
               <a:spcPct val="90000"/>
             </a:lnSpc>
@@ -28705,7 +29781,6 @@
             <a:spcAft>
               <a:spcPct val="35000"/>
             </a:spcAft>
-            <a:buNone/>
           </a:pPr>
           <a:r>
             <a:rPr lang="es-PE" sz="600" kern="1200"/>
@@ -28773,7 +29848,7 @@
         </a:bodyPr>
         <a:lstStyle/>
         <a:p>
-          <a:pPr marL="0" lvl="0" indent="0" algn="ctr" defTabSz="266700">
+          <a:pPr lvl="0" algn="ctr" defTabSz="266700">
             <a:lnSpc>
               <a:spcPct val="90000"/>
             </a:lnSpc>
@@ -28783,7 +29858,6 @@
             <a:spcAft>
               <a:spcPct val="35000"/>
             </a:spcAft>
-            <a:buNone/>
           </a:pPr>
           <a:r>
             <a:rPr lang="es-PE" sz="600" kern="1200"/>
@@ -28851,7 +29925,7 @@
         </a:bodyPr>
         <a:lstStyle/>
         <a:p>
-          <a:pPr marL="0" lvl="0" indent="0" algn="ctr" defTabSz="266700">
+          <a:pPr lvl="0" algn="ctr" defTabSz="266700">
             <a:lnSpc>
               <a:spcPct val="90000"/>
             </a:lnSpc>
@@ -28861,7 +29935,6 @@
             <a:spcAft>
               <a:spcPct val="35000"/>
             </a:spcAft>
-            <a:buNone/>
           </a:pPr>
           <a:r>
             <a:rPr lang="es-PE" sz="600" kern="1200"/>
@@ -28929,7 +30002,7 @@
         </a:bodyPr>
         <a:lstStyle/>
         <a:p>
-          <a:pPr marL="0" lvl="0" indent="0" algn="ctr" defTabSz="266700">
+          <a:pPr lvl="0" algn="ctr" defTabSz="266700">
             <a:lnSpc>
               <a:spcPct val="90000"/>
             </a:lnSpc>
@@ -28939,7 +30012,6 @@
             <a:spcAft>
               <a:spcPct val="35000"/>
             </a:spcAft>
-            <a:buNone/>
           </a:pPr>
           <a:r>
             <a:rPr lang="es-PE" sz="600" kern="1200"/>
@@ -29007,7 +30079,7 @@
         </a:bodyPr>
         <a:lstStyle/>
         <a:p>
-          <a:pPr marL="0" lvl="0" indent="0" algn="ctr" defTabSz="266700">
+          <a:pPr lvl="0" algn="ctr" defTabSz="266700">
             <a:lnSpc>
               <a:spcPct val="90000"/>
             </a:lnSpc>
@@ -29017,7 +30089,6 @@
             <a:spcAft>
               <a:spcPct val="35000"/>
             </a:spcAft>
-            <a:buNone/>
           </a:pPr>
           <a:r>
             <a:rPr lang="es-PE" sz="600" kern="1200"/>
@@ -29085,7 +30156,7 @@
         </a:bodyPr>
         <a:lstStyle/>
         <a:p>
-          <a:pPr marL="0" lvl="0" indent="0" algn="ctr" defTabSz="266700">
+          <a:pPr lvl="0" algn="ctr" defTabSz="266700">
             <a:lnSpc>
               <a:spcPct val="90000"/>
             </a:lnSpc>
@@ -29095,7 +30166,6 @@
             <a:spcAft>
               <a:spcPct val="35000"/>
             </a:spcAft>
-            <a:buNone/>
           </a:pPr>
           <a:r>
             <a:rPr lang="es-PE" sz="600" kern="1200"/>
@@ -29163,7 +30233,7 @@
         </a:bodyPr>
         <a:lstStyle/>
         <a:p>
-          <a:pPr marL="0" lvl="0" indent="0" algn="ctr" defTabSz="266700">
+          <a:pPr lvl="0" algn="ctr" defTabSz="266700">
             <a:lnSpc>
               <a:spcPct val="90000"/>
             </a:lnSpc>
@@ -29173,7 +30243,6 @@
             <a:spcAft>
               <a:spcPct val="35000"/>
             </a:spcAft>
-            <a:buNone/>
           </a:pPr>
           <a:r>
             <a:rPr lang="es-PE" sz="600" kern="1200"/>
@@ -29241,7 +30310,7 @@
         </a:bodyPr>
         <a:lstStyle/>
         <a:p>
-          <a:pPr marL="0" lvl="0" indent="0" algn="ctr" defTabSz="266700">
+          <a:pPr lvl="0" algn="ctr" defTabSz="266700">
             <a:lnSpc>
               <a:spcPct val="90000"/>
             </a:lnSpc>
@@ -29251,7 +30320,6 @@
             <a:spcAft>
               <a:spcPct val="35000"/>
             </a:spcAft>
-            <a:buNone/>
           </a:pPr>
           <a:r>
             <a:rPr lang="es-PE" sz="600" kern="1200"/>
@@ -29319,7 +30387,7 @@
         </a:bodyPr>
         <a:lstStyle/>
         <a:p>
-          <a:pPr marL="0" lvl="0" indent="0" algn="ctr" defTabSz="266700">
+          <a:pPr lvl="0" algn="ctr" defTabSz="266700">
             <a:lnSpc>
               <a:spcPct val="90000"/>
             </a:lnSpc>
@@ -29329,7 +30397,6 @@
             <a:spcAft>
               <a:spcPct val="35000"/>
             </a:spcAft>
-            <a:buNone/>
           </a:pPr>
           <a:r>
             <a:rPr lang="es-PE" sz="600" kern="1200"/>
@@ -29397,7 +30464,7 @@
         </a:bodyPr>
         <a:lstStyle/>
         <a:p>
-          <a:pPr marL="0" lvl="0" indent="0" algn="ctr" defTabSz="266700">
+          <a:pPr lvl="0" algn="ctr" defTabSz="266700">
             <a:lnSpc>
               <a:spcPct val="90000"/>
             </a:lnSpc>
@@ -29407,7 +30474,6 @@
             <a:spcAft>
               <a:spcPct val="35000"/>
             </a:spcAft>
-            <a:buNone/>
           </a:pPr>
           <a:r>
             <a:rPr lang="es-PE" sz="600" kern="1200"/>
@@ -29475,7 +30541,7 @@
         </a:bodyPr>
         <a:lstStyle/>
         <a:p>
-          <a:pPr marL="0" lvl="0" indent="0" algn="ctr" defTabSz="266700">
+          <a:pPr lvl="0" algn="ctr" defTabSz="266700">
             <a:lnSpc>
               <a:spcPct val="90000"/>
             </a:lnSpc>
@@ -29485,7 +30551,6 @@
             <a:spcAft>
               <a:spcPct val="35000"/>
             </a:spcAft>
-            <a:buNone/>
           </a:pPr>
           <a:r>
             <a:rPr lang="es-PE" sz="600" kern="1200"/>
@@ -29553,7 +30618,7 @@
         </a:bodyPr>
         <a:lstStyle/>
         <a:p>
-          <a:pPr marL="0" lvl="0" indent="0" algn="ctr" defTabSz="266700">
+          <a:pPr lvl="0" algn="ctr" defTabSz="266700">
             <a:lnSpc>
               <a:spcPct val="90000"/>
             </a:lnSpc>
@@ -29563,7 +30628,6 @@
             <a:spcAft>
               <a:spcPct val="35000"/>
             </a:spcAft>
-            <a:buNone/>
           </a:pPr>
           <a:r>
             <a:rPr lang="es-PE" sz="600" kern="1200"/>
@@ -29631,7 +30695,7 @@
         </a:bodyPr>
         <a:lstStyle/>
         <a:p>
-          <a:pPr marL="0" lvl="0" indent="0" algn="ctr" defTabSz="266700">
+          <a:pPr lvl="0" algn="ctr" defTabSz="266700">
             <a:lnSpc>
               <a:spcPct val="90000"/>
             </a:lnSpc>
@@ -29641,7 +30705,6 @@
             <a:spcAft>
               <a:spcPct val="35000"/>
             </a:spcAft>
-            <a:buNone/>
           </a:pPr>
           <a:r>
             <a:rPr lang="es-PE" sz="600" kern="1200"/>
@@ -29709,7 +30772,7 @@
         </a:bodyPr>
         <a:lstStyle/>
         <a:p>
-          <a:pPr marL="0" lvl="0" indent="0" algn="ctr" defTabSz="266700">
+          <a:pPr lvl="0" algn="ctr" defTabSz="266700">
             <a:lnSpc>
               <a:spcPct val="90000"/>
             </a:lnSpc>
@@ -29719,7 +30782,6 @@
             <a:spcAft>
               <a:spcPct val="35000"/>
             </a:spcAft>
-            <a:buNone/>
           </a:pPr>
           <a:r>
             <a:rPr lang="es-PE" sz="600" kern="1200"/>
@@ -29787,7 +30849,7 @@
         </a:bodyPr>
         <a:lstStyle/>
         <a:p>
-          <a:pPr marL="0" lvl="0" indent="0" algn="ctr" defTabSz="266700">
+          <a:pPr lvl="0" algn="ctr" defTabSz="266700">
             <a:lnSpc>
               <a:spcPct val="90000"/>
             </a:lnSpc>
@@ -29797,7 +30859,6 @@
             <a:spcAft>
               <a:spcPct val="35000"/>
             </a:spcAft>
-            <a:buNone/>
           </a:pPr>
           <a:r>
             <a:rPr lang="es-PE" sz="600" kern="1200"/>
@@ -29865,7 +30926,7 @@
         </a:bodyPr>
         <a:lstStyle/>
         <a:p>
-          <a:pPr marL="0" lvl="0" indent="0" algn="ctr" defTabSz="266700">
+          <a:pPr lvl="0" algn="ctr" defTabSz="266700">
             <a:lnSpc>
               <a:spcPct val="90000"/>
             </a:lnSpc>
@@ -29875,7 +30936,6 @@
             <a:spcAft>
               <a:spcPct val="35000"/>
             </a:spcAft>
-            <a:buNone/>
           </a:pPr>
           <a:r>
             <a:rPr lang="es-PE" sz="600" kern="1200"/>
@@ -29943,7 +31003,7 @@
         </a:bodyPr>
         <a:lstStyle/>
         <a:p>
-          <a:pPr marL="0" lvl="0" indent="0" algn="ctr" defTabSz="266700">
+          <a:pPr lvl="0" algn="ctr" defTabSz="266700">
             <a:lnSpc>
               <a:spcPct val="90000"/>
             </a:lnSpc>
@@ -29953,7 +31013,6 @@
             <a:spcAft>
               <a:spcPct val="35000"/>
             </a:spcAft>
-            <a:buNone/>
           </a:pPr>
           <a:r>
             <a:rPr lang="es-PE" sz="600" kern="1200"/>
@@ -30021,7 +31080,7 @@
         </a:bodyPr>
         <a:lstStyle/>
         <a:p>
-          <a:pPr marL="0" lvl="0" indent="0" algn="ctr" defTabSz="266700">
+          <a:pPr lvl="0" algn="ctr" defTabSz="266700">
             <a:lnSpc>
               <a:spcPct val="90000"/>
             </a:lnSpc>
@@ -30031,7 +31090,6 @@
             <a:spcAft>
               <a:spcPct val="35000"/>
             </a:spcAft>
-            <a:buNone/>
           </a:pPr>
           <a:r>
             <a:rPr lang="es-PE" sz="600" kern="1200"/>
@@ -30099,7 +31157,7 @@
         </a:bodyPr>
         <a:lstStyle/>
         <a:p>
-          <a:pPr marL="0" lvl="0" indent="0" algn="ctr" defTabSz="266700">
+          <a:pPr lvl="0" algn="ctr" defTabSz="266700">
             <a:lnSpc>
               <a:spcPct val="90000"/>
             </a:lnSpc>
@@ -30109,7 +31167,6 @@
             <a:spcAft>
               <a:spcPct val="35000"/>
             </a:spcAft>
-            <a:buNone/>
           </a:pPr>
           <a:r>
             <a:rPr lang="es-PE" sz="600" kern="1200"/>
@@ -30177,7 +31234,7 @@
         </a:bodyPr>
         <a:lstStyle/>
         <a:p>
-          <a:pPr marL="0" lvl="0" indent="0" algn="ctr" defTabSz="266700">
+          <a:pPr lvl="0" algn="ctr" defTabSz="266700">
             <a:lnSpc>
               <a:spcPct val="90000"/>
             </a:lnSpc>
@@ -30187,7 +31244,6 @@
             <a:spcAft>
               <a:spcPct val="35000"/>
             </a:spcAft>
-            <a:buNone/>
           </a:pPr>
           <a:r>
             <a:rPr lang="es-PE" sz="600" kern="1200"/>
@@ -30255,7 +31311,7 @@
         </a:bodyPr>
         <a:lstStyle/>
         <a:p>
-          <a:pPr marL="0" lvl="0" indent="0" algn="ctr" defTabSz="266700">
+          <a:pPr lvl="0" algn="ctr" defTabSz="266700">
             <a:lnSpc>
               <a:spcPct val="90000"/>
             </a:lnSpc>
@@ -30265,7 +31321,6 @@
             <a:spcAft>
               <a:spcPct val="35000"/>
             </a:spcAft>
-            <a:buNone/>
           </a:pPr>
           <a:r>
             <a:rPr lang="es-PE" sz="600" kern="1200"/>
@@ -30333,7 +31388,7 @@
         </a:bodyPr>
         <a:lstStyle/>
         <a:p>
-          <a:pPr marL="0" lvl="0" indent="0" algn="ctr" defTabSz="266700">
+          <a:pPr lvl="0" algn="ctr" defTabSz="266700">
             <a:lnSpc>
               <a:spcPct val="90000"/>
             </a:lnSpc>
@@ -30343,7 +31398,6 @@
             <a:spcAft>
               <a:spcPct val="35000"/>
             </a:spcAft>
-            <a:buNone/>
           </a:pPr>
           <a:r>
             <a:rPr lang="es-PE" sz="600" kern="1200"/>
@@ -30411,7 +31465,7 @@
         </a:bodyPr>
         <a:lstStyle/>
         <a:p>
-          <a:pPr marL="0" lvl="0" indent="0" algn="ctr" defTabSz="266700">
+          <a:pPr lvl="0" algn="ctr" defTabSz="266700">
             <a:lnSpc>
               <a:spcPct val="90000"/>
             </a:lnSpc>
@@ -30421,7 +31475,6 @@
             <a:spcAft>
               <a:spcPct val="35000"/>
             </a:spcAft>
-            <a:buNone/>
           </a:pPr>
           <a:r>
             <a:rPr lang="es-PE" sz="600" kern="1200"/>
@@ -30489,7 +31542,7 @@
         </a:bodyPr>
         <a:lstStyle/>
         <a:p>
-          <a:pPr marL="0" lvl="0" indent="0" algn="ctr" defTabSz="266700">
+          <a:pPr lvl="0" algn="ctr" defTabSz="266700">
             <a:lnSpc>
               <a:spcPct val="90000"/>
             </a:lnSpc>
@@ -30499,7 +31552,6 @@
             <a:spcAft>
               <a:spcPct val="35000"/>
             </a:spcAft>
-            <a:buNone/>
           </a:pPr>
           <a:r>
             <a:rPr lang="es-PE" sz="600" kern="1200"/>
@@ -30567,7 +31619,7 @@
         </a:bodyPr>
         <a:lstStyle/>
         <a:p>
-          <a:pPr marL="0" lvl="0" indent="0" algn="ctr" defTabSz="266700">
+          <a:pPr lvl="0" algn="ctr" defTabSz="266700">
             <a:lnSpc>
               <a:spcPct val="90000"/>
             </a:lnSpc>
@@ -30577,7 +31629,6 @@
             <a:spcAft>
               <a:spcPct val="35000"/>
             </a:spcAft>
-            <a:buNone/>
           </a:pPr>
           <a:r>
             <a:rPr lang="es-PE" sz="600" kern="1200"/>
@@ -30645,7 +31696,7 @@
         </a:bodyPr>
         <a:lstStyle/>
         <a:p>
-          <a:pPr marL="0" lvl="0" indent="0" algn="ctr" defTabSz="266700">
+          <a:pPr lvl="0" algn="ctr" defTabSz="266700">
             <a:lnSpc>
               <a:spcPct val="90000"/>
             </a:lnSpc>
@@ -30655,7 +31706,6 @@
             <a:spcAft>
               <a:spcPct val="35000"/>
             </a:spcAft>
-            <a:buNone/>
           </a:pPr>
           <a:r>
             <a:rPr lang="es-PE" sz="600" kern="1200"/>
@@ -30723,7 +31773,7 @@
         </a:bodyPr>
         <a:lstStyle/>
         <a:p>
-          <a:pPr marL="0" lvl="0" indent="0" algn="ctr" defTabSz="266700">
+          <a:pPr lvl="0" algn="ctr" defTabSz="266700">
             <a:lnSpc>
               <a:spcPct val="90000"/>
             </a:lnSpc>
@@ -30733,7 +31783,6 @@
             <a:spcAft>
               <a:spcPct val="35000"/>
             </a:spcAft>
-            <a:buNone/>
           </a:pPr>
           <a:r>
             <a:rPr lang="es-PE" sz="600" kern="1200"/>
@@ -30801,7 +31850,7 @@
         </a:bodyPr>
         <a:lstStyle/>
         <a:p>
-          <a:pPr marL="0" lvl="0" indent="0" algn="ctr" defTabSz="266700">
+          <a:pPr lvl="0" algn="ctr" defTabSz="266700">
             <a:lnSpc>
               <a:spcPct val="90000"/>
             </a:lnSpc>
@@ -30811,7 +31860,6 @@
             <a:spcAft>
               <a:spcPct val="35000"/>
             </a:spcAft>
-            <a:buNone/>
           </a:pPr>
           <a:r>
             <a:rPr lang="es-PE" sz="600" kern="1200"/>
@@ -30879,7 +31927,7 @@
         </a:bodyPr>
         <a:lstStyle/>
         <a:p>
-          <a:pPr marL="0" lvl="0" indent="0" algn="ctr" defTabSz="266700">
+          <a:pPr lvl="0" algn="ctr" defTabSz="266700">
             <a:lnSpc>
               <a:spcPct val="90000"/>
             </a:lnSpc>
@@ -30889,7 +31937,6 @@
             <a:spcAft>
               <a:spcPct val="35000"/>
             </a:spcAft>
-            <a:buNone/>
           </a:pPr>
           <a:r>
             <a:rPr lang="es-PE" sz="600" kern="1200"/>
@@ -30957,7 +32004,7 @@
         </a:bodyPr>
         <a:lstStyle/>
         <a:p>
-          <a:pPr marL="0" lvl="0" indent="0" algn="ctr" defTabSz="266700">
+          <a:pPr lvl="0" algn="ctr" defTabSz="266700">
             <a:lnSpc>
               <a:spcPct val="90000"/>
             </a:lnSpc>
@@ -30967,7 +32014,6 @@
             <a:spcAft>
               <a:spcPct val="35000"/>
             </a:spcAft>
-            <a:buNone/>
           </a:pPr>
           <a:r>
             <a:rPr lang="es-PE" sz="600" kern="1200"/>
@@ -31035,7 +32081,7 @@
         </a:bodyPr>
         <a:lstStyle/>
         <a:p>
-          <a:pPr marL="0" lvl="0" indent="0" algn="ctr" defTabSz="266700">
+          <a:pPr lvl="0" algn="ctr" defTabSz="266700">
             <a:lnSpc>
               <a:spcPct val="90000"/>
             </a:lnSpc>
@@ -31045,7 +32091,6 @@
             <a:spcAft>
               <a:spcPct val="35000"/>
             </a:spcAft>
-            <a:buNone/>
           </a:pPr>
           <a:r>
             <a:rPr lang="es-PE" sz="600" kern="1200"/>
@@ -31113,7 +32158,7 @@
         </a:bodyPr>
         <a:lstStyle/>
         <a:p>
-          <a:pPr marL="0" lvl="0" indent="0" algn="ctr" defTabSz="266700">
+          <a:pPr lvl="0" algn="ctr" defTabSz="266700">
             <a:lnSpc>
               <a:spcPct val="90000"/>
             </a:lnSpc>
@@ -31123,7 +32168,6 @@
             <a:spcAft>
               <a:spcPct val="35000"/>
             </a:spcAft>
-            <a:buNone/>
           </a:pPr>
           <a:r>
             <a:rPr lang="es-PE" sz="600" kern="1200"/>
@@ -31191,7 +32235,7 @@
         </a:bodyPr>
         <a:lstStyle/>
         <a:p>
-          <a:pPr marL="0" lvl="0" indent="0" algn="ctr" defTabSz="266700">
+          <a:pPr lvl="0" algn="ctr" defTabSz="266700">
             <a:lnSpc>
               <a:spcPct val="90000"/>
             </a:lnSpc>
@@ -31201,7 +32245,6 @@
             <a:spcAft>
               <a:spcPct val="35000"/>
             </a:spcAft>
-            <a:buNone/>
           </a:pPr>
           <a:r>
             <a:rPr lang="es-PE" sz="600" kern="1200"/>
@@ -31269,7 +32312,7 @@
         </a:bodyPr>
         <a:lstStyle/>
         <a:p>
-          <a:pPr marL="0" lvl="0" indent="0" algn="ctr" defTabSz="266700">
+          <a:pPr lvl="0" algn="ctr" defTabSz="266700">
             <a:lnSpc>
               <a:spcPct val="90000"/>
             </a:lnSpc>
@@ -31279,7 +32322,6 @@
             <a:spcAft>
               <a:spcPct val="35000"/>
             </a:spcAft>
-            <a:buNone/>
           </a:pPr>
           <a:r>
             <a:rPr lang="es-PE" sz="600" kern="1200"/>
@@ -31347,7 +32389,7 @@
         </a:bodyPr>
         <a:lstStyle/>
         <a:p>
-          <a:pPr marL="0" lvl="0" indent="0" algn="ctr" defTabSz="266700">
+          <a:pPr lvl="0" algn="ctr" defTabSz="266700">
             <a:lnSpc>
               <a:spcPct val="90000"/>
             </a:lnSpc>
@@ -31357,7 +32399,6 @@
             <a:spcAft>
               <a:spcPct val="35000"/>
             </a:spcAft>
-            <a:buNone/>
           </a:pPr>
           <a:r>
             <a:rPr lang="es-PE" sz="600" kern="1200"/>
@@ -31425,7 +32466,7 @@
         </a:bodyPr>
         <a:lstStyle/>
         <a:p>
-          <a:pPr marL="0" lvl="0" indent="0" algn="ctr" defTabSz="266700">
+          <a:pPr lvl="0" algn="ctr" defTabSz="266700">
             <a:lnSpc>
               <a:spcPct val="90000"/>
             </a:lnSpc>
@@ -31435,7 +32476,6 @@
             <a:spcAft>
               <a:spcPct val="35000"/>
             </a:spcAft>
-            <a:buNone/>
           </a:pPr>
           <a:r>
             <a:rPr lang="es-PE" sz="600" kern="1200"/>
@@ -31503,7 +32543,7 @@
         </a:bodyPr>
         <a:lstStyle/>
         <a:p>
-          <a:pPr marL="0" lvl="0" indent="0" algn="ctr" defTabSz="266700">
+          <a:pPr lvl="0" algn="ctr" defTabSz="266700">
             <a:lnSpc>
               <a:spcPct val="90000"/>
             </a:lnSpc>
@@ -31513,7 +32553,6 @@
             <a:spcAft>
               <a:spcPct val="35000"/>
             </a:spcAft>
-            <a:buNone/>
           </a:pPr>
           <a:r>
             <a:rPr lang="es-PE" sz="600" kern="1200"/>
@@ -31581,7 +32620,7 @@
         </a:bodyPr>
         <a:lstStyle/>
         <a:p>
-          <a:pPr marL="0" lvl="0" indent="0" algn="ctr" defTabSz="266700">
+          <a:pPr lvl="0" algn="ctr" defTabSz="266700">
             <a:lnSpc>
               <a:spcPct val="90000"/>
             </a:lnSpc>
@@ -31591,7 +32630,6 @@
             <a:spcAft>
               <a:spcPct val="35000"/>
             </a:spcAft>
-            <a:buNone/>
           </a:pPr>
           <a:r>
             <a:rPr lang="es-PE" sz="600" kern="1200"/>
@@ -31659,7 +32697,7 @@
         </a:bodyPr>
         <a:lstStyle/>
         <a:p>
-          <a:pPr marL="0" lvl="0" indent="0" algn="ctr" defTabSz="266700">
+          <a:pPr lvl="0" algn="ctr" defTabSz="266700">
             <a:lnSpc>
               <a:spcPct val="90000"/>
             </a:lnSpc>
@@ -31669,7 +32707,6 @@
             <a:spcAft>
               <a:spcPct val="35000"/>
             </a:spcAft>
-            <a:buNone/>
           </a:pPr>
           <a:r>
             <a:rPr lang="es-PE" sz="600" kern="1200"/>
@@ -31737,7 +32774,7 @@
         </a:bodyPr>
         <a:lstStyle/>
         <a:p>
-          <a:pPr marL="0" lvl="0" indent="0" algn="ctr" defTabSz="266700">
+          <a:pPr lvl="0" algn="ctr" defTabSz="266700">
             <a:lnSpc>
               <a:spcPct val="90000"/>
             </a:lnSpc>
@@ -31747,7 +32784,6 @@
             <a:spcAft>
               <a:spcPct val="35000"/>
             </a:spcAft>
-            <a:buNone/>
           </a:pPr>
           <a:r>
             <a:rPr lang="es-PE" sz="600" kern="1200"/>
@@ -31815,7 +32851,7 @@
         </a:bodyPr>
         <a:lstStyle/>
         <a:p>
-          <a:pPr marL="0" lvl="0" indent="0" algn="ctr" defTabSz="266700">
+          <a:pPr lvl="0" algn="ctr" defTabSz="266700">
             <a:lnSpc>
               <a:spcPct val="90000"/>
             </a:lnSpc>
@@ -31825,7 +32861,6 @@
             <a:spcAft>
               <a:spcPct val="35000"/>
             </a:spcAft>
-            <a:buNone/>
           </a:pPr>
           <a:r>
             <a:rPr lang="es-PE" sz="600" kern="1200"/>
@@ -31893,7 +32928,7 @@
         </a:bodyPr>
         <a:lstStyle/>
         <a:p>
-          <a:pPr marL="0" lvl="0" indent="0" algn="ctr" defTabSz="266700">
+          <a:pPr lvl="0" algn="ctr" defTabSz="266700">
             <a:lnSpc>
               <a:spcPct val="90000"/>
             </a:lnSpc>
@@ -31903,7 +32938,6 @@
             <a:spcAft>
               <a:spcPct val="35000"/>
             </a:spcAft>
-            <a:buNone/>
           </a:pPr>
           <a:r>
             <a:rPr lang="es-PE" sz="600" kern="1200"/>
@@ -31971,7 +33005,7 @@
         </a:bodyPr>
         <a:lstStyle/>
         <a:p>
-          <a:pPr marL="0" lvl="0" indent="0" algn="ctr" defTabSz="266700">
+          <a:pPr lvl="0" algn="ctr" defTabSz="266700">
             <a:lnSpc>
               <a:spcPct val="90000"/>
             </a:lnSpc>
@@ -31981,7 +33015,6 @@
             <a:spcAft>
               <a:spcPct val="35000"/>
             </a:spcAft>
-            <a:buNone/>
           </a:pPr>
           <a:r>
             <a:rPr lang="es-PE" sz="600" kern="1200"/>
@@ -32049,7 +33082,7 @@
         </a:bodyPr>
         <a:lstStyle/>
         <a:p>
-          <a:pPr marL="0" lvl="0" indent="0" algn="ctr" defTabSz="266700">
+          <a:pPr lvl="0" algn="ctr" defTabSz="266700">
             <a:lnSpc>
               <a:spcPct val="90000"/>
             </a:lnSpc>
@@ -32059,7 +33092,6 @@
             <a:spcAft>
               <a:spcPct val="35000"/>
             </a:spcAft>
-            <a:buNone/>
           </a:pPr>
           <a:r>
             <a:rPr lang="es-PE" sz="600" kern="1200"/>
@@ -32127,7 +33159,7 @@
         </a:bodyPr>
         <a:lstStyle/>
         <a:p>
-          <a:pPr marL="0" lvl="0" indent="0" algn="ctr" defTabSz="266700">
+          <a:pPr lvl="0" algn="ctr" defTabSz="266700">
             <a:lnSpc>
               <a:spcPct val="90000"/>
             </a:lnSpc>
@@ -32137,7 +33169,6 @@
             <a:spcAft>
               <a:spcPct val="35000"/>
             </a:spcAft>
-            <a:buNone/>
           </a:pPr>
           <a:r>
             <a:rPr lang="es-PE" sz="600" kern="1200"/>
@@ -32205,7 +33236,7 @@
         </a:bodyPr>
         <a:lstStyle/>
         <a:p>
-          <a:pPr marL="0" lvl="0" indent="0" algn="ctr" defTabSz="266700">
+          <a:pPr lvl="0" algn="ctr" defTabSz="266700">
             <a:lnSpc>
               <a:spcPct val="90000"/>
             </a:lnSpc>
@@ -32215,7 +33246,6 @@
             <a:spcAft>
               <a:spcPct val="35000"/>
             </a:spcAft>
-            <a:buNone/>
           </a:pPr>
           <a:r>
             <a:rPr lang="es-PE" sz="600" kern="1200"/>
@@ -32283,7 +33313,7 @@
         </a:bodyPr>
         <a:lstStyle/>
         <a:p>
-          <a:pPr marL="0" lvl="0" indent="0" algn="ctr" defTabSz="266700">
+          <a:pPr lvl="0" algn="ctr" defTabSz="266700">
             <a:lnSpc>
               <a:spcPct val="90000"/>
             </a:lnSpc>
@@ -32293,7 +33323,6 @@
             <a:spcAft>
               <a:spcPct val="35000"/>
             </a:spcAft>
-            <a:buNone/>
           </a:pPr>
           <a:r>
             <a:rPr lang="es-PE" sz="600" kern="1200"/>
@@ -32361,7 +33390,7 @@
         </a:bodyPr>
         <a:lstStyle/>
         <a:p>
-          <a:pPr marL="0" lvl="0" indent="0" algn="ctr" defTabSz="266700">
+          <a:pPr lvl="0" algn="ctr" defTabSz="266700">
             <a:lnSpc>
               <a:spcPct val="90000"/>
             </a:lnSpc>
@@ -32371,7 +33400,6 @@
             <a:spcAft>
               <a:spcPct val="35000"/>
             </a:spcAft>
-            <a:buNone/>
           </a:pPr>
           <a:r>
             <a:rPr lang="es-PE" sz="600" kern="1200"/>

</xml_diff>